<commit_message>
Revisión inicial guion CN_05_04_CO
Revisión inicial guion CN_05_04_CO
</commit_message>
<xml_diff>
--- a/fuentes/contenidos/grado05/guion04/CN_05_04_CO.docx
+++ b/fuentes/contenidos/grado05/guion04/CN_05_04_CO.docx
@@ -2,6 +2,143 @@
 <file path=word/document.xml><?xml version="1.0" encoding="utf-8"?>
 <w:document xmlns:wpc="http://schemas.microsoft.com/office/word/2010/wordprocessingCanvas" xmlns:mc="http://schemas.openxmlformats.org/markup-compatibility/2006" xmlns:o="urn:schemas-microsoft-com:office:office" xmlns:r="http://schemas.openxmlformats.org/officeDocument/2006/relationships" xmlns:m="http://schemas.openxmlformats.org/officeDocument/2006/math" xmlns:v="urn:schemas-microsoft-com:vml" xmlns:wp14="http://schemas.microsoft.com/office/word/2010/wordprocessingDrawing" xmlns:wp="http://schemas.openxmlformats.org/drawingml/2006/wordprocessingDrawing" xmlns:w10="urn:schemas-microsoft-com:office:word" xmlns:w="http://schemas.openxmlformats.org/wordprocessingml/2006/main" xmlns:w14="http://schemas.microsoft.com/office/word/2010/wordml" xmlns:wpg="http://schemas.microsoft.com/office/word/2010/wordprocessingGroup" xmlns:wpi="http://schemas.microsoft.com/office/word/2010/wordprocessingInk" xmlns:wne="http://schemas.microsoft.com/office/word/2006/wordml" xmlns:wps="http://schemas.microsoft.com/office/word/2010/wordprocessingShape" mc:Ignorable="w14 wp14">
   <w:body>
+    <w:tbl>
+      <w:tblPr>
+        <w:tblStyle w:val="Tablaconcuadrcula"/>
+        <w:tblW w:w="0" w:type="auto"/>
+        <w:tblLook w:val="04A0" w:firstRow="1" w:lastRow="0" w:firstColumn="1" w:lastColumn="0" w:noHBand="0" w:noVBand="1"/>
+      </w:tblPr>
+      <w:tblGrid>
+        <w:gridCol w:w="1951"/>
+        <w:gridCol w:w="7027"/>
+      </w:tblGrid>
+      <w:tr>
+        <w:tc>
+          <w:tcPr>
+            <w:tcW w:w="1951" w:type="dxa"/>
+            <w:shd w:val="clear" w:color="auto" w:fill="000000" w:themeFill="text1"/>
+          </w:tcPr>
+          <w:p>
+            <w:pPr>
+              <w:tabs>
+                <w:tab w:val="right" w:pos="8498"/>
+              </w:tabs>
+              <w:rPr>
+                <w:rFonts w:ascii="Times" w:hAnsi="Times"/>
+              </w:rPr>
+            </w:pPr>
+            <w:commentRangeStart w:id="0"/>
+            <w:r>
+              <w:rPr>
+                <w:rFonts w:ascii="Times" w:hAnsi="Times"/>
+              </w:rPr>
+              <w:t>Título del guion</w:t>
+            </w:r>
+          </w:p>
+        </w:tc>
+        <w:tc>
+          <w:tcPr>
+            <w:tcW w:w="7027" w:type="dxa"/>
+          </w:tcPr>
+          <w:p>
+            <w:pPr>
+              <w:tabs>
+                <w:tab w:val="right" w:pos="8498"/>
+              </w:tabs>
+              <w:rPr>
+                <w:rFonts w:ascii="Times" w:hAnsi="Times"/>
+              </w:rPr>
+            </w:pPr>
+          </w:p>
+        </w:tc>
+      </w:tr>
+      <w:tr>
+        <w:tc>
+          <w:tcPr>
+            <w:tcW w:w="1951" w:type="dxa"/>
+            <w:shd w:val="clear" w:color="auto" w:fill="000000" w:themeFill="text1"/>
+          </w:tcPr>
+          <w:p>
+            <w:pPr>
+              <w:tabs>
+                <w:tab w:val="right" w:pos="8498"/>
+              </w:tabs>
+              <w:rPr>
+                <w:rFonts w:ascii="Times" w:hAnsi="Times"/>
+              </w:rPr>
+            </w:pPr>
+            <w:r>
+              <w:rPr>
+                <w:rFonts w:ascii="Times" w:hAnsi="Times"/>
+              </w:rPr>
+              <w:t>Código del guion</w:t>
+            </w:r>
+          </w:p>
+        </w:tc>
+        <w:tc>
+          <w:tcPr>
+            <w:tcW w:w="7027" w:type="dxa"/>
+          </w:tcPr>
+          <w:p>
+            <w:pPr>
+              <w:tabs>
+                <w:tab w:val="right" w:pos="8498"/>
+              </w:tabs>
+              <w:rPr>
+                <w:rFonts w:ascii="Times" w:hAnsi="Times"/>
+              </w:rPr>
+            </w:pPr>
+          </w:p>
+        </w:tc>
+      </w:tr>
+      <w:tr>
+        <w:tc>
+          <w:tcPr>
+            <w:tcW w:w="1951" w:type="dxa"/>
+            <w:shd w:val="clear" w:color="auto" w:fill="000000" w:themeFill="text1"/>
+          </w:tcPr>
+          <w:p>
+            <w:pPr>
+              <w:tabs>
+                <w:tab w:val="right" w:pos="8498"/>
+              </w:tabs>
+              <w:rPr>
+                <w:rFonts w:ascii="Times" w:hAnsi="Times"/>
+              </w:rPr>
+            </w:pPr>
+            <w:r>
+              <w:rPr>
+                <w:rFonts w:ascii="Times" w:hAnsi="Times"/>
+              </w:rPr>
+              <w:t>Descripción</w:t>
+            </w:r>
+            <w:commentRangeEnd w:id="0"/>
+            <w:r>
+              <w:rPr>
+                <w:rStyle w:val="Refdecomentario"/>
+                <w:rFonts w:ascii="Calibri" w:eastAsia="Calibri" w:hAnsi="Calibri" w:cs="Times New Roman"/>
+              </w:rPr>
+              <w:commentReference w:id="0"/>
+            </w:r>
+          </w:p>
+        </w:tc>
+        <w:tc>
+          <w:tcPr>
+            <w:tcW w:w="7027" w:type="dxa"/>
+          </w:tcPr>
+          <w:p>
+            <w:pPr>
+              <w:tabs>
+                <w:tab w:val="right" w:pos="8498"/>
+              </w:tabs>
+              <w:rPr>
+                <w:rFonts w:ascii="Times" w:hAnsi="Times"/>
+              </w:rPr>
+            </w:pPr>
+          </w:p>
+        </w:tc>
+      </w:tr>
+    </w:tbl>
     <w:p>
       <w:pPr>
         <w:tabs>
@@ -10,6 +147,18 @@
         <w:spacing w:after="0"/>
         <w:rPr>
           <w:rFonts w:ascii="Arial" w:hAnsi="Arial" w:cs="Arial"/>
+          <w:highlight w:val="yellow"/>
+        </w:rPr>
+      </w:pPr>
+    </w:p>
+    <w:p>
+      <w:pPr>
+        <w:tabs>
+          <w:tab w:val="left" w:pos="3840"/>
+        </w:tabs>
+        <w:spacing w:after="0"/>
+        <w:rPr>
+          <w:rFonts w:ascii="Arial" w:hAnsi="Arial" w:cs="Arial"/>
           <w:b/>
         </w:rPr>
       </w:pPr>
@@ -40,18 +189,35 @@
         </w:rPr>
         <w:t xml:space="preserve"> </w:t>
       </w:r>
+      <w:commentRangeStart w:id="1"/>
       <w:r>
         <w:rPr>
           <w:rFonts w:ascii="Arial" w:hAnsi="Arial" w:cs="Arial"/>
           <w:b/>
         </w:rPr>
-        <w:t>El papel de la reproducción en la naturaleza</w:t>
+        <w:t xml:space="preserve">El papel </w:t>
+      </w:r>
+      <w:commentRangeEnd w:id="1"/>
+      <w:r>
+        <w:rPr>
+          <w:rStyle w:val="Refdecomentario"/>
+          <w:rFonts w:ascii="Calibri" w:eastAsia="Calibri" w:hAnsi="Calibri" w:cs="Times New Roman"/>
+          <w:lang w:val="es-MX"/>
+        </w:rPr>
+        <w:commentReference w:id="1"/>
       </w:r>
       <w:r>
         <w:rPr>
           <w:rFonts w:ascii="Arial" w:hAnsi="Arial" w:cs="Arial"/>
           <w:b/>
         </w:rPr>
+        <w:t>de la reproducción en la naturaleza</w:t>
+      </w:r>
+      <w:r>
+        <w:rPr>
+          <w:rFonts w:ascii="Arial" w:hAnsi="Arial" w:cs="Arial"/>
+          <w:b/>
+        </w:rPr>
         <w:tab/>
       </w:r>
     </w:p>
@@ -70,6 +236,7 @@
           <w:rFonts w:ascii="Arial" w:hAnsi="Arial" w:cs="Arial"/>
         </w:rPr>
       </w:pPr>
+      <w:commentRangeStart w:id="2"/>
       <w:r>
         <w:rPr>
           <w:rFonts w:ascii="Arial" w:hAnsi="Arial" w:cs="Arial"/>
@@ -82,6 +249,15 @@
         </w:rPr>
         <w:t xml:space="preserve">Así, los ratones al reproducirse producen otros ratones, los pinos otros pinos y los champiñones otros champiñones. </w:t>
       </w:r>
+      <w:commentRangeEnd w:id="2"/>
+      <w:r>
+        <w:rPr>
+          <w:rStyle w:val="Refdecomentario"/>
+          <w:rFonts w:ascii="Calibri" w:eastAsia="Calibri" w:hAnsi="Calibri" w:cs="Times New Roman"/>
+          <w:lang w:val="es-MX"/>
+        </w:rPr>
+        <w:commentReference w:id="2"/>
+      </w:r>
     </w:p>
     <w:p>
       <w:pPr>
@@ -98,6 +274,7 @@
           <w:rFonts w:ascii="Arial" w:hAnsi="Arial" w:cs="Arial"/>
         </w:rPr>
       </w:pPr>
+      <w:commentRangeStart w:id="3"/>
       <w:r>
         <w:rPr>
           <w:rFonts w:ascii="Arial" w:hAnsi="Arial" w:cs="Arial"/>
@@ -120,7 +297,22 @@
         <w:rPr>
           <w:rFonts w:ascii="Arial" w:hAnsi="Arial" w:cs="Arial"/>
         </w:rPr>
-        <w:t xml:space="preserve">Y todos los seres vivos provienen de otros seres vivos. </w:t>
+        <w:t>Y todos los seres vivos provienen de otros seres vivos</w:t>
+      </w:r>
+      <w:commentRangeEnd w:id="3"/>
+      <w:r>
+        <w:rPr>
+          <w:rStyle w:val="Refdecomentario"/>
+          <w:rFonts w:ascii="Calibri" w:eastAsia="Calibri" w:hAnsi="Calibri" w:cs="Times New Roman"/>
+          <w:lang w:val="es-MX"/>
+        </w:rPr>
+        <w:commentReference w:id="3"/>
+      </w:r>
+      <w:r>
+        <w:rPr>
+          <w:rFonts w:ascii="Arial" w:hAnsi="Arial" w:cs="Arial"/>
+        </w:rPr>
+        <w:t xml:space="preserve">. </w:t>
       </w:r>
       <w:r>
         <w:rPr>
@@ -134,12 +326,22 @@
         </w:rPr>
         <w:t>ntes, provienen de otro organismo</w:t>
       </w:r>
+      <w:commentRangeStart w:id="4"/>
       <w:r>
         <w:rPr>
           <w:rFonts w:ascii="Arial" w:hAnsi="Arial" w:cs="Arial"/>
         </w:rPr>
         <w:t>:</w:t>
       </w:r>
+      <w:commentRangeEnd w:id="4"/>
+      <w:r>
+        <w:rPr>
+          <w:rStyle w:val="Refdecomentario"/>
+          <w:rFonts w:ascii="Calibri" w:eastAsia="Calibri" w:hAnsi="Calibri" w:cs="Times New Roman"/>
+          <w:lang w:val="es-MX"/>
+        </w:rPr>
+        <w:commentReference w:id="4"/>
+      </w:r>
       <w:r>
         <w:rPr>
           <w:rFonts w:ascii="Arial" w:hAnsi="Arial" w:cs="Arial"/>
@@ -172,7 +374,29 @@
         <w:rPr>
           <w:rFonts w:ascii="Arial" w:hAnsi="Arial" w:cs="Arial"/>
         </w:rPr>
-        <w:t>Ningún ser vivo sale de la nada, ni de materia inanimada. Los hongos no nacen de la humedad ni los insectos d</w:t>
+        <w:t xml:space="preserve">Ningún ser vivo sale de la nada, ni de </w:t>
+      </w:r>
+      <w:commentRangeStart w:id="5"/>
+      <w:r>
+        <w:rPr>
+          <w:rFonts w:ascii="Arial" w:hAnsi="Arial" w:cs="Arial"/>
+        </w:rPr>
+        <w:t>materia inanimada</w:t>
+      </w:r>
+      <w:commentRangeEnd w:id="5"/>
+      <w:r>
+        <w:rPr>
+          <w:rStyle w:val="Refdecomentario"/>
+          <w:rFonts w:ascii="Calibri" w:eastAsia="Calibri" w:hAnsi="Calibri" w:cs="Times New Roman"/>
+          <w:lang w:val="es-MX"/>
+        </w:rPr>
+        <w:commentReference w:id="5"/>
+      </w:r>
+      <w:r>
+        <w:rPr>
+          <w:rFonts w:ascii="Arial" w:hAnsi="Arial" w:cs="Arial"/>
+        </w:rPr>
+        <w:t>. Los hongos no nacen de la humedad ni los insectos d</w:t>
       </w:r>
       <w:r>
         <w:rPr>
@@ -362,47 +586,7 @@
                 <w:sz w:val="24"/>
                 <w:szCs w:val="24"/>
               </w:rPr>
-              <w:t xml:space="preserve">Código </w:t>
-            </w:r>
-            <w:proofErr w:type="spellStart"/>
-            <w:r>
-              <w:rPr>
-                <w:rFonts w:ascii="Arial" w:hAnsi="Arial" w:cs="Arial"/>
-                <w:b/>
-                <w:sz w:val="24"/>
-                <w:szCs w:val="24"/>
-              </w:rPr>
-              <w:t>Shutterstock</w:t>
-            </w:r>
-            <w:proofErr w:type="spellEnd"/>
-            <w:r>
-              <w:rPr>
-                <w:rFonts w:ascii="Arial" w:hAnsi="Arial" w:cs="Arial"/>
-                <w:b/>
-                <w:sz w:val="24"/>
-                <w:szCs w:val="24"/>
-              </w:rPr>
-              <w:t xml:space="preserve"> (o URL o la ruta en </w:t>
-            </w:r>
-            <w:proofErr w:type="spellStart"/>
-            <w:r>
-              <w:rPr>
-                <w:rFonts w:ascii="Arial" w:hAnsi="Arial" w:cs="Arial"/>
-                <w:b/>
-                <w:sz w:val="24"/>
-                <w:szCs w:val="24"/>
-              </w:rPr>
-              <w:t>AulaPlaneta</w:t>
-            </w:r>
-            <w:proofErr w:type="spellEnd"/>
-            <w:r>
-              <w:rPr>
-                <w:rFonts w:ascii="Arial" w:hAnsi="Arial" w:cs="Arial"/>
-                <w:b/>
-                <w:sz w:val="24"/>
-                <w:szCs w:val="24"/>
-              </w:rPr>
-              <w:t>)</w:t>
+              <w:t>Código Shutterstock (o URL o la ruta en AulaPlaneta)</w:t>
             </w:r>
           </w:p>
         </w:tc>
@@ -474,6 +658,14 @@
               </w:rPr>
               <w:t>Todos los seres vivos nacen a partir de otros seres vivos</w:t>
             </w:r>
+            <w:r>
+              <w:rPr>
+                <w:rFonts w:ascii="Arial" w:hAnsi="Arial" w:cs="Arial"/>
+                <w:sz w:val="24"/>
+                <w:szCs w:val="24"/>
+              </w:rPr>
+              <w:t>.</w:t>
+            </w:r>
           </w:p>
         </w:tc>
       </w:tr>
@@ -544,6 +736,7 @@
           <w:rFonts w:ascii="Arial" w:hAnsi="Arial" w:cs="Arial"/>
         </w:rPr>
       </w:pPr>
+      <w:commentRangeStart w:id="6"/>
       <w:r>
         <w:rPr>
           <w:rFonts w:ascii="Arial" w:hAnsi="Arial" w:cs="Arial"/>
@@ -727,6 +920,15 @@
           <w:rFonts w:ascii="Arial" w:hAnsi="Arial" w:cs="Arial"/>
         </w:rPr>
         <w:t>.</w:t>
+      </w:r>
+      <w:commentRangeEnd w:id="6"/>
+      <w:r>
+        <w:rPr>
+          <w:rStyle w:val="Refdecomentario"/>
+          <w:rFonts w:ascii="Calibri" w:eastAsia="Calibri" w:hAnsi="Calibri" w:cs="Times New Roman"/>
+          <w:lang w:val="es-MX"/>
+        </w:rPr>
+        <w:commentReference w:id="6"/>
       </w:r>
     </w:p>
     <w:p>
@@ -902,45 +1104,15 @@
               </w:rPr>
               <w:t xml:space="preserve">Código </w:t>
             </w:r>
-            <w:proofErr w:type="spellStart"/>
-            <w:r>
-              <w:rPr>
-                <w:rFonts w:ascii="Arial" w:hAnsi="Arial" w:cs="Arial"/>
-                <w:b/>
-                <w:sz w:val="24"/>
-                <w:szCs w:val="24"/>
-              </w:rPr>
-              <w:t>Shutterstock</w:t>
-            </w:r>
-            <w:proofErr w:type="spellEnd"/>
-            <w:r>
-              <w:rPr>
-                <w:rFonts w:ascii="Arial" w:hAnsi="Arial" w:cs="Arial"/>
-                <w:b/>
-                <w:sz w:val="24"/>
-                <w:szCs w:val="24"/>
-              </w:rPr>
-              <w:t xml:space="preserve"> (o URL o la ruta en </w:t>
-            </w:r>
-            <w:proofErr w:type="spellStart"/>
-            <w:r>
-              <w:rPr>
-                <w:rFonts w:ascii="Arial" w:hAnsi="Arial" w:cs="Arial"/>
-                <w:b/>
-                <w:sz w:val="24"/>
-                <w:szCs w:val="24"/>
-              </w:rPr>
-              <w:t>AulaPlaneta</w:t>
-            </w:r>
-            <w:proofErr w:type="spellEnd"/>
-            <w:r>
-              <w:rPr>
-                <w:rFonts w:ascii="Arial" w:hAnsi="Arial" w:cs="Arial"/>
-                <w:b/>
-                <w:sz w:val="24"/>
-                <w:szCs w:val="24"/>
-              </w:rPr>
-              <w:t>)</w:t>
+            <w:r>
+              <w:rPr>
+                <w:rFonts w:ascii="Arial" w:hAnsi="Arial" w:cs="Arial"/>
+                <w:b/>
+                <w:sz w:val="24"/>
+                <w:szCs w:val="24"/>
+              </w:rPr>
+              <w:lastRenderedPageBreak/>
+              <w:t>Shutterstock (o URL o la ruta en AulaPlaneta)</w:t>
             </w:r>
           </w:p>
         </w:tc>
@@ -964,6 +1136,7 @@
                 <w:szCs w:val="24"/>
                 <w:shd w:val="clear" w:color="auto" w:fill="FFFFFF"/>
               </w:rPr>
+              <w:lastRenderedPageBreak/>
               <w:t> </w:t>
             </w:r>
             <w:r>
@@ -998,6 +1171,7 @@
                 <w:sz w:val="24"/>
                 <w:szCs w:val="24"/>
               </w:rPr>
+              <w:lastRenderedPageBreak/>
               <w:t>Pie de imagen</w:t>
             </w:r>
           </w:p>
@@ -1028,16 +1202,7 @@
                 <w:sz w:val="24"/>
                 <w:szCs w:val="24"/>
               </w:rPr>
-              <w:t xml:space="preserve"> nace cuando rompe el cascarón  y sale del </w:t>
-            </w:r>
-            <w:r>
-              <w:rPr>
-                <w:rFonts w:ascii="Arial" w:hAnsi="Arial" w:cs="Arial"/>
-                <w:sz w:val="24"/>
-                <w:szCs w:val="24"/>
-              </w:rPr>
-              <w:lastRenderedPageBreak/>
-              <w:t>huevo</w:t>
+              <w:t xml:space="preserve"> nace cuando rompe el cascarón  y sale del huevo</w:t>
             </w:r>
           </w:p>
         </w:tc>
@@ -1058,6 +1223,7 @@
           <w:rFonts w:ascii="Arial" w:hAnsi="Arial" w:cs="Arial"/>
         </w:rPr>
       </w:pPr>
+      <w:commentRangeStart w:id="7"/>
       <w:r>
         <w:rPr>
           <w:rFonts w:ascii="Arial" w:hAnsi="Arial" w:cs="Arial"/>
@@ -1068,7 +1234,22 @@
         <w:rPr>
           <w:rFonts w:ascii="Arial" w:hAnsi="Arial" w:cs="Arial"/>
         </w:rPr>
-        <w:t xml:space="preserve">es capaz de </w:t>
+        <w:t xml:space="preserve">es capaz </w:t>
+      </w:r>
+      <w:commentRangeEnd w:id="7"/>
+      <w:r>
+        <w:rPr>
+          <w:rStyle w:val="Refdecomentario"/>
+          <w:rFonts w:ascii="Calibri" w:eastAsia="Calibri" w:hAnsi="Calibri" w:cs="Times New Roman"/>
+          <w:lang w:val="es-MX"/>
+        </w:rPr>
+        <w:commentReference w:id="7"/>
+      </w:r>
+      <w:r>
+        <w:rPr>
+          <w:rFonts w:ascii="Arial" w:hAnsi="Arial" w:cs="Arial"/>
+        </w:rPr>
+        <w:t xml:space="preserve">de </w:t>
       </w:r>
       <w:r>
         <w:rPr>
@@ -1124,7 +1305,29 @@
         <w:rPr>
           <w:rFonts w:ascii="Arial" w:hAnsi="Arial" w:cs="Arial"/>
         </w:rPr>
-        <w:t>se puede reproducir tan sólo unas horas después de hacer nacido, mientras que hay especies de tortuga</w:t>
+        <w:t xml:space="preserve">se puede reproducir tan sólo unas horas después </w:t>
+      </w:r>
+      <w:commentRangeStart w:id="8"/>
+      <w:r>
+        <w:rPr>
+          <w:rFonts w:ascii="Arial" w:hAnsi="Arial" w:cs="Arial"/>
+        </w:rPr>
+        <w:t>de hacer nacido</w:t>
+      </w:r>
+      <w:commentRangeEnd w:id="8"/>
+      <w:r>
+        <w:rPr>
+          <w:rStyle w:val="Refdecomentario"/>
+          <w:rFonts w:ascii="Calibri" w:eastAsia="Calibri" w:hAnsi="Calibri" w:cs="Times New Roman"/>
+          <w:lang w:val="es-MX"/>
+        </w:rPr>
+        <w:commentReference w:id="8"/>
+      </w:r>
+      <w:r>
+        <w:rPr>
+          <w:rFonts w:ascii="Arial" w:hAnsi="Arial" w:cs="Arial"/>
+        </w:rPr>
+        <w:t>, mientras que hay especies de tortuga</w:t>
       </w:r>
       <w:r>
         <w:rPr>
@@ -1136,8 +1339,16 @@
         <w:rPr>
           <w:rFonts w:ascii="Arial" w:hAnsi="Arial" w:cs="Arial"/>
         </w:rPr>
-        <w:t xml:space="preserve"> que tardan hasta 50 años antes de ser capaces de tener hijos.</w:t>
-      </w:r>
+        <w:t xml:space="preserve"> que tardan hasta 50 años ante</w:t>
+      </w:r>
+      <w:r>
+        <w:rPr>
+          <w:rFonts w:ascii="Arial" w:hAnsi="Arial" w:cs="Arial"/>
+        </w:rPr>
+        <w:t>s de ser capaces de tener hijos.</w:t>
+      </w:r>
+      <w:bookmarkStart w:id="9" w:name="_GoBack"/>
+      <w:bookmarkEnd w:id="9"/>
     </w:p>
     <w:p>
       <w:pPr>
@@ -1359,6 +1570,7 @@
                 <w:szCs w:val="24"/>
               </w:rPr>
             </w:pPr>
+            <w:commentRangeStart w:id="10"/>
             <w:r>
               <w:rPr>
                 <w:rFonts w:ascii="Arial" w:hAnsi="Arial" w:cs="Arial"/>
@@ -1366,6 +1578,14 @@
                 <w:szCs w:val="24"/>
               </w:rPr>
               <w:t xml:space="preserve">No es necesario que todos los individuos de una especie se reproduzcan, pero sí es necesario que haya suficientes organismos reproduciéndose para reemplazar a aquellos que mueren. </w:t>
+            </w:r>
+            <w:commentRangeEnd w:id="10"/>
+            <w:r>
+              <w:rPr>
+                <w:rStyle w:val="Refdecomentario"/>
+                <w:rFonts w:ascii="Calibri" w:eastAsia="Calibri" w:hAnsi="Calibri" w:cs="Times New Roman"/>
+              </w:rPr>
+              <w:commentReference w:id="10"/>
             </w:r>
           </w:p>
         </w:tc>
@@ -1644,7 +1864,14 @@
         <w:rPr>
           <w:rFonts w:ascii="Arial" w:hAnsi="Arial" w:cs="Arial"/>
         </w:rPr>
-        <w:t>Y al hacerlo, se parecen a los demás miembros de su especie. Esto significa que si un individuo con alas y pl</w:t>
+        <w:t xml:space="preserve">Y al hacerlo, se parecen a los demás miembros de su </w:t>
+      </w:r>
+      <w:r>
+        <w:rPr>
+          <w:rFonts w:ascii="Arial" w:hAnsi="Arial" w:cs="Arial"/>
+        </w:rPr>
+        <w:lastRenderedPageBreak/>
+        <w:t>especie. Esto significa que si un individuo con alas y pl</w:t>
       </w:r>
       <w:r>
         <w:rPr>
@@ -1690,8 +1917,19 @@
         <w:rPr>
           <w:rFonts w:ascii="Arial" w:hAnsi="Arial" w:cs="Arial"/>
         </w:rPr>
-        <w:lastRenderedPageBreak/>
-        <w:t xml:space="preserve">¿Te imaginas que pasaría si un caballo tuviera peces al reproducirse? ¡Se ahogarían en cuanto nacieran! O, ¿qué pasaría si una familia de monos tuviera perros por hijos? Seguramente el cachorro no podría andar con su familia por las ramas de los árboles. </w:t>
+        <w:t xml:space="preserve">¿Te imaginas que pasaría si un caballo tuviera peces al reproducirse? ¡Se ahogarían en cuanto nacieran! </w:t>
+      </w:r>
+      <w:r>
+        <w:rPr>
+          <w:rFonts w:ascii="Arial" w:hAnsi="Arial" w:cs="Arial"/>
+        </w:rPr>
+        <w:t>o</w:t>
+      </w:r>
+      <w:r>
+        <w:rPr>
+          <w:rFonts w:ascii="Arial" w:hAnsi="Arial" w:cs="Arial"/>
+        </w:rPr>
+        <w:t xml:space="preserve">, ¿qué pasaría si una familia de monos tuviera perros por hijos? Seguramente el cachorro no podría andar con su familia por las ramas de los árboles. </w:t>
       </w:r>
     </w:p>
     <w:p>
@@ -1713,7 +1951,29 @@
         <w:rPr>
           <w:rFonts w:ascii="Arial" w:hAnsi="Arial" w:cs="Arial"/>
         </w:rPr>
-        <w:t xml:space="preserve">Es importante que los descendientes se parezcan a sus padres, para conservar la identidad de la especie.  </w:t>
+        <w:t xml:space="preserve">Es importante que los descendientes se parezcan a sus padres, para conservar la identidad de la </w:t>
+      </w:r>
+      <w:commentRangeStart w:id="11"/>
+      <w:r>
+        <w:rPr>
+          <w:rFonts w:ascii="Arial" w:hAnsi="Arial" w:cs="Arial"/>
+        </w:rPr>
+        <w:t>especie</w:t>
+      </w:r>
+      <w:commentRangeEnd w:id="11"/>
+      <w:r>
+        <w:rPr>
+          <w:rStyle w:val="Refdecomentario"/>
+          <w:rFonts w:ascii="Calibri" w:eastAsia="Calibri" w:hAnsi="Calibri" w:cs="Times New Roman"/>
+          <w:lang w:val="es-MX"/>
+        </w:rPr>
+        <w:commentReference w:id="11"/>
+      </w:r>
+      <w:r>
+        <w:rPr>
+          <w:rFonts w:ascii="Arial" w:hAnsi="Arial" w:cs="Arial"/>
+        </w:rPr>
+        <w:t xml:space="preserve">.  </w:t>
       </w:r>
     </w:p>
     <w:p>
@@ -1879,47 +2139,7 @@
                 <w:sz w:val="24"/>
                 <w:szCs w:val="24"/>
               </w:rPr>
-              <w:t xml:space="preserve">Código </w:t>
-            </w:r>
-            <w:proofErr w:type="spellStart"/>
-            <w:r>
-              <w:rPr>
-                <w:rFonts w:ascii="Arial" w:hAnsi="Arial" w:cs="Arial"/>
-                <w:b/>
-                <w:sz w:val="24"/>
-                <w:szCs w:val="24"/>
-              </w:rPr>
-              <w:t>Shutterstock</w:t>
-            </w:r>
-            <w:proofErr w:type="spellEnd"/>
-            <w:r>
-              <w:rPr>
-                <w:rFonts w:ascii="Arial" w:hAnsi="Arial" w:cs="Arial"/>
-                <w:b/>
-                <w:sz w:val="24"/>
-                <w:szCs w:val="24"/>
-              </w:rPr>
-              <w:t xml:space="preserve"> (o URL o la ruta en </w:t>
-            </w:r>
-            <w:proofErr w:type="spellStart"/>
-            <w:r>
-              <w:rPr>
-                <w:rFonts w:ascii="Arial" w:hAnsi="Arial" w:cs="Arial"/>
-                <w:b/>
-                <w:sz w:val="24"/>
-                <w:szCs w:val="24"/>
-              </w:rPr>
-              <w:t>AulaPlaneta</w:t>
-            </w:r>
-            <w:proofErr w:type="spellEnd"/>
-            <w:r>
-              <w:rPr>
-                <w:rFonts w:ascii="Arial" w:hAnsi="Arial" w:cs="Arial"/>
-                <w:b/>
-                <w:sz w:val="24"/>
-                <w:szCs w:val="24"/>
-              </w:rPr>
-              <w:t>)</w:t>
+              <w:t>Código Shutterstock (o URL o la ruta en AulaPlaneta)</w:t>
             </w:r>
           </w:p>
         </w:tc>
@@ -2279,47 +2499,7 @@
                 <w:sz w:val="24"/>
                 <w:szCs w:val="24"/>
               </w:rPr>
-              <w:t xml:space="preserve">Código </w:t>
-            </w:r>
-            <w:proofErr w:type="spellStart"/>
-            <w:r>
-              <w:rPr>
-                <w:rFonts w:ascii="Arial" w:hAnsi="Arial" w:cs="Arial"/>
-                <w:b/>
-                <w:sz w:val="24"/>
-                <w:szCs w:val="24"/>
-              </w:rPr>
-              <w:t>Shutterstock</w:t>
-            </w:r>
-            <w:proofErr w:type="spellEnd"/>
-            <w:r>
-              <w:rPr>
-                <w:rFonts w:ascii="Arial" w:hAnsi="Arial" w:cs="Arial"/>
-                <w:b/>
-                <w:sz w:val="24"/>
-                <w:szCs w:val="24"/>
-              </w:rPr>
-              <w:t xml:space="preserve"> (o URL o la ruta en </w:t>
-            </w:r>
-            <w:proofErr w:type="spellStart"/>
-            <w:r>
-              <w:rPr>
-                <w:rFonts w:ascii="Arial" w:hAnsi="Arial" w:cs="Arial"/>
-                <w:b/>
-                <w:sz w:val="24"/>
-                <w:szCs w:val="24"/>
-              </w:rPr>
-              <w:t>AulaPlaneta</w:t>
-            </w:r>
-            <w:proofErr w:type="spellEnd"/>
-            <w:r>
-              <w:rPr>
-                <w:rFonts w:ascii="Arial" w:hAnsi="Arial" w:cs="Arial"/>
-                <w:b/>
-                <w:sz w:val="24"/>
-                <w:szCs w:val="24"/>
-              </w:rPr>
-              <w:t>)</w:t>
+              <w:t>Código Shutterstock (o URL o la ruta en AulaPlaneta)</w:t>
             </w:r>
           </w:p>
         </w:tc>
@@ -2524,6 +2704,7 @@
                 <w:sz w:val="24"/>
                 <w:szCs w:val="24"/>
               </w:rPr>
+              <w:lastRenderedPageBreak/>
               <w:t>Código</w:t>
             </w:r>
           </w:p>
@@ -2673,16 +2854,7 @@
                 <w:sz w:val="24"/>
                 <w:szCs w:val="24"/>
               </w:rPr>
-              <w:t xml:space="preserve"> </w:t>
-            </w:r>
-            <w:r>
-              <w:rPr>
-                <w:rFonts w:ascii="Arial" w:hAnsi="Arial" w:cs="Arial"/>
-                <w:sz w:val="24"/>
-                <w:szCs w:val="24"/>
-              </w:rPr>
-              <w:lastRenderedPageBreak/>
-              <w:t>ciclo de vida</w:t>
+              <w:t xml:space="preserve"> ciclo de vida</w:t>
             </w:r>
             <w:r>
               <w:rPr>
@@ -3549,16 +3721,7 @@
                 <w:sz w:val="24"/>
                 <w:szCs w:val="24"/>
               </w:rPr>
-              <w:t xml:space="preserve">En cambio, conocemos mejor la reproducción de los animales, a los que notamos con facilidad y los vemos </w:t>
-            </w:r>
-            <w:r>
-              <w:rPr>
-                <w:rFonts w:ascii="Arial" w:hAnsi="Arial" w:cs="Arial"/>
-                <w:sz w:val="24"/>
-                <w:szCs w:val="24"/>
-              </w:rPr>
-              <w:lastRenderedPageBreak/>
-              <w:t xml:space="preserve">moverse, y la mayoría de estos se reproducen sexualmente. Nosotros mismos, los seres humanos, tenemos reproducción sexual, y por eso nos resulta tan familiar. </w:t>
+              <w:t xml:space="preserve">En cambio, conocemos mejor la reproducción de los animales, a los que notamos con facilidad y los vemos moverse, y la mayoría de estos se reproducen sexualmente. Nosotros mismos, los seres humanos, tenemos reproducción sexual, y por eso nos resulta tan familiar. </w:t>
             </w:r>
           </w:p>
         </w:tc>
@@ -3891,47 +4054,7 @@
                 <w:sz w:val="24"/>
                 <w:szCs w:val="24"/>
               </w:rPr>
-              <w:t xml:space="preserve">Código </w:t>
-            </w:r>
-            <w:proofErr w:type="spellStart"/>
-            <w:r>
-              <w:rPr>
-                <w:rFonts w:ascii="Arial" w:hAnsi="Arial" w:cs="Arial"/>
-                <w:b/>
-                <w:sz w:val="24"/>
-                <w:szCs w:val="24"/>
-              </w:rPr>
-              <w:t>Shutterstock</w:t>
-            </w:r>
-            <w:proofErr w:type="spellEnd"/>
-            <w:r>
-              <w:rPr>
-                <w:rFonts w:ascii="Arial" w:hAnsi="Arial" w:cs="Arial"/>
-                <w:b/>
-                <w:sz w:val="24"/>
-                <w:szCs w:val="24"/>
-              </w:rPr>
-              <w:t xml:space="preserve"> (o URL o la ruta en </w:t>
-            </w:r>
-            <w:proofErr w:type="spellStart"/>
-            <w:r>
-              <w:rPr>
-                <w:rFonts w:ascii="Arial" w:hAnsi="Arial" w:cs="Arial"/>
-                <w:b/>
-                <w:sz w:val="24"/>
-                <w:szCs w:val="24"/>
-              </w:rPr>
-              <w:t>AulaPlaneta</w:t>
-            </w:r>
-            <w:proofErr w:type="spellEnd"/>
-            <w:r>
-              <w:rPr>
-                <w:rFonts w:ascii="Arial" w:hAnsi="Arial" w:cs="Arial"/>
-                <w:b/>
-                <w:sz w:val="24"/>
-                <w:szCs w:val="24"/>
-              </w:rPr>
-              <w:t>)</w:t>
+              <w:t>Código Shutterstock (o URL o la ruta en AulaPlaneta)</w:t>
             </w:r>
           </w:p>
         </w:tc>
@@ -4252,47 +4375,7 @@
                 <w:sz w:val="24"/>
                 <w:szCs w:val="24"/>
               </w:rPr>
-              <w:t xml:space="preserve">Código </w:t>
-            </w:r>
-            <w:proofErr w:type="spellStart"/>
-            <w:r>
-              <w:rPr>
-                <w:rFonts w:ascii="Arial" w:hAnsi="Arial" w:cs="Arial"/>
-                <w:b/>
-                <w:sz w:val="24"/>
-                <w:szCs w:val="24"/>
-              </w:rPr>
-              <w:t>Shutterstock</w:t>
-            </w:r>
-            <w:proofErr w:type="spellEnd"/>
-            <w:r>
-              <w:rPr>
-                <w:rFonts w:ascii="Arial" w:hAnsi="Arial" w:cs="Arial"/>
-                <w:b/>
-                <w:sz w:val="24"/>
-                <w:szCs w:val="24"/>
-              </w:rPr>
-              <w:t xml:space="preserve"> (o URL o la ruta en </w:t>
-            </w:r>
-            <w:proofErr w:type="spellStart"/>
-            <w:r>
-              <w:rPr>
-                <w:rFonts w:ascii="Arial" w:hAnsi="Arial" w:cs="Arial"/>
-                <w:b/>
-                <w:sz w:val="24"/>
-                <w:szCs w:val="24"/>
-              </w:rPr>
-              <w:t>AulaPlaneta</w:t>
-            </w:r>
-            <w:proofErr w:type="spellEnd"/>
-            <w:r>
-              <w:rPr>
-                <w:rFonts w:ascii="Arial" w:hAnsi="Arial" w:cs="Arial"/>
-                <w:b/>
-                <w:sz w:val="24"/>
-                <w:szCs w:val="24"/>
-              </w:rPr>
-              <w:t>)</w:t>
+              <w:t>Código Shutterstock (o URL o la ruta en AulaPlaneta)</w:t>
             </w:r>
           </w:p>
         </w:tc>
@@ -4394,6 +4477,7 @@
         <w:rPr>
           <w:rFonts w:ascii="Arial" w:hAnsi="Arial" w:cs="Arial"/>
         </w:rPr>
+        <w:lastRenderedPageBreak/>
         <w:t>T</w:t>
       </w:r>
       <w:r>
@@ -4450,7 +4534,6 @@
                 <w:sz w:val="24"/>
                 <w:szCs w:val="24"/>
               </w:rPr>
-              <w:lastRenderedPageBreak/>
               <w:t>Imagen (fotografía, gráfica o ilustración)</w:t>
             </w:r>
           </w:p>
@@ -4572,47 +4655,7 @@
                 <w:sz w:val="24"/>
                 <w:szCs w:val="24"/>
               </w:rPr>
-              <w:t xml:space="preserve">Código </w:t>
-            </w:r>
-            <w:proofErr w:type="spellStart"/>
-            <w:r>
-              <w:rPr>
-                <w:rFonts w:ascii="Arial" w:hAnsi="Arial" w:cs="Arial"/>
-                <w:b/>
-                <w:sz w:val="24"/>
-                <w:szCs w:val="24"/>
-              </w:rPr>
-              <w:t>Shutterstock</w:t>
-            </w:r>
-            <w:proofErr w:type="spellEnd"/>
-            <w:r>
-              <w:rPr>
-                <w:rFonts w:ascii="Arial" w:hAnsi="Arial" w:cs="Arial"/>
-                <w:b/>
-                <w:sz w:val="24"/>
-                <w:szCs w:val="24"/>
-              </w:rPr>
-              <w:t xml:space="preserve"> (o URL o la ruta en </w:t>
-            </w:r>
-            <w:proofErr w:type="spellStart"/>
-            <w:r>
-              <w:rPr>
-                <w:rFonts w:ascii="Arial" w:hAnsi="Arial" w:cs="Arial"/>
-                <w:b/>
-                <w:sz w:val="24"/>
-                <w:szCs w:val="24"/>
-              </w:rPr>
-              <w:t>AulaPlaneta</w:t>
-            </w:r>
-            <w:proofErr w:type="spellEnd"/>
-            <w:r>
-              <w:rPr>
-                <w:rFonts w:ascii="Arial" w:hAnsi="Arial" w:cs="Arial"/>
-                <w:b/>
-                <w:sz w:val="24"/>
-                <w:szCs w:val="24"/>
-              </w:rPr>
-              <w:t>)</w:t>
+              <w:t>Código Shutterstock (o URL o la ruta en AulaPlaneta)</w:t>
             </w:r>
           </w:p>
         </w:tc>
@@ -4661,7 +4704,7 @@
               <w:rPr>
                 <w:rFonts w:ascii="Arial" w:hAnsi="Arial" w:cs="Arial"/>
                 <w:noProof/>
-                <w:lang w:val="es-CO" w:eastAsia="es-CO"/>
+                <w:lang w:val="es-ES" w:eastAsia="es-ES"/>
               </w:rPr>
               <w:drawing>
                 <wp:inline distT="0" distB="0" distL="0" distR="0" wp14:anchorId="67391649" wp14:editId="39891B96">
@@ -4681,7 +4724,7 @@
                           </pic:cNvPicPr>
                         </pic:nvPicPr>
                         <pic:blipFill>
-                          <a:blip r:embed="rId9">
+                          <a:blip r:embed="rId10">
                             <a:extLst>
                               <a:ext uri="{28A0092B-C50C-407E-A947-70E740481C1C}">
                                 <a14:useLocalDpi xmlns:a14="http://schemas.microsoft.com/office/drawing/2010/main" val="0"/>
@@ -5274,7 +5317,6 @@
                 <w:sz w:val="24"/>
                 <w:szCs w:val="24"/>
               </w:rPr>
-              <w:lastRenderedPageBreak/>
               <w:t>Contenido</w:t>
             </w:r>
           </w:p>
@@ -6027,6 +6069,7 @@
                 <w:sz w:val="24"/>
                 <w:szCs w:val="24"/>
               </w:rPr>
+              <w:lastRenderedPageBreak/>
               <w:t>Practica: recurso nuevo</w:t>
             </w:r>
           </w:p>
@@ -6123,16 +6166,7 @@
                 <w:sz w:val="24"/>
                 <w:szCs w:val="24"/>
               </w:rPr>
-              <w:t xml:space="preserve">Ventajas y desventajas de la reproducción sexual y la </w:t>
-            </w:r>
-            <w:r>
-              <w:rPr>
-                <w:rFonts w:ascii="Arial" w:hAnsi="Arial" w:cs="Arial"/>
-                <w:sz w:val="24"/>
-                <w:szCs w:val="24"/>
-              </w:rPr>
-              <w:lastRenderedPageBreak/>
-              <w:t>asexual</w:t>
+              <w:t>Ventajas y desventajas de la reproducción sexual y la asexual</w:t>
             </w:r>
           </w:p>
         </w:tc>
@@ -6157,7 +6191,6 @@
                 <w:sz w:val="24"/>
                 <w:szCs w:val="24"/>
               </w:rPr>
-              <w:lastRenderedPageBreak/>
               <w:t>Descripción</w:t>
             </w:r>
           </w:p>
@@ -6834,6 +6867,7 @@
           <w:rFonts w:ascii="Arial" w:hAnsi="Arial" w:cs="Arial"/>
           <w:b/>
         </w:rPr>
+        <w:lastRenderedPageBreak/>
         <w:t>semillas</w:t>
       </w:r>
       <w:r>
@@ -7335,47 +7369,7 @@
                 <w:sz w:val="24"/>
                 <w:szCs w:val="24"/>
               </w:rPr>
-              <w:t xml:space="preserve">Código </w:t>
-            </w:r>
-            <w:proofErr w:type="spellStart"/>
-            <w:r>
-              <w:rPr>
-                <w:rFonts w:ascii="Arial" w:hAnsi="Arial" w:cs="Arial"/>
-                <w:b/>
-                <w:sz w:val="24"/>
-                <w:szCs w:val="24"/>
-              </w:rPr>
-              <w:t>Shutterstock</w:t>
-            </w:r>
-            <w:proofErr w:type="spellEnd"/>
-            <w:r>
-              <w:rPr>
-                <w:rFonts w:ascii="Arial" w:hAnsi="Arial" w:cs="Arial"/>
-                <w:b/>
-                <w:sz w:val="24"/>
-                <w:szCs w:val="24"/>
-              </w:rPr>
-              <w:t xml:space="preserve"> (o URL o la ruta en </w:t>
-            </w:r>
-            <w:proofErr w:type="spellStart"/>
-            <w:r>
-              <w:rPr>
-                <w:rFonts w:ascii="Arial" w:hAnsi="Arial" w:cs="Arial"/>
-                <w:b/>
-                <w:sz w:val="24"/>
-                <w:szCs w:val="24"/>
-              </w:rPr>
-              <w:t>AulaPlaneta</w:t>
-            </w:r>
-            <w:proofErr w:type="spellEnd"/>
-            <w:r>
-              <w:rPr>
-                <w:rFonts w:ascii="Arial" w:hAnsi="Arial" w:cs="Arial"/>
-                <w:b/>
-                <w:sz w:val="24"/>
-                <w:szCs w:val="24"/>
-              </w:rPr>
-              <w:t>)</w:t>
+              <w:t>Código Shutterstock (o URL o la ruta en AulaPlaneta)</w:t>
             </w:r>
           </w:p>
         </w:tc>
@@ -7471,7 +7465,6 @@
               </w:rPr>
               <w:t xml:space="preserve"> </w:t>
             </w:r>
-            <w:proofErr w:type="spellStart"/>
             <w:r>
               <w:rPr>
                 <w:rFonts w:ascii="Arial" w:hAnsi="Arial" w:cs="Arial"/>
@@ -7480,31 +7473,8 @@
                 <w:szCs w:val="24"/>
                 <w:lang w:val="es-CO"/>
               </w:rPr>
-              <w:t>Taraxacum</w:t>
-            </w:r>
-            <w:proofErr w:type="spellEnd"/>
-            <w:r>
-              <w:rPr>
-                <w:rFonts w:ascii="Arial" w:hAnsi="Arial" w:cs="Arial"/>
-                <w:i/>
-                <w:sz w:val="24"/>
-                <w:szCs w:val="24"/>
-                <w:lang w:val="es-CO"/>
-              </w:rPr>
-              <w:t xml:space="preserve"> </w:t>
-            </w:r>
-            <w:proofErr w:type="spellStart"/>
-            <w:r>
-              <w:rPr>
-                <w:rFonts w:ascii="Arial" w:hAnsi="Arial" w:cs="Arial"/>
-                <w:i/>
-                <w:sz w:val="24"/>
-                <w:szCs w:val="24"/>
-                <w:lang w:val="es-CO"/>
-              </w:rPr>
-              <w:t>officinale</w:t>
-            </w:r>
-            <w:proofErr w:type="spellEnd"/>
+              <w:t>Taraxacum officinale</w:t>
+            </w:r>
           </w:p>
         </w:tc>
       </w:tr>
@@ -7955,6 +7925,7 @@
                 <w:sz w:val="24"/>
                 <w:szCs w:val="24"/>
               </w:rPr>
+              <w:lastRenderedPageBreak/>
               <w:t>Descripción</w:t>
             </w:r>
           </w:p>
@@ -8002,57 +7973,7 @@
                 <w:sz w:val="24"/>
                 <w:szCs w:val="24"/>
               </w:rPr>
-              <w:t xml:space="preserve">Código </w:t>
-            </w:r>
-            <w:proofErr w:type="spellStart"/>
-            <w:r>
-              <w:rPr>
-                <w:rFonts w:ascii="Arial" w:hAnsi="Arial" w:cs="Arial"/>
-                <w:b/>
-                <w:sz w:val="24"/>
-                <w:szCs w:val="24"/>
-              </w:rPr>
-              <w:t>Shutterstock</w:t>
-            </w:r>
-            <w:proofErr w:type="spellEnd"/>
-            <w:r>
-              <w:rPr>
-                <w:rFonts w:ascii="Arial" w:hAnsi="Arial" w:cs="Arial"/>
-                <w:b/>
-                <w:sz w:val="24"/>
-                <w:szCs w:val="24"/>
-              </w:rPr>
-              <w:t xml:space="preserve"> (o </w:t>
-            </w:r>
-            <w:r>
-              <w:rPr>
-                <w:rFonts w:ascii="Arial" w:hAnsi="Arial" w:cs="Arial"/>
-                <w:b/>
-                <w:sz w:val="24"/>
-                <w:szCs w:val="24"/>
-              </w:rPr>
-              <w:lastRenderedPageBreak/>
-              <w:t xml:space="preserve">URL o la ruta en </w:t>
-            </w:r>
-            <w:proofErr w:type="spellStart"/>
-            <w:r>
-              <w:rPr>
-                <w:rFonts w:ascii="Arial" w:hAnsi="Arial" w:cs="Arial"/>
-                <w:b/>
-                <w:sz w:val="24"/>
-                <w:szCs w:val="24"/>
-              </w:rPr>
-              <w:t>AulaPlaneta</w:t>
-            </w:r>
-            <w:proofErr w:type="spellEnd"/>
-            <w:r>
-              <w:rPr>
-                <w:rFonts w:ascii="Arial" w:hAnsi="Arial" w:cs="Arial"/>
-                <w:b/>
-                <w:sz w:val="24"/>
-                <w:szCs w:val="24"/>
-              </w:rPr>
-              <w:t>)</w:t>
+              <w:t>Código Shutterstock (o URL o la ruta en AulaPlaneta)</w:t>
             </w:r>
           </w:p>
         </w:tc>
@@ -8075,7 +7996,6 @@
                 <w:szCs w:val="24"/>
                 <w:shd w:val="clear" w:color="auto" w:fill="FFFFFF"/>
               </w:rPr>
-              <w:lastRenderedPageBreak/>
               <w:t>139013711</w:t>
             </w:r>
           </w:p>
@@ -8101,7 +8021,6 @@
                 <w:sz w:val="24"/>
                 <w:szCs w:val="24"/>
               </w:rPr>
-              <w:lastRenderedPageBreak/>
               <w:t>Pie de imagen</w:t>
             </w:r>
           </w:p>
@@ -8448,47 +8367,7 @@
                 <w:sz w:val="24"/>
                 <w:szCs w:val="24"/>
               </w:rPr>
-              <w:t xml:space="preserve">Código </w:t>
-            </w:r>
-            <w:proofErr w:type="spellStart"/>
-            <w:r>
-              <w:rPr>
-                <w:rFonts w:ascii="Arial" w:hAnsi="Arial" w:cs="Arial"/>
-                <w:b/>
-                <w:sz w:val="24"/>
-                <w:szCs w:val="24"/>
-              </w:rPr>
-              <w:t>Shutterstock</w:t>
-            </w:r>
-            <w:proofErr w:type="spellEnd"/>
-            <w:r>
-              <w:rPr>
-                <w:rFonts w:ascii="Arial" w:hAnsi="Arial" w:cs="Arial"/>
-                <w:b/>
-                <w:sz w:val="24"/>
-                <w:szCs w:val="24"/>
-              </w:rPr>
-              <w:t xml:space="preserve"> (o URL o la ruta en </w:t>
-            </w:r>
-            <w:proofErr w:type="spellStart"/>
-            <w:r>
-              <w:rPr>
-                <w:rFonts w:ascii="Arial" w:hAnsi="Arial" w:cs="Arial"/>
-                <w:b/>
-                <w:sz w:val="24"/>
-                <w:szCs w:val="24"/>
-              </w:rPr>
-              <w:t>AulaPlaneta</w:t>
-            </w:r>
-            <w:proofErr w:type="spellEnd"/>
-            <w:r>
-              <w:rPr>
-                <w:rFonts w:ascii="Arial" w:hAnsi="Arial" w:cs="Arial"/>
-                <w:b/>
-                <w:sz w:val="24"/>
-                <w:szCs w:val="24"/>
-              </w:rPr>
-              <w:t>)</w:t>
+              <w:t>Código Shutterstock (o URL o la ruta en AulaPlaneta)</w:t>
             </w:r>
           </w:p>
         </w:tc>
@@ -8811,16 +8690,7 @@
                 <w:sz w:val="24"/>
                 <w:szCs w:val="24"/>
               </w:rPr>
-              <w:t xml:space="preserve">Una planta asexual produce esporas para reproducirse. </w:t>
-            </w:r>
-            <w:r>
-              <w:rPr>
-                <w:rFonts w:ascii="Arial" w:hAnsi="Arial" w:cs="Arial"/>
-                <w:sz w:val="24"/>
-                <w:szCs w:val="24"/>
-              </w:rPr>
-              <w:lastRenderedPageBreak/>
-              <w:t xml:space="preserve">De cada espora surge una nueva planta, que será sexual. Las plantas sexuales producen células masculinas y femeninas, que al unirse se fusionan en el proceso llamado fecundación. De esa fusión se obtiene un cigoto, que crecerá como una planta asexual capaz de formar esporas. Al producir y liberar esporas, el ciclo comienza de nuevo.  </w:t>
+              <w:t xml:space="preserve">Una planta asexual produce esporas para reproducirse. De cada espora surge una nueva planta, que será sexual. Las plantas sexuales producen células masculinas y femeninas, que al unirse se fusionan en el proceso llamado fecundación. De esa fusión se obtiene un cigoto, que crecerá como una planta asexual capaz de formar esporas. Al producir y liberar esporas, el ciclo comienza de nuevo.  </w:t>
             </w:r>
           </w:p>
         </w:tc>
@@ -9126,47 +8996,7 @@
                 <w:sz w:val="24"/>
                 <w:szCs w:val="24"/>
               </w:rPr>
-              <w:t xml:space="preserve">Código </w:t>
-            </w:r>
-            <w:proofErr w:type="spellStart"/>
-            <w:r>
-              <w:rPr>
-                <w:rFonts w:ascii="Arial" w:hAnsi="Arial" w:cs="Arial"/>
-                <w:b/>
-                <w:sz w:val="24"/>
-                <w:szCs w:val="24"/>
-              </w:rPr>
-              <w:t>Shutterstock</w:t>
-            </w:r>
-            <w:proofErr w:type="spellEnd"/>
-            <w:r>
-              <w:rPr>
-                <w:rFonts w:ascii="Arial" w:hAnsi="Arial" w:cs="Arial"/>
-                <w:b/>
-                <w:sz w:val="24"/>
-                <w:szCs w:val="24"/>
-              </w:rPr>
-              <w:t xml:space="preserve"> (o URL o la ruta en </w:t>
-            </w:r>
-            <w:proofErr w:type="spellStart"/>
-            <w:r>
-              <w:rPr>
-                <w:rFonts w:ascii="Arial" w:hAnsi="Arial" w:cs="Arial"/>
-                <w:b/>
-                <w:sz w:val="24"/>
-                <w:szCs w:val="24"/>
-              </w:rPr>
-              <w:t>AulaPlaneta</w:t>
-            </w:r>
-            <w:proofErr w:type="spellEnd"/>
-            <w:r>
-              <w:rPr>
-                <w:rFonts w:ascii="Arial" w:hAnsi="Arial" w:cs="Arial"/>
-                <w:b/>
-                <w:sz w:val="24"/>
-                <w:szCs w:val="24"/>
-              </w:rPr>
-              <w:t>)</w:t>
+              <w:t>Código Shutterstock (o URL o la ruta en AulaPlaneta)</w:t>
             </w:r>
           </w:p>
         </w:tc>
@@ -9478,47 +9308,17 @@
                 <w:sz w:val="24"/>
                 <w:szCs w:val="24"/>
               </w:rPr>
-              <w:t xml:space="preserve">Código </w:t>
-            </w:r>
-            <w:proofErr w:type="spellStart"/>
-            <w:r>
-              <w:rPr>
-                <w:rFonts w:ascii="Arial" w:hAnsi="Arial" w:cs="Arial"/>
-                <w:b/>
-                <w:sz w:val="24"/>
-                <w:szCs w:val="24"/>
-              </w:rPr>
-              <w:t>Shutterstock</w:t>
-            </w:r>
-            <w:proofErr w:type="spellEnd"/>
-            <w:r>
-              <w:rPr>
-                <w:rFonts w:ascii="Arial" w:hAnsi="Arial" w:cs="Arial"/>
-                <w:b/>
-                <w:sz w:val="24"/>
-                <w:szCs w:val="24"/>
-              </w:rPr>
-              <w:t xml:space="preserve"> (o URL o la ruta en </w:t>
-            </w:r>
-            <w:proofErr w:type="spellStart"/>
-            <w:r>
-              <w:rPr>
-                <w:rFonts w:ascii="Arial" w:hAnsi="Arial" w:cs="Arial"/>
-                <w:b/>
-                <w:sz w:val="24"/>
-                <w:szCs w:val="24"/>
-              </w:rPr>
-              <w:t>AulaPlaneta</w:t>
-            </w:r>
-            <w:proofErr w:type="spellEnd"/>
-            <w:r>
-              <w:rPr>
-                <w:rFonts w:ascii="Arial" w:hAnsi="Arial" w:cs="Arial"/>
-                <w:b/>
-                <w:sz w:val="24"/>
-                <w:szCs w:val="24"/>
-              </w:rPr>
-              <w:t>)</w:t>
+              <w:t xml:space="preserve">Código Shutterstock (o URL o la ruta en </w:t>
+            </w:r>
+            <w:r>
+              <w:rPr>
+                <w:rFonts w:ascii="Arial" w:hAnsi="Arial" w:cs="Arial"/>
+                <w:b/>
+                <w:sz w:val="24"/>
+                <w:szCs w:val="24"/>
+              </w:rPr>
+              <w:lastRenderedPageBreak/>
+              <w:t>AulaPlaneta)</w:t>
             </w:r>
           </w:p>
         </w:tc>
@@ -9541,6 +9341,7 @@
                 <w:szCs w:val="24"/>
                 <w:shd w:val="clear" w:color="auto" w:fill="FFFFFF"/>
               </w:rPr>
+              <w:lastRenderedPageBreak/>
               <w:t>108736679</w:t>
             </w:r>
           </w:p>
@@ -9566,6 +9367,7 @@
                 <w:sz w:val="24"/>
                 <w:szCs w:val="24"/>
               </w:rPr>
+              <w:lastRenderedPageBreak/>
               <w:t>Pie de imagen</w:t>
             </w:r>
           </w:p>
@@ -10002,47 +9804,7 @@
                 <w:sz w:val="24"/>
                 <w:szCs w:val="24"/>
               </w:rPr>
-              <w:t xml:space="preserve">Código </w:t>
-            </w:r>
-            <w:proofErr w:type="spellStart"/>
-            <w:r>
-              <w:rPr>
-                <w:rFonts w:ascii="Arial" w:hAnsi="Arial" w:cs="Arial"/>
-                <w:b/>
-                <w:sz w:val="24"/>
-                <w:szCs w:val="24"/>
-              </w:rPr>
-              <w:t>Shutterstock</w:t>
-            </w:r>
-            <w:proofErr w:type="spellEnd"/>
-            <w:r>
-              <w:rPr>
-                <w:rFonts w:ascii="Arial" w:hAnsi="Arial" w:cs="Arial"/>
-                <w:b/>
-                <w:sz w:val="24"/>
-                <w:szCs w:val="24"/>
-              </w:rPr>
-              <w:t xml:space="preserve"> (o URL o la ruta en </w:t>
-            </w:r>
-            <w:proofErr w:type="spellStart"/>
-            <w:r>
-              <w:rPr>
-                <w:rFonts w:ascii="Arial" w:hAnsi="Arial" w:cs="Arial"/>
-                <w:b/>
-                <w:sz w:val="24"/>
-                <w:szCs w:val="24"/>
-              </w:rPr>
-              <w:t>AulaPlaneta</w:t>
-            </w:r>
-            <w:proofErr w:type="spellEnd"/>
-            <w:r>
-              <w:rPr>
-                <w:rFonts w:ascii="Arial" w:hAnsi="Arial" w:cs="Arial"/>
-                <w:b/>
-                <w:sz w:val="24"/>
-                <w:szCs w:val="24"/>
-              </w:rPr>
-              <w:t>)</w:t>
+              <w:t>Código Shutterstock (o URL o la ruta en AulaPlaneta)</w:t>
             </w:r>
           </w:p>
         </w:tc>
@@ -10239,7 +10001,16 @@
                 <w:sz w:val="24"/>
                 <w:szCs w:val="24"/>
               </w:rPr>
-              <w:t xml:space="preserve">exualmente, la nueva planta puede </w:t>
+              <w:t xml:space="preserve">exualmente, la nueva </w:t>
+            </w:r>
+            <w:r>
+              <w:rPr>
+                <w:rFonts w:ascii="Arial" w:hAnsi="Arial" w:cs="Arial"/>
+                <w:sz w:val="24"/>
+                <w:szCs w:val="24"/>
+              </w:rPr>
+              <w:lastRenderedPageBreak/>
+              <w:t xml:space="preserve">planta puede </w:t>
             </w:r>
             <w:r>
               <w:rPr>
@@ -10953,7 +10724,16 @@
                 <w:sz w:val="24"/>
                 <w:szCs w:val="24"/>
               </w:rPr>
-              <w:t>Puedes proponer el siguiente cuestionario para comprobar los conocimientos previos de los alumnos:</w:t>
+              <w:t xml:space="preserve">Puedes proponer el siguiente cuestionario para comprobar </w:t>
+            </w:r>
+            <w:r>
+              <w:rPr>
+                <w:rFonts w:ascii="Arial" w:hAnsi="Arial" w:cs="Arial"/>
+                <w:sz w:val="24"/>
+                <w:szCs w:val="24"/>
+              </w:rPr>
+              <w:lastRenderedPageBreak/>
+              <w:t>los conocimientos previos de los alumnos:</w:t>
             </w:r>
           </w:p>
           <w:p>
@@ -10973,7 +10753,6 @@
                 <w:sz w:val="24"/>
                 <w:szCs w:val="24"/>
               </w:rPr>
-              <w:lastRenderedPageBreak/>
               <w:t>- ¿Cómo se reproducen las plantas?</w:t>
             </w:r>
           </w:p>
@@ -11208,7 +10987,7 @@
               </w:rPr>
               <w:t>El Proyecto Biosfera del Ministerio de Educación Español te ofrece más información sobre la reproducción de las plantas en su página web, donde también encontrarás actividades interactivas relacionadas [</w:t>
             </w:r>
-            <w:hyperlink r:id="rId10" w:tgtFrame="_blank" w:history="1">
+            <w:hyperlink r:id="rId11" w:tgtFrame="_blank" w:history="1">
               <w:r>
                 <w:rPr>
                   <w:rStyle w:val="Hipervnculo"/>
@@ -11309,6 +11088,7 @@
                 <w:szCs w:val="24"/>
                 <w:lang w:val="es-CO" w:eastAsia="es-CO"/>
               </w:rPr>
+              <w:lastRenderedPageBreak/>
               <w:t xml:space="preserve">En la descripción de la polinización dice: </w:t>
             </w:r>
           </w:p>
@@ -11330,7 +11110,6 @@
                 <w:szCs w:val="24"/>
                 <w:lang w:val="es-CO" w:eastAsia="es-CO"/>
               </w:rPr>
-              <w:lastRenderedPageBreak/>
               <w:t>Polinización</w:t>
             </w:r>
           </w:p>
@@ -11352,27 +11131,7 @@
                 <w:szCs w:val="24"/>
                 <w:lang w:val="es-CO" w:eastAsia="es-CO"/>
               </w:rPr>
-              <w:t xml:space="preserve">Proceso con el que se inicia la reproducción. Cuando el grano de polen llega al estigma, germina un tubo polínico que crece hasta llegar al saco embrionario (ovario) donde libera dos células espermáticas. Una de ellas fecunda la ovocélula y forma el embrión. Mientras, la otra se une a dos núcleos polares y da lugar al </w:t>
-            </w:r>
-            <w:proofErr w:type="spellStart"/>
-            <w:r>
-              <w:rPr>
-                <w:rFonts w:ascii="Arial" w:eastAsia="Times New Roman" w:hAnsi="Arial" w:cs="Arial"/>
-                <w:sz w:val="24"/>
-                <w:szCs w:val="24"/>
-                <w:lang w:val="es-CO" w:eastAsia="es-CO"/>
-              </w:rPr>
-              <w:t>endosperma</w:t>
-            </w:r>
-            <w:proofErr w:type="spellEnd"/>
-            <w:r>
-              <w:rPr>
-                <w:rFonts w:ascii="Arial" w:eastAsia="Times New Roman" w:hAnsi="Arial" w:cs="Arial"/>
-                <w:sz w:val="24"/>
-                <w:szCs w:val="24"/>
-                <w:lang w:val="es-CO" w:eastAsia="es-CO"/>
-              </w:rPr>
-              <w:t xml:space="preserve"> de la semilla.</w:t>
+              <w:t>Proceso con el que se inicia la reproducción. Cuando el grano de polen llega al estigma, germina un tubo polínico que crece hasta llegar al saco embrionario (ovario) donde libera dos células espermáticas. Una de ellas fecunda la ovocélula y forma el embrión. Mientras, la otra se une a dos núcleos polares y da lugar al endosperma de la semilla.</w:t>
             </w:r>
           </w:p>
           <w:p>
@@ -11435,27 +11194,7 @@
                 <w:szCs w:val="24"/>
                 <w:lang w:val="es-CO" w:eastAsia="es-CO"/>
               </w:rPr>
-              <w:t xml:space="preserve">Proceso por el cual el grano de polen llega de una flor a otra, que sea femenina (o a la parte femenina de la flor). Cuando llega al estigma, hace que se forme un tubo crece hasta llegar al saco embrionario, que el lugar en el que se guardan los óvulos. Allí, el polen libera dos células: una de ellas fecunda al óvulo y forma el embrión, mientras que la otra se une a unas estructuras llamadas núcleos polares y da lugar al </w:t>
-            </w:r>
-            <w:proofErr w:type="spellStart"/>
-            <w:r>
-              <w:rPr>
-                <w:rFonts w:ascii="Arial" w:eastAsia="Times New Roman" w:hAnsi="Arial" w:cs="Arial"/>
-                <w:sz w:val="24"/>
-                <w:szCs w:val="24"/>
-                <w:lang w:val="es-CO" w:eastAsia="es-CO"/>
-              </w:rPr>
-              <w:t>endosperma</w:t>
-            </w:r>
-            <w:proofErr w:type="spellEnd"/>
-            <w:r>
-              <w:rPr>
-                <w:rFonts w:ascii="Arial" w:eastAsia="Times New Roman" w:hAnsi="Arial" w:cs="Arial"/>
-                <w:sz w:val="24"/>
-                <w:szCs w:val="24"/>
-                <w:lang w:val="es-CO" w:eastAsia="es-CO"/>
-              </w:rPr>
-              <w:t xml:space="preserve"> de la semilla, que es el futuro alimento del embrión.</w:t>
+              <w:t>Proceso por el cual el grano de polen llega de una flor a otra, que sea femenina (o a la parte femenina de la flor). Cuando llega al estigma, hace que se forme un tubo crece hasta llegar al saco embrionario, que el lugar en el que se guardan los óvulos. Allí, el polen libera dos células: una de ellas fecunda al óvulo y forma el embrión, mientras que la otra se une a unas estructuras llamadas núcleos polares y da lugar al endosperma de la semilla, que es el futuro alimento del embrión.</w:t>
             </w:r>
           </w:p>
         </w:tc>
@@ -12153,6 +11892,7 @@
                 <w:sz w:val="24"/>
                 <w:szCs w:val="24"/>
               </w:rPr>
+              <w:lastRenderedPageBreak/>
               <w:t>- Explicar la relación entre los insectos y las plantas.</w:t>
             </w:r>
           </w:p>
@@ -12173,7 +11913,6 @@
                 <w:sz w:val="24"/>
                 <w:szCs w:val="24"/>
               </w:rPr>
-              <w:lastRenderedPageBreak/>
               <w:t>- Iniciar un debate a partir de la pregunta: ¿qué pasaría si desaparecieran los insectos?</w:t>
             </w:r>
           </w:p>
@@ -12326,25 +12065,7 @@
                 <w:sz w:val="24"/>
                 <w:szCs w:val="24"/>
               </w:rPr>
-              <w:t xml:space="preserve">Conjunto de células sexuales masculinas, también llamadas </w:t>
-            </w:r>
-            <w:proofErr w:type="spellStart"/>
-            <w:r>
-              <w:rPr>
-                <w:rFonts w:ascii="Arial" w:hAnsi="Arial" w:cs="Arial"/>
-                <w:sz w:val="24"/>
-                <w:szCs w:val="24"/>
-              </w:rPr>
-              <w:t>microesporas</w:t>
-            </w:r>
-            <w:proofErr w:type="spellEnd"/>
-            <w:r>
-              <w:rPr>
-                <w:rFonts w:ascii="Arial" w:hAnsi="Arial" w:cs="Arial"/>
-                <w:sz w:val="24"/>
-                <w:szCs w:val="24"/>
-              </w:rPr>
-              <w:t xml:space="preserve"> o esporas masculinas.</w:t>
+              <w:t>Conjunto de células sexuales masculinas, también llamadas microesporas o esporas masculinas.</w:t>
             </w:r>
           </w:p>
           <w:p>
@@ -12606,6 +12327,7 @@
         <w:rPr>
           <w:rFonts w:ascii="Arial" w:hAnsi="Arial" w:cs="Arial"/>
         </w:rPr>
+        <w:lastRenderedPageBreak/>
         <w:t>Esta forma de reproducción se hace cuando una parte de la planta, como un tallo o una raíz, se desprende del resto del cuerpo, y al estar sola crece para formar un nuevo individuo.</w:t>
       </w:r>
     </w:p>
@@ -12815,47 +12537,7 @@
                 <w:sz w:val="24"/>
                 <w:szCs w:val="24"/>
               </w:rPr>
-              <w:t xml:space="preserve">Código </w:t>
-            </w:r>
-            <w:proofErr w:type="spellStart"/>
-            <w:r>
-              <w:rPr>
-                <w:rFonts w:ascii="Arial" w:hAnsi="Arial" w:cs="Arial"/>
-                <w:b/>
-                <w:sz w:val="24"/>
-                <w:szCs w:val="24"/>
-              </w:rPr>
-              <w:t>Shutterstock</w:t>
-            </w:r>
-            <w:proofErr w:type="spellEnd"/>
-            <w:r>
-              <w:rPr>
-                <w:rFonts w:ascii="Arial" w:hAnsi="Arial" w:cs="Arial"/>
-                <w:b/>
-                <w:sz w:val="24"/>
-                <w:szCs w:val="24"/>
-              </w:rPr>
-              <w:t xml:space="preserve"> (o URL o la ruta en </w:t>
-            </w:r>
-            <w:proofErr w:type="spellStart"/>
-            <w:r>
-              <w:rPr>
-                <w:rFonts w:ascii="Arial" w:hAnsi="Arial" w:cs="Arial"/>
-                <w:b/>
-                <w:sz w:val="24"/>
-                <w:szCs w:val="24"/>
-              </w:rPr>
-              <w:t>AulaPlaneta</w:t>
-            </w:r>
-            <w:proofErr w:type="spellEnd"/>
-            <w:r>
-              <w:rPr>
-                <w:rFonts w:ascii="Arial" w:hAnsi="Arial" w:cs="Arial"/>
-                <w:b/>
-                <w:sz w:val="24"/>
-                <w:szCs w:val="24"/>
-              </w:rPr>
-              <w:t>)</w:t>
+              <w:t>Código Shutterstock (o URL o la ruta en AulaPlaneta)</w:t>
             </w:r>
           </w:p>
         </w:tc>
@@ -13429,6 +13111,7 @@
                 <w:sz w:val="24"/>
                 <w:szCs w:val="24"/>
               </w:rPr>
+              <w:lastRenderedPageBreak/>
               <w:t>Título</w:t>
             </w:r>
           </w:p>
@@ -14194,6 +13877,7 @@
         <w:rPr>
           <w:rFonts w:ascii="Arial" w:hAnsi="Arial" w:cs="Arial"/>
         </w:rPr>
+        <w:lastRenderedPageBreak/>
         <w:t>A pesar de que algunos anima</w:t>
       </w:r>
       <w:r>
@@ -14745,47 +14429,17 @@
                 <w:sz w:val="24"/>
                 <w:szCs w:val="24"/>
               </w:rPr>
-              <w:t xml:space="preserve">Código </w:t>
-            </w:r>
-            <w:proofErr w:type="spellStart"/>
-            <w:r>
-              <w:rPr>
-                <w:rFonts w:ascii="Arial" w:hAnsi="Arial" w:cs="Arial"/>
-                <w:b/>
-                <w:sz w:val="24"/>
-                <w:szCs w:val="24"/>
-              </w:rPr>
-              <w:t>Shutterstock</w:t>
-            </w:r>
-            <w:proofErr w:type="spellEnd"/>
-            <w:r>
-              <w:rPr>
-                <w:rFonts w:ascii="Arial" w:hAnsi="Arial" w:cs="Arial"/>
-                <w:b/>
-                <w:sz w:val="24"/>
-                <w:szCs w:val="24"/>
-              </w:rPr>
-              <w:t xml:space="preserve"> (o URL o la ruta en </w:t>
-            </w:r>
-            <w:proofErr w:type="spellStart"/>
-            <w:r>
-              <w:rPr>
-                <w:rFonts w:ascii="Arial" w:hAnsi="Arial" w:cs="Arial"/>
-                <w:b/>
-                <w:sz w:val="24"/>
-                <w:szCs w:val="24"/>
-              </w:rPr>
-              <w:t>AulaPlaneta</w:t>
-            </w:r>
-            <w:proofErr w:type="spellEnd"/>
-            <w:r>
-              <w:rPr>
-                <w:rFonts w:ascii="Arial" w:hAnsi="Arial" w:cs="Arial"/>
-                <w:b/>
-                <w:sz w:val="24"/>
-                <w:szCs w:val="24"/>
-              </w:rPr>
-              <w:t>)</w:t>
+              <w:t xml:space="preserve">Código Shutterstock (o URL o la ruta en </w:t>
+            </w:r>
+            <w:r>
+              <w:rPr>
+                <w:rFonts w:ascii="Arial" w:hAnsi="Arial" w:cs="Arial"/>
+                <w:b/>
+                <w:sz w:val="24"/>
+                <w:szCs w:val="24"/>
+              </w:rPr>
+              <w:lastRenderedPageBreak/>
+              <w:t>AulaPlaneta)</w:t>
             </w:r>
           </w:p>
         </w:tc>
@@ -14807,6 +14461,7 @@
                 <w:sz w:val="24"/>
                 <w:szCs w:val="24"/>
               </w:rPr>
+              <w:lastRenderedPageBreak/>
               <w:t>Ilustrar la siguiente imagen:</w:t>
             </w:r>
           </w:p>
@@ -14831,8 +14486,9 @@
               <w:rPr>
                 <w:rFonts w:ascii="Arial" w:hAnsi="Arial" w:cs="Arial"/>
                 <w:noProof/>
-                <w:lang w:val="es-CO" w:eastAsia="es-CO"/>
-              </w:rPr>
+                <w:lang w:val="es-ES" w:eastAsia="es-ES"/>
+              </w:rPr>
+              <w:lastRenderedPageBreak/>
               <w:drawing>
                 <wp:inline distT="0" distB="0" distL="0" distR="0" wp14:anchorId="19C46F71" wp14:editId="5CFAFFF7">
                   <wp:extent cx="3907388" cy="858536"/>
@@ -14851,7 +14507,7 @@
                           </pic:cNvPicPr>
                         </pic:nvPicPr>
                         <pic:blipFill>
-                          <a:blip r:embed="rId11">
+                          <a:blip r:embed="rId12">
                             <a:extLst>
                               <a:ext uri="{28A0092B-C50C-407E-A947-70E740481C1C}">
                                 <a14:useLocalDpi xmlns:a14="http://schemas.microsoft.com/office/drawing/2010/main" val="0"/>
@@ -14906,7 +14562,6 @@
                 <w:sz w:val="24"/>
                 <w:szCs w:val="24"/>
               </w:rPr>
-              <w:lastRenderedPageBreak/>
               <w:t xml:space="preserve">La imagen se puede ver ampliada en el </w:t>
             </w:r>
             <w:r>
@@ -14917,7 +14572,7 @@
               </w:rPr>
               <w:t xml:space="preserve">siguiente link: </w:t>
             </w:r>
-            <w:hyperlink r:id="rId12" w:history="1">
+            <w:hyperlink r:id="rId13" w:history="1">
               <w:r>
                 <w:rPr>
                   <w:rStyle w:val="Hipervnculo"/>
@@ -15267,47 +14922,7 @@
                 <w:sz w:val="24"/>
                 <w:szCs w:val="24"/>
               </w:rPr>
-              <w:t xml:space="preserve">Código </w:t>
-            </w:r>
-            <w:proofErr w:type="spellStart"/>
-            <w:r>
-              <w:rPr>
-                <w:rFonts w:ascii="Arial" w:hAnsi="Arial" w:cs="Arial"/>
-                <w:b/>
-                <w:sz w:val="24"/>
-                <w:szCs w:val="24"/>
-              </w:rPr>
-              <w:t>Shutterstock</w:t>
-            </w:r>
-            <w:proofErr w:type="spellEnd"/>
-            <w:r>
-              <w:rPr>
-                <w:rFonts w:ascii="Arial" w:hAnsi="Arial" w:cs="Arial"/>
-                <w:b/>
-                <w:sz w:val="24"/>
-                <w:szCs w:val="24"/>
-              </w:rPr>
-              <w:t xml:space="preserve"> (o URL o la ruta en </w:t>
-            </w:r>
-            <w:proofErr w:type="spellStart"/>
-            <w:r>
-              <w:rPr>
-                <w:rFonts w:ascii="Arial" w:hAnsi="Arial" w:cs="Arial"/>
-                <w:b/>
-                <w:sz w:val="24"/>
-                <w:szCs w:val="24"/>
-              </w:rPr>
-              <w:t>AulaPlaneta</w:t>
-            </w:r>
-            <w:proofErr w:type="spellEnd"/>
-            <w:r>
-              <w:rPr>
-                <w:rFonts w:ascii="Arial" w:hAnsi="Arial" w:cs="Arial"/>
-                <w:b/>
-                <w:sz w:val="24"/>
-                <w:szCs w:val="24"/>
-              </w:rPr>
-              <w:t>)</w:t>
+              <w:t>Código Shutterstock (o URL o la ruta en AulaPlaneta)</w:t>
             </w:r>
           </w:p>
         </w:tc>
@@ -15553,14 +15168,7 @@
         <w:rPr>
           <w:rFonts w:ascii="Arial" w:hAnsi="Arial" w:cs="Arial"/>
         </w:rPr>
-        <w:t xml:space="preserve">Hay muchos animales que son ovíparos, como las tortugas y la mayoría </w:t>
-      </w:r>
-      <w:r>
-        <w:rPr>
-          <w:rFonts w:ascii="Arial" w:hAnsi="Arial" w:cs="Arial"/>
-        </w:rPr>
-        <w:lastRenderedPageBreak/>
-        <w:t>de los peces, por ejemplo.</w:t>
+        <w:t>Hay muchos animales que son ovíparos, como las tortugas y la mayoría de los peces, por ejemplo.</w:t>
       </w:r>
       <w:r>
         <w:rPr>
@@ -16098,7 +15706,16 @@
                 <w:sz w:val="24"/>
                 <w:szCs w:val="24"/>
               </w:rPr>
-              <w:t>El interactivo trabaja los diversos tipos de reproducción existentes. Por este motivo, le sugerimos que antes de abordarlo repase con los alumnos qué es la reproducción y cómo se puede producir. Con este fin, puede plantear a la clase las siguientes preguntas:</w:t>
+              <w:t xml:space="preserve">El interactivo trabaja los diversos tipos de reproducción existentes. Por este motivo, le sugerimos que antes de abordarlo repase con los alumnos qué es la reproducción y cómo se puede producir. Con este fin, puede plantear a la </w:t>
+            </w:r>
+            <w:r>
+              <w:rPr>
+                <w:rFonts w:ascii="Arial" w:hAnsi="Arial" w:cs="Arial"/>
+                <w:sz w:val="24"/>
+                <w:szCs w:val="24"/>
+              </w:rPr>
+              <w:lastRenderedPageBreak/>
+              <w:t>clase las siguientes preguntas:</w:t>
             </w:r>
           </w:p>
           <w:p>
@@ -16138,7 +15755,6 @@
                 <w:sz w:val="24"/>
                 <w:szCs w:val="24"/>
               </w:rPr>
-              <w:lastRenderedPageBreak/>
               <w:t>- ¿Cuántos animales intervienen en cada caso?</w:t>
             </w:r>
           </w:p>
@@ -16486,7 +16102,16 @@
                 <w:sz w:val="24"/>
                 <w:szCs w:val="24"/>
               </w:rPr>
-              <w:t>Le recomendamos que la aproveche para conocer las ideas previas de los estudiantes sobre la reproducción sexual en los animales. También puede plantearles las siguientes preguntas:</w:t>
+              <w:t xml:space="preserve">Le recomendamos que la aproveche para conocer las </w:t>
+            </w:r>
+            <w:r>
+              <w:rPr>
+                <w:rFonts w:ascii="Arial" w:hAnsi="Arial" w:cs="Arial"/>
+                <w:sz w:val="24"/>
+                <w:szCs w:val="24"/>
+              </w:rPr>
+              <w:lastRenderedPageBreak/>
+              <w:t>ideas previas de los estudiantes sobre la reproducción sexual en los animales. También puede plantearles las siguientes preguntas:</w:t>
             </w:r>
           </w:p>
           <w:p>
@@ -16506,7 +16131,6 @@
                 <w:sz w:val="24"/>
                 <w:szCs w:val="24"/>
               </w:rPr>
-              <w:lastRenderedPageBreak/>
               <w:t>- ¿Cómo se da la reproducción sexual?</w:t>
             </w:r>
           </w:p>
@@ -16807,36 +16431,9 @@
                 <w:sz w:val="24"/>
                 <w:szCs w:val="24"/>
               </w:rPr>
-              <w:t xml:space="preserve">Si necesita más información para completar tus </w:t>
-            </w:r>
-            <w:r>
-              <w:rPr>
-                <w:rFonts w:ascii="Arial" w:hAnsi="Arial" w:cs="Arial"/>
-                <w:sz w:val="24"/>
-                <w:szCs w:val="24"/>
-              </w:rPr>
-              <w:lastRenderedPageBreak/>
-              <w:t xml:space="preserve">explicaciones, puede ver el interactivo sobre reproducción animal de la página web </w:t>
-            </w:r>
-            <w:proofErr w:type="spellStart"/>
-            <w:r>
-              <w:rPr>
-                <w:rFonts w:ascii="Arial" w:hAnsi="Arial" w:cs="Arial"/>
-                <w:sz w:val="24"/>
-                <w:szCs w:val="24"/>
-              </w:rPr>
-              <w:t>Wikisaber</w:t>
-            </w:r>
-            <w:proofErr w:type="spellEnd"/>
-            <w:r>
-              <w:rPr>
-                <w:rFonts w:ascii="Arial" w:hAnsi="Arial" w:cs="Arial"/>
-                <w:sz w:val="24"/>
-                <w:szCs w:val="24"/>
-              </w:rPr>
-              <w:t>, donde aparece un resumen de la reproducción asexual y la sexual [</w:t>
-            </w:r>
-            <w:hyperlink r:id="rId13" w:tgtFrame="_blank" w:history="1">
+              <w:t>Si necesita más información para completar tus explicaciones, puede ver el interactivo sobre reproducción animal de la página web Wikisaber, donde aparece un resumen de la reproducción asexual y la sexual [</w:t>
+            </w:r>
+            <w:hyperlink r:id="rId14" w:tgtFrame="_blank" w:history="1">
               <w:r>
                 <w:rPr>
                   <w:rStyle w:val="Hipervnculo"/>
@@ -17134,27 +16731,7 @@
                 <w:szCs w:val="24"/>
                 <w:lang w:val="es-CO" w:eastAsia="es-CO"/>
               </w:rPr>
-              <w:t xml:space="preserve">: en este tipo de reproducción los animales generan en su cuerpo una yema que va creciendo hasta formar un nuevo animal. Cuando este está formado, se separa del cuerpo original y crece hasta alcanzar la forma adulta. Se reproducen de esta manera las esponjas y los </w:t>
-            </w:r>
-            <w:proofErr w:type="spellStart"/>
-            <w:r>
-              <w:rPr>
-                <w:rFonts w:ascii="Arial" w:eastAsia="Times New Roman" w:hAnsi="Arial" w:cs="Arial"/>
-                <w:sz w:val="24"/>
-                <w:szCs w:val="24"/>
-                <w:lang w:val="es-CO" w:eastAsia="es-CO"/>
-              </w:rPr>
-              <w:t>cnidarios</w:t>
-            </w:r>
-            <w:proofErr w:type="spellEnd"/>
-            <w:r>
-              <w:rPr>
-                <w:rFonts w:ascii="Arial" w:eastAsia="Times New Roman" w:hAnsi="Arial" w:cs="Arial"/>
-                <w:sz w:val="24"/>
-                <w:szCs w:val="24"/>
-                <w:lang w:val="es-CO" w:eastAsia="es-CO"/>
-              </w:rPr>
-              <w:t>.</w:t>
+              <w:t>: en este tipo de reproducción los animales generan en su cuerpo una yema que va creciendo hasta formar un nuevo animal. Cuando este está formado, se separa del cuerpo original y crece hasta alcanzar la forma adulta. Se reproducen de esta manera las esponjas y los cnidarios.</w:t>
             </w:r>
           </w:p>
           <w:p>
@@ -17216,7 +16793,6 @@
                 <w:szCs w:val="24"/>
                 <w:lang w:val="es-CO" w:eastAsia="es-CO"/>
               </w:rPr>
-              <w:lastRenderedPageBreak/>
               <w:t>La reproducción sexual</w:t>
             </w:r>
           </w:p>
@@ -18370,48 +17946,7 @@
                 <w:sz w:val="24"/>
                 <w:szCs w:val="24"/>
               </w:rPr>
-              <w:t xml:space="preserve">Código </w:t>
-            </w:r>
-            <w:proofErr w:type="spellStart"/>
-            <w:r>
-              <w:rPr>
-                <w:rFonts w:ascii="Arial" w:hAnsi="Arial" w:cs="Arial"/>
-                <w:b/>
-                <w:sz w:val="24"/>
-                <w:szCs w:val="24"/>
-              </w:rPr>
-              <w:lastRenderedPageBreak/>
-              <w:t>Shutterstock</w:t>
-            </w:r>
-            <w:proofErr w:type="spellEnd"/>
-            <w:r>
-              <w:rPr>
-                <w:rFonts w:ascii="Arial" w:hAnsi="Arial" w:cs="Arial"/>
-                <w:b/>
-                <w:sz w:val="24"/>
-                <w:szCs w:val="24"/>
-              </w:rPr>
-              <w:t xml:space="preserve"> (o URL o la ruta en </w:t>
-            </w:r>
-            <w:proofErr w:type="spellStart"/>
-            <w:r>
-              <w:rPr>
-                <w:rFonts w:ascii="Arial" w:hAnsi="Arial" w:cs="Arial"/>
-                <w:b/>
-                <w:sz w:val="24"/>
-                <w:szCs w:val="24"/>
-              </w:rPr>
-              <w:t>AulaPlaneta</w:t>
-            </w:r>
-            <w:proofErr w:type="spellEnd"/>
-            <w:r>
-              <w:rPr>
-                <w:rFonts w:ascii="Arial" w:hAnsi="Arial" w:cs="Arial"/>
-                <w:b/>
-                <w:sz w:val="24"/>
-                <w:szCs w:val="24"/>
-              </w:rPr>
-              <w:t>)</w:t>
+              <w:t>Código Shutterstock (o URL o la ruta en AulaPlaneta)</w:t>
             </w:r>
           </w:p>
         </w:tc>
@@ -18436,17 +17971,7 @@
                 <w:sz w:val="24"/>
                 <w:szCs w:val="24"/>
               </w:rPr>
-              <w:lastRenderedPageBreak/>
-              <w:t xml:space="preserve">Ilustrar el aparato reproductor masculino, pero sólo la parte </w:t>
-            </w:r>
-            <w:r>
-              <w:rPr>
-                <w:rFonts w:ascii="Arial" w:hAnsi="Arial" w:cs="Arial"/>
-                <w:sz w:val="24"/>
-                <w:szCs w:val="24"/>
-              </w:rPr>
-              <w:lastRenderedPageBreak/>
-              <w:t xml:space="preserve">externa. </w:t>
+              <w:t xml:space="preserve">Ilustrar el aparato reproductor masculino, pero sólo la parte externa. </w:t>
             </w:r>
             <w:r>
               <w:rPr>
@@ -18474,25 +17999,7 @@
                 <w:sz w:val="24"/>
                 <w:szCs w:val="24"/>
               </w:rPr>
-              <w:t xml:space="preserve">La ilustración se debe hacer dentro del contorno de una figura masculina: ver figura de ejemplo en la imagen 16 (aparato reproductor femenino), con el código de </w:t>
-            </w:r>
-            <w:proofErr w:type="spellStart"/>
-            <w:r>
-              <w:rPr>
-                <w:rFonts w:ascii="Arial" w:hAnsi="Arial" w:cs="Arial"/>
-                <w:sz w:val="24"/>
-                <w:szCs w:val="24"/>
-              </w:rPr>
-              <w:t>Shutterstock</w:t>
-            </w:r>
-            <w:proofErr w:type="spellEnd"/>
-            <w:r>
-              <w:rPr>
-                <w:rFonts w:ascii="Arial" w:hAnsi="Arial" w:cs="Arial"/>
-                <w:sz w:val="24"/>
-                <w:szCs w:val="24"/>
-              </w:rPr>
-              <w:t xml:space="preserve"> </w:t>
+              <w:t xml:space="preserve">La ilustración se debe hacer dentro del contorno de una figura masculina: ver figura de ejemplo en la imagen 16 (aparato reproductor femenino), con el código de Shutterstock </w:t>
             </w:r>
             <w:r>
               <w:rPr>
@@ -18526,7 +18033,6 @@
                 <w:sz w:val="24"/>
                 <w:szCs w:val="24"/>
               </w:rPr>
-              <w:lastRenderedPageBreak/>
               <w:t>Pie de imagen</w:t>
             </w:r>
           </w:p>
@@ -18895,47 +18401,7 @@
                 <w:sz w:val="24"/>
                 <w:szCs w:val="24"/>
               </w:rPr>
-              <w:t xml:space="preserve">Código </w:t>
-            </w:r>
-            <w:proofErr w:type="spellStart"/>
-            <w:r>
-              <w:rPr>
-                <w:rFonts w:ascii="Arial" w:hAnsi="Arial" w:cs="Arial"/>
-                <w:b/>
-                <w:sz w:val="24"/>
-                <w:szCs w:val="24"/>
-              </w:rPr>
-              <w:t>Shutterstock</w:t>
-            </w:r>
-            <w:proofErr w:type="spellEnd"/>
-            <w:r>
-              <w:rPr>
-                <w:rFonts w:ascii="Arial" w:hAnsi="Arial" w:cs="Arial"/>
-                <w:b/>
-                <w:sz w:val="24"/>
-                <w:szCs w:val="24"/>
-              </w:rPr>
-              <w:t xml:space="preserve"> (o URL o la ruta en </w:t>
-            </w:r>
-            <w:proofErr w:type="spellStart"/>
-            <w:r>
-              <w:rPr>
-                <w:rFonts w:ascii="Arial" w:hAnsi="Arial" w:cs="Arial"/>
-                <w:b/>
-                <w:sz w:val="24"/>
-                <w:szCs w:val="24"/>
-              </w:rPr>
-              <w:t>AulaPlaneta</w:t>
-            </w:r>
-            <w:proofErr w:type="spellEnd"/>
-            <w:r>
-              <w:rPr>
-                <w:rFonts w:ascii="Arial" w:hAnsi="Arial" w:cs="Arial"/>
-                <w:b/>
-                <w:sz w:val="24"/>
-                <w:szCs w:val="24"/>
-              </w:rPr>
-              <w:t>)</w:t>
+              <w:t>Código Shutterstock (o URL o la ruta en AulaPlaneta)</w:t>
             </w:r>
           </w:p>
         </w:tc>
@@ -19001,9 +18467,8 @@
               <w:rPr>
                 <w:rFonts w:ascii="Arial" w:hAnsi="Arial" w:cs="Arial"/>
                 <w:noProof/>
-                <w:lang w:val="es-CO" w:eastAsia="es-CO"/>
-              </w:rPr>
-              <w:lastRenderedPageBreak/>
+                <w:lang w:val="es-ES" w:eastAsia="es-ES"/>
+              </w:rPr>
               <w:drawing>
                 <wp:inline distT="0" distB="0" distL="0" distR="0" wp14:anchorId="0C7B83CA" wp14:editId="11A0CC1D">
                   <wp:extent cx="4286250" cy="3305175"/>
@@ -19022,7 +18487,7 @@
                           </pic:cNvPicPr>
                         </pic:nvPicPr>
                         <pic:blipFill>
-                          <a:blip r:embed="rId14">
+                          <a:blip r:embed="rId15">
                             <a:extLst>
                               <a:ext uri="{28A0092B-C50C-407E-A947-70E740481C1C}">
                                 <a14:useLocalDpi xmlns:a14="http://schemas.microsoft.com/office/drawing/2010/main" val="0"/>
@@ -19109,7 +18574,6 @@
                 <w:sz w:val="24"/>
                 <w:szCs w:val="24"/>
               </w:rPr>
-              <w:lastRenderedPageBreak/>
               <w:t>Pie de imagen</w:t>
             </w:r>
           </w:p>
@@ -19253,7 +18717,7 @@
         </w:rPr>
         <w:t>[</w:t>
       </w:r>
-      <w:hyperlink r:id="rId15" w:history="1">
+      <w:hyperlink r:id="rId16" w:history="1">
         <w:r>
           <w:rPr>
             <w:rStyle w:val="Hipervnculo"/>
@@ -19275,7 +18739,7 @@
         </w:rPr>
         <w:t xml:space="preserve"> y [</w:t>
       </w:r>
-      <w:hyperlink r:id="rId16" w:history="1">
+      <w:hyperlink r:id="rId17" w:history="1">
         <w:r>
           <w:rPr>
             <w:rStyle w:val="Hipervnculo"/>
@@ -20085,47 +19549,7 @@
                 <w:sz w:val="24"/>
                 <w:szCs w:val="24"/>
               </w:rPr>
-              <w:t xml:space="preserve">Código </w:t>
-            </w:r>
-            <w:proofErr w:type="spellStart"/>
-            <w:r>
-              <w:rPr>
-                <w:rFonts w:ascii="Arial" w:hAnsi="Arial" w:cs="Arial"/>
-                <w:b/>
-                <w:sz w:val="24"/>
-                <w:szCs w:val="24"/>
-              </w:rPr>
-              <w:t>Shutterstock</w:t>
-            </w:r>
-            <w:proofErr w:type="spellEnd"/>
-            <w:r>
-              <w:rPr>
-                <w:rFonts w:ascii="Arial" w:hAnsi="Arial" w:cs="Arial"/>
-                <w:b/>
-                <w:sz w:val="24"/>
-                <w:szCs w:val="24"/>
-              </w:rPr>
-              <w:t xml:space="preserve"> (o URL o la ruta en </w:t>
-            </w:r>
-            <w:proofErr w:type="spellStart"/>
-            <w:r>
-              <w:rPr>
-                <w:rFonts w:ascii="Arial" w:hAnsi="Arial" w:cs="Arial"/>
-                <w:b/>
-                <w:sz w:val="24"/>
-                <w:szCs w:val="24"/>
-              </w:rPr>
-              <w:t>AulaPlaneta</w:t>
-            </w:r>
-            <w:proofErr w:type="spellEnd"/>
-            <w:r>
-              <w:rPr>
-                <w:rFonts w:ascii="Arial" w:hAnsi="Arial" w:cs="Arial"/>
-                <w:b/>
-                <w:sz w:val="24"/>
-                <w:szCs w:val="24"/>
-              </w:rPr>
-              <w:t>)</w:t>
+              <w:t>Código Shutterstock (o URL o la ruta en AulaPlaneta)</w:t>
             </w:r>
           </w:p>
         </w:tc>
@@ -20198,16 +19622,7 @@
                 <w:sz w:val="24"/>
                 <w:szCs w:val="24"/>
               </w:rPr>
-              <w:t xml:space="preserve">Si hay fecundación, el cigoto viaja hasta el útero en donde se desarrolla para forman al bebé. Mientras dura el </w:t>
-            </w:r>
-            <w:r>
-              <w:rPr>
-                <w:rFonts w:ascii="Arial" w:hAnsi="Arial" w:cs="Arial"/>
-                <w:sz w:val="24"/>
-                <w:szCs w:val="24"/>
-              </w:rPr>
-              <w:lastRenderedPageBreak/>
-              <w:t xml:space="preserve">embarazo (aproximadamente 9 meses en los seres humanos) el ciclo menstrual se interrumpe.  </w:t>
+              <w:t xml:space="preserve">Si hay fecundación, el cigoto viaja hasta el útero en donde se desarrolla para forman al bebé. Mientras dura el embarazo (aproximadamente 9 meses en los seres humanos) el ciclo menstrual se interrumpe.  </w:t>
             </w:r>
           </w:p>
         </w:tc>
@@ -20809,14 +20224,7 @@
         <w:rPr>
           <w:rFonts w:ascii="Arial" w:hAnsi="Arial" w:cs="Arial"/>
         </w:rPr>
-        <w:t xml:space="preserve"> se cuenta la menstruación como el inicio del ciclo, el primer día de </w:t>
-      </w:r>
-      <w:r>
-        <w:rPr>
-          <w:rFonts w:ascii="Arial" w:hAnsi="Arial" w:cs="Arial"/>
-        </w:rPr>
-        <w:lastRenderedPageBreak/>
-        <w:t xml:space="preserve">menstruación sería el día 1, y 28 días después el ciclo comenzaría de nuevo con la menstruación del mes siguiente.  </w:t>
+        <w:t xml:space="preserve"> se cuenta la menstruación como el inicio del ciclo, el primer día de menstruación sería el día 1, y 28 días después el ciclo comenzaría de nuevo con la menstruación del mes siguiente.  </w:t>
       </w:r>
       <w:r>
         <w:rPr>
@@ -21512,8 +20920,6 @@
           <w:rFonts w:ascii="Arial" w:hAnsi="Arial" w:cs="Arial"/>
         </w:rPr>
       </w:pPr>
-      <w:bookmarkStart w:id="0" w:name="_GoBack"/>
-      <w:bookmarkEnd w:id="0"/>
     </w:p>
     <w:tbl>
       <w:tblPr>
@@ -21549,7 +20955,6 @@
                 <w:sz w:val="24"/>
                 <w:szCs w:val="24"/>
               </w:rPr>
-              <w:lastRenderedPageBreak/>
               <w:t>Practica: recurso nuevo</w:t>
             </w:r>
           </w:p>
@@ -23690,14 +23095,231 @@
       </w:pPr>
     </w:p>
     <w:sectPr>
-      <w:headerReference w:type="even" r:id="rId17"/>
-      <w:headerReference w:type="default" r:id="rId18"/>
+      <w:headerReference w:type="even" r:id="rId18"/>
+      <w:headerReference w:type="default" r:id="rId19"/>
       <w:pgSz w:w="12240" w:h="15840"/>
       <w:pgMar w:top="1417" w:right="1701" w:bottom="1417" w:left="1701" w:header="708" w:footer="708" w:gutter="0"/>
       <w:cols w:space="708"/>
     </w:sectPr>
   </w:body>
 </w:document>
+</file>
+
+<file path=word/comments.xml><?xml version="1.0" encoding="utf-8"?>
+<w:comments xmlns:wpc="http://schemas.microsoft.com/office/word/2010/wordprocessingCanvas" xmlns:mc="http://schemas.openxmlformats.org/markup-compatibility/2006" xmlns:o="urn:schemas-microsoft-com:office:office" xmlns:r="http://schemas.openxmlformats.org/officeDocument/2006/relationships" xmlns:m="http://schemas.openxmlformats.org/officeDocument/2006/math" xmlns:v="urn:schemas-microsoft-com:vml" xmlns:wp14="http://schemas.microsoft.com/office/word/2010/wordprocessingDrawing" xmlns:wp="http://schemas.openxmlformats.org/drawingml/2006/wordprocessingDrawing" xmlns:w10="urn:schemas-microsoft-com:office:word" xmlns:w="http://schemas.openxmlformats.org/wordprocessingml/2006/main" xmlns:w14="http://schemas.microsoft.com/office/word/2010/wordml" xmlns:wpg="http://schemas.microsoft.com/office/word/2010/wordprocessingGroup" xmlns:wpi="http://schemas.microsoft.com/office/word/2010/wordprocessingInk" xmlns:wne="http://schemas.microsoft.com/office/word/2006/wordml" xmlns:wps="http://schemas.microsoft.com/office/word/2010/wordprocessingShape" mc:Ignorable="w14 wp14">
+  <w:comment w:id="0" w:author="Ejecutivog Andes Export" w:date="2015-04-16T20:38:00Z" w:initials="EAE">
+    <w:p>
+      <w:pPr>
+        <w:pStyle w:val="Textocomentario"/>
+      </w:pPr>
+      <w:r>
+        <w:rPr>
+          <w:rStyle w:val="Refdecomentario"/>
+        </w:rPr>
+        <w:annotationRef/>
+      </w:r>
+      <w:r>
+        <w:t>Por favor revisar el ultimo formato para elaboración de manuscritos. En esta tabla es necesario colocar el título del guion, el código y la descripción.  La descripción que colocaste en el en</w:t>
+      </w:r>
+      <w:r>
+        <w:t>cabezado va solo en esta tabla y no va como encabezado que se repite en todas las hojas.</w:t>
+      </w:r>
+    </w:p>
+  </w:comment>
+  <w:comment w:id="1" w:author="Ejecutivog Andes Export" w:date="2015-04-16T20:46:00Z" w:initials="EAE">
+    <w:p>
+      <w:pPr>
+        <w:pStyle w:val="Textocomentario"/>
+      </w:pPr>
+      <w:r>
+        <w:rPr>
+          <w:rStyle w:val="Refdecomentario"/>
+        </w:rPr>
+        <w:annotationRef/>
+      </w:r>
+      <w:r>
+        <w:t>Creo que podría ser más relevante algo como “La importancia de la.….”</w:t>
+      </w:r>
+    </w:p>
+  </w:comment>
+  <w:comment w:id="2" w:author="Ejecutivog Andes Export" w:date="2015-04-16T20:48:00Z" w:initials="EAE">
+    <w:p>
+      <w:pPr>
+        <w:pStyle w:val="Textocomentario"/>
+      </w:pPr>
+      <w:r>
+        <w:rPr>
+          <w:rStyle w:val="Refdecomentario"/>
+        </w:rPr>
+        <w:annotationRef/>
+      </w:r>
+      <w:r>
+        <w:t xml:space="preserve">No olvidar resaltar algunas palabras en negrilla; lo mismo para los dos párrafos siguientes. </w:t>
+      </w:r>
+    </w:p>
+  </w:comment>
+  <w:comment w:id="3" w:author="Ejecutivog Andes Export" w:date="2015-04-16T20:54:00Z" w:initials="EAE">
+    <w:p>
+      <w:pPr>
+        <w:pStyle w:val="Textocomentario"/>
+      </w:pPr>
+      <w:r>
+        <w:rPr>
+          <w:rStyle w:val="Refdecomentario"/>
+        </w:rPr>
+        <w:annotationRef/>
+      </w:r>
+      <w:r>
+        <w:t>Podría dejarse como “Todos los seres vivos se reproducen y todos provienen de otros seres vivos”</w:t>
+      </w:r>
+    </w:p>
+  </w:comment>
+  <w:comment w:id="4" w:author="Ejecutivog Andes Export" w:date="2015-04-16T21:06:00Z" w:initials="EAE">
+    <w:p>
+      <w:pPr>
+        <w:pStyle w:val="Textocomentario"/>
+      </w:pPr>
+      <w:r>
+        <w:rPr>
+          <w:rStyle w:val="Refdecomentario"/>
+        </w:rPr>
+        <w:annotationRef/>
+      </w:r>
+      <w:r>
+        <w:t xml:space="preserve">Mejor ; que los : </w:t>
+      </w:r>
+    </w:p>
+  </w:comment>
+  <w:comment w:id="5" w:author="Ejecutivog Andes Export" w:date="2015-04-16T21:11:00Z" w:initials="EAE">
+    <w:p>
+      <w:pPr>
+        <w:pStyle w:val="Textocomentario"/>
+      </w:pPr>
+      <w:r>
+        <w:rPr>
+          <w:rStyle w:val="Refdecomentario"/>
+        </w:rPr>
+        <w:annotationRef/>
+      </w:r>
+      <w:r>
+        <w:t>Podría ir en negrilla</w:t>
+      </w:r>
+    </w:p>
+  </w:comment>
+  <w:comment w:id="6" w:author="Ejecutivog Andes Export" w:date="2015-04-16T21:49:00Z" w:initials="EAE">
+    <w:p>
+      <w:pPr>
+        <w:pStyle w:val="Textocomentario"/>
+      </w:pPr>
+      <w:r>
+        <w:rPr>
+          <w:rStyle w:val="Refdecomentario"/>
+        </w:rPr>
+        <w:annotationRef/>
+      </w:r>
+      <w:r>
+        <w:t>Tener en cuenta que las bacterias no nacen, sólo se reproducen, pero no se llama nacimiento. Sería bueno dejarlo en manifiesto.</w:t>
+      </w:r>
+    </w:p>
+  </w:comment>
+  <w:comment w:id="7" w:author="Ejecutivog Andes Export" w:date="2015-04-16T21:55:00Z" w:initials="EAE">
+    <w:p>
+      <w:pPr>
+        <w:pStyle w:val="Textocomentario"/>
+      </w:pPr>
+      <w:r>
+        <w:t xml:space="preserve">Creo que es algo ambiguo decir que solo crecer suficiente  ya es condición para reproducirse, podría ser: una vez el organismo crece y alcanza su madurez o llega a ser adulto, es capaz de reproducirse. </w:t>
+      </w:r>
+      <w:r>
+        <w:rPr>
+          <w:rStyle w:val="Refdecomentario"/>
+        </w:rPr>
+        <w:annotationRef/>
+      </w:r>
+    </w:p>
+  </w:comment>
+  <w:comment w:id="8" w:author="Ejecutivog Andes Export" w:date="2015-04-16T22:01:00Z" w:initials="EAE">
+    <w:p>
+      <w:pPr>
+        <w:pStyle w:val="Textocomentario"/>
+      </w:pPr>
+      <w:r>
+        <w:rPr>
+          <w:rStyle w:val="Refdecomentario"/>
+        </w:rPr>
+        <w:annotationRef/>
+      </w:r>
+      <w:r>
+        <w:t>Revisar teniendo en cuenta comentario del nacimiento de las bacterias.</w:t>
+      </w:r>
+    </w:p>
+  </w:comment>
+  <w:comment w:id="10" w:author="Ejecutivog Andes Export" w:date="2015-04-16T21:58:00Z" w:initials="EAE">
+    <w:p>
+      <w:pPr>
+        <w:pStyle w:val="Textocomentario"/>
+      </w:pPr>
+      <w:r>
+        <w:rPr>
+          <w:rStyle w:val="Refdecomentario"/>
+        </w:rPr>
+        <w:annotationRef/>
+      </w:r>
+      <w:r>
+        <w:t>Según instrucciones de la coordinadora, estos recuerda preferiblemente deben contener alguna definición que lleve al estudiante a asociar el tema con conocimientos previos de cursos anteriores.</w:t>
+      </w:r>
+    </w:p>
+    <w:p>
+      <w:pPr>
+        <w:pStyle w:val="Textocomentario"/>
+      </w:pPr>
+      <w:r>
+        <w:t xml:space="preserve">Por ejemplo, podrías dar la definición del diccionario de reproducción; luego adicionar lo que escribiste en este recuerda. </w:t>
+      </w:r>
+    </w:p>
+  </w:comment>
+  <w:comment w:id="11" w:author="Ejecutivog Andes Export" w:date="2015-04-16T22:23:00Z" w:initials="EAE">
+    <w:p>
+      <w:pPr>
+        <w:pStyle w:val="Textocomentario"/>
+      </w:pPr>
+      <w:r>
+        <w:rPr>
+          <w:rStyle w:val="Refdecomentario"/>
+        </w:rPr>
+        <w:annotationRef/>
+      </w:r>
+      <w:r>
+        <w:t>“</w:t>
+      </w:r>
+      <w:r>
+        <w:rPr>
+          <w:rStyle w:val="Refdecomentario"/>
+        </w:rPr>
+        <w:annotationRef/>
+      </w:r>
+      <w:r>
+        <w:t>Y su adaptación al ambiente en el que vive”.</w:t>
+      </w:r>
+    </w:p>
+  </w:comment>
+</w:comments>
+</file>
+
+<file path=word/commentsExtended.xml><?xml version="1.0" encoding="utf-8"?>
+<w15:commentsEx xmlns:wpc="http://schemas.microsoft.com/office/word/2010/wordprocessingCanvas" xmlns:mc="http://schemas.openxmlformats.org/markup-compatibility/2006" xmlns:o="urn:schemas-microsoft-com:office:office" xmlns:r="http://schemas.openxmlformats.org/officeDocument/2006/relationships" xmlns:m="http://schemas.openxmlformats.org/officeDocument/2006/math" xmlns:v="urn:schemas-microsoft-com:vml" xmlns:wp14="http://schemas.microsoft.com/office/word/2010/wordprocessingDrawing" xmlns:wp="http://schemas.openxmlformats.org/drawingml/2006/wordprocessingDrawing" xmlns:w10="urn:schemas-microsoft-com:office:word" xmlns:w="http://schemas.openxmlformats.org/wordprocessingml/2006/main" xmlns:w14="http://schemas.microsoft.com/office/word/2010/wordml" xmlns:w15="http://schemas.microsoft.com/office/word/2012/wordml" xmlns:wpg="http://schemas.microsoft.com/office/word/2010/wordprocessingGroup" xmlns:wpi="http://schemas.microsoft.com/office/word/2010/wordprocessingInk" xmlns:wne="http://schemas.microsoft.com/office/word/2006/wordml" xmlns:wps="http://schemas.microsoft.com/office/word/2010/wordprocessingShape" mc:Ignorable="w14 w15 wp14">
+  <w15:commentEx w15:paraId="236C2C99" w15:done="0"/>
+  <w15:commentEx w15:paraId="009FA7DC" w15:done="0"/>
+  <w15:commentEx w15:paraId="35CEB771" w15:done="0"/>
+  <w15:commentEx w15:paraId="22DA02A3" w15:done="0"/>
+  <w15:commentEx w15:paraId="734DA82D" w15:done="0"/>
+  <w15:commentEx w15:paraId="5FAB03CC" w15:done="0"/>
+  <w15:commentEx w15:paraId="29997B21" w15:done="0"/>
+  <w15:commentEx w15:paraId="4817A45B" w15:done="0"/>
+  <w15:commentEx w15:paraId="524E0081" w15:done="0"/>
+  <w15:commentEx w15:paraId="6346E7A1" w15:done="0"/>
+  <w15:commentEx w15:paraId="1D07C014" w15:done="0"/>
+</w15:commentsEx>
 </file>
 
 <file path=word/endnotes.xml><?xml version="1.0" encoding="utf-8"?>
@@ -23821,7 +23443,7 @@
         <w:rStyle w:val="Nmerodepgina"/>
         <w:noProof/>
       </w:rPr>
-      <w:t>34</w:t>
+      <w:t>23</w:t>
     </w:r>
     <w:r>
       <w:rPr>
@@ -28365,6 +27987,14 @@
 </w:numbering>
 </file>
 
+<file path=word/people.xml><?xml version="1.0" encoding="utf-8"?>
+<w15:people xmlns:wpc="http://schemas.microsoft.com/office/word/2010/wordprocessingCanvas" xmlns:mc="http://schemas.openxmlformats.org/markup-compatibility/2006" xmlns:o="urn:schemas-microsoft-com:office:office" xmlns:r="http://schemas.openxmlformats.org/officeDocument/2006/relationships" xmlns:m="http://schemas.openxmlformats.org/officeDocument/2006/math" xmlns:v="urn:schemas-microsoft-com:vml" xmlns:wp14="http://schemas.microsoft.com/office/word/2010/wordprocessingDrawing" xmlns:wp="http://schemas.openxmlformats.org/drawingml/2006/wordprocessingDrawing" xmlns:w10="urn:schemas-microsoft-com:office:word" xmlns:w="http://schemas.openxmlformats.org/wordprocessingml/2006/main" xmlns:w14="http://schemas.microsoft.com/office/word/2010/wordml" xmlns:w15="http://schemas.microsoft.com/office/word/2012/wordml" xmlns:wpg="http://schemas.microsoft.com/office/word/2010/wordprocessingGroup" xmlns:wpi="http://schemas.microsoft.com/office/word/2010/wordprocessingInk" xmlns:wne="http://schemas.microsoft.com/office/word/2006/wordml" xmlns:wps="http://schemas.microsoft.com/office/word/2010/wordprocessingShape" mc:Ignorable="w14 w15 wp14">
+  <w15:person w15:author="Ejecutivog Andes Export">
+    <w15:presenceInfo w15:providerId="AD" w15:userId="S-1-5-21-2432994628-2052544590-2074442161-1116"/>
+  </w15:person>
+</w15:people>
+</file>
+
 <file path=word/styles.xml><?xml version="1.0" encoding="utf-8"?>
 <w:styles xmlns:mc="http://schemas.openxmlformats.org/markup-compatibility/2006" xmlns:r="http://schemas.openxmlformats.org/officeDocument/2006/relationships" xmlns:w="http://schemas.openxmlformats.org/wordprocessingml/2006/main" xmlns:w14="http://schemas.microsoft.com/office/word/2010/wordml" mc:Ignorable="w14">
   <w:docDefaults>
@@ -28382,272 +28012,143 @@
       </w:pPr>
     </w:pPrDefault>
   </w:docDefaults>
-  <w:latentStyles w:defLockedState="0" w:defUIPriority="0" w:defSemiHidden="1" w:defUnhideWhenUsed="0" w:defQFormat="0" w:count="267">
-    <w:lsdException w:name="Normal" w:semiHidden="0" w:qFormat="1"/>
-    <w:lsdException w:name="heading 1" w:semiHidden="0" w:uiPriority="9"/>
-    <w:lsdException w:name="heading 2" w:semiHidden="0"/>
-    <w:lsdException w:name="heading 3" w:semiHidden="0"/>
-    <w:lsdException w:name="heading 4" w:semiHidden="0"/>
-    <w:lsdException w:name="heading 5" w:semiHidden="0"/>
-    <w:lsdException w:name="heading 6" w:semiHidden="0"/>
+  <w:latentStyles w:defLockedState="0" w:defUIPriority="0" w:defSemiHidden="1" w:defUnhideWhenUsed="1" w:defQFormat="0" w:count="267">
+    <w:lsdException w:name="Normal" w:semiHidden="0" w:unhideWhenUsed="0" w:qFormat="1"/>
+    <w:lsdException w:name="heading 1" w:semiHidden="0" w:uiPriority="9" w:unhideWhenUsed="0"/>
+    <w:lsdException w:name="heading 2" w:semiHidden="0" w:unhideWhenUsed="0"/>
+    <w:lsdException w:name="heading 3" w:semiHidden="0" w:unhideWhenUsed="0"/>
+    <w:lsdException w:name="heading 4" w:semiHidden="0" w:unhideWhenUsed="0"/>
+    <w:lsdException w:name="heading 5" w:semiHidden="0" w:unhideWhenUsed="0"/>
+    <w:lsdException w:name="heading 6" w:semiHidden="0" w:unhideWhenUsed="0"/>
     <w:lsdException w:name="heading 7" w:semiHidden="0"/>
     <w:lsdException w:name="heading 8" w:semiHidden="0"/>
     <w:lsdException w:name="heading 9" w:semiHidden="0"/>
-    <w:lsdException w:name="index 1" w:unhideWhenUsed="1"/>
     <w:lsdException w:name="index 2" w:semiHidden="0"/>
     <w:lsdException w:name="index 3" w:semiHidden="0"/>
     <w:lsdException w:name="index 4" w:semiHidden="0"/>
     <w:lsdException w:name="index 5" w:semiHidden="0"/>
     <w:lsdException w:name="index 6" w:semiHidden="0"/>
-    <w:lsdException w:name="index 7" w:unhideWhenUsed="1"/>
-    <w:lsdException w:name="index 8" w:unhideWhenUsed="1"/>
-    <w:lsdException w:name="index 9" w:unhideWhenUsed="1"/>
-    <w:lsdException w:name="toc 1" w:unhideWhenUsed="1"/>
-    <w:lsdException w:name="toc 2" w:unhideWhenUsed="1"/>
-    <w:lsdException w:name="toc 3" w:unhideWhenUsed="1"/>
-    <w:lsdException w:name="toc 4" w:unhideWhenUsed="1"/>
-    <w:lsdException w:name="toc 5" w:unhideWhenUsed="1"/>
-    <w:lsdException w:name="toc 6" w:unhideWhenUsed="1"/>
-    <w:lsdException w:name="toc 7" w:unhideWhenUsed="1"/>
-    <w:lsdException w:name="toc 8" w:unhideWhenUsed="1"/>
-    <w:lsdException w:name="toc 9" w:unhideWhenUsed="1"/>
-    <w:lsdException w:name="Normal Indent" w:unhideWhenUsed="1"/>
-    <w:lsdException w:name="footnote text" w:unhideWhenUsed="1"/>
-    <w:lsdException w:name="annotation text" w:unhideWhenUsed="1"/>
-    <w:lsdException w:name="header" w:unhideWhenUsed="1"/>
-    <w:lsdException w:name="footer" w:unhideWhenUsed="1"/>
-    <w:lsdException w:name="index heading" w:unhideWhenUsed="1"/>
-    <w:lsdException w:name="caption" w:unhideWhenUsed="1"/>
-    <w:lsdException w:name="table of figures" w:unhideWhenUsed="1"/>
-    <w:lsdException w:name="envelope address" w:unhideWhenUsed="1"/>
-    <w:lsdException w:name="envelope return" w:unhideWhenUsed="1"/>
-    <w:lsdException w:name="footnote reference" w:unhideWhenUsed="1"/>
-    <w:lsdException w:name="annotation reference" w:unhideWhenUsed="1"/>
-    <w:lsdException w:name="line number" w:unhideWhenUsed="1"/>
-    <w:lsdException w:name="page number" w:unhideWhenUsed="1"/>
-    <w:lsdException w:name="endnote reference" w:unhideWhenUsed="1"/>
-    <w:lsdException w:name="endnote text" w:unhideWhenUsed="1"/>
-    <w:lsdException w:name="table of authorities" w:unhideWhenUsed="1"/>
-    <w:lsdException w:name="macro" w:unhideWhenUsed="1"/>
-    <w:lsdException w:name="toa heading" w:unhideWhenUsed="1"/>
-    <w:lsdException w:name="List" w:unhideWhenUsed="1"/>
-    <w:lsdException w:name="List Bullet" w:unhideWhenUsed="1"/>
-    <w:lsdException w:name="List Number" w:unhideWhenUsed="1"/>
-    <w:lsdException w:name="List 2" w:unhideWhenUsed="1"/>
-    <w:lsdException w:name="List 3" w:unhideWhenUsed="1"/>
-    <w:lsdException w:name="List 4" w:unhideWhenUsed="1"/>
-    <w:lsdException w:name="List 5" w:unhideWhenUsed="1"/>
-    <w:lsdException w:name="List Bullet 2" w:unhideWhenUsed="1"/>
-    <w:lsdException w:name="List Bullet 3" w:unhideWhenUsed="1"/>
-    <w:lsdException w:name="List Bullet 4" w:unhideWhenUsed="1"/>
-    <w:lsdException w:name="List Bullet 5" w:unhideWhenUsed="1"/>
     <w:lsdException w:name="List Number 2" w:semiHidden="0"/>
-    <w:lsdException w:name="List Number 3" w:unhideWhenUsed="1"/>
-    <w:lsdException w:name="List Number 4" w:unhideWhenUsed="1"/>
     <w:lsdException w:name="List Number 5" w:semiHidden="0"/>
-    <w:lsdException w:name="Title" w:semiHidden="0"/>
-    <w:lsdException w:name="Closing" w:unhideWhenUsed="1"/>
-    <w:lsdException w:name="Signature" w:unhideWhenUsed="1"/>
-    <w:lsdException w:name="Default Paragraph Font" w:unhideWhenUsed="1"/>
-    <w:lsdException w:name="Body Text" w:unhideWhenUsed="1"/>
-    <w:lsdException w:name="Body Text Indent" w:unhideWhenUsed="1"/>
-    <w:lsdException w:name="List Continue" w:unhideWhenUsed="1"/>
-    <w:lsdException w:name="List Continue 2" w:unhideWhenUsed="1"/>
-    <w:lsdException w:name="List Continue 3" w:unhideWhenUsed="1"/>
-    <w:lsdException w:name="List Continue 4" w:unhideWhenUsed="1"/>
-    <w:lsdException w:name="List Continue 5" w:unhideWhenUsed="1"/>
-    <w:lsdException w:name="Message Header" w:unhideWhenUsed="1"/>
-    <w:lsdException w:name="Subtitle" w:semiHidden="0"/>
-    <w:lsdException w:name="Salutation" w:unhideWhenUsed="1"/>
-    <w:lsdException w:name="Date" w:unhideWhenUsed="1"/>
-    <w:lsdException w:name="Body Text First Indent" w:unhideWhenUsed="1"/>
-    <w:lsdException w:name="Body Text First Indent 2" w:unhideWhenUsed="1"/>
-    <w:lsdException w:name="Note Heading" w:unhideWhenUsed="1"/>
-    <w:lsdException w:name="Body Text 2" w:unhideWhenUsed="1"/>
-    <w:lsdException w:name="Body Text 3" w:unhideWhenUsed="1"/>
-    <w:lsdException w:name="Body Text Indent 2" w:unhideWhenUsed="1"/>
+    <w:lsdException w:name="Title" w:semiHidden="0" w:unhideWhenUsed="0"/>
+    <w:lsdException w:name="Subtitle" w:semiHidden="0" w:unhideWhenUsed="0"/>
     <w:lsdException w:name="Body Text Indent 3" w:semiHidden="0"/>
     <w:lsdException w:name="Block Text" w:semiHidden="0"/>
     <w:lsdException w:name="Hyperlink" w:semiHidden="0" w:uiPriority="99"/>
     <w:lsdException w:name="FollowedHyperlink" w:semiHidden="0"/>
-    <w:lsdException w:name="Strong" w:semiHidden="0" w:uiPriority="22"/>
-    <w:lsdException w:name="Emphasis" w:semiHidden="0" w:uiPriority="20"/>
-    <w:lsdException w:name="Document Map" w:unhideWhenUsed="1"/>
-    <w:lsdException w:name="Plain Text" w:unhideWhenUsed="1"/>
-    <w:lsdException w:name="E-mail Signature" w:unhideWhenUsed="1"/>
-    <w:lsdException w:name="HTML Top of Form" w:unhideWhenUsed="1"/>
-    <w:lsdException w:name="HTML Bottom of Form" w:unhideWhenUsed="1"/>
-    <w:lsdException w:name="Normal (Web)" w:uiPriority="99" w:unhideWhenUsed="1"/>
-    <w:lsdException w:name="HTML Acronym" w:unhideWhenUsed="1"/>
-    <w:lsdException w:name="HTML Address" w:unhideWhenUsed="1"/>
-    <w:lsdException w:name="HTML Cite" w:unhideWhenUsed="1"/>
-    <w:lsdException w:name="HTML Code" w:unhideWhenUsed="1"/>
-    <w:lsdException w:name="HTML Definition" w:unhideWhenUsed="1"/>
-    <w:lsdException w:name="HTML Keyboard" w:unhideWhenUsed="1"/>
-    <w:lsdException w:name="HTML Preformatted" w:unhideWhenUsed="1"/>
-    <w:lsdException w:name="HTML Sample" w:unhideWhenUsed="1"/>
-    <w:lsdException w:name="HTML Typewriter" w:unhideWhenUsed="1"/>
-    <w:lsdException w:name="HTML Variable" w:unhideWhenUsed="1"/>
-    <w:lsdException w:name="Normal Table" w:unhideWhenUsed="1"/>
-    <w:lsdException w:name="annotation subject" w:unhideWhenUsed="1"/>
-    <w:lsdException w:name="No List" w:unhideWhenUsed="1"/>
-    <w:lsdException w:name="Outline List 1" w:unhideWhenUsed="1"/>
-    <w:lsdException w:name="Outline List 2" w:unhideWhenUsed="1"/>
-    <w:lsdException w:name="Outline List 3" w:unhideWhenUsed="1"/>
-    <w:lsdException w:name="Table Simple 1" w:unhideWhenUsed="1"/>
-    <w:lsdException w:name="Table Simple 2" w:unhideWhenUsed="1"/>
-    <w:lsdException w:name="Table Simple 3" w:unhideWhenUsed="1"/>
-    <w:lsdException w:name="Table Classic 1" w:unhideWhenUsed="1"/>
-    <w:lsdException w:name="Table Classic 2" w:unhideWhenUsed="1"/>
-    <w:lsdException w:name="Table Classic 3" w:unhideWhenUsed="1"/>
-    <w:lsdException w:name="Table Classic 4" w:unhideWhenUsed="1"/>
-    <w:lsdException w:name="Table Colorful 1" w:unhideWhenUsed="1"/>
-    <w:lsdException w:name="Table Colorful 2" w:unhideWhenUsed="1"/>
-    <w:lsdException w:name="Table Colorful 3" w:unhideWhenUsed="1"/>
-    <w:lsdException w:name="Table Columns 1" w:unhideWhenUsed="1"/>
-    <w:lsdException w:name="Table Columns 2" w:unhideWhenUsed="1"/>
-    <w:lsdException w:name="Table Columns 3" w:unhideWhenUsed="1"/>
-    <w:lsdException w:name="Table Columns 4" w:unhideWhenUsed="1"/>
-    <w:lsdException w:name="Table Columns 5" w:unhideWhenUsed="1"/>
-    <w:lsdException w:name="Table Grid 1" w:unhideWhenUsed="1"/>
-    <w:lsdException w:name="Table Grid 2" w:unhideWhenUsed="1"/>
-    <w:lsdException w:name="Table Grid 3" w:unhideWhenUsed="1"/>
-    <w:lsdException w:name="Table Grid 4" w:unhideWhenUsed="1"/>
-    <w:lsdException w:name="Table Grid 5" w:unhideWhenUsed="1"/>
-    <w:lsdException w:name="Table Grid 6" w:unhideWhenUsed="1"/>
-    <w:lsdException w:name="Table Grid 7" w:unhideWhenUsed="1"/>
-    <w:lsdException w:name="Table Grid 8" w:unhideWhenUsed="1"/>
-    <w:lsdException w:name="Table List 1" w:unhideWhenUsed="1"/>
-    <w:lsdException w:name="Table List 2" w:unhideWhenUsed="1"/>
-    <w:lsdException w:name="Table List 3" w:unhideWhenUsed="1"/>
-    <w:lsdException w:name="Table List 4" w:unhideWhenUsed="1"/>
-    <w:lsdException w:name="Table List 5" w:unhideWhenUsed="1"/>
-    <w:lsdException w:name="Table List 6" w:unhideWhenUsed="1"/>
-    <w:lsdException w:name="Table List 7" w:unhideWhenUsed="1"/>
-    <w:lsdException w:name="Table List 8" w:unhideWhenUsed="1"/>
-    <w:lsdException w:name="Table 3D effects 1" w:unhideWhenUsed="1"/>
-    <w:lsdException w:name="Table 3D effects 2" w:unhideWhenUsed="1"/>
-    <w:lsdException w:name="Table 3D effects 3" w:unhideWhenUsed="1"/>
-    <w:lsdException w:name="Table Contemporary" w:unhideWhenUsed="1"/>
-    <w:lsdException w:name="Table Elegant" w:unhideWhenUsed="1"/>
-    <w:lsdException w:name="Table Professional" w:unhideWhenUsed="1"/>
-    <w:lsdException w:name="Table Subtle 1" w:unhideWhenUsed="1"/>
-    <w:lsdException w:name="Table Subtle 2" w:unhideWhenUsed="1"/>
-    <w:lsdException w:name="Table Web 1" w:unhideWhenUsed="1"/>
-    <w:lsdException w:name="Table Web 2" w:unhideWhenUsed="1"/>
-    <w:lsdException w:name="Table Web 3" w:unhideWhenUsed="1"/>
-    <w:lsdException w:name="Balloon Text" w:unhideWhenUsed="1"/>
-    <w:lsdException w:name="Table Grid" w:semiHidden="0"/>
-    <w:lsdException w:name="Table Theme" w:unhideWhenUsed="1"/>
-    <w:lsdException w:name="No Spacing" w:semiHidden="0"/>
-    <w:lsdException w:name="Light Shading" w:semiHidden="0"/>
-    <w:lsdException w:name="Light List" w:semiHidden="0"/>
-    <w:lsdException w:name="Light Grid" w:semiHidden="0"/>
-    <w:lsdException w:name="Medium Shading 1" w:semiHidden="0"/>
-    <w:lsdException w:name="Medium Shading 2" w:semiHidden="0"/>
-    <w:lsdException w:name="Medium List 1" w:semiHidden="0"/>
-    <w:lsdException w:name="Medium List 2" w:semiHidden="0"/>
-    <w:lsdException w:name="Medium Grid 1" w:semiHidden="0"/>
-    <w:lsdException w:name="Medium Grid 2" w:semiHidden="0"/>
-    <w:lsdException w:name="Medium Grid 3" w:semiHidden="0"/>
-    <w:lsdException w:name="Dark List" w:semiHidden="0"/>
-    <w:lsdException w:name="Colorful Shading" w:semiHidden="0"/>
-    <w:lsdException w:name="Colorful List" w:semiHidden="0"/>
-    <w:lsdException w:name="Colorful Grid" w:semiHidden="0"/>
-    <w:lsdException w:name="Light Shading Accent 1" w:semiHidden="0"/>
-    <w:lsdException w:name="Light List Accent 1" w:semiHidden="0"/>
-    <w:lsdException w:name="Light Grid Accent 1" w:semiHidden="0"/>
-    <w:lsdException w:name="Medium Shading 1 Accent 1" w:semiHidden="0"/>
-    <w:lsdException w:name="Medium Shading 2 Accent 1" w:semiHidden="0"/>
-    <w:lsdException w:name="Medium List 1 Accent 1" w:semiHidden="0"/>
-    <w:lsdException w:name="List Paragraph" w:semiHidden="0"/>
-    <w:lsdException w:name="Quote" w:semiHidden="0"/>
-    <w:lsdException w:name="Intense Quote" w:semiHidden="0"/>
-    <w:lsdException w:name="Medium List 2 Accent 1" w:semiHidden="0"/>
-    <w:lsdException w:name="Medium Grid 1 Accent 1" w:semiHidden="0"/>
-    <w:lsdException w:name="Medium Grid 2 Accent 1" w:semiHidden="0"/>
-    <w:lsdException w:name="Medium Grid 3 Accent 1" w:semiHidden="0"/>
-    <w:lsdException w:name="Dark List Accent 1" w:semiHidden="0"/>
-    <w:lsdException w:name="Colorful Shading Accent 1" w:semiHidden="0"/>
-    <w:lsdException w:name="Colorful List Accent 1" w:semiHidden="0"/>
-    <w:lsdException w:name="Colorful Grid Accent 1" w:semiHidden="0"/>
-    <w:lsdException w:name="Light Shading Accent 2" w:semiHidden="0"/>
-    <w:lsdException w:name="Light List Accent 2" w:semiHidden="0"/>
-    <w:lsdException w:name="Light Grid Accent 2" w:semiHidden="0"/>
-    <w:lsdException w:name="Medium Shading 1 Accent 2" w:semiHidden="0"/>
-    <w:lsdException w:name="Medium Shading 2 Accent 2" w:semiHidden="0"/>
-    <w:lsdException w:name="Medium List 1 Accent 2" w:semiHidden="0"/>
-    <w:lsdException w:name="Medium List 2 Accent 2" w:semiHidden="0"/>
-    <w:lsdException w:name="Medium Grid 1 Accent 2" w:semiHidden="0"/>
-    <w:lsdException w:name="Medium Grid 2 Accent 2" w:semiHidden="0"/>
-    <w:lsdException w:name="Medium Grid 3 Accent 2" w:semiHidden="0"/>
-    <w:lsdException w:name="Dark List Accent 2" w:semiHidden="0"/>
-    <w:lsdException w:name="Colorful Shading Accent 2" w:semiHidden="0"/>
-    <w:lsdException w:name="Colorful List Accent 2" w:semiHidden="0"/>
-    <w:lsdException w:name="Colorful Grid Accent 2" w:semiHidden="0"/>
-    <w:lsdException w:name="Light Shading Accent 3" w:semiHidden="0"/>
-    <w:lsdException w:name="Light List Accent 3" w:semiHidden="0"/>
-    <w:lsdException w:name="Light Grid Accent 3" w:semiHidden="0"/>
-    <w:lsdException w:name="Medium Shading 1 Accent 3" w:semiHidden="0"/>
-    <w:lsdException w:name="Medium Shading 2 Accent 3" w:semiHidden="0"/>
-    <w:lsdException w:name="Medium List 1 Accent 3" w:semiHidden="0"/>
-    <w:lsdException w:name="Medium List 2 Accent 3" w:semiHidden="0"/>
-    <w:lsdException w:name="Medium Grid 1 Accent 3" w:semiHidden="0"/>
-    <w:lsdException w:name="Medium Grid 2 Accent 3" w:semiHidden="0"/>
-    <w:lsdException w:name="Medium Grid 3 Accent 3" w:semiHidden="0"/>
-    <w:lsdException w:name="Dark List Accent 3" w:semiHidden="0"/>
-    <w:lsdException w:name="Colorful Shading Accent 3" w:semiHidden="0"/>
-    <w:lsdException w:name="Colorful List Accent 3" w:semiHidden="0"/>
-    <w:lsdException w:name="Colorful Grid Accent 3" w:semiHidden="0"/>
-    <w:lsdException w:name="Light Shading Accent 4" w:semiHidden="0"/>
-    <w:lsdException w:name="Light List Accent 4" w:semiHidden="0"/>
-    <w:lsdException w:name="Light Grid Accent 4" w:semiHidden="0"/>
-    <w:lsdException w:name="Medium Shading 1 Accent 4" w:semiHidden="0"/>
-    <w:lsdException w:name="Medium Shading 2 Accent 4" w:semiHidden="0"/>
-    <w:lsdException w:name="Medium List 1 Accent 4" w:semiHidden="0"/>
-    <w:lsdException w:name="Medium List 2 Accent 4" w:semiHidden="0"/>
-    <w:lsdException w:name="Medium Grid 1 Accent 4" w:semiHidden="0"/>
-    <w:lsdException w:name="Medium Grid 2 Accent 4" w:semiHidden="0"/>
-    <w:lsdException w:name="Medium Grid 3 Accent 4" w:semiHidden="0"/>
-    <w:lsdException w:name="Dark List Accent 4" w:semiHidden="0"/>
-    <w:lsdException w:name="Colorful Shading Accent 4" w:semiHidden="0"/>
-    <w:lsdException w:name="Colorful List Accent 4" w:semiHidden="0"/>
-    <w:lsdException w:name="Colorful Grid Accent 4" w:semiHidden="0"/>
-    <w:lsdException w:name="Light Shading Accent 5" w:semiHidden="0"/>
-    <w:lsdException w:name="Light List Accent 5" w:semiHidden="0"/>
-    <w:lsdException w:name="Light Grid Accent 5" w:semiHidden="0"/>
-    <w:lsdException w:name="Medium Shading 1 Accent 5" w:semiHidden="0"/>
-    <w:lsdException w:name="Medium Shading 2 Accent 5" w:semiHidden="0"/>
-    <w:lsdException w:name="Medium List 1 Accent 5" w:semiHidden="0"/>
-    <w:lsdException w:name="Medium List 2 Accent 5" w:semiHidden="0"/>
-    <w:lsdException w:name="Medium Grid 1 Accent 5" w:semiHidden="0"/>
-    <w:lsdException w:name="Medium Grid 2 Accent 5" w:semiHidden="0"/>
-    <w:lsdException w:name="Medium Grid 3 Accent 5" w:semiHidden="0"/>
-    <w:lsdException w:name="Dark List Accent 5" w:semiHidden="0"/>
-    <w:lsdException w:name="Colorful Shading Accent 5" w:semiHidden="0"/>
-    <w:lsdException w:name="Colorful List Accent 5" w:semiHidden="0"/>
-    <w:lsdException w:name="Colorful Grid Accent 5" w:semiHidden="0"/>
-    <w:lsdException w:name="Light Shading Accent 6" w:semiHidden="0"/>
-    <w:lsdException w:name="Light List Accent 6" w:semiHidden="0"/>
-    <w:lsdException w:name="Light Grid Accent 6" w:semiHidden="0"/>
-    <w:lsdException w:name="Medium Shading 1 Accent 6" w:semiHidden="0"/>
-    <w:lsdException w:name="Medium Shading 2 Accent 6" w:semiHidden="0"/>
-    <w:lsdException w:name="Medium List 1 Accent 6" w:semiHidden="0"/>
-    <w:lsdException w:name="Medium List 2 Accent 6" w:semiHidden="0"/>
-    <w:lsdException w:name="Medium Grid 1 Accent 6" w:semiHidden="0"/>
-    <w:lsdException w:name="Medium Grid 2 Accent 6" w:semiHidden="0"/>
-    <w:lsdException w:name="Medium Grid 3 Accent 6" w:semiHidden="0"/>
-    <w:lsdException w:name="Dark List Accent 6" w:semiHidden="0"/>
-    <w:lsdException w:name="Colorful Shading Accent 6" w:semiHidden="0"/>
-    <w:lsdException w:name="Colorful List Accent 6" w:semiHidden="0"/>
-    <w:lsdException w:name="Colorful Grid Accent 6" w:semiHidden="0"/>
-    <w:lsdException w:name="Subtle Emphasis" w:semiHidden="0"/>
-    <w:lsdException w:name="Intense Emphasis" w:semiHidden="0"/>
-    <w:lsdException w:name="Subtle Reference" w:semiHidden="0"/>
-    <w:lsdException w:name="Intense Reference" w:semiHidden="0"/>
-    <w:lsdException w:name="Book Title" w:semiHidden="0"/>
-    <w:lsdException w:name="Bibliography" w:unhideWhenUsed="1"/>
-    <w:lsdException w:name="TOC Heading" w:unhideWhenUsed="1"/>
+    <w:lsdException w:name="Strong" w:semiHidden="0" w:uiPriority="22" w:unhideWhenUsed="0"/>
+    <w:lsdException w:name="Emphasis" w:semiHidden="0" w:uiPriority="20" w:unhideWhenUsed="0"/>
+    <w:lsdException w:name="Normal (Web)" w:uiPriority="99"/>
+    <w:lsdException w:name="Table Grid" w:semiHidden="0" w:unhideWhenUsed="0"/>
+    <w:lsdException w:name="Placeholder Text" w:unhideWhenUsed="0"/>
+    <w:lsdException w:name="No Spacing" w:semiHidden="0" w:unhideWhenUsed="0"/>
+    <w:lsdException w:name="Light Shading" w:semiHidden="0" w:unhideWhenUsed="0"/>
+    <w:lsdException w:name="Light List" w:semiHidden="0" w:unhideWhenUsed="0"/>
+    <w:lsdException w:name="Light Grid" w:semiHidden="0" w:unhideWhenUsed="0"/>
+    <w:lsdException w:name="Medium Shading 1" w:semiHidden="0" w:unhideWhenUsed="0"/>
+    <w:lsdException w:name="Medium Shading 2" w:semiHidden="0" w:unhideWhenUsed="0"/>
+    <w:lsdException w:name="Medium List 1" w:semiHidden="0" w:unhideWhenUsed="0"/>
+    <w:lsdException w:name="Medium List 2" w:semiHidden="0" w:unhideWhenUsed="0"/>
+    <w:lsdException w:name="Medium Grid 1" w:semiHidden="0" w:unhideWhenUsed="0"/>
+    <w:lsdException w:name="Medium Grid 2" w:semiHidden="0" w:unhideWhenUsed="0"/>
+    <w:lsdException w:name="Medium Grid 3" w:semiHidden="0" w:unhideWhenUsed="0"/>
+    <w:lsdException w:name="Dark List" w:semiHidden="0" w:unhideWhenUsed="0"/>
+    <w:lsdException w:name="Colorful Shading" w:semiHidden="0" w:unhideWhenUsed="0"/>
+    <w:lsdException w:name="Colorful List" w:semiHidden="0" w:unhideWhenUsed="0"/>
+    <w:lsdException w:name="Colorful Grid" w:semiHidden="0" w:unhideWhenUsed="0"/>
+    <w:lsdException w:name="Light Shading Accent 1" w:semiHidden="0" w:unhideWhenUsed="0"/>
+    <w:lsdException w:name="Light List Accent 1" w:semiHidden="0" w:unhideWhenUsed="0"/>
+    <w:lsdException w:name="Light Grid Accent 1" w:semiHidden="0" w:unhideWhenUsed="0"/>
+    <w:lsdException w:name="Medium Shading 1 Accent 1" w:semiHidden="0" w:unhideWhenUsed="0"/>
+    <w:lsdException w:name="Medium Shading 2 Accent 1" w:semiHidden="0" w:unhideWhenUsed="0"/>
+    <w:lsdException w:name="Medium List 1 Accent 1" w:semiHidden="0" w:unhideWhenUsed="0"/>
+    <w:lsdException w:name="Revision" w:unhideWhenUsed="0"/>
+    <w:lsdException w:name="List Paragraph" w:semiHidden="0" w:unhideWhenUsed="0"/>
+    <w:lsdException w:name="Quote" w:semiHidden="0" w:unhideWhenUsed="0"/>
+    <w:lsdException w:name="Intense Quote" w:semiHidden="0" w:unhideWhenUsed="0"/>
+    <w:lsdException w:name="Medium List 2 Accent 1" w:semiHidden="0" w:unhideWhenUsed="0"/>
+    <w:lsdException w:name="Medium Grid 1 Accent 1" w:semiHidden="0" w:unhideWhenUsed="0"/>
+    <w:lsdException w:name="Medium Grid 2 Accent 1" w:semiHidden="0" w:unhideWhenUsed="0"/>
+    <w:lsdException w:name="Medium Grid 3 Accent 1" w:semiHidden="0" w:unhideWhenUsed="0"/>
+    <w:lsdException w:name="Dark List Accent 1" w:semiHidden="0" w:unhideWhenUsed="0"/>
+    <w:lsdException w:name="Colorful Shading Accent 1" w:semiHidden="0" w:unhideWhenUsed="0"/>
+    <w:lsdException w:name="Colorful List Accent 1" w:semiHidden="0" w:unhideWhenUsed="0"/>
+    <w:lsdException w:name="Colorful Grid Accent 1" w:semiHidden="0" w:unhideWhenUsed="0"/>
+    <w:lsdException w:name="Light Shading Accent 2" w:semiHidden="0" w:unhideWhenUsed="0"/>
+    <w:lsdException w:name="Light List Accent 2" w:semiHidden="0" w:unhideWhenUsed="0"/>
+    <w:lsdException w:name="Light Grid Accent 2" w:semiHidden="0" w:unhideWhenUsed="0"/>
+    <w:lsdException w:name="Medium Shading 1 Accent 2" w:semiHidden="0" w:unhideWhenUsed="0"/>
+    <w:lsdException w:name="Medium Shading 2 Accent 2" w:semiHidden="0" w:unhideWhenUsed="0"/>
+    <w:lsdException w:name="Medium List 1 Accent 2" w:semiHidden="0" w:unhideWhenUsed="0"/>
+    <w:lsdException w:name="Medium List 2 Accent 2" w:semiHidden="0" w:unhideWhenUsed="0"/>
+    <w:lsdException w:name="Medium Grid 1 Accent 2" w:semiHidden="0" w:unhideWhenUsed="0"/>
+    <w:lsdException w:name="Medium Grid 2 Accent 2" w:semiHidden="0" w:unhideWhenUsed="0"/>
+    <w:lsdException w:name="Medium Grid 3 Accent 2" w:semiHidden="0" w:unhideWhenUsed="0"/>
+    <w:lsdException w:name="Dark List Accent 2" w:semiHidden="0" w:unhideWhenUsed="0"/>
+    <w:lsdException w:name="Colorful Shading Accent 2" w:semiHidden="0" w:unhideWhenUsed="0"/>
+    <w:lsdException w:name="Colorful List Accent 2" w:semiHidden="0" w:unhideWhenUsed="0"/>
+    <w:lsdException w:name="Colorful Grid Accent 2" w:semiHidden="0" w:unhideWhenUsed="0"/>
+    <w:lsdException w:name="Light Shading Accent 3" w:semiHidden="0" w:unhideWhenUsed="0"/>
+    <w:lsdException w:name="Light List Accent 3" w:semiHidden="0" w:unhideWhenUsed="0"/>
+    <w:lsdException w:name="Light Grid Accent 3" w:semiHidden="0" w:unhideWhenUsed="0"/>
+    <w:lsdException w:name="Medium Shading 1 Accent 3" w:semiHidden="0" w:unhideWhenUsed="0"/>
+    <w:lsdException w:name="Medium Shading 2 Accent 3" w:semiHidden="0" w:unhideWhenUsed="0"/>
+    <w:lsdException w:name="Medium List 1 Accent 3" w:semiHidden="0" w:unhideWhenUsed="0"/>
+    <w:lsdException w:name="Medium List 2 Accent 3" w:semiHidden="0" w:unhideWhenUsed="0"/>
+    <w:lsdException w:name="Medium Grid 1 Accent 3" w:semiHidden="0" w:unhideWhenUsed="0"/>
+    <w:lsdException w:name="Medium Grid 2 Accent 3" w:semiHidden="0" w:unhideWhenUsed="0"/>
+    <w:lsdException w:name="Medium Grid 3 Accent 3" w:semiHidden="0" w:unhideWhenUsed="0"/>
+    <w:lsdException w:name="Dark List Accent 3" w:semiHidden="0" w:unhideWhenUsed="0"/>
+    <w:lsdException w:name="Colorful Shading Accent 3" w:semiHidden="0" w:unhideWhenUsed="0"/>
+    <w:lsdException w:name="Colorful List Accent 3" w:semiHidden="0" w:unhideWhenUsed="0"/>
+    <w:lsdException w:name="Colorful Grid Accent 3" w:semiHidden="0" w:unhideWhenUsed="0"/>
+    <w:lsdException w:name="Light Shading Accent 4" w:semiHidden="0" w:unhideWhenUsed="0"/>
+    <w:lsdException w:name="Light List Accent 4" w:semiHidden="0" w:unhideWhenUsed="0"/>
+    <w:lsdException w:name="Light Grid Accent 4" w:semiHidden="0" w:unhideWhenUsed="0"/>
+    <w:lsdException w:name="Medium Shading 1 Accent 4" w:semiHidden="0" w:unhideWhenUsed="0"/>
+    <w:lsdException w:name="Medium Shading 2 Accent 4" w:semiHidden="0" w:unhideWhenUsed="0"/>
+    <w:lsdException w:name="Medium List 1 Accent 4" w:semiHidden="0" w:unhideWhenUsed="0"/>
+    <w:lsdException w:name="Medium List 2 Accent 4" w:semiHidden="0" w:unhideWhenUsed="0"/>
+    <w:lsdException w:name="Medium Grid 1 Accent 4" w:semiHidden="0" w:unhideWhenUsed="0"/>
+    <w:lsdException w:name="Medium Grid 2 Accent 4" w:semiHidden="0" w:unhideWhenUsed="0"/>
+    <w:lsdException w:name="Medium Grid 3 Accent 4" w:semiHidden="0" w:unhideWhenUsed="0"/>
+    <w:lsdException w:name="Dark List Accent 4" w:semiHidden="0" w:unhideWhenUsed="0"/>
+    <w:lsdException w:name="Colorful Shading Accent 4" w:semiHidden="0" w:unhideWhenUsed="0"/>
+    <w:lsdException w:name="Colorful List Accent 4" w:semiHidden="0" w:unhideWhenUsed="0"/>
+    <w:lsdException w:name="Colorful Grid Accent 4" w:semiHidden="0" w:unhideWhenUsed="0"/>
+    <w:lsdException w:name="Light Shading Accent 5" w:semiHidden="0" w:unhideWhenUsed="0"/>
+    <w:lsdException w:name="Light List Accent 5" w:semiHidden="0" w:unhideWhenUsed="0"/>
+    <w:lsdException w:name="Light Grid Accent 5" w:semiHidden="0" w:unhideWhenUsed="0"/>
+    <w:lsdException w:name="Medium Shading 1 Accent 5" w:semiHidden="0" w:unhideWhenUsed="0"/>
+    <w:lsdException w:name="Medium Shading 2 Accent 5" w:semiHidden="0" w:unhideWhenUsed="0"/>
+    <w:lsdException w:name="Medium List 1 Accent 5" w:semiHidden="0" w:unhideWhenUsed="0"/>
+    <w:lsdException w:name="Medium List 2 Accent 5" w:semiHidden="0" w:unhideWhenUsed="0"/>
+    <w:lsdException w:name="Medium Grid 1 Accent 5" w:semiHidden="0" w:unhideWhenUsed="0"/>
+    <w:lsdException w:name="Medium Grid 2 Accent 5" w:semiHidden="0" w:unhideWhenUsed="0"/>
+    <w:lsdException w:name="Medium Grid 3 Accent 5" w:semiHidden="0" w:unhideWhenUsed="0"/>
+    <w:lsdException w:name="Dark List Accent 5" w:semiHidden="0" w:unhideWhenUsed="0"/>
+    <w:lsdException w:name="Colorful Shading Accent 5" w:semiHidden="0" w:unhideWhenUsed="0"/>
+    <w:lsdException w:name="Colorful List Accent 5" w:semiHidden="0" w:unhideWhenUsed="0"/>
+    <w:lsdException w:name="Colorful Grid Accent 5" w:semiHidden="0" w:unhideWhenUsed="0"/>
+    <w:lsdException w:name="Light Shading Accent 6" w:semiHidden="0" w:unhideWhenUsed="0"/>
+    <w:lsdException w:name="Light List Accent 6" w:semiHidden="0" w:unhideWhenUsed="0"/>
+    <w:lsdException w:name="Light Grid Accent 6" w:semiHidden="0" w:unhideWhenUsed="0"/>
+    <w:lsdException w:name="Medium Shading 1 Accent 6" w:semiHidden="0" w:unhideWhenUsed="0"/>
+    <w:lsdException w:name="Medium Shading 2 Accent 6" w:semiHidden="0" w:unhideWhenUsed="0"/>
+    <w:lsdException w:name="Medium List 1 Accent 6" w:semiHidden="0" w:unhideWhenUsed="0"/>
+    <w:lsdException w:name="Medium List 2 Accent 6" w:semiHidden="0" w:unhideWhenUsed="0"/>
+    <w:lsdException w:name="Medium Grid 1 Accent 6" w:semiHidden="0" w:unhideWhenUsed="0"/>
+    <w:lsdException w:name="Medium Grid 2 Accent 6" w:semiHidden="0" w:unhideWhenUsed="0"/>
+    <w:lsdException w:name="Medium Grid 3 Accent 6" w:semiHidden="0" w:unhideWhenUsed="0"/>
+    <w:lsdException w:name="Dark List Accent 6" w:semiHidden="0" w:unhideWhenUsed="0"/>
+    <w:lsdException w:name="Colorful Shading Accent 6" w:semiHidden="0" w:unhideWhenUsed="0"/>
+    <w:lsdException w:name="Colorful List Accent 6" w:semiHidden="0" w:unhideWhenUsed="0"/>
+    <w:lsdException w:name="Colorful Grid Accent 6" w:semiHidden="0" w:unhideWhenUsed="0"/>
+    <w:lsdException w:name="Subtle Emphasis" w:semiHidden="0" w:unhideWhenUsed="0"/>
+    <w:lsdException w:name="Intense Emphasis" w:semiHidden="0" w:unhideWhenUsed="0"/>
+    <w:lsdException w:name="Subtle Reference" w:semiHidden="0" w:unhideWhenUsed="0"/>
+    <w:lsdException w:name="Intense Reference" w:semiHidden="0" w:unhideWhenUsed="0"/>
+    <w:lsdException w:name="Book Title" w:semiHidden="0" w:unhideWhenUsed="0"/>
   </w:latentStyles>
   <w:style w:type="paragraph" w:default="1" w:styleId="Normal">
     <w:name w:val="Normal"/>
@@ -29238,272 +28739,143 @@
       </w:pPr>
     </w:pPrDefault>
   </w:docDefaults>
-  <w:latentStyles w:defLockedState="0" w:defUIPriority="0" w:defSemiHidden="1" w:defUnhideWhenUsed="0" w:defQFormat="0" w:count="267">
-    <w:lsdException w:name="Normal" w:semiHidden="0" w:qFormat="1"/>
-    <w:lsdException w:name="heading 1" w:semiHidden="0" w:uiPriority="9"/>
-    <w:lsdException w:name="heading 2" w:semiHidden="0"/>
-    <w:lsdException w:name="heading 3" w:semiHidden="0"/>
-    <w:lsdException w:name="heading 4" w:semiHidden="0"/>
-    <w:lsdException w:name="heading 5" w:semiHidden="0"/>
-    <w:lsdException w:name="heading 6" w:semiHidden="0"/>
+  <w:latentStyles w:defLockedState="0" w:defUIPriority="0" w:defSemiHidden="1" w:defUnhideWhenUsed="1" w:defQFormat="0" w:count="267">
+    <w:lsdException w:name="Normal" w:semiHidden="0" w:unhideWhenUsed="0" w:qFormat="1"/>
+    <w:lsdException w:name="heading 1" w:semiHidden="0" w:uiPriority="9" w:unhideWhenUsed="0"/>
+    <w:lsdException w:name="heading 2" w:semiHidden="0" w:unhideWhenUsed="0"/>
+    <w:lsdException w:name="heading 3" w:semiHidden="0" w:unhideWhenUsed="0"/>
+    <w:lsdException w:name="heading 4" w:semiHidden="0" w:unhideWhenUsed="0"/>
+    <w:lsdException w:name="heading 5" w:semiHidden="0" w:unhideWhenUsed="0"/>
+    <w:lsdException w:name="heading 6" w:semiHidden="0" w:unhideWhenUsed="0"/>
     <w:lsdException w:name="heading 7" w:semiHidden="0"/>
     <w:lsdException w:name="heading 8" w:semiHidden="0"/>
     <w:lsdException w:name="heading 9" w:semiHidden="0"/>
-    <w:lsdException w:name="index 1" w:unhideWhenUsed="1"/>
     <w:lsdException w:name="index 2" w:semiHidden="0"/>
     <w:lsdException w:name="index 3" w:semiHidden="0"/>
     <w:lsdException w:name="index 4" w:semiHidden="0"/>
     <w:lsdException w:name="index 5" w:semiHidden="0"/>
     <w:lsdException w:name="index 6" w:semiHidden="0"/>
-    <w:lsdException w:name="index 7" w:unhideWhenUsed="1"/>
-    <w:lsdException w:name="index 8" w:unhideWhenUsed="1"/>
-    <w:lsdException w:name="index 9" w:unhideWhenUsed="1"/>
-    <w:lsdException w:name="toc 1" w:unhideWhenUsed="1"/>
-    <w:lsdException w:name="toc 2" w:unhideWhenUsed="1"/>
-    <w:lsdException w:name="toc 3" w:unhideWhenUsed="1"/>
-    <w:lsdException w:name="toc 4" w:unhideWhenUsed="1"/>
-    <w:lsdException w:name="toc 5" w:unhideWhenUsed="1"/>
-    <w:lsdException w:name="toc 6" w:unhideWhenUsed="1"/>
-    <w:lsdException w:name="toc 7" w:unhideWhenUsed="1"/>
-    <w:lsdException w:name="toc 8" w:unhideWhenUsed="1"/>
-    <w:lsdException w:name="toc 9" w:unhideWhenUsed="1"/>
-    <w:lsdException w:name="Normal Indent" w:unhideWhenUsed="1"/>
-    <w:lsdException w:name="footnote text" w:unhideWhenUsed="1"/>
-    <w:lsdException w:name="annotation text" w:unhideWhenUsed="1"/>
-    <w:lsdException w:name="header" w:unhideWhenUsed="1"/>
-    <w:lsdException w:name="footer" w:unhideWhenUsed="1"/>
-    <w:lsdException w:name="index heading" w:unhideWhenUsed="1"/>
-    <w:lsdException w:name="caption" w:unhideWhenUsed="1"/>
-    <w:lsdException w:name="table of figures" w:unhideWhenUsed="1"/>
-    <w:lsdException w:name="envelope address" w:unhideWhenUsed="1"/>
-    <w:lsdException w:name="envelope return" w:unhideWhenUsed="1"/>
-    <w:lsdException w:name="footnote reference" w:unhideWhenUsed="1"/>
-    <w:lsdException w:name="annotation reference" w:unhideWhenUsed="1"/>
-    <w:lsdException w:name="line number" w:unhideWhenUsed="1"/>
-    <w:lsdException w:name="page number" w:unhideWhenUsed="1"/>
-    <w:lsdException w:name="endnote reference" w:unhideWhenUsed="1"/>
-    <w:lsdException w:name="endnote text" w:unhideWhenUsed="1"/>
-    <w:lsdException w:name="table of authorities" w:unhideWhenUsed="1"/>
-    <w:lsdException w:name="macro" w:unhideWhenUsed="1"/>
-    <w:lsdException w:name="toa heading" w:unhideWhenUsed="1"/>
-    <w:lsdException w:name="List" w:unhideWhenUsed="1"/>
-    <w:lsdException w:name="List Bullet" w:unhideWhenUsed="1"/>
-    <w:lsdException w:name="List Number" w:unhideWhenUsed="1"/>
-    <w:lsdException w:name="List 2" w:unhideWhenUsed="1"/>
-    <w:lsdException w:name="List 3" w:unhideWhenUsed="1"/>
-    <w:lsdException w:name="List 4" w:unhideWhenUsed="1"/>
-    <w:lsdException w:name="List 5" w:unhideWhenUsed="1"/>
-    <w:lsdException w:name="List Bullet 2" w:unhideWhenUsed="1"/>
-    <w:lsdException w:name="List Bullet 3" w:unhideWhenUsed="1"/>
-    <w:lsdException w:name="List Bullet 4" w:unhideWhenUsed="1"/>
-    <w:lsdException w:name="List Bullet 5" w:unhideWhenUsed="1"/>
     <w:lsdException w:name="List Number 2" w:semiHidden="0"/>
-    <w:lsdException w:name="List Number 3" w:unhideWhenUsed="1"/>
-    <w:lsdException w:name="List Number 4" w:unhideWhenUsed="1"/>
     <w:lsdException w:name="List Number 5" w:semiHidden="0"/>
-    <w:lsdException w:name="Title" w:semiHidden="0"/>
-    <w:lsdException w:name="Closing" w:unhideWhenUsed="1"/>
-    <w:lsdException w:name="Signature" w:unhideWhenUsed="1"/>
-    <w:lsdException w:name="Default Paragraph Font" w:unhideWhenUsed="1"/>
-    <w:lsdException w:name="Body Text" w:unhideWhenUsed="1"/>
-    <w:lsdException w:name="Body Text Indent" w:unhideWhenUsed="1"/>
-    <w:lsdException w:name="List Continue" w:unhideWhenUsed="1"/>
-    <w:lsdException w:name="List Continue 2" w:unhideWhenUsed="1"/>
-    <w:lsdException w:name="List Continue 3" w:unhideWhenUsed="1"/>
-    <w:lsdException w:name="List Continue 4" w:unhideWhenUsed="1"/>
-    <w:lsdException w:name="List Continue 5" w:unhideWhenUsed="1"/>
-    <w:lsdException w:name="Message Header" w:unhideWhenUsed="1"/>
-    <w:lsdException w:name="Subtitle" w:semiHidden="0"/>
-    <w:lsdException w:name="Salutation" w:unhideWhenUsed="1"/>
-    <w:lsdException w:name="Date" w:unhideWhenUsed="1"/>
-    <w:lsdException w:name="Body Text First Indent" w:unhideWhenUsed="1"/>
-    <w:lsdException w:name="Body Text First Indent 2" w:unhideWhenUsed="1"/>
-    <w:lsdException w:name="Note Heading" w:unhideWhenUsed="1"/>
-    <w:lsdException w:name="Body Text 2" w:unhideWhenUsed="1"/>
-    <w:lsdException w:name="Body Text 3" w:unhideWhenUsed="1"/>
-    <w:lsdException w:name="Body Text Indent 2" w:unhideWhenUsed="1"/>
+    <w:lsdException w:name="Title" w:semiHidden="0" w:unhideWhenUsed="0"/>
+    <w:lsdException w:name="Subtitle" w:semiHidden="0" w:unhideWhenUsed="0"/>
     <w:lsdException w:name="Body Text Indent 3" w:semiHidden="0"/>
     <w:lsdException w:name="Block Text" w:semiHidden="0"/>
     <w:lsdException w:name="Hyperlink" w:semiHidden="0" w:uiPriority="99"/>
     <w:lsdException w:name="FollowedHyperlink" w:semiHidden="0"/>
-    <w:lsdException w:name="Strong" w:semiHidden="0" w:uiPriority="22"/>
-    <w:lsdException w:name="Emphasis" w:semiHidden="0" w:uiPriority="20"/>
-    <w:lsdException w:name="Document Map" w:unhideWhenUsed="1"/>
-    <w:lsdException w:name="Plain Text" w:unhideWhenUsed="1"/>
-    <w:lsdException w:name="E-mail Signature" w:unhideWhenUsed="1"/>
-    <w:lsdException w:name="HTML Top of Form" w:unhideWhenUsed="1"/>
-    <w:lsdException w:name="HTML Bottom of Form" w:unhideWhenUsed="1"/>
-    <w:lsdException w:name="Normal (Web)" w:uiPriority="99" w:unhideWhenUsed="1"/>
-    <w:lsdException w:name="HTML Acronym" w:unhideWhenUsed="1"/>
-    <w:lsdException w:name="HTML Address" w:unhideWhenUsed="1"/>
-    <w:lsdException w:name="HTML Cite" w:unhideWhenUsed="1"/>
-    <w:lsdException w:name="HTML Code" w:unhideWhenUsed="1"/>
-    <w:lsdException w:name="HTML Definition" w:unhideWhenUsed="1"/>
-    <w:lsdException w:name="HTML Keyboard" w:unhideWhenUsed="1"/>
-    <w:lsdException w:name="HTML Preformatted" w:unhideWhenUsed="1"/>
-    <w:lsdException w:name="HTML Sample" w:unhideWhenUsed="1"/>
-    <w:lsdException w:name="HTML Typewriter" w:unhideWhenUsed="1"/>
-    <w:lsdException w:name="HTML Variable" w:unhideWhenUsed="1"/>
-    <w:lsdException w:name="Normal Table" w:unhideWhenUsed="1"/>
-    <w:lsdException w:name="annotation subject" w:unhideWhenUsed="1"/>
-    <w:lsdException w:name="No List" w:unhideWhenUsed="1"/>
-    <w:lsdException w:name="Outline List 1" w:unhideWhenUsed="1"/>
-    <w:lsdException w:name="Outline List 2" w:unhideWhenUsed="1"/>
-    <w:lsdException w:name="Outline List 3" w:unhideWhenUsed="1"/>
-    <w:lsdException w:name="Table Simple 1" w:unhideWhenUsed="1"/>
-    <w:lsdException w:name="Table Simple 2" w:unhideWhenUsed="1"/>
-    <w:lsdException w:name="Table Simple 3" w:unhideWhenUsed="1"/>
-    <w:lsdException w:name="Table Classic 1" w:unhideWhenUsed="1"/>
-    <w:lsdException w:name="Table Classic 2" w:unhideWhenUsed="1"/>
-    <w:lsdException w:name="Table Classic 3" w:unhideWhenUsed="1"/>
-    <w:lsdException w:name="Table Classic 4" w:unhideWhenUsed="1"/>
-    <w:lsdException w:name="Table Colorful 1" w:unhideWhenUsed="1"/>
-    <w:lsdException w:name="Table Colorful 2" w:unhideWhenUsed="1"/>
-    <w:lsdException w:name="Table Colorful 3" w:unhideWhenUsed="1"/>
-    <w:lsdException w:name="Table Columns 1" w:unhideWhenUsed="1"/>
-    <w:lsdException w:name="Table Columns 2" w:unhideWhenUsed="1"/>
-    <w:lsdException w:name="Table Columns 3" w:unhideWhenUsed="1"/>
-    <w:lsdException w:name="Table Columns 4" w:unhideWhenUsed="1"/>
-    <w:lsdException w:name="Table Columns 5" w:unhideWhenUsed="1"/>
-    <w:lsdException w:name="Table Grid 1" w:unhideWhenUsed="1"/>
-    <w:lsdException w:name="Table Grid 2" w:unhideWhenUsed="1"/>
-    <w:lsdException w:name="Table Grid 3" w:unhideWhenUsed="1"/>
-    <w:lsdException w:name="Table Grid 4" w:unhideWhenUsed="1"/>
-    <w:lsdException w:name="Table Grid 5" w:unhideWhenUsed="1"/>
-    <w:lsdException w:name="Table Grid 6" w:unhideWhenUsed="1"/>
-    <w:lsdException w:name="Table Grid 7" w:unhideWhenUsed="1"/>
-    <w:lsdException w:name="Table Grid 8" w:unhideWhenUsed="1"/>
-    <w:lsdException w:name="Table List 1" w:unhideWhenUsed="1"/>
-    <w:lsdException w:name="Table List 2" w:unhideWhenUsed="1"/>
-    <w:lsdException w:name="Table List 3" w:unhideWhenUsed="1"/>
-    <w:lsdException w:name="Table List 4" w:unhideWhenUsed="1"/>
-    <w:lsdException w:name="Table List 5" w:unhideWhenUsed="1"/>
-    <w:lsdException w:name="Table List 6" w:unhideWhenUsed="1"/>
-    <w:lsdException w:name="Table List 7" w:unhideWhenUsed="1"/>
-    <w:lsdException w:name="Table List 8" w:unhideWhenUsed="1"/>
-    <w:lsdException w:name="Table 3D effects 1" w:unhideWhenUsed="1"/>
-    <w:lsdException w:name="Table 3D effects 2" w:unhideWhenUsed="1"/>
-    <w:lsdException w:name="Table 3D effects 3" w:unhideWhenUsed="1"/>
-    <w:lsdException w:name="Table Contemporary" w:unhideWhenUsed="1"/>
-    <w:lsdException w:name="Table Elegant" w:unhideWhenUsed="1"/>
-    <w:lsdException w:name="Table Professional" w:unhideWhenUsed="1"/>
-    <w:lsdException w:name="Table Subtle 1" w:unhideWhenUsed="1"/>
-    <w:lsdException w:name="Table Subtle 2" w:unhideWhenUsed="1"/>
-    <w:lsdException w:name="Table Web 1" w:unhideWhenUsed="1"/>
-    <w:lsdException w:name="Table Web 2" w:unhideWhenUsed="1"/>
-    <w:lsdException w:name="Table Web 3" w:unhideWhenUsed="1"/>
-    <w:lsdException w:name="Balloon Text" w:unhideWhenUsed="1"/>
-    <w:lsdException w:name="Table Grid" w:semiHidden="0"/>
-    <w:lsdException w:name="Table Theme" w:unhideWhenUsed="1"/>
-    <w:lsdException w:name="No Spacing" w:semiHidden="0"/>
-    <w:lsdException w:name="Light Shading" w:semiHidden="0"/>
-    <w:lsdException w:name="Light List" w:semiHidden="0"/>
-    <w:lsdException w:name="Light Grid" w:semiHidden="0"/>
-    <w:lsdException w:name="Medium Shading 1" w:semiHidden="0"/>
-    <w:lsdException w:name="Medium Shading 2" w:semiHidden="0"/>
-    <w:lsdException w:name="Medium List 1" w:semiHidden="0"/>
-    <w:lsdException w:name="Medium List 2" w:semiHidden="0"/>
-    <w:lsdException w:name="Medium Grid 1" w:semiHidden="0"/>
-    <w:lsdException w:name="Medium Grid 2" w:semiHidden="0"/>
-    <w:lsdException w:name="Medium Grid 3" w:semiHidden="0"/>
-    <w:lsdException w:name="Dark List" w:semiHidden="0"/>
-    <w:lsdException w:name="Colorful Shading" w:semiHidden="0"/>
-    <w:lsdException w:name="Colorful List" w:semiHidden="0"/>
-    <w:lsdException w:name="Colorful Grid" w:semiHidden="0"/>
-    <w:lsdException w:name="Light Shading Accent 1" w:semiHidden="0"/>
-    <w:lsdException w:name="Light List Accent 1" w:semiHidden="0"/>
-    <w:lsdException w:name="Light Grid Accent 1" w:semiHidden="0"/>
-    <w:lsdException w:name="Medium Shading 1 Accent 1" w:semiHidden="0"/>
-    <w:lsdException w:name="Medium Shading 2 Accent 1" w:semiHidden="0"/>
-    <w:lsdException w:name="Medium List 1 Accent 1" w:semiHidden="0"/>
-    <w:lsdException w:name="List Paragraph" w:semiHidden="0"/>
-    <w:lsdException w:name="Quote" w:semiHidden="0"/>
-    <w:lsdException w:name="Intense Quote" w:semiHidden="0"/>
-    <w:lsdException w:name="Medium List 2 Accent 1" w:semiHidden="0"/>
-    <w:lsdException w:name="Medium Grid 1 Accent 1" w:semiHidden="0"/>
-    <w:lsdException w:name="Medium Grid 2 Accent 1" w:semiHidden="0"/>
-    <w:lsdException w:name="Medium Grid 3 Accent 1" w:semiHidden="0"/>
-    <w:lsdException w:name="Dark List Accent 1" w:semiHidden="0"/>
-    <w:lsdException w:name="Colorful Shading Accent 1" w:semiHidden="0"/>
-    <w:lsdException w:name="Colorful List Accent 1" w:semiHidden="0"/>
-    <w:lsdException w:name="Colorful Grid Accent 1" w:semiHidden="0"/>
-    <w:lsdException w:name="Light Shading Accent 2" w:semiHidden="0"/>
-    <w:lsdException w:name="Light List Accent 2" w:semiHidden="0"/>
-    <w:lsdException w:name="Light Grid Accent 2" w:semiHidden="0"/>
-    <w:lsdException w:name="Medium Shading 1 Accent 2" w:semiHidden="0"/>
-    <w:lsdException w:name="Medium Shading 2 Accent 2" w:semiHidden="0"/>
-    <w:lsdException w:name="Medium List 1 Accent 2" w:semiHidden="0"/>
-    <w:lsdException w:name="Medium List 2 Accent 2" w:semiHidden="0"/>
-    <w:lsdException w:name="Medium Grid 1 Accent 2" w:semiHidden="0"/>
-    <w:lsdException w:name="Medium Grid 2 Accent 2" w:semiHidden="0"/>
-    <w:lsdException w:name="Medium Grid 3 Accent 2" w:semiHidden="0"/>
-    <w:lsdException w:name="Dark List Accent 2" w:semiHidden="0"/>
-    <w:lsdException w:name="Colorful Shading Accent 2" w:semiHidden="0"/>
-    <w:lsdException w:name="Colorful List Accent 2" w:semiHidden="0"/>
-    <w:lsdException w:name="Colorful Grid Accent 2" w:semiHidden="0"/>
-    <w:lsdException w:name="Light Shading Accent 3" w:semiHidden="0"/>
-    <w:lsdException w:name="Light List Accent 3" w:semiHidden="0"/>
-    <w:lsdException w:name="Light Grid Accent 3" w:semiHidden="0"/>
-    <w:lsdException w:name="Medium Shading 1 Accent 3" w:semiHidden="0"/>
-    <w:lsdException w:name="Medium Shading 2 Accent 3" w:semiHidden="0"/>
-    <w:lsdException w:name="Medium List 1 Accent 3" w:semiHidden="0"/>
-    <w:lsdException w:name="Medium List 2 Accent 3" w:semiHidden="0"/>
-    <w:lsdException w:name="Medium Grid 1 Accent 3" w:semiHidden="0"/>
-    <w:lsdException w:name="Medium Grid 2 Accent 3" w:semiHidden="0"/>
-    <w:lsdException w:name="Medium Grid 3 Accent 3" w:semiHidden="0"/>
-    <w:lsdException w:name="Dark List Accent 3" w:semiHidden="0"/>
-    <w:lsdException w:name="Colorful Shading Accent 3" w:semiHidden="0"/>
-    <w:lsdException w:name="Colorful List Accent 3" w:semiHidden="0"/>
-    <w:lsdException w:name="Colorful Grid Accent 3" w:semiHidden="0"/>
-    <w:lsdException w:name="Light Shading Accent 4" w:semiHidden="0"/>
-    <w:lsdException w:name="Light List Accent 4" w:semiHidden="0"/>
-    <w:lsdException w:name="Light Grid Accent 4" w:semiHidden="0"/>
-    <w:lsdException w:name="Medium Shading 1 Accent 4" w:semiHidden="0"/>
-    <w:lsdException w:name="Medium Shading 2 Accent 4" w:semiHidden="0"/>
-    <w:lsdException w:name="Medium List 1 Accent 4" w:semiHidden="0"/>
-    <w:lsdException w:name="Medium List 2 Accent 4" w:semiHidden="0"/>
-    <w:lsdException w:name="Medium Grid 1 Accent 4" w:semiHidden="0"/>
-    <w:lsdException w:name="Medium Grid 2 Accent 4" w:semiHidden="0"/>
-    <w:lsdException w:name="Medium Grid 3 Accent 4" w:semiHidden="0"/>
-    <w:lsdException w:name="Dark List Accent 4" w:semiHidden="0"/>
-    <w:lsdException w:name="Colorful Shading Accent 4" w:semiHidden="0"/>
-    <w:lsdException w:name="Colorful List Accent 4" w:semiHidden="0"/>
-    <w:lsdException w:name="Colorful Grid Accent 4" w:semiHidden="0"/>
-    <w:lsdException w:name="Light Shading Accent 5" w:semiHidden="0"/>
-    <w:lsdException w:name="Light List Accent 5" w:semiHidden="0"/>
-    <w:lsdException w:name="Light Grid Accent 5" w:semiHidden="0"/>
-    <w:lsdException w:name="Medium Shading 1 Accent 5" w:semiHidden="0"/>
-    <w:lsdException w:name="Medium Shading 2 Accent 5" w:semiHidden="0"/>
-    <w:lsdException w:name="Medium List 1 Accent 5" w:semiHidden="0"/>
-    <w:lsdException w:name="Medium List 2 Accent 5" w:semiHidden="0"/>
-    <w:lsdException w:name="Medium Grid 1 Accent 5" w:semiHidden="0"/>
-    <w:lsdException w:name="Medium Grid 2 Accent 5" w:semiHidden="0"/>
-    <w:lsdException w:name="Medium Grid 3 Accent 5" w:semiHidden="0"/>
-    <w:lsdException w:name="Dark List Accent 5" w:semiHidden="0"/>
-    <w:lsdException w:name="Colorful Shading Accent 5" w:semiHidden="0"/>
-    <w:lsdException w:name="Colorful List Accent 5" w:semiHidden="0"/>
-    <w:lsdException w:name="Colorful Grid Accent 5" w:semiHidden="0"/>
-    <w:lsdException w:name="Light Shading Accent 6" w:semiHidden="0"/>
-    <w:lsdException w:name="Light List Accent 6" w:semiHidden="0"/>
-    <w:lsdException w:name="Light Grid Accent 6" w:semiHidden="0"/>
-    <w:lsdException w:name="Medium Shading 1 Accent 6" w:semiHidden="0"/>
-    <w:lsdException w:name="Medium Shading 2 Accent 6" w:semiHidden="0"/>
-    <w:lsdException w:name="Medium List 1 Accent 6" w:semiHidden="0"/>
-    <w:lsdException w:name="Medium List 2 Accent 6" w:semiHidden="0"/>
-    <w:lsdException w:name="Medium Grid 1 Accent 6" w:semiHidden="0"/>
-    <w:lsdException w:name="Medium Grid 2 Accent 6" w:semiHidden="0"/>
-    <w:lsdException w:name="Medium Grid 3 Accent 6" w:semiHidden="0"/>
-    <w:lsdException w:name="Dark List Accent 6" w:semiHidden="0"/>
-    <w:lsdException w:name="Colorful Shading Accent 6" w:semiHidden="0"/>
-    <w:lsdException w:name="Colorful List Accent 6" w:semiHidden="0"/>
-    <w:lsdException w:name="Colorful Grid Accent 6" w:semiHidden="0"/>
-    <w:lsdException w:name="Subtle Emphasis" w:semiHidden="0"/>
-    <w:lsdException w:name="Intense Emphasis" w:semiHidden="0"/>
-    <w:lsdException w:name="Subtle Reference" w:semiHidden="0"/>
-    <w:lsdException w:name="Intense Reference" w:semiHidden="0"/>
-    <w:lsdException w:name="Book Title" w:semiHidden="0"/>
-    <w:lsdException w:name="Bibliography" w:unhideWhenUsed="1"/>
-    <w:lsdException w:name="TOC Heading" w:unhideWhenUsed="1"/>
+    <w:lsdException w:name="Strong" w:semiHidden="0" w:uiPriority="22" w:unhideWhenUsed="0"/>
+    <w:lsdException w:name="Emphasis" w:semiHidden="0" w:uiPriority="20" w:unhideWhenUsed="0"/>
+    <w:lsdException w:name="Normal (Web)" w:uiPriority="99"/>
+    <w:lsdException w:name="Table Grid" w:semiHidden="0" w:unhideWhenUsed="0"/>
+    <w:lsdException w:name="Placeholder Text" w:unhideWhenUsed="0"/>
+    <w:lsdException w:name="No Spacing" w:semiHidden="0" w:unhideWhenUsed="0"/>
+    <w:lsdException w:name="Light Shading" w:semiHidden="0" w:unhideWhenUsed="0"/>
+    <w:lsdException w:name="Light List" w:semiHidden="0" w:unhideWhenUsed="0"/>
+    <w:lsdException w:name="Light Grid" w:semiHidden="0" w:unhideWhenUsed="0"/>
+    <w:lsdException w:name="Medium Shading 1" w:semiHidden="0" w:unhideWhenUsed="0"/>
+    <w:lsdException w:name="Medium Shading 2" w:semiHidden="0" w:unhideWhenUsed="0"/>
+    <w:lsdException w:name="Medium List 1" w:semiHidden="0" w:unhideWhenUsed="0"/>
+    <w:lsdException w:name="Medium List 2" w:semiHidden="0" w:unhideWhenUsed="0"/>
+    <w:lsdException w:name="Medium Grid 1" w:semiHidden="0" w:unhideWhenUsed="0"/>
+    <w:lsdException w:name="Medium Grid 2" w:semiHidden="0" w:unhideWhenUsed="0"/>
+    <w:lsdException w:name="Medium Grid 3" w:semiHidden="0" w:unhideWhenUsed="0"/>
+    <w:lsdException w:name="Dark List" w:semiHidden="0" w:unhideWhenUsed="0"/>
+    <w:lsdException w:name="Colorful Shading" w:semiHidden="0" w:unhideWhenUsed="0"/>
+    <w:lsdException w:name="Colorful List" w:semiHidden="0" w:unhideWhenUsed="0"/>
+    <w:lsdException w:name="Colorful Grid" w:semiHidden="0" w:unhideWhenUsed="0"/>
+    <w:lsdException w:name="Light Shading Accent 1" w:semiHidden="0" w:unhideWhenUsed="0"/>
+    <w:lsdException w:name="Light List Accent 1" w:semiHidden="0" w:unhideWhenUsed="0"/>
+    <w:lsdException w:name="Light Grid Accent 1" w:semiHidden="0" w:unhideWhenUsed="0"/>
+    <w:lsdException w:name="Medium Shading 1 Accent 1" w:semiHidden="0" w:unhideWhenUsed="0"/>
+    <w:lsdException w:name="Medium Shading 2 Accent 1" w:semiHidden="0" w:unhideWhenUsed="0"/>
+    <w:lsdException w:name="Medium List 1 Accent 1" w:semiHidden="0" w:unhideWhenUsed="0"/>
+    <w:lsdException w:name="Revision" w:unhideWhenUsed="0"/>
+    <w:lsdException w:name="List Paragraph" w:semiHidden="0" w:unhideWhenUsed="0"/>
+    <w:lsdException w:name="Quote" w:semiHidden="0" w:unhideWhenUsed="0"/>
+    <w:lsdException w:name="Intense Quote" w:semiHidden="0" w:unhideWhenUsed="0"/>
+    <w:lsdException w:name="Medium List 2 Accent 1" w:semiHidden="0" w:unhideWhenUsed="0"/>
+    <w:lsdException w:name="Medium Grid 1 Accent 1" w:semiHidden="0" w:unhideWhenUsed="0"/>
+    <w:lsdException w:name="Medium Grid 2 Accent 1" w:semiHidden="0" w:unhideWhenUsed="0"/>
+    <w:lsdException w:name="Medium Grid 3 Accent 1" w:semiHidden="0" w:unhideWhenUsed="0"/>
+    <w:lsdException w:name="Dark List Accent 1" w:semiHidden="0" w:unhideWhenUsed="0"/>
+    <w:lsdException w:name="Colorful Shading Accent 1" w:semiHidden="0" w:unhideWhenUsed="0"/>
+    <w:lsdException w:name="Colorful List Accent 1" w:semiHidden="0" w:unhideWhenUsed="0"/>
+    <w:lsdException w:name="Colorful Grid Accent 1" w:semiHidden="0" w:unhideWhenUsed="0"/>
+    <w:lsdException w:name="Light Shading Accent 2" w:semiHidden="0" w:unhideWhenUsed="0"/>
+    <w:lsdException w:name="Light List Accent 2" w:semiHidden="0" w:unhideWhenUsed="0"/>
+    <w:lsdException w:name="Light Grid Accent 2" w:semiHidden="0" w:unhideWhenUsed="0"/>
+    <w:lsdException w:name="Medium Shading 1 Accent 2" w:semiHidden="0" w:unhideWhenUsed="0"/>
+    <w:lsdException w:name="Medium Shading 2 Accent 2" w:semiHidden="0" w:unhideWhenUsed="0"/>
+    <w:lsdException w:name="Medium List 1 Accent 2" w:semiHidden="0" w:unhideWhenUsed="0"/>
+    <w:lsdException w:name="Medium List 2 Accent 2" w:semiHidden="0" w:unhideWhenUsed="0"/>
+    <w:lsdException w:name="Medium Grid 1 Accent 2" w:semiHidden="0" w:unhideWhenUsed="0"/>
+    <w:lsdException w:name="Medium Grid 2 Accent 2" w:semiHidden="0" w:unhideWhenUsed="0"/>
+    <w:lsdException w:name="Medium Grid 3 Accent 2" w:semiHidden="0" w:unhideWhenUsed="0"/>
+    <w:lsdException w:name="Dark List Accent 2" w:semiHidden="0" w:unhideWhenUsed="0"/>
+    <w:lsdException w:name="Colorful Shading Accent 2" w:semiHidden="0" w:unhideWhenUsed="0"/>
+    <w:lsdException w:name="Colorful List Accent 2" w:semiHidden="0" w:unhideWhenUsed="0"/>
+    <w:lsdException w:name="Colorful Grid Accent 2" w:semiHidden="0" w:unhideWhenUsed="0"/>
+    <w:lsdException w:name="Light Shading Accent 3" w:semiHidden="0" w:unhideWhenUsed="0"/>
+    <w:lsdException w:name="Light List Accent 3" w:semiHidden="0" w:unhideWhenUsed="0"/>
+    <w:lsdException w:name="Light Grid Accent 3" w:semiHidden="0" w:unhideWhenUsed="0"/>
+    <w:lsdException w:name="Medium Shading 1 Accent 3" w:semiHidden="0" w:unhideWhenUsed="0"/>
+    <w:lsdException w:name="Medium Shading 2 Accent 3" w:semiHidden="0" w:unhideWhenUsed="0"/>
+    <w:lsdException w:name="Medium List 1 Accent 3" w:semiHidden="0" w:unhideWhenUsed="0"/>
+    <w:lsdException w:name="Medium List 2 Accent 3" w:semiHidden="0" w:unhideWhenUsed="0"/>
+    <w:lsdException w:name="Medium Grid 1 Accent 3" w:semiHidden="0" w:unhideWhenUsed="0"/>
+    <w:lsdException w:name="Medium Grid 2 Accent 3" w:semiHidden="0" w:unhideWhenUsed="0"/>
+    <w:lsdException w:name="Medium Grid 3 Accent 3" w:semiHidden="0" w:unhideWhenUsed="0"/>
+    <w:lsdException w:name="Dark List Accent 3" w:semiHidden="0" w:unhideWhenUsed="0"/>
+    <w:lsdException w:name="Colorful Shading Accent 3" w:semiHidden="0" w:unhideWhenUsed="0"/>
+    <w:lsdException w:name="Colorful List Accent 3" w:semiHidden="0" w:unhideWhenUsed="0"/>
+    <w:lsdException w:name="Colorful Grid Accent 3" w:semiHidden="0" w:unhideWhenUsed="0"/>
+    <w:lsdException w:name="Light Shading Accent 4" w:semiHidden="0" w:unhideWhenUsed="0"/>
+    <w:lsdException w:name="Light List Accent 4" w:semiHidden="0" w:unhideWhenUsed="0"/>
+    <w:lsdException w:name="Light Grid Accent 4" w:semiHidden="0" w:unhideWhenUsed="0"/>
+    <w:lsdException w:name="Medium Shading 1 Accent 4" w:semiHidden="0" w:unhideWhenUsed="0"/>
+    <w:lsdException w:name="Medium Shading 2 Accent 4" w:semiHidden="0" w:unhideWhenUsed="0"/>
+    <w:lsdException w:name="Medium List 1 Accent 4" w:semiHidden="0" w:unhideWhenUsed="0"/>
+    <w:lsdException w:name="Medium List 2 Accent 4" w:semiHidden="0" w:unhideWhenUsed="0"/>
+    <w:lsdException w:name="Medium Grid 1 Accent 4" w:semiHidden="0" w:unhideWhenUsed="0"/>
+    <w:lsdException w:name="Medium Grid 2 Accent 4" w:semiHidden="0" w:unhideWhenUsed="0"/>
+    <w:lsdException w:name="Medium Grid 3 Accent 4" w:semiHidden="0" w:unhideWhenUsed="0"/>
+    <w:lsdException w:name="Dark List Accent 4" w:semiHidden="0" w:unhideWhenUsed="0"/>
+    <w:lsdException w:name="Colorful Shading Accent 4" w:semiHidden="0" w:unhideWhenUsed="0"/>
+    <w:lsdException w:name="Colorful List Accent 4" w:semiHidden="0" w:unhideWhenUsed="0"/>
+    <w:lsdException w:name="Colorful Grid Accent 4" w:semiHidden="0" w:unhideWhenUsed="0"/>
+    <w:lsdException w:name="Light Shading Accent 5" w:semiHidden="0" w:unhideWhenUsed="0"/>
+    <w:lsdException w:name="Light List Accent 5" w:semiHidden="0" w:unhideWhenUsed="0"/>
+    <w:lsdException w:name="Light Grid Accent 5" w:semiHidden="0" w:unhideWhenUsed="0"/>
+    <w:lsdException w:name="Medium Shading 1 Accent 5" w:semiHidden="0" w:unhideWhenUsed="0"/>
+    <w:lsdException w:name="Medium Shading 2 Accent 5" w:semiHidden="0" w:unhideWhenUsed="0"/>
+    <w:lsdException w:name="Medium List 1 Accent 5" w:semiHidden="0" w:unhideWhenUsed="0"/>
+    <w:lsdException w:name="Medium List 2 Accent 5" w:semiHidden="0" w:unhideWhenUsed="0"/>
+    <w:lsdException w:name="Medium Grid 1 Accent 5" w:semiHidden="0" w:unhideWhenUsed="0"/>
+    <w:lsdException w:name="Medium Grid 2 Accent 5" w:semiHidden="0" w:unhideWhenUsed="0"/>
+    <w:lsdException w:name="Medium Grid 3 Accent 5" w:semiHidden="0" w:unhideWhenUsed="0"/>
+    <w:lsdException w:name="Dark List Accent 5" w:semiHidden="0" w:unhideWhenUsed="0"/>
+    <w:lsdException w:name="Colorful Shading Accent 5" w:semiHidden="0" w:unhideWhenUsed="0"/>
+    <w:lsdException w:name="Colorful List Accent 5" w:semiHidden="0" w:unhideWhenUsed="0"/>
+    <w:lsdException w:name="Colorful Grid Accent 5" w:semiHidden="0" w:unhideWhenUsed="0"/>
+    <w:lsdException w:name="Light Shading Accent 6" w:semiHidden="0" w:unhideWhenUsed="0"/>
+    <w:lsdException w:name="Light List Accent 6" w:semiHidden="0" w:unhideWhenUsed="0"/>
+    <w:lsdException w:name="Light Grid Accent 6" w:semiHidden="0" w:unhideWhenUsed="0"/>
+    <w:lsdException w:name="Medium Shading 1 Accent 6" w:semiHidden="0" w:unhideWhenUsed="0"/>
+    <w:lsdException w:name="Medium Shading 2 Accent 6" w:semiHidden="0" w:unhideWhenUsed="0"/>
+    <w:lsdException w:name="Medium List 1 Accent 6" w:semiHidden="0" w:unhideWhenUsed="0"/>
+    <w:lsdException w:name="Medium List 2 Accent 6" w:semiHidden="0" w:unhideWhenUsed="0"/>
+    <w:lsdException w:name="Medium Grid 1 Accent 6" w:semiHidden="0" w:unhideWhenUsed="0"/>
+    <w:lsdException w:name="Medium Grid 2 Accent 6" w:semiHidden="0" w:unhideWhenUsed="0"/>
+    <w:lsdException w:name="Medium Grid 3 Accent 6" w:semiHidden="0" w:unhideWhenUsed="0"/>
+    <w:lsdException w:name="Dark List Accent 6" w:semiHidden="0" w:unhideWhenUsed="0"/>
+    <w:lsdException w:name="Colorful Shading Accent 6" w:semiHidden="0" w:unhideWhenUsed="0"/>
+    <w:lsdException w:name="Colorful List Accent 6" w:semiHidden="0" w:unhideWhenUsed="0"/>
+    <w:lsdException w:name="Colorful Grid Accent 6" w:semiHidden="0" w:unhideWhenUsed="0"/>
+    <w:lsdException w:name="Subtle Emphasis" w:semiHidden="0" w:unhideWhenUsed="0"/>
+    <w:lsdException w:name="Intense Emphasis" w:semiHidden="0" w:unhideWhenUsed="0"/>
+    <w:lsdException w:name="Subtle Reference" w:semiHidden="0" w:unhideWhenUsed="0"/>
+    <w:lsdException w:name="Intense Reference" w:semiHidden="0" w:unhideWhenUsed="0"/>
+    <w:lsdException w:name="Book Title" w:semiHidden="0" w:unhideWhenUsed="0"/>
   </w:latentStyles>
   <w:style w:type="paragraph" w:default="1" w:styleId="Normal">
     <w:name w:val="Normal"/>
@@ -30400,7 +29772,7 @@
 </file>
 
 <file path=customXml/itemProps1.xml><?xml version="1.0" encoding="utf-8"?>
-<ds:datastoreItem xmlns:ds="http://schemas.openxmlformats.org/officeDocument/2006/customXml" ds:itemID="{5CF85CAB-5764-48C2-8E54-09DFBE1B207C}">
+<ds:datastoreItem xmlns:ds="http://schemas.openxmlformats.org/officeDocument/2006/customXml" ds:itemID="{4A2368C3-6E75-4DA5-A0B0-AA6157609BDC}">
   <ds:schemaRefs>
     <ds:schemaRef ds:uri="http://schemas.openxmlformats.org/officeDocument/2006/bibliography"/>
   </ds:schemaRefs>

</xml_diff>

<commit_message>
Actualización revisión guion CN_05_04_CO
Actualización revisión guion CN_05_04_CO
</commit_message>
<xml_diff>
--- a/fuentes/contenidos/grado05/guion04/CN_05_04_CO.docx
+++ b/fuentes/contenidos/grado05/guion04/CN_05_04_CO.docx
@@ -1339,16 +1339,8 @@
         <w:rPr>
           <w:rFonts w:ascii="Arial" w:hAnsi="Arial" w:cs="Arial"/>
         </w:rPr>
-        <w:t xml:space="preserve"> que tardan hasta 50 años ante</w:t>
-      </w:r>
-      <w:r>
-        <w:rPr>
-          <w:rFonts w:ascii="Arial" w:hAnsi="Arial" w:cs="Arial"/>
-        </w:rPr>
-        <w:t>s de ser capaces de tener hijos.</w:t>
-      </w:r>
-      <w:bookmarkStart w:id="9" w:name="_GoBack"/>
-      <w:bookmarkEnd w:id="9"/>
+        <w:t xml:space="preserve"> que tardan hasta 50 años antes de ser capaces de tener hijos.</w:t>
+      </w:r>
     </w:p>
     <w:p>
       <w:pPr>
@@ -1395,21 +1387,7 @@
         <w:rPr>
           <w:rFonts w:ascii="Arial" w:hAnsi="Arial" w:cs="Arial"/>
         </w:rPr>
-        <w:t xml:space="preserve"> los individuos deben hacerlo. Así, hay individuos que no se reproducen en toda su vida, aunque otros individuos de su misma </w:t>
-      </w:r>
-      <w:proofErr w:type="gramStart"/>
-      <w:r>
-        <w:rPr>
-          <w:rFonts w:ascii="Arial" w:hAnsi="Arial" w:cs="Arial"/>
-        </w:rPr>
-        <w:t>especie</w:t>
-      </w:r>
-      <w:proofErr w:type="gramEnd"/>
-      <w:r>
-        <w:rPr>
-          <w:rFonts w:ascii="Arial" w:hAnsi="Arial" w:cs="Arial"/>
-        </w:rPr>
-        <w:t xml:space="preserve"> si lo hagan. Por ejemplo, en las colonias de abejas y de hormigas sólo se reproduce la abeja reina o la hormiga reina (con ayuda de los machos), pero las obreras no lo hacen nunca. Entre los humanos, algunas personas </w:t>
+        <w:t xml:space="preserve"> los individuos deben hacerlo. Así, hay individuos que no se reproducen en toda su vida, aunque otros individuos de su misma especie si lo hagan. Por ejemplo, en las colonias de abejas y de hormigas sólo se reproduce la abeja reina o la hormiga reina (con ayuda de los machos), pero las obreras no lo hacen nunca. Entre los humanos, algunas personas </w:t>
       </w:r>
       <w:r>
         <w:rPr>
@@ -1437,12 +1415,22 @@
         </w:rPr>
         <w:t xml:space="preserve"> hacerlo por diferentes causas, como algunas enfermedades. Cuando un organismo no puede reproducirse por algún problema con su cuerpo, se dice que es </w:t>
       </w:r>
+      <w:commentRangeStart w:id="9"/>
       <w:r>
         <w:rPr>
           <w:rFonts w:ascii="Arial" w:hAnsi="Arial" w:cs="Arial"/>
           <w:b/>
         </w:rPr>
         <w:t>estéril</w:t>
+      </w:r>
+      <w:commentRangeEnd w:id="9"/>
+      <w:r>
+        <w:rPr>
+          <w:rStyle w:val="Refdecomentario"/>
+          <w:rFonts w:ascii="Calibri" w:eastAsia="Calibri" w:hAnsi="Calibri" w:cs="Times New Roman"/>
+          <w:lang w:val="es-MX"/>
+        </w:rPr>
+        <w:commentReference w:id="9"/>
       </w:r>
       <w:r>
         <w:rPr>
@@ -1818,147 +1806,13 @@
         </w:rPr>
         <w:t xml:space="preserve">1.2 </w:t>
       </w:r>
+      <w:commentRangeStart w:id="11"/>
       <w:r>
         <w:rPr>
           <w:rFonts w:ascii="Arial" w:hAnsi="Arial" w:cs="Arial"/>
           <w:b/>
         </w:rPr>
         <w:t>La herencia de características</w:t>
-      </w:r>
-    </w:p>
-    <w:p>
-      <w:pPr>
-        <w:spacing w:after="0"/>
-        <w:rPr>
-          <w:rFonts w:ascii="Arial" w:hAnsi="Arial" w:cs="Arial"/>
-        </w:rPr>
-      </w:pPr>
-    </w:p>
-    <w:p>
-      <w:pPr>
-        <w:spacing w:after="0"/>
-        <w:rPr>
-          <w:rFonts w:ascii="Arial" w:hAnsi="Arial" w:cs="Arial"/>
-        </w:rPr>
-      </w:pPr>
-      <w:r>
-        <w:rPr>
-          <w:rFonts w:ascii="Arial" w:hAnsi="Arial" w:cs="Arial"/>
-        </w:rPr>
-        <w:t xml:space="preserve">Una característica importante de la reproducción es que los organismos que nacen se </w:t>
-      </w:r>
-      <w:r>
-        <w:rPr>
-          <w:rFonts w:ascii="Arial" w:hAnsi="Arial" w:cs="Arial"/>
-          <w:b/>
-        </w:rPr>
-        <w:t>parecen</w:t>
-      </w:r>
-      <w:r>
-        <w:rPr>
-          <w:rFonts w:ascii="Arial" w:hAnsi="Arial" w:cs="Arial"/>
-        </w:rPr>
-        <w:t xml:space="preserve"> a sus padres. </w:t>
-      </w:r>
-      <w:r>
-        <w:rPr>
-          <w:rFonts w:ascii="Arial" w:hAnsi="Arial" w:cs="Arial"/>
-        </w:rPr>
-        <w:t xml:space="preserve">Y al hacerlo, se parecen a los demás miembros de su </w:t>
-      </w:r>
-      <w:r>
-        <w:rPr>
-          <w:rFonts w:ascii="Arial" w:hAnsi="Arial" w:cs="Arial"/>
-        </w:rPr>
-        <w:lastRenderedPageBreak/>
-        <w:t>especie. Esto significa que si un individuo con alas y pl</w:t>
-      </w:r>
-      <w:r>
-        <w:rPr>
-          <w:rFonts w:ascii="Arial" w:hAnsi="Arial" w:cs="Arial"/>
-        </w:rPr>
-        <w:t xml:space="preserve">umas tiene hijos, estos </w:t>
-      </w:r>
-      <w:r>
-        <w:rPr>
-          <w:rFonts w:ascii="Arial" w:hAnsi="Arial" w:cs="Arial"/>
-        </w:rPr>
-        <w:t xml:space="preserve">también </w:t>
-      </w:r>
-      <w:r>
-        <w:rPr>
-          <w:rFonts w:ascii="Arial" w:hAnsi="Arial" w:cs="Arial"/>
-        </w:rPr>
-        <w:t xml:space="preserve">tendrán </w:t>
-      </w:r>
-      <w:r>
-        <w:rPr>
-          <w:rFonts w:ascii="Arial" w:hAnsi="Arial" w:cs="Arial"/>
-        </w:rPr>
-        <w:t xml:space="preserve">alas y plumas. </w:t>
-      </w:r>
-    </w:p>
-    <w:p>
-      <w:pPr>
-        <w:spacing w:after="0"/>
-        <w:rPr>
-          <w:rFonts w:ascii="Arial" w:hAnsi="Arial" w:cs="Arial"/>
-        </w:rPr>
-      </w:pPr>
-    </w:p>
-    <w:p>
-      <w:pPr>
-        <w:spacing w:after="0"/>
-        <w:rPr>
-          <w:rFonts w:ascii="Arial" w:hAnsi="Arial" w:cs="Arial"/>
-        </w:rPr>
-      </w:pPr>
-      <w:r>
-        <w:rPr>
-          <w:rFonts w:ascii="Arial" w:hAnsi="Arial" w:cs="Arial"/>
-        </w:rPr>
-        <w:t xml:space="preserve">¿Te imaginas que pasaría si un caballo tuviera peces al reproducirse? ¡Se ahogarían en cuanto nacieran! </w:t>
-      </w:r>
-      <w:r>
-        <w:rPr>
-          <w:rFonts w:ascii="Arial" w:hAnsi="Arial" w:cs="Arial"/>
-        </w:rPr>
-        <w:t>o</w:t>
-      </w:r>
-      <w:r>
-        <w:rPr>
-          <w:rFonts w:ascii="Arial" w:hAnsi="Arial" w:cs="Arial"/>
-        </w:rPr>
-        <w:t xml:space="preserve">, ¿qué pasaría si una familia de monos tuviera perros por hijos? Seguramente el cachorro no podría andar con su familia por las ramas de los árboles. </w:t>
-      </w:r>
-    </w:p>
-    <w:p>
-      <w:pPr>
-        <w:spacing w:after="0"/>
-        <w:rPr>
-          <w:rFonts w:ascii="Arial" w:hAnsi="Arial" w:cs="Arial"/>
-        </w:rPr>
-      </w:pPr>
-    </w:p>
-    <w:p>
-      <w:pPr>
-        <w:spacing w:after="0"/>
-        <w:rPr>
-          <w:rFonts w:ascii="Arial" w:hAnsi="Arial" w:cs="Arial"/>
-        </w:rPr>
-      </w:pPr>
-      <w:r>
-        <w:rPr>
-          <w:rFonts w:ascii="Arial" w:hAnsi="Arial" w:cs="Arial"/>
-        </w:rPr>
-        <w:t xml:space="preserve">Es importante que los descendientes se parezcan a sus padres, para conservar la identidad de la </w:t>
-      </w:r>
-      <w:commentRangeStart w:id="11"/>
-      <w:r>
-        <w:rPr>
-          <w:rFonts w:ascii="Arial" w:hAnsi="Arial" w:cs="Arial"/>
-        </w:rPr>
-        <w:t>especie</w:t>
       </w:r>
       <w:commentRangeEnd w:id="11"/>
       <w:r>
@@ -1968,6 +1822,172 @@
           <w:lang w:val="es-MX"/>
         </w:rPr>
         <w:commentReference w:id="11"/>
+      </w:r>
+    </w:p>
+    <w:p>
+      <w:pPr>
+        <w:spacing w:after="0"/>
+        <w:rPr>
+          <w:rFonts w:ascii="Arial" w:hAnsi="Arial" w:cs="Arial"/>
+        </w:rPr>
+      </w:pPr>
+    </w:p>
+    <w:p>
+      <w:pPr>
+        <w:spacing w:after="0"/>
+        <w:rPr>
+          <w:rFonts w:ascii="Arial" w:hAnsi="Arial" w:cs="Arial"/>
+        </w:rPr>
+      </w:pPr>
+      <w:r>
+        <w:rPr>
+          <w:rFonts w:ascii="Arial" w:hAnsi="Arial" w:cs="Arial"/>
+        </w:rPr>
+        <w:t xml:space="preserve">Una característica importante de la reproducción es que los organismos que nacen se </w:t>
+      </w:r>
+      <w:r>
+        <w:rPr>
+          <w:rFonts w:ascii="Arial" w:hAnsi="Arial" w:cs="Arial"/>
+          <w:b/>
+        </w:rPr>
+        <w:t>parecen</w:t>
+      </w:r>
+      <w:r>
+        <w:rPr>
+          <w:rFonts w:ascii="Arial" w:hAnsi="Arial" w:cs="Arial"/>
+        </w:rPr>
+        <w:t xml:space="preserve"> a sus padres. </w:t>
+      </w:r>
+      <w:r>
+        <w:rPr>
+          <w:rFonts w:ascii="Arial" w:hAnsi="Arial" w:cs="Arial"/>
+        </w:rPr>
+        <w:t xml:space="preserve">Y al hacerlo, se parecen a los demás miembros de su </w:t>
+      </w:r>
+      <w:r>
+        <w:rPr>
+          <w:rFonts w:ascii="Arial" w:hAnsi="Arial" w:cs="Arial"/>
+        </w:rPr>
+        <w:lastRenderedPageBreak/>
+        <w:t>especie. Esto significa que si un individuo con alas y pl</w:t>
+      </w:r>
+      <w:r>
+        <w:rPr>
+          <w:rFonts w:ascii="Arial" w:hAnsi="Arial" w:cs="Arial"/>
+        </w:rPr>
+        <w:t xml:space="preserve">umas tiene hijos, estos </w:t>
+      </w:r>
+      <w:r>
+        <w:rPr>
+          <w:rFonts w:ascii="Arial" w:hAnsi="Arial" w:cs="Arial"/>
+        </w:rPr>
+        <w:t xml:space="preserve">también </w:t>
+      </w:r>
+      <w:r>
+        <w:rPr>
+          <w:rFonts w:ascii="Arial" w:hAnsi="Arial" w:cs="Arial"/>
+        </w:rPr>
+        <w:t xml:space="preserve">tendrán </w:t>
+      </w:r>
+      <w:r>
+        <w:rPr>
+          <w:rFonts w:ascii="Arial" w:hAnsi="Arial" w:cs="Arial"/>
+        </w:rPr>
+        <w:t xml:space="preserve">alas y plumas. </w:t>
+      </w:r>
+    </w:p>
+    <w:p>
+      <w:pPr>
+        <w:spacing w:after="0"/>
+        <w:rPr>
+          <w:rFonts w:ascii="Arial" w:hAnsi="Arial" w:cs="Arial"/>
+        </w:rPr>
+      </w:pPr>
+    </w:p>
+    <w:p>
+      <w:pPr>
+        <w:spacing w:after="0"/>
+        <w:rPr>
+          <w:rFonts w:ascii="Arial" w:hAnsi="Arial" w:cs="Arial"/>
+        </w:rPr>
+      </w:pPr>
+      <w:r>
+        <w:rPr>
+          <w:rFonts w:ascii="Arial" w:hAnsi="Arial" w:cs="Arial"/>
+        </w:rPr>
+        <w:t xml:space="preserve">¿Te imaginas que pasaría si un caballo tuviera peces al reproducirse? ¡Se ahogarían en cuanto </w:t>
+      </w:r>
+      <w:commentRangeStart w:id="12"/>
+      <w:r>
+        <w:rPr>
+          <w:rFonts w:ascii="Arial" w:hAnsi="Arial" w:cs="Arial"/>
+        </w:rPr>
+        <w:t>nacieran</w:t>
+      </w:r>
+      <w:commentRangeEnd w:id="12"/>
+      <w:r>
+        <w:rPr>
+          <w:rStyle w:val="Refdecomentario"/>
+          <w:rFonts w:ascii="Calibri" w:eastAsia="Calibri" w:hAnsi="Calibri" w:cs="Times New Roman"/>
+          <w:lang w:val="es-MX"/>
+        </w:rPr>
+        <w:commentReference w:id="12"/>
+      </w:r>
+      <w:r>
+        <w:rPr>
+          <w:rFonts w:ascii="Arial" w:hAnsi="Arial" w:cs="Arial"/>
+        </w:rPr>
+        <w:t xml:space="preserve">! </w:t>
+      </w:r>
+      <w:r>
+        <w:rPr>
+          <w:rFonts w:ascii="Arial" w:hAnsi="Arial" w:cs="Arial"/>
+        </w:rPr>
+        <w:t>o</w:t>
+      </w:r>
+      <w:r>
+        <w:rPr>
+          <w:rFonts w:ascii="Arial" w:hAnsi="Arial" w:cs="Arial"/>
+        </w:rPr>
+        <w:t xml:space="preserve">, ¿qué pasaría si una familia de monos tuviera perros por hijos? Seguramente el cachorro no podría andar con su familia por las ramas de los árboles. </w:t>
+      </w:r>
+    </w:p>
+    <w:p>
+      <w:pPr>
+        <w:spacing w:after="0"/>
+        <w:rPr>
+          <w:rFonts w:ascii="Arial" w:hAnsi="Arial" w:cs="Arial"/>
+        </w:rPr>
+      </w:pPr>
+    </w:p>
+    <w:p>
+      <w:pPr>
+        <w:spacing w:after="0"/>
+        <w:rPr>
+          <w:rFonts w:ascii="Arial" w:hAnsi="Arial" w:cs="Arial"/>
+        </w:rPr>
+      </w:pPr>
+      <w:r>
+        <w:rPr>
+          <w:rFonts w:ascii="Arial" w:hAnsi="Arial" w:cs="Arial"/>
+        </w:rPr>
+        <w:t xml:space="preserve">Es importante que los descendientes se parezcan a sus padres, para conservar la identidad de la </w:t>
+      </w:r>
+      <w:commentRangeStart w:id="13"/>
+      <w:r>
+        <w:rPr>
+          <w:rFonts w:ascii="Arial" w:hAnsi="Arial" w:cs="Arial"/>
+        </w:rPr>
+        <w:t>especie</w:t>
+      </w:r>
+      <w:commentRangeEnd w:id="13"/>
+      <w:r>
+        <w:rPr>
+          <w:rStyle w:val="Refdecomentario"/>
+          <w:rFonts w:ascii="Calibri" w:eastAsia="Calibri" w:hAnsi="Calibri" w:cs="Times New Roman"/>
+          <w:lang w:val="es-MX"/>
+        </w:rPr>
+        <w:commentReference w:id="13"/>
       </w:r>
       <w:r>
         <w:rPr>
@@ -2304,11 +2324,27 @@
           <w:rFonts w:ascii="Arial" w:hAnsi="Arial" w:cs="Arial"/>
         </w:rPr>
       </w:pPr>
-      <w:r>
-        <w:rPr>
-          <w:rFonts w:ascii="Arial" w:hAnsi="Arial" w:cs="Arial"/>
-        </w:rPr>
-        <w:t>Pero además, un organismo se parece más a sus padres que a otros miembros de su misma especie. Así, tú te pareces más a tus padres que a tus profesores, tu docto</w:t>
+      <w:commentRangeStart w:id="14"/>
+      <w:r>
+        <w:rPr>
+          <w:rFonts w:ascii="Arial" w:hAnsi="Arial" w:cs="Arial"/>
+        </w:rPr>
+        <w:t>Pero además</w:t>
+      </w:r>
+      <w:commentRangeEnd w:id="14"/>
+      <w:r>
+        <w:rPr>
+          <w:rStyle w:val="Refdecomentario"/>
+          <w:rFonts w:ascii="Calibri" w:eastAsia="Calibri" w:hAnsi="Calibri" w:cs="Times New Roman"/>
+          <w:lang w:val="es-MX"/>
+        </w:rPr>
+        <w:commentReference w:id="14"/>
+      </w:r>
+      <w:r>
+        <w:rPr>
+          <w:rFonts w:ascii="Arial" w:hAnsi="Arial" w:cs="Arial"/>
+        </w:rPr>
+        <w:t>, un organismo se parece más a sus padres que a otros miembros de su misma especie. Así, tú te pareces más a tus padres que a tus profesores, tu docto</w:t>
       </w:r>
       <w:r>
         <w:rPr>
@@ -2862,7 +2898,24 @@
                 <w:sz w:val="24"/>
                 <w:szCs w:val="24"/>
               </w:rPr>
-              <w:t xml:space="preserve"> y herencia.</w:t>
+              <w:t xml:space="preserve"> y herencia</w:t>
+            </w:r>
+            <w:commentRangeStart w:id="15"/>
+            <w:r>
+              <w:rPr>
+                <w:rFonts w:ascii="Arial" w:hAnsi="Arial" w:cs="Arial"/>
+                <w:sz w:val="24"/>
+                <w:szCs w:val="24"/>
+              </w:rPr>
+              <w:t>.</w:t>
+            </w:r>
+            <w:commentRangeEnd w:id="15"/>
+            <w:r>
+              <w:rPr>
+                <w:rStyle w:val="Refdecomentario"/>
+                <w:rFonts w:ascii="Calibri" w:eastAsia="Calibri" w:hAnsi="Calibri" w:cs="Times New Roman"/>
+              </w:rPr>
+              <w:commentReference w:id="15"/>
             </w:r>
           </w:p>
         </w:tc>
@@ -3186,6 +3239,12 @@
         </w:rPr>
         <w:t>, y cada una tiene sus ventajas y desventajas</w:t>
       </w:r>
+      <w:r>
+        <w:rPr>
+          <w:rFonts w:ascii="Arial" w:hAnsi="Arial" w:cs="Arial"/>
+        </w:rPr>
+        <w:t>.</w:t>
+      </w:r>
     </w:p>
     <w:p>
       <w:pPr>
@@ -3265,7 +3324,7 @@
         <w:rPr>
           <w:rFonts w:ascii="Arial" w:hAnsi="Arial" w:cs="Arial"/>
         </w:rPr>
-        <w:t xml:space="preserve">a es </w:t>
+        <w:t xml:space="preserve">a </w:t>
       </w:r>
       <w:r>
         <w:rPr>
@@ -3308,13 +3367,35 @@
         <w:rPr>
           <w:rFonts w:ascii="Arial" w:hAnsi="Arial" w:cs="Arial"/>
         </w:rPr>
-        <w:t>un solo individuo da origen a otro, sin necesitar de nad</w:t>
-      </w:r>
-      <w:r>
-        <w:rPr>
-          <w:rFonts w:ascii="Arial" w:hAnsi="Arial" w:cs="Arial"/>
-        </w:rPr>
-        <w:t>ie más. Es decir, los organismos no nacen de</w:t>
+        <w:t xml:space="preserve">un solo individuo da origen a otro, sin necesitar </w:t>
+      </w:r>
+      <w:commentRangeStart w:id="16"/>
+      <w:r>
+        <w:rPr>
+          <w:rFonts w:ascii="Arial" w:hAnsi="Arial" w:cs="Arial"/>
+        </w:rPr>
+        <w:t>de nad</w:t>
+      </w:r>
+      <w:r>
+        <w:rPr>
+          <w:rFonts w:ascii="Arial" w:hAnsi="Arial" w:cs="Arial"/>
+        </w:rPr>
+        <w:t>ie más</w:t>
+      </w:r>
+      <w:commentRangeEnd w:id="16"/>
+      <w:r>
+        <w:rPr>
+          <w:rStyle w:val="Refdecomentario"/>
+          <w:rFonts w:ascii="Calibri" w:eastAsia="Calibri" w:hAnsi="Calibri" w:cs="Times New Roman"/>
+          <w:lang w:val="es-MX"/>
+        </w:rPr>
+        <w:commentReference w:id="16"/>
+      </w:r>
+      <w:r>
+        <w:rPr>
+          <w:rFonts w:ascii="Arial" w:hAnsi="Arial" w:cs="Arial"/>
+        </w:rPr>
+        <w:t>. Es decir, los organismos no nacen de</w:t>
       </w:r>
       <w:r>
         <w:rPr>
@@ -3468,7 +3549,14 @@
         <w:rPr>
           <w:rFonts w:ascii="Arial" w:hAnsi="Arial" w:cs="Arial"/>
         </w:rPr>
-        <w:t xml:space="preserve"> y </w:t>
+        <w:t xml:space="preserve"> </w:t>
+      </w:r>
+      <w:commentRangeStart w:id="17"/>
+      <w:r>
+        <w:rPr>
+          <w:rFonts w:ascii="Arial" w:hAnsi="Arial" w:cs="Arial"/>
+        </w:rPr>
+        <w:t xml:space="preserve">y </w:t>
       </w:r>
       <w:r>
         <w:rPr>
@@ -3481,7 +3569,22 @@
         <w:rPr>
           <w:rFonts w:ascii="Arial" w:hAnsi="Arial" w:cs="Arial"/>
         </w:rPr>
-        <w:t xml:space="preserve"> en el planeta. Hay especies de </w:t>
+        <w:t xml:space="preserve"> </w:t>
+      </w:r>
+      <w:commentRangeEnd w:id="17"/>
+      <w:r>
+        <w:rPr>
+          <w:rStyle w:val="Refdecomentario"/>
+          <w:rFonts w:ascii="Calibri" w:eastAsia="Calibri" w:hAnsi="Calibri" w:cs="Times New Roman"/>
+          <w:lang w:val="es-MX"/>
+        </w:rPr>
+        <w:commentReference w:id="17"/>
+      </w:r>
+      <w:r>
+        <w:rPr>
+          <w:rFonts w:ascii="Arial" w:hAnsi="Arial" w:cs="Arial"/>
+        </w:rPr>
+        <w:t xml:space="preserve">en el planeta. Hay especies de </w:t>
       </w:r>
       <w:r>
         <w:rPr>
@@ -3605,7 +3708,32 @@
                 <w:sz w:val="24"/>
                 <w:szCs w:val="24"/>
               </w:rPr>
-              <w:t>¿Qué tan común es la reproducción sexual?</w:t>
+              <w:t xml:space="preserve">¿Qué tan común es la reproducción </w:t>
+            </w:r>
+            <w:commentRangeStart w:id="18"/>
+            <w:r>
+              <w:rPr>
+                <w:rFonts w:ascii="Arial" w:hAnsi="Arial" w:cs="Arial"/>
+                <w:sz w:val="24"/>
+                <w:szCs w:val="24"/>
+              </w:rPr>
+              <w:t>sexual</w:t>
+            </w:r>
+            <w:commentRangeEnd w:id="18"/>
+            <w:r>
+              <w:rPr>
+                <w:rStyle w:val="Refdecomentario"/>
+                <w:rFonts w:ascii="Calibri" w:eastAsia="Calibri" w:hAnsi="Calibri" w:cs="Times New Roman"/>
+              </w:rPr>
+              <w:commentReference w:id="18"/>
+            </w:r>
+            <w:r>
+              <w:rPr>
+                <w:rFonts w:ascii="Arial" w:hAnsi="Arial" w:cs="Arial"/>
+                <w:sz w:val="24"/>
+                <w:szCs w:val="24"/>
+              </w:rPr>
+              <w:t>?</w:t>
             </w:r>
           </w:p>
         </w:tc>
@@ -3689,7 +3817,32 @@
                 <w:sz w:val="24"/>
                 <w:szCs w:val="24"/>
               </w:rPr>
-              <w:t xml:space="preserve"> que los que lo hacen de forma sexual, es decir, con un papá y una mamá. No lo notamos debido a que muchos de estos seres están muy lejos de nuestro hábitat, o son muy pequeños para verlos con facilidad, aún si todo el tiempo estamos rodeados por ellos. Otros más, nos parece que no se movieran y no los vemos reproduciéndose, como por ejemplo los hongos. </w:t>
+              <w:t xml:space="preserve"> que los que lo hacen de forma sexual, es decir, con un papá y una mamá. No lo notamos debido a que muchos de estos seres están muy lejos de nuestro hábitat, o son muy pequeños para verlos con facilidad, aún si todo el tiempo estamos rodeados por ellos. </w:t>
+            </w:r>
+            <w:commentRangeStart w:id="19"/>
+            <w:r>
+              <w:rPr>
+                <w:rFonts w:ascii="Arial" w:hAnsi="Arial" w:cs="Arial"/>
+                <w:sz w:val="24"/>
+                <w:szCs w:val="24"/>
+              </w:rPr>
+              <w:t>Otros más,</w:t>
+            </w:r>
+            <w:commentRangeEnd w:id="19"/>
+            <w:r>
+              <w:rPr>
+                <w:rStyle w:val="Refdecomentario"/>
+                <w:rFonts w:ascii="Calibri" w:eastAsia="Calibri" w:hAnsi="Calibri" w:cs="Times New Roman"/>
+              </w:rPr>
+              <w:commentReference w:id="19"/>
+            </w:r>
+            <w:r>
+              <w:rPr>
+                <w:rFonts w:ascii="Arial" w:hAnsi="Arial" w:cs="Arial"/>
+                <w:sz w:val="24"/>
+                <w:szCs w:val="24"/>
+              </w:rPr>
+              <w:t xml:space="preserve"> nos parece que no se movieran y no los vemos reproduciéndose, como por ejemplo los hongos. </w:t>
             </w:r>
           </w:p>
           <w:p>
@@ -3748,11 +3901,55 @@
           <w:rFonts w:ascii="Arial" w:hAnsi="Arial" w:cs="Arial"/>
         </w:rPr>
       </w:pPr>
-      <w:r>
-        <w:rPr>
-          <w:rFonts w:ascii="Arial" w:hAnsi="Arial" w:cs="Arial"/>
-        </w:rPr>
-        <w:t xml:space="preserve">¿Cómo se lleva a cabo la reproducción asexual? En esta el organismo produce una </w:t>
+      <w:commentRangeStart w:id="20"/>
+      <w:r>
+        <w:rPr>
+          <w:rFonts w:ascii="Arial" w:hAnsi="Arial" w:cs="Arial"/>
+        </w:rPr>
+        <w:t>¿Cómo se lleva a cabo la reproducción asexual?</w:t>
+      </w:r>
+      <w:commentRangeEnd w:id="20"/>
+      <w:r>
+        <w:rPr>
+          <w:rStyle w:val="Refdecomentario"/>
+          <w:rFonts w:ascii="Calibri" w:eastAsia="Calibri" w:hAnsi="Calibri" w:cs="Times New Roman"/>
+          <w:lang w:val="es-MX"/>
+        </w:rPr>
+        <w:commentReference w:id="20"/>
+      </w:r>
+      <w:r>
+        <w:rPr>
+          <w:rFonts w:ascii="Arial" w:hAnsi="Arial" w:cs="Arial"/>
+        </w:rPr>
+        <w:t xml:space="preserve"> </w:t>
+      </w:r>
+      <w:commentRangeStart w:id="21"/>
+      <w:r>
+        <w:rPr>
+          <w:rFonts w:ascii="Arial" w:hAnsi="Arial" w:cs="Arial"/>
+        </w:rPr>
+        <w:t>En esta</w:t>
+      </w:r>
+      <w:commentRangeEnd w:id="21"/>
+      <w:r>
+        <w:rPr>
+          <w:rStyle w:val="Refdecomentario"/>
+          <w:rFonts w:ascii="Calibri" w:eastAsia="Calibri" w:hAnsi="Calibri" w:cs="Times New Roman"/>
+          <w:lang w:val="es-MX"/>
+        </w:rPr>
+        <w:commentReference w:id="21"/>
+      </w:r>
+      <w:r>
+        <w:rPr>
+          <w:rFonts w:ascii="Arial" w:hAnsi="Arial" w:cs="Arial"/>
+        </w:rPr>
+        <w:t>,</w:t>
+      </w:r>
+      <w:r>
+        <w:rPr>
+          <w:rFonts w:ascii="Arial" w:hAnsi="Arial" w:cs="Arial"/>
+        </w:rPr>
+        <w:t xml:space="preserve"> el organismo produce una </w:t>
       </w:r>
       <w:r>
         <w:rPr>
@@ -4170,13 +4367,47 @@
         <w:rPr>
           <w:rFonts w:ascii="Arial" w:hAnsi="Arial" w:cs="Arial"/>
         </w:rPr>
-        <w:t xml:space="preserve"> veces, la reproducción asexual se realiza partir de</w:t>
-      </w:r>
-      <w:r>
-        <w:rPr>
-          <w:rFonts w:ascii="Arial" w:hAnsi="Arial" w:cs="Arial"/>
-        </w:rPr>
-        <w:t xml:space="preserve"> un trozo del organismo</w:t>
+        <w:t xml:space="preserve"> veces, la reproducción asexual se realiza </w:t>
+      </w:r>
+      <w:r>
+        <w:rPr>
+          <w:rFonts w:ascii="Arial" w:hAnsi="Arial" w:cs="Arial"/>
+        </w:rPr>
+        <w:t xml:space="preserve">a </w:t>
+      </w:r>
+      <w:r>
+        <w:rPr>
+          <w:rFonts w:ascii="Arial" w:hAnsi="Arial" w:cs="Arial"/>
+        </w:rPr>
+        <w:t>partir de</w:t>
+      </w:r>
+      <w:r>
+        <w:rPr>
+          <w:rFonts w:ascii="Arial" w:hAnsi="Arial" w:cs="Arial"/>
+        </w:rPr>
+        <w:t xml:space="preserve"> un </w:t>
+      </w:r>
+      <w:commentRangeStart w:id="22"/>
+      <w:r>
+        <w:rPr>
+          <w:rFonts w:ascii="Arial" w:hAnsi="Arial" w:cs="Arial"/>
+        </w:rPr>
+        <w:t>trozo</w:t>
+      </w:r>
+      <w:commentRangeEnd w:id="22"/>
+      <w:r>
+        <w:rPr>
+          <w:rStyle w:val="Refdecomentario"/>
+          <w:rFonts w:ascii="Calibri" w:eastAsia="Calibri" w:hAnsi="Calibri" w:cs="Times New Roman"/>
+          <w:lang w:val="es-MX"/>
+        </w:rPr>
+        <w:commentReference w:id="22"/>
+      </w:r>
+      <w:r>
+        <w:rPr>
+          <w:rFonts w:ascii="Arial" w:hAnsi="Arial" w:cs="Arial"/>
+        </w:rPr>
+        <w:t xml:space="preserve"> del organismo</w:t>
       </w:r>
       <w:r>
         <w:rPr>
@@ -4446,7 +4677,32 @@
                 <w:sz w:val="24"/>
                 <w:szCs w:val="24"/>
               </w:rPr>
-              <w:t xml:space="preserve">Las estrellas de mar pueden nacer a partir de un pedazo de otra estrella de mar, como un brazo. </w:t>
+              <w:t xml:space="preserve">Las estrellas de mar pueden nacer a partir de </w:t>
+            </w:r>
+            <w:commentRangeStart w:id="23"/>
+            <w:r>
+              <w:rPr>
+                <w:rFonts w:ascii="Arial" w:hAnsi="Arial" w:cs="Arial"/>
+                <w:sz w:val="24"/>
+                <w:szCs w:val="24"/>
+              </w:rPr>
+              <w:t>un pedazo de otra estrella de mar</w:t>
+            </w:r>
+            <w:commentRangeEnd w:id="23"/>
+            <w:r>
+              <w:rPr>
+                <w:rStyle w:val="Refdecomentario"/>
+                <w:rFonts w:ascii="Calibri" w:eastAsia="Calibri" w:hAnsi="Calibri" w:cs="Times New Roman"/>
+              </w:rPr>
+              <w:commentReference w:id="23"/>
+            </w:r>
+            <w:r>
+              <w:rPr>
+                <w:rFonts w:ascii="Arial" w:hAnsi="Arial" w:cs="Arial"/>
+                <w:sz w:val="24"/>
+                <w:szCs w:val="24"/>
+              </w:rPr>
+              <w:t xml:space="preserve">, como un brazo. </w:t>
             </w:r>
           </w:p>
         </w:tc>
@@ -4497,8 +4753,41 @@
         <w:rPr>
           <w:rFonts w:ascii="Arial" w:hAnsi="Arial" w:cs="Arial"/>
         </w:rPr>
-        <w:t xml:space="preserve">, es decir, conformados por una sola célula. En estos, la célula simplemente crece y luego se parte en dos o más pedazos, cada uno de los cuales será una célula completa. </w:t>
-      </w:r>
+        <w:t xml:space="preserve">, es decir, conformados por una sola célula. En estos, la célula simplemente crece y luego se </w:t>
+      </w:r>
+      <w:commentRangeStart w:id="24"/>
+      <w:r>
+        <w:rPr>
+          <w:rFonts w:ascii="Arial" w:hAnsi="Arial" w:cs="Arial"/>
+        </w:rPr>
+        <w:t>parte</w:t>
+      </w:r>
+      <w:commentRangeEnd w:id="24"/>
+      <w:r>
+        <w:rPr>
+          <w:rStyle w:val="Refdecomentario"/>
+          <w:rFonts w:ascii="Calibri" w:eastAsia="Calibri" w:hAnsi="Calibri" w:cs="Times New Roman"/>
+          <w:lang w:val="es-MX"/>
+        </w:rPr>
+        <w:commentReference w:id="24"/>
+      </w:r>
+      <w:r>
+        <w:rPr>
+          <w:rFonts w:ascii="Arial" w:hAnsi="Arial" w:cs="Arial"/>
+        </w:rPr>
+        <w:t xml:space="preserve"> en dos o más pedazos, cada uno de los cuales será una célula completa. </w:t>
+      </w:r>
+    </w:p>
+    <w:p>
+      <w:pPr>
+        <w:tabs>
+          <w:tab w:val="left" w:pos="3840"/>
+        </w:tabs>
+        <w:spacing w:after="0"/>
+        <w:rPr>
+          <w:rFonts w:ascii="Arial" w:hAnsi="Arial" w:cs="Arial"/>
+        </w:rPr>
+      </w:pPr>
     </w:p>
     <w:tbl>
       <w:tblPr>
@@ -4700,6 +4989,7 @@
                 <w:shd w:val="clear" w:color="auto" w:fill="FFFFFF"/>
               </w:rPr>
             </w:pPr>
+            <w:commentRangeStart w:id="25"/>
             <w:r>
               <w:rPr>
                 <w:rFonts w:ascii="Arial" w:hAnsi="Arial" w:cs="Arial"/>
@@ -4755,6 +5045,14 @@
                 </wp:inline>
               </w:drawing>
             </w:r>
+            <w:commentRangeEnd w:id="25"/>
+            <w:r>
+              <w:rPr>
+                <w:rStyle w:val="Refdecomentario"/>
+                <w:rFonts w:ascii="Calibri" w:eastAsia="Calibri" w:hAnsi="Calibri" w:cs="Times New Roman"/>
+              </w:rPr>
+              <w:commentReference w:id="25"/>
+            </w:r>
           </w:p>
           <w:p>
             <w:pPr>
@@ -4948,7 +5246,32 @@
                 <w:sz w:val="24"/>
                 <w:szCs w:val="24"/>
               </w:rPr>
-              <w:t xml:space="preserve"> la reproducción sexual?</w:t>
+              <w:t xml:space="preserve"> la reproducción </w:t>
+            </w:r>
+            <w:commentRangeStart w:id="26"/>
+            <w:r>
+              <w:rPr>
+                <w:rFonts w:ascii="Arial" w:hAnsi="Arial" w:cs="Arial"/>
+                <w:sz w:val="24"/>
+                <w:szCs w:val="24"/>
+              </w:rPr>
+              <w:t>sexua</w:t>
+            </w:r>
+            <w:commentRangeEnd w:id="26"/>
+            <w:r>
+              <w:rPr>
+                <w:rStyle w:val="Refdecomentario"/>
+                <w:rFonts w:ascii="Calibri" w:eastAsia="Calibri" w:hAnsi="Calibri" w:cs="Times New Roman"/>
+              </w:rPr>
+              <w:commentReference w:id="26"/>
+            </w:r>
+            <w:r>
+              <w:rPr>
+                <w:rFonts w:ascii="Arial" w:hAnsi="Arial" w:cs="Arial"/>
+                <w:sz w:val="24"/>
+                <w:szCs w:val="24"/>
+              </w:rPr>
+              <w:t>l?</w:t>
             </w:r>
           </w:p>
         </w:tc>
@@ -5082,6 +5405,7 @@
           <w:rFonts w:ascii="Arial" w:hAnsi="Arial" w:cs="Arial"/>
         </w:rPr>
       </w:pPr>
+      <w:commentRangeStart w:id="27"/>
       <w:r>
         <w:rPr>
           <w:rFonts w:ascii="Arial" w:hAnsi="Arial" w:cs="Arial"/>
@@ -5095,6 +5419,15 @@
         </w:rPr>
         <w:t>sexual</w:t>
       </w:r>
+      <w:commentRangeEnd w:id="27"/>
+      <w:r>
+        <w:rPr>
+          <w:rStyle w:val="Refdecomentario"/>
+          <w:rFonts w:ascii="Calibri" w:eastAsia="Calibri" w:hAnsi="Calibri" w:cs="Times New Roman"/>
+          <w:lang w:val="es-MX"/>
+        </w:rPr>
+        <w:commentReference w:id="27"/>
+      </w:r>
       <w:r>
         <w:rPr>
           <w:rFonts w:ascii="Arial" w:hAnsi="Arial" w:cs="Arial"/>
@@ -5147,6 +5480,7 @@
           <w:rFonts w:ascii="Arial" w:hAnsi="Arial" w:cs="Arial"/>
           <w:lang w:val="es-CO"/>
         </w:rPr>
+        <w:lastRenderedPageBreak/>
         <w:t>Es la forma de r</w:t>
       </w:r>
       <w:r>
@@ -5154,13 +5488,37 @@
           <w:rFonts w:ascii="Arial" w:hAnsi="Arial" w:cs="Arial"/>
           <w:lang w:val="es-CO"/>
         </w:rPr>
-        <w:t>eproducción más evolucionada. Y a</w:t>
-      </w:r>
+        <w:t xml:space="preserve">eproducción más </w:t>
+      </w:r>
+      <w:commentRangeStart w:id="28"/>
       <w:r>
         <w:rPr>
           <w:rFonts w:ascii="Arial" w:hAnsi="Arial" w:cs="Arial"/>
           <w:lang w:val="es-CO"/>
         </w:rPr>
+        <w:t>evolucionada</w:t>
+      </w:r>
+      <w:commentRangeEnd w:id="28"/>
+      <w:r>
+        <w:rPr>
+          <w:rStyle w:val="Refdecomentario"/>
+          <w:rFonts w:ascii="Calibri" w:eastAsia="Calibri" w:hAnsi="Calibri" w:cs="Times New Roman"/>
+          <w:lang w:val="es-MX"/>
+        </w:rPr>
+        <w:commentReference w:id="28"/>
+      </w:r>
+      <w:r>
+        <w:rPr>
+          <w:rFonts w:ascii="Arial" w:hAnsi="Arial" w:cs="Arial"/>
+          <w:lang w:val="es-CO"/>
+        </w:rPr>
+        <w:t>. Y a</w:t>
+      </w:r>
+      <w:r>
+        <w:rPr>
+          <w:rFonts w:ascii="Arial" w:hAnsi="Arial" w:cs="Arial"/>
+          <w:lang w:val="es-CO"/>
+        </w:rPr>
         <w:t>unqu</w:t>
       </w:r>
       <w:r>
@@ -5168,27 +5526,59 @@
           <w:rFonts w:ascii="Arial" w:hAnsi="Arial" w:cs="Arial"/>
           <w:lang w:val="es-CO"/>
         </w:rPr>
-        <w:t>e en términos generales es menos común que la reproducción asexual,</w:t>
-      </w:r>
+        <w:t xml:space="preserve">e en términos generales </w:t>
+      </w:r>
+      <w:commentRangeStart w:id="29"/>
       <w:r>
         <w:rPr>
           <w:rFonts w:ascii="Arial" w:hAnsi="Arial" w:cs="Arial"/>
           <w:lang w:val="es-CO"/>
         </w:rPr>
-        <w:t xml:space="preserve"> sí es la</w:t>
+        <w:t xml:space="preserve">es menos común </w:t>
+      </w:r>
+      <w:commentRangeEnd w:id="29"/>
+      <w:r>
+        <w:rPr>
+          <w:rStyle w:val="Refdecomentario"/>
+          <w:rFonts w:ascii="Calibri" w:eastAsia="Calibri" w:hAnsi="Calibri" w:cs="Times New Roman"/>
+          <w:lang w:val="es-MX"/>
+        </w:rPr>
+        <w:commentReference w:id="29"/>
       </w:r>
       <w:r>
         <w:rPr>
           <w:rFonts w:ascii="Arial" w:hAnsi="Arial" w:cs="Arial"/>
           <w:lang w:val="es-CO"/>
         </w:rPr>
+        <w:t>que la reproducción asexual,</w:t>
+      </w:r>
+      <w:r>
+        <w:rPr>
+          <w:rFonts w:ascii="Arial" w:hAnsi="Arial" w:cs="Arial"/>
+          <w:lang w:val="es-CO"/>
+        </w:rPr>
         <w:t xml:space="preserve"> </w:t>
       </w:r>
+      <w:commentRangeStart w:id="30"/>
       <w:r>
         <w:rPr>
           <w:rFonts w:ascii="Arial" w:hAnsi="Arial" w:cs="Arial"/>
           <w:lang w:val="es-CO"/>
         </w:rPr>
+        <w:t>sí es la</w:t>
+      </w:r>
+      <w:r>
+        <w:rPr>
+          <w:rFonts w:ascii="Arial" w:hAnsi="Arial" w:cs="Arial"/>
+          <w:lang w:val="es-CO"/>
+        </w:rPr>
+        <w:t xml:space="preserve"> </w:t>
+      </w:r>
+      <w:r>
+        <w:rPr>
+          <w:rFonts w:ascii="Arial" w:hAnsi="Arial" w:cs="Arial"/>
+          <w:lang w:val="es-CO"/>
+        </w:rPr>
         <w:t xml:space="preserve">forma de reproducción </w:t>
       </w:r>
       <w:r>
@@ -5196,7 +5586,23 @@
           <w:rFonts w:ascii="Arial" w:hAnsi="Arial" w:cs="Arial"/>
           <w:lang w:val="es-CO"/>
         </w:rPr>
-        <w:t>más común entre los animales.</w:t>
+        <w:t>más común entre los animales</w:t>
+      </w:r>
+      <w:commentRangeEnd w:id="30"/>
+      <w:r>
+        <w:rPr>
+          <w:rStyle w:val="Refdecomentario"/>
+          <w:rFonts w:ascii="Calibri" w:eastAsia="Calibri" w:hAnsi="Calibri" w:cs="Times New Roman"/>
+          <w:lang w:val="es-MX"/>
+        </w:rPr>
+        <w:commentReference w:id="30"/>
+      </w:r>
+      <w:r>
+        <w:rPr>
+          <w:rFonts w:ascii="Arial" w:hAnsi="Arial" w:cs="Arial"/>
+          <w:lang w:val="es-CO"/>
+        </w:rPr>
+        <w:t>.</w:t>
       </w:r>
     </w:p>
     <w:p>
@@ -5341,6 +5747,7 @@
               </w:rPr>
               <w:t xml:space="preserve">Para formar un organismo por medio de la reproducción sexual, se necesita que una </w:t>
             </w:r>
+            <w:commentRangeStart w:id="31"/>
             <w:r>
               <w:rPr>
                 <w:rFonts w:ascii="Arial" w:hAnsi="Arial" w:cs="Arial"/>
@@ -5356,7 +5763,23 @@
                 <w:sz w:val="24"/>
                 <w:szCs w:val="24"/>
               </w:rPr>
-              <w:t xml:space="preserve"> se una con una </w:t>
+              <w:t xml:space="preserve"> </w:t>
+            </w:r>
+            <w:commentRangeEnd w:id="31"/>
+            <w:r>
+              <w:rPr>
+                <w:rStyle w:val="Refdecomentario"/>
+                <w:rFonts w:ascii="Calibri" w:eastAsia="Calibri" w:hAnsi="Calibri" w:cs="Times New Roman"/>
+              </w:rPr>
+              <w:commentReference w:id="31"/>
+            </w:r>
+            <w:r>
+              <w:rPr>
+                <w:rFonts w:ascii="Arial" w:hAnsi="Arial" w:cs="Arial"/>
+                <w:sz w:val="24"/>
+                <w:szCs w:val="24"/>
+              </w:rPr>
+              <w:t xml:space="preserve">se una con una </w:t>
             </w:r>
             <w:r>
               <w:rPr>
@@ -5472,6 +5895,7 @@
           <w:lang w:val="es-CO"/>
         </w:rPr>
       </w:pPr>
+      <w:commentRangeStart w:id="32"/>
     </w:p>
     <w:p>
       <w:pPr>
@@ -5498,7 +5922,22 @@
         <w:rPr>
           <w:rFonts w:ascii="Arial" w:hAnsi="Arial" w:cs="Arial"/>
         </w:rPr>
-        <w:t xml:space="preserve"> célula del hijo. Esta célula, el cigoto, se va a dividir en otras células hasta que se forme el cuerpo del nuevo organismo. </w:t>
+        <w:t xml:space="preserve"> célula del hijo. Esta célula, el cigoto, se va a dividir en otras células hasta que se forme el cuerpo del nuevo organismo</w:t>
+      </w:r>
+      <w:commentRangeEnd w:id="32"/>
+      <w:r>
+        <w:rPr>
+          <w:rStyle w:val="Refdecomentario"/>
+          <w:rFonts w:ascii="Calibri" w:eastAsia="Calibri" w:hAnsi="Calibri" w:cs="Times New Roman"/>
+          <w:lang w:val="es-MX"/>
+        </w:rPr>
+        <w:commentReference w:id="32"/>
+      </w:r>
+      <w:r>
+        <w:rPr>
+          <w:rFonts w:ascii="Arial" w:hAnsi="Arial" w:cs="Arial"/>
+        </w:rPr>
+        <w:t xml:space="preserve">. </w:t>
       </w:r>
     </w:p>
     <w:p>
@@ -5537,7 +5976,31 @@
           <w:rFonts w:ascii="Arial" w:hAnsi="Arial" w:cs="Arial"/>
           <w:lang w:val="es-CO"/>
         </w:rPr>
-        <w:t>es menos eficiente que la reproducción asexual</w:t>
+        <w:t xml:space="preserve">es </w:t>
+      </w:r>
+      <w:commentRangeStart w:id="33"/>
+      <w:r>
+        <w:rPr>
+          <w:rFonts w:ascii="Arial" w:hAnsi="Arial" w:cs="Arial"/>
+          <w:lang w:val="es-CO"/>
+        </w:rPr>
+        <w:t xml:space="preserve">menos eficiente </w:t>
+      </w:r>
+      <w:commentRangeEnd w:id="33"/>
+      <w:r>
+        <w:rPr>
+          <w:rStyle w:val="Refdecomentario"/>
+          <w:rFonts w:ascii="Calibri" w:eastAsia="Calibri" w:hAnsi="Calibri" w:cs="Times New Roman"/>
+          <w:lang w:val="es-MX"/>
+        </w:rPr>
+        <w:commentReference w:id="33"/>
+      </w:r>
+      <w:r>
+        <w:rPr>
+          <w:rFonts w:ascii="Arial" w:hAnsi="Arial" w:cs="Arial"/>
+          <w:lang w:val="es-CO"/>
+        </w:rPr>
+        <w:t>que la reproducción asexual</w:t>
       </w:r>
       <w:r>
         <w:rPr>
@@ -5617,7 +6080,31 @@
           <w:rFonts w:ascii="Arial" w:hAnsi="Arial" w:cs="Arial"/>
           <w:lang w:val="es-CO"/>
         </w:rPr>
-        <w:t xml:space="preserve"> entre la población, y puede hacer que aparezcan individuos con características mejores a las de los demás miembros de la especie.</w:t>
+        <w:t xml:space="preserve"> entre la población, y puede hacer que aparezcan individuos con características </w:t>
+      </w:r>
+      <w:commentRangeStart w:id="34"/>
+      <w:r>
+        <w:rPr>
+          <w:rFonts w:ascii="Arial" w:hAnsi="Arial" w:cs="Arial"/>
+          <w:lang w:val="es-CO"/>
+        </w:rPr>
+        <w:t>mejores</w:t>
+      </w:r>
+      <w:commentRangeEnd w:id="34"/>
+      <w:r>
+        <w:rPr>
+          <w:rStyle w:val="Refdecomentario"/>
+          <w:rFonts w:ascii="Calibri" w:eastAsia="Calibri" w:hAnsi="Calibri" w:cs="Times New Roman"/>
+          <w:lang w:val="es-MX"/>
+        </w:rPr>
+        <w:commentReference w:id="34"/>
+      </w:r>
+      <w:r>
+        <w:rPr>
+          <w:rFonts w:ascii="Arial" w:hAnsi="Arial" w:cs="Arial"/>
+          <w:lang w:val="es-CO"/>
+        </w:rPr>
+        <w:t xml:space="preserve"> a las de los demás miembros de la especie.</w:t>
       </w:r>
       <w:r>
         <w:rPr>
@@ -5718,14 +6205,28 @@
           <w:rFonts w:ascii="Arial" w:hAnsi="Arial" w:cs="Arial"/>
           <w:lang w:val="es-CO"/>
         </w:rPr>
-        <w:t xml:space="preserve">. </w:t>
+        <w:t>;</w:t>
       </w:r>
       <w:r>
         <w:rPr>
           <w:rFonts w:ascii="Arial" w:hAnsi="Arial" w:cs="Arial"/>
           <w:lang w:val="es-CO"/>
         </w:rPr>
-        <w:t xml:space="preserve">Es decir, son </w:t>
+        <w:t xml:space="preserve"> </w:t>
+      </w:r>
+      <w:r>
+        <w:rPr>
+          <w:rFonts w:ascii="Arial" w:hAnsi="Arial" w:cs="Arial"/>
+          <w:lang w:val="es-CO"/>
+        </w:rPr>
+        <w:t>e</w:t>
+      </w:r>
+      <w:r>
+        <w:rPr>
+          <w:rFonts w:ascii="Arial" w:hAnsi="Arial" w:cs="Arial"/>
+          <w:lang w:val="es-CO"/>
+        </w:rPr>
+        <w:t xml:space="preserve">s decir, son </w:t>
       </w:r>
       <w:r>
         <w:rPr>
@@ -5947,14 +6448,6 @@
               </w:rPr>
               <w:t>organismos que se reproducen de manera sexual y asexual</w:t>
             </w:r>
-            <w:r>
-              <w:rPr>
-                <w:rFonts w:ascii="Arial" w:hAnsi="Arial" w:cs="Arial"/>
-                <w:sz w:val="24"/>
-                <w:szCs w:val="24"/>
-              </w:rPr>
-              <w:t>.</w:t>
-            </w:r>
           </w:p>
         </w:tc>
       </w:tr>
@@ -6069,7 +6562,6 @@
                 <w:sz w:val="24"/>
                 <w:szCs w:val="24"/>
               </w:rPr>
-              <w:lastRenderedPageBreak/>
               <w:t>Practica: recurso nuevo</w:t>
             </w:r>
           </w:p>
@@ -6491,7 +6983,21 @@
           <w:rFonts w:ascii="Arial" w:hAnsi="Arial" w:cs="Arial"/>
           <w:lang w:val="es-CO"/>
         </w:rPr>
-        <w:t xml:space="preserve">En las plantas se encuentran las dos formas de reproducción, </w:t>
+        <w:t>En las plantas se encuentran las dos formas de reproducción</w:t>
+      </w:r>
+      <w:r>
+        <w:rPr>
+          <w:rFonts w:ascii="Arial" w:hAnsi="Arial" w:cs="Arial"/>
+          <w:lang w:val="es-CO"/>
+        </w:rPr>
+        <w:t>:</w:t>
+      </w:r>
+      <w:r>
+        <w:rPr>
+          <w:rFonts w:ascii="Arial" w:hAnsi="Arial" w:cs="Arial"/>
+          <w:lang w:val="es-CO"/>
+        </w:rPr>
+        <w:t xml:space="preserve"> </w:t>
       </w:r>
       <w:r>
         <w:rPr>
@@ -6499,7 +7005,7 @@
           <w:b/>
           <w:lang w:val="es-CO"/>
         </w:rPr>
-        <w:t>asexual</w:t>
+        <w:t>sexual</w:t>
       </w:r>
       <w:r>
         <w:rPr>
@@ -6514,6 +7020,14 @@
           <w:b/>
           <w:lang w:val="es-CO"/>
         </w:rPr>
+        <w:t>a</w:t>
+      </w:r>
+      <w:r>
+        <w:rPr>
+          <w:rFonts w:ascii="Arial" w:hAnsi="Arial" w:cs="Arial"/>
+          <w:b/>
+          <w:lang w:val="es-CO"/>
+        </w:rPr>
         <w:t>sexual</w:t>
       </w:r>
       <w:r>
@@ -6521,7 +7035,31 @@
           <w:rFonts w:ascii="Arial" w:hAnsi="Arial" w:cs="Arial"/>
           <w:lang w:val="es-CO"/>
         </w:rPr>
-        <w:t xml:space="preserve">. Lo particular que tienen, es que no es que algunas especies sean asexuales y las otras sexuales: todas las especies son asexuales y sexuales. </w:t>
+        <w:t xml:space="preserve">. Lo particular que tienen, </w:t>
+      </w:r>
+      <w:commentRangeStart w:id="35"/>
+      <w:r>
+        <w:rPr>
+          <w:rFonts w:ascii="Arial" w:hAnsi="Arial" w:cs="Arial"/>
+          <w:lang w:val="es-CO"/>
+        </w:rPr>
+        <w:t>es que no es que</w:t>
+      </w:r>
+      <w:commentRangeEnd w:id="35"/>
+      <w:r>
+        <w:rPr>
+          <w:rStyle w:val="Refdecomentario"/>
+          <w:rFonts w:ascii="Calibri" w:eastAsia="Calibri" w:hAnsi="Calibri" w:cs="Times New Roman"/>
+          <w:lang w:val="es-MX"/>
+        </w:rPr>
+        <w:commentReference w:id="35"/>
+      </w:r>
+      <w:r>
+        <w:rPr>
+          <w:rFonts w:ascii="Arial" w:hAnsi="Arial" w:cs="Arial"/>
+          <w:lang w:val="es-CO"/>
+        </w:rPr>
+        <w:t xml:space="preserve"> algunas especies sean asexuales y las otras sexuales: todas las especies son asexuales y sexuales. </w:t>
       </w:r>
     </w:p>
     <w:p>
@@ -6541,12 +7079,27 @@
           <w:lang w:val="es-CO"/>
         </w:rPr>
       </w:pPr>
+      <w:commentRangeStart w:id="36"/>
       <w:r>
         <w:rPr>
           <w:rFonts w:ascii="Arial" w:hAnsi="Arial" w:cs="Arial"/>
           <w:lang w:val="es-CO"/>
         </w:rPr>
-        <w:t>¿Cómo puede ser esto? En las plantas, acurre un fenómeno llamado “</w:t>
+        <w:t>¿Cómo p</w:t>
+      </w:r>
+      <w:r>
+        <w:rPr>
+          <w:rFonts w:ascii="Arial" w:hAnsi="Arial" w:cs="Arial"/>
+          <w:lang w:val="es-CO"/>
+        </w:rPr>
+        <w:t>uede ser esto? En las plantas, o</w:t>
+      </w:r>
+      <w:r>
+        <w:rPr>
+          <w:rFonts w:ascii="Arial" w:hAnsi="Arial" w:cs="Arial"/>
+          <w:lang w:val="es-CO"/>
+        </w:rPr>
+        <w:t>curre un fenómeno llamado “</w:t>
       </w:r>
       <w:r>
         <w:rPr>
@@ -6770,6 +7323,7 @@
         </w:tc>
       </w:tr>
     </w:tbl>
+    <w:commentRangeEnd w:id="36"/>
     <w:p>
       <w:pPr>
         <w:spacing w:after="0"/>
@@ -6778,6 +7332,14 @@
           <w:lang w:val="es-CO"/>
         </w:rPr>
       </w:pPr>
+      <w:r>
+        <w:rPr>
+          <w:rStyle w:val="Refdecomentario"/>
+          <w:rFonts w:ascii="Calibri" w:eastAsia="Calibri" w:hAnsi="Calibri" w:cs="Times New Roman"/>
+          <w:lang w:val="es-MX"/>
+        </w:rPr>
+        <w:commentReference w:id="36"/>
+      </w:r>
     </w:p>
     <w:p>
       <w:pPr>
@@ -6805,7 +7367,24 @@
           <w:rFonts w:ascii="Arial" w:hAnsi="Arial" w:cs="Arial"/>
           <w:b/>
         </w:rPr>
-        <w:t>3.1 Reproducción asexual en plantas: las esporas</w:t>
+        <w:t xml:space="preserve">3.1 Reproducción asexual en plantas: </w:t>
+      </w:r>
+      <w:commentRangeStart w:id="37"/>
+      <w:r>
+        <w:rPr>
+          <w:rFonts w:ascii="Arial" w:hAnsi="Arial" w:cs="Arial"/>
+          <w:b/>
+        </w:rPr>
+        <w:t>las esporas</w:t>
+      </w:r>
+      <w:commentRangeEnd w:id="37"/>
+      <w:r>
+        <w:rPr>
+          <w:rStyle w:val="Refdecomentario"/>
+          <w:rFonts w:ascii="Calibri" w:eastAsia="Calibri" w:hAnsi="Calibri" w:cs="Times New Roman"/>
+          <w:lang w:val="es-MX"/>
+        </w:rPr>
+        <w:commentReference w:id="37"/>
       </w:r>
     </w:p>
     <w:p>
@@ -6825,10 +7404,12 @@
           <w:lang w:val="es-CO"/>
         </w:rPr>
       </w:pPr>
-      <w:r>
-        <w:rPr>
-          <w:rFonts w:ascii="Arial" w:hAnsi="Arial" w:cs="Arial"/>
-        </w:rPr>
+      <w:commentRangeStart w:id="38"/>
+      <w:r>
+        <w:rPr>
+          <w:rFonts w:ascii="Arial" w:hAnsi="Arial" w:cs="Arial"/>
+        </w:rPr>
+        <w:lastRenderedPageBreak/>
         <w:t xml:space="preserve">Una planta asexual se reproduce por medio de </w:t>
       </w:r>
       <w:r>
@@ -6838,6 +7419,15 @@
         </w:rPr>
         <w:t>esporas</w:t>
       </w:r>
+      <w:commentRangeEnd w:id="38"/>
+      <w:r>
+        <w:rPr>
+          <w:rStyle w:val="Refdecomentario"/>
+          <w:rFonts w:ascii="Calibri" w:eastAsia="Calibri" w:hAnsi="Calibri" w:cs="Times New Roman"/>
+          <w:lang w:val="es-MX"/>
+        </w:rPr>
+        <w:commentReference w:id="38"/>
+      </w:r>
       <w:r>
         <w:rPr>
           <w:rFonts w:ascii="Arial" w:hAnsi="Arial" w:cs="Arial"/>
@@ -6867,14 +7457,35 @@
           <w:rFonts w:ascii="Arial" w:hAnsi="Arial" w:cs="Arial"/>
           <w:b/>
         </w:rPr>
-        <w:lastRenderedPageBreak/>
         <w:t>semillas</w:t>
       </w:r>
       <w:r>
         <w:rPr>
           <w:rFonts w:ascii="Arial" w:hAnsi="Arial" w:cs="Arial"/>
         </w:rPr>
-        <w:t>, con la diferencia de que las semillas no sólo contienen las células que van a producir la nueva planta, sino también alimento para esas células y una cubierta dura para protegerlas.</w:t>
+        <w:t xml:space="preserve">, con la diferencia de que las semillas </w:t>
+      </w:r>
+      <w:commentRangeStart w:id="39"/>
+      <w:r>
+        <w:rPr>
+          <w:rFonts w:ascii="Arial" w:hAnsi="Arial" w:cs="Arial"/>
+        </w:rPr>
+        <w:t xml:space="preserve">no sólo </w:t>
+      </w:r>
+      <w:commentRangeEnd w:id="39"/>
+      <w:r>
+        <w:rPr>
+          <w:rStyle w:val="Refdecomentario"/>
+          <w:rFonts w:ascii="Calibri" w:eastAsia="Calibri" w:hAnsi="Calibri" w:cs="Times New Roman"/>
+          <w:lang w:val="es-MX"/>
+        </w:rPr>
+        <w:commentReference w:id="39"/>
+      </w:r>
+      <w:r>
+        <w:rPr>
+          <w:rFonts w:ascii="Arial" w:hAnsi="Arial" w:cs="Arial"/>
+        </w:rPr>
+        <w:t>contienen las células que van a producir la nueva planta, sino también alimento para esas células y una cubierta dura para protegerlas.</w:t>
       </w:r>
     </w:p>
     <w:p>
@@ -6894,6 +7505,7 @@
           <w:lang w:val="es-CO"/>
         </w:rPr>
       </w:pPr>
+      <w:commentRangeStart w:id="40"/>
       <w:r>
         <w:rPr>
           <w:rFonts w:ascii="Arial" w:hAnsi="Arial" w:cs="Arial"/>
@@ -6923,6 +7535,15 @@
         </w:rPr>
         <w:t>asexual</w:t>
       </w:r>
+      <w:commentRangeEnd w:id="40"/>
+      <w:r>
+        <w:rPr>
+          <w:rStyle w:val="Refdecomentario"/>
+          <w:rFonts w:ascii="Calibri" w:eastAsia="Calibri" w:hAnsi="Calibri" w:cs="Times New Roman"/>
+          <w:lang w:val="es-MX"/>
+        </w:rPr>
+        <w:commentReference w:id="40"/>
+      </w:r>
       <w:r>
         <w:rPr>
           <w:rFonts w:ascii="Arial" w:hAnsi="Arial" w:cs="Arial"/>
@@ -7078,6 +7699,7 @@
           <w:lang w:val="es-CO"/>
         </w:rPr>
       </w:pPr>
+      <w:commentRangeStart w:id="41"/>
       <w:r>
         <w:rPr>
           <w:rFonts w:ascii="Arial" w:hAnsi="Arial" w:cs="Arial"/>
@@ -7203,6 +7825,15 @@
           <w:lang w:val="es-CO"/>
         </w:rPr>
         <w:t xml:space="preserve">contienen las esporas de la planta. </w:t>
+      </w:r>
+      <w:commentRangeEnd w:id="41"/>
+      <w:r>
+        <w:rPr>
+          <w:rStyle w:val="Refdecomentario"/>
+          <w:rFonts w:ascii="Calibri" w:eastAsia="Calibri" w:hAnsi="Calibri" w:cs="Times New Roman"/>
+          <w:lang w:val="es-MX"/>
+        </w:rPr>
+        <w:commentReference w:id="41"/>
       </w:r>
     </w:p>
     <w:p>
@@ -7439,15 +8070,40 @@
                 <w:sz w:val="24"/>
                 <w:szCs w:val="24"/>
               </w:rPr>
-              <w:t>El viento transporta a l</w:t>
-            </w:r>
-            <w:r>
-              <w:rPr>
-                <w:rFonts w:ascii="Arial" w:hAnsi="Arial" w:cs="Arial"/>
-                <w:sz w:val="24"/>
-                <w:szCs w:val="24"/>
-              </w:rPr>
-              <w:t>as esporas del diente de león</w:t>
+              <w:t xml:space="preserve">El viento transporta a </w:t>
+            </w:r>
+            <w:commentRangeStart w:id="42"/>
+            <w:r>
+              <w:rPr>
+                <w:rFonts w:ascii="Arial" w:hAnsi="Arial" w:cs="Arial"/>
+                <w:sz w:val="24"/>
+                <w:szCs w:val="24"/>
+              </w:rPr>
+              <w:t>l</w:t>
+            </w:r>
+            <w:r>
+              <w:rPr>
+                <w:rFonts w:ascii="Arial" w:hAnsi="Arial" w:cs="Arial"/>
+                <w:sz w:val="24"/>
+                <w:szCs w:val="24"/>
+              </w:rPr>
+              <w:t xml:space="preserve">as esporas </w:t>
+            </w:r>
+            <w:commentRangeEnd w:id="42"/>
+            <w:r>
+              <w:rPr>
+                <w:rStyle w:val="Refdecomentario"/>
+                <w:rFonts w:ascii="Calibri" w:eastAsia="Calibri" w:hAnsi="Calibri" w:cs="Times New Roman"/>
+              </w:rPr>
+              <w:commentReference w:id="42"/>
+            </w:r>
+            <w:r>
+              <w:rPr>
+                <w:rFonts w:ascii="Arial" w:hAnsi="Arial" w:cs="Arial"/>
+                <w:sz w:val="24"/>
+                <w:szCs w:val="24"/>
+              </w:rPr>
+              <w:t>del diente de león</w:t>
             </w:r>
             <w:r>
               <w:rPr>
@@ -7473,7 +8129,26 @@
                 <w:szCs w:val="24"/>
                 <w:lang w:val="es-CO"/>
               </w:rPr>
-              <w:t>Taraxacum officinale</w:t>
+              <w:t xml:space="preserve">Taraxacum </w:t>
+            </w:r>
+            <w:commentRangeStart w:id="43"/>
+            <w:r>
+              <w:rPr>
+                <w:rFonts w:ascii="Arial" w:hAnsi="Arial" w:cs="Arial"/>
+                <w:i/>
+                <w:sz w:val="24"/>
+                <w:szCs w:val="24"/>
+                <w:lang w:val="es-CO"/>
+              </w:rPr>
+              <w:t>officinale</w:t>
+            </w:r>
+            <w:commentRangeEnd w:id="43"/>
+            <w:r>
+              <w:rPr>
+                <w:rStyle w:val="Refdecomentario"/>
+                <w:rFonts w:ascii="Calibri" w:eastAsia="Calibri" w:hAnsi="Calibri" w:cs="Times New Roman"/>
+              </w:rPr>
+              <w:commentReference w:id="43"/>
             </w:r>
           </w:p>
         </w:tc>
@@ -7533,6 +8208,7 @@
           <w:rFonts w:ascii="Arial" w:hAnsi="Arial" w:cs="Arial"/>
         </w:rPr>
       </w:pPr>
+      <w:commentRangeStart w:id="44"/>
       <w:r>
         <w:rPr>
           <w:rFonts w:ascii="Arial" w:hAnsi="Arial" w:cs="Arial"/>
@@ -7549,7 +8225,22 @@
         <w:rPr>
           <w:rFonts w:ascii="Arial" w:hAnsi="Arial" w:cs="Arial"/>
         </w:rPr>
-        <w:t>Esto significa que una planta debe formar células masculinas que puedan unirse con las células femeninas de otra planta.</w:t>
+        <w:t>Esto significa que una planta debe formar células masculinas que puedan unirse con las células femeninas de otra planta</w:t>
+      </w:r>
+      <w:commentRangeEnd w:id="44"/>
+      <w:r>
+        <w:rPr>
+          <w:rStyle w:val="Refdecomentario"/>
+          <w:rFonts w:ascii="Calibri" w:eastAsia="Calibri" w:hAnsi="Calibri" w:cs="Times New Roman"/>
+          <w:lang w:val="es-MX"/>
+        </w:rPr>
+        <w:commentReference w:id="44"/>
+      </w:r>
+      <w:r>
+        <w:rPr>
+          <w:rFonts w:ascii="Arial" w:hAnsi="Arial" w:cs="Arial"/>
+        </w:rPr>
+        <w:t>.</w:t>
       </w:r>
     </w:p>
     <w:p>
@@ -7695,6 +8386,7 @@
                 <w:szCs w:val="24"/>
               </w:rPr>
             </w:pPr>
+            <w:commentRangeStart w:id="45"/>
             <w:r>
               <w:rPr>
                 <w:rFonts w:ascii="Arial" w:hAnsi="Arial" w:cs="Arial"/>
@@ -7804,6 +8496,14 @@
                 <w:szCs w:val="24"/>
               </w:rPr>
               <w:t xml:space="preserve">. </w:t>
+            </w:r>
+            <w:commentRangeEnd w:id="45"/>
+            <w:r>
+              <w:rPr>
+                <w:rStyle w:val="Refdecomentario"/>
+                <w:rFonts w:ascii="Calibri" w:eastAsia="Calibri" w:hAnsi="Calibri" w:cs="Times New Roman"/>
+              </w:rPr>
+              <w:commentReference w:id="45"/>
             </w:r>
           </w:p>
         </w:tc>
@@ -7925,7 +8625,6 @@
                 <w:sz w:val="24"/>
                 <w:szCs w:val="24"/>
               </w:rPr>
-              <w:lastRenderedPageBreak/>
               <w:t>Descripción</w:t>
             </w:r>
           </w:p>
@@ -8172,6 +8871,7 @@
           <w:rFonts w:ascii="Arial" w:hAnsi="Arial" w:cs="Arial"/>
         </w:rPr>
       </w:pPr>
+      <w:commentRangeStart w:id="46"/>
       <w:r>
         <w:rPr>
           <w:rFonts w:ascii="Arial" w:hAnsi="Arial" w:cs="Arial"/>
@@ -8184,6 +8884,7 @@
         </w:rPr>
         <w:t xml:space="preserve">que se forma tras la fecundación </w:t>
       </w:r>
+      <w:commentRangeStart w:id="47"/>
       <w:r>
         <w:rPr>
           <w:rFonts w:ascii="Arial" w:hAnsi="Arial" w:cs="Arial"/>
@@ -8201,7 +8902,37 @@
         <w:rPr>
           <w:rFonts w:ascii="Arial" w:hAnsi="Arial" w:cs="Arial"/>
         </w:rPr>
-        <w:t xml:space="preserve"> hasta un lugar en el que pueda crecer. Estas esporas son similares a las que vimos en la reproducción asexual de plantas, con la diferencia de que son producidas por la unión de dos células sexuales. En otras palabras, existen esporas hechas por reproducción asexual y esporas hechas por reproducción sexual.</w:t>
+        <w:t xml:space="preserve"> </w:t>
+      </w:r>
+      <w:commentRangeEnd w:id="47"/>
+      <w:r>
+        <w:rPr>
+          <w:rStyle w:val="Refdecomentario"/>
+          <w:rFonts w:ascii="Calibri" w:eastAsia="Calibri" w:hAnsi="Calibri" w:cs="Times New Roman"/>
+          <w:lang w:val="es-MX"/>
+        </w:rPr>
+        <w:commentReference w:id="47"/>
+      </w:r>
+      <w:r>
+        <w:rPr>
+          <w:rFonts w:ascii="Arial" w:hAnsi="Arial" w:cs="Arial"/>
+        </w:rPr>
+        <w:t>hasta un lugar en el que pueda crecer. Estas esporas son similares a las que vimos en la reproducción asexual de plantas, con la diferencia de que son producidas por la unión de dos células sexuales. En otras palabras, existen esporas hechas por reproducción asexual y esporas hechas por reproducción sexual</w:t>
+      </w:r>
+      <w:commentRangeEnd w:id="46"/>
+      <w:r>
+        <w:rPr>
+          <w:rStyle w:val="Refdecomentario"/>
+          <w:rFonts w:ascii="Calibri" w:eastAsia="Calibri" w:hAnsi="Calibri" w:cs="Times New Roman"/>
+          <w:lang w:val="es-MX"/>
+        </w:rPr>
+        <w:commentReference w:id="46"/>
+      </w:r>
+      <w:r>
+        <w:rPr>
+          <w:rFonts w:ascii="Arial" w:hAnsi="Arial" w:cs="Arial"/>
+        </w:rPr>
+        <w:t>.</w:t>
       </w:r>
     </w:p>
     <w:p>
@@ -8437,7 +9168,32 @@
                 <w:sz w:val="24"/>
                 <w:szCs w:val="24"/>
               </w:rPr>
-              <w:t>Los saquitos con una especie de polvo que se encuentran a veces debajo de las hojas de los helechos, son sacos de esporas. Los helechos producen esporas tanto sexuales como asexuales.</w:t>
+              <w:t xml:space="preserve">Los saquitos con una especie de polvo que se encuentran a veces debajo de las hojas de los helechos, son sacos de esporas. </w:t>
+            </w:r>
+            <w:commentRangeStart w:id="48"/>
+            <w:r>
+              <w:rPr>
+                <w:rFonts w:ascii="Arial" w:hAnsi="Arial" w:cs="Arial"/>
+                <w:sz w:val="24"/>
+                <w:szCs w:val="24"/>
+              </w:rPr>
+              <w:t>Los helechos producen esporas tanto sexuales como asexuales</w:t>
+            </w:r>
+            <w:commentRangeEnd w:id="48"/>
+            <w:r>
+              <w:rPr>
+                <w:rStyle w:val="Refdecomentario"/>
+                <w:rFonts w:ascii="Calibri" w:eastAsia="Calibri" w:hAnsi="Calibri" w:cs="Times New Roman"/>
+              </w:rPr>
+              <w:commentReference w:id="48"/>
+            </w:r>
+            <w:r>
+              <w:rPr>
+                <w:rFonts w:ascii="Arial" w:hAnsi="Arial" w:cs="Arial"/>
+                <w:sz w:val="24"/>
+                <w:szCs w:val="24"/>
+              </w:rPr>
+              <w:t>.</w:t>
             </w:r>
           </w:p>
         </w:tc>
@@ -8521,7 +9277,15 @@
         <w:rPr>
           <w:rFonts w:ascii="Arial" w:hAnsi="Arial" w:cs="Arial"/>
         </w:rPr>
-        <w:t xml:space="preserve"> sola célula, se divide y forma un grupo de células, se empieza a llamar</w:t>
+        <w:t xml:space="preserve"> sola célula, se divide y forma un grupo de células, se </w:t>
+      </w:r>
+      <w:bookmarkStart w:id="49" w:name="_GoBack"/>
+      <w:bookmarkEnd w:id="49"/>
+      <w:r>
+        <w:rPr>
+          <w:rFonts w:ascii="Arial" w:hAnsi="Arial" w:cs="Arial"/>
+        </w:rPr>
+        <w:t>empieza a llamar</w:t>
       </w:r>
       <w:r>
         <w:rPr>
@@ -8552,7 +9316,14 @@
         <w:rPr>
           <w:rFonts w:ascii="Arial" w:hAnsi="Arial" w:cs="Arial"/>
         </w:rPr>
-        <w:t xml:space="preserve"> es una planta en miniatura, que podrá crecer hasta convertirse en una planta adulta si está en el terreno apropiado.</w:t>
+        <w:t xml:space="preserve"> es una planta en miniatura, que podrá </w:t>
+      </w:r>
+      <w:r>
+        <w:rPr>
+          <w:rFonts w:ascii="Arial" w:hAnsi="Arial" w:cs="Arial"/>
+        </w:rPr>
+        <w:lastRenderedPageBreak/>
+        <w:t>crecer hasta convertirse en una planta adulta si está en el terreno apropiado.</w:t>
       </w:r>
       <w:r>
         <w:rPr>
@@ -9308,17 +10079,8 @@
                 <w:sz w:val="24"/>
                 <w:szCs w:val="24"/>
               </w:rPr>
-              <w:t xml:space="preserve">Código Shutterstock (o URL o la ruta en </w:t>
-            </w:r>
-            <w:r>
-              <w:rPr>
-                <w:rFonts w:ascii="Arial" w:hAnsi="Arial" w:cs="Arial"/>
-                <w:b/>
-                <w:sz w:val="24"/>
-                <w:szCs w:val="24"/>
-              </w:rPr>
               <w:lastRenderedPageBreak/>
-              <w:t>AulaPlaneta)</w:t>
+              <w:t>Código Shutterstock (o URL o la ruta en AulaPlaneta)</w:t>
             </w:r>
           </w:p>
         </w:tc>
@@ -9341,7 +10103,6 @@
                 <w:szCs w:val="24"/>
                 <w:shd w:val="clear" w:color="auto" w:fill="FFFFFF"/>
               </w:rPr>
-              <w:lastRenderedPageBreak/>
               <w:t>108736679</w:t>
             </w:r>
           </w:p>
@@ -9367,7 +10128,6 @@
                 <w:sz w:val="24"/>
                 <w:szCs w:val="24"/>
               </w:rPr>
-              <w:lastRenderedPageBreak/>
               <w:t>Pie de imagen</w:t>
             </w:r>
           </w:p>
@@ -10001,16 +10761,7 @@
                 <w:sz w:val="24"/>
                 <w:szCs w:val="24"/>
               </w:rPr>
-              <w:t xml:space="preserve">exualmente, la nueva </w:t>
-            </w:r>
-            <w:r>
-              <w:rPr>
-                <w:rFonts w:ascii="Arial" w:hAnsi="Arial" w:cs="Arial"/>
-                <w:sz w:val="24"/>
-                <w:szCs w:val="24"/>
-              </w:rPr>
-              <w:lastRenderedPageBreak/>
-              <w:t xml:space="preserve">planta puede </w:t>
+              <w:t xml:space="preserve">exualmente, la nueva planta puede </w:t>
             </w:r>
             <w:r>
               <w:rPr>
@@ -10704,6 +11455,7 @@
                 <w:sz w:val="24"/>
                 <w:szCs w:val="24"/>
               </w:rPr>
+              <w:lastRenderedPageBreak/>
               <w:t>Antes de la presentación</w:t>
             </w:r>
           </w:p>
@@ -10724,16 +11476,7 @@
                 <w:sz w:val="24"/>
                 <w:szCs w:val="24"/>
               </w:rPr>
-              <w:t xml:space="preserve">Puedes proponer el siguiente cuestionario para comprobar </w:t>
-            </w:r>
-            <w:r>
-              <w:rPr>
-                <w:rFonts w:ascii="Arial" w:hAnsi="Arial" w:cs="Arial"/>
-                <w:sz w:val="24"/>
-                <w:szCs w:val="24"/>
-              </w:rPr>
-              <w:lastRenderedPageBreak/>
-              <w:t>los conocimientos previos de los alumnos:</w:t>
+              <w:t>Puedes proponer el siguiente cuestionario para comprobar los conocimientos previos de los alumnos:</w:t>
             </w:r>
           </w:p>
           <w:p>
@@ -11067,7 +11810,17 @@
                 <w:szCs w:val="24"/>
                 <w:lang w:val="es-CO" w:eastAsia="es-CO"/>
               </w:rPr>
-              <w:t>Órgano reproductor de las plantas fanerógamas. Cambiar por “Órgano reproductor de algunas plantas”. Dejar el resto igual.</w:t>
+              <w:t xml:space="preserve">Órgano reproductor de las plantas fanerógamas. Cambiar por “Órgano reproductor de algunas plantas”. Dejar el resto </w:t>
+            </w:r>
+            <w:r>
+              <w:rPr>
+                <w:rFonts w:ascii="Arial" w:eastAsia="Times New Roman" w:hAnsi="Arial" w:cs="Arial"/>
+                <w:sz w:val="24"/>
+                <w:szCs w:val="24"/>
+                <w:lang w:val="es-CO" w:eastAsia="es-CO"/>
+              </w:rPr>
+              <w:lastRenderedPageBreak/>
+              <w:t>igual.</w:t>
             </w:r>
           </w:p>
           <w:p>
@@ -11088,7 +11841,6 @@
                 <w:szCs w:val="24"/>
                 <w:lang w:val="es-CO" w:eastAsia="es-CO"/>
               </w:rPr>
-              <w:lastRenderedPageBreak/>
               <w:t xml:space="preserve">En la descripción de la polinización dice: </w:t>
             </w:r>
           </w:p>
@@ -11517,6 +12269,7 @@
                 <w:sz w:val="24"/>
                 <w:szCs w:val="24"/>
               </w:rPr>
+              <w:lastRenderedPageBreak/>
               <w:t>En cuanto a las fichas del profesor y del estudiante, hay varios cambios. Quedarían así:</w:t>
             </w:r>
           </w:p>
@@ -11872,6 +12625,7 @@
                 <w:sz w:val="24"/>
                 <w:szCs w:val="24"/>
               </w:rPr>
+              <w:lastRenderedPageBreak/>
               <w:t>Después, puedes plantear dos actividades:</w:t>
             </w:r>
           </w:p>
@@ -11892,7 +12646,6 @@
                 <w:sz w:val="24"/>
                 <w:szCs w:val="24"/>
               </w:rPr>
-              <w:lastRenderedPageBreak/>
               <w:t>- Explicar la relación entre los insectos y las plantas.</w:t>
             </w:r>
           </w:p>
@@ -12327,7 +13080,6 @@
         <w:rPr>
           <w:rFonts w:ascii="Arial" w:hAnsi="Arial" w:cs="Arial"/>
         </w:rPr>
-        <w:lastRenderedPageBreak/>
         <w:t>Esta forma de reproducción se hace cuando una parte de la planta, como un tallo o una raíz, se desprende del resto del cuerpo, y al estar sola crece para formar un nuevo individuo.</w:t>
       </w:r>
     </w:p>
@@ -13063,6 +13815,7 @@
                 <w:sz w:val="24"/>
                 <w:szCs w:val="24"/>
               </w:rPr>
+              <w:lastRenderedPageBreak/>
               <w:t>Código</w:t>
             </w:r>
           </w:p>
@@ -13111,7 +13864,6 @@
                 <w:sz w:val="24"/>
                 <w:szCs w:val="24"/>
               </w:rPr>
-              <w:lastRenderedPageBreak/>
               <w:t>Título</w:t>
             </w:r>
           </w:p>
@@ -13842,6 +14594,7 @@
           <w:rFonts w:ascii="Arial" w:hAnsi="Arial" w:cs="Arial"/>
           <w:highlight w:val="yellow"/>
         </w:rPr>
+        <w:lastRenderedPageBreak/>
         <w:t>SECCIÓN 2]</w:t>
       </w:r>
       <w:r>
@@ -13877,7 +14630,6 @@
         <w:rPr>
           <w:rFonts w:ascii="Arial" w:hAnsi="Arial" w:cs="Arial"/>
         </w:rPr>
-        <w:lastRenderedPageBreak/>
         <w:t>A pesar de que algunos anima</w:t>
       </w:r>
       <w:r>
@@ -14429,7 +15181,7 @@
                 <w:sz w:val="24"/>
                 <w:szCs w:val="24"/>
               </w:rPr>
-              <w:t xml:space="preserve">Código Shutterstock (o URL o la ruta en </w:t>
+              <w:t xml:space="preserve">Código Shutterstock (o </w:t>
             </w:r>
             <w:r>
               <w:rPr>
@@ -14439,7 +15191,7 @@
                 <w:szCs w:val="24"/>
               </w:rPr>
               <w:lastRenderedPageBreak/>
-              <w:t>AulaPlaneta)</w:t>
+              <w:t>URL o la ruta en AulaPlaneta)</w:t>
             </w:r>
           </w:p>
         </w:tc>
@@ -15626,23 +16378,13 @@
                 <w:szCs w:val="24"/>
               </w:rPr>
             </w:pPr>
-            <w:proofErr w:type="gramStart"/>
-            <w:r>
-              <w:rPr>
-                <w:rFonts w:ascii="Arial" w:hAnsi="Arial" w:cs="Arial"/>
-                <w:sz w:val="24"/>
-                <w:szCs w:val="24"/>
-              </w:rPr>
-              <w:t>Este interactivo</w:t>
-            </w:r>
-            <w:proofErr w:type="gramEnd"/>
-            <w:r>
-              <w:rPr>
-                <w:rFonts w:ascii="Arial" w:hAnsi="Arial" w:cs="Arial"/>
-                <w:sz w:val="24"/>
-                <w:szCs w:val="24"/>
-              </w:rPr>
-              <w:t xml:space="preserve"> ayuda a los estudiantes a conocer los distintos tipos de reproducción que existen en el reino animal, tanto si son de carácter sexual como asexual, y a distinguir las diferencias que se dan entre ellos.</w:t>
+            <w:r>
+              <w:rPr>
+                <w:rFonts w:ascii="Arial" w:hAnsi="Arial" w:cs="Arial"/>
+                <w:sz w:val="24"/>
+                <w:szCs w:val="24"/>
+              </w:rPr>
+              <w:t>Este interactivo ayuda a los estudiantes a conocer los distintos tipos de reproducción que existen en el reino animal, tanto si son de carácter sexual como asexual, y a distinguir las diferencias que se dan entre ellos.</w:t>
             </w:r>
           </w:p>
           <w:p>
@@ -16411,7 +17153,16 @@
                 <w:sz w:val="24"/>
                 <w:szCs w:val="24"/>
               </w:rPr>
-              <w:t>Le recomendamos que deje a los alumnos que argumenten sus respuestas y debatan entre ellos estas cuestiones.</w:t>
+              <w:t xml:space="preserve">Le recomendamos que deje a los alumnos que </w:t>
+            </w:r>
+            <w:r>
+              <w:rPr>
+                <w:rFonts w:ascii="Arial" w:hAnsi="Arial" w:cs="Arial"/>
+                <w:sz w:val="24"/>
+                <w:szCs w:val="24"/>
+              </w:rPr>
+              <w:lastRenderedPageBreak/>
+              <w:t>argumenten sus respuestas y debatan entre ellos estas cuestiones.</w:t>
             </w:r>
           </w:p>
           <w:p>
@@ -16772,7 +17523,17 @@
                 <w:szCs w:val="24"/>
                 <w:lang w:val="es-CO" w:eastAsia="es-CO"/>
               </w:rPr>
-              <w:t>: en este tipo de reproducción, una hembra desarrolla embriones dentro de su cuerpo sin que sus óvulos hayan sido fecundados por un macho. Se da en gusanos, insectos, crustáceos y algunos peces, anfibios y reptiles.</w:t>
+              <w:t xml:space="preserve">: en este tipo de reproducción, una hembra desarrolla embriones dentro de su cuerpo sin que </w:t>
+            </w:r>
+            <w:r>
+              <w:rPr>
+                <w:rFonts w:ascii="Arial" w:eastAsia="Times New Roman" w:hAnsi="Arial" w:cs="Arial"/>
+                <w:sz w:val="24"/>
+                <w:szCs w:val="24"/>
+                <w:lang w:val="es-CO" w:eastAsia="es-CO"/>
+              </w:rPr>
+              <w:lastRenderedPageBreak/>
+              <w:t>sus óvulos hayan sido fecundados por un macho. Se da en gusanos, insectos, crustáceos y algunos peces, anfibios y reptiles.</w:t>
             </w:r>
           </w:p>
           <w:p>
@@ -17064,6 +17825,7 @@
                 <w:szCs w:val="24"/>
                 <w:lang w:val="es-CO" w:eastAsia="es-CO"/>
               </w:rPr>
+              <w:lastRenderedPageBreak/>
               <w:t>ovovivíparo</w:t>
             </w:r>
             <w:r>
@@ -17825,6 +18587,7 @@
                 <w:sz w:val="24"/>
                 <w:szCs w:val="24"/>
               </w:rPr>
+              <w:lastRenderedPageBreak/>
               <w:t>Imagen (fotografía, gráfica o ilustración)</w:t>
             </w:r>
           </w:p>
@@ -18469,6 +19232,7 @@
                 <w:noProof/>
                 <w:lang w:val="es-ES" w:eastAsia="es-ES"/>
               </w:rPr>
+              <w:lastRenderedPageBreak/>
               <w:drawing>
                 <wp:inline distT="0" distB="0" distL="0" distR="0" wp14:anchorId="0C7B83CA" wp14:editId="11A0CC1D">
                   <wp:extent cx="4286250" cy="3305175"/>
@@ -18574,6 +19338,7 @@
                 <w:sz w:val="24"/>
                 <w:szCs w:val="24"/>
               </w:rPr>
+              <w:lastRenderedPageBreak/>
               <w:t>Pie de imagen</w:t>
             </w:r>
           </w:p>
@@ -19622,7 +20387,16 @@
                 <w:sz w:val="24"/>
                 <w:szCs w:val="24"/>
               </w:rPr>
-              <w:t xml:space="preserve">Si hay fecundación, el cigoto viaja hasta el útero en donde se desarrolla para forman al bebé. Mientras dura el embarazo (aproximadamente 9 meses en los seres humanos) el ciclo menstrual se interrumpe.  </w:t>
+              <w:t xml:space="preserve">Si hay fecundación, el cigoto viaja hasta el útero en donde se desarrolla para forman al bebé. Mientras dura el </w:t>
+            </w:r>
+            <w:r>
+              <w:rPr>
+                <w:rFonts w:ascii="Arial" w:hAnsi="Arial" w:cs="Arial"/>
+                <w:sz w:val="24"/>
+                <w:szCs w:val="24"/>
+              </w:rPr>
+              <w:lastRenderedPageBreak/>
+              <w:t xml:space="preserve">embarazo (aproximadamente 9 meses en los seres humanos) el ciclo menstrual se interrumpe.  </w:t>
             </w:r>
           </w:p>
         </w:tc>
@@ -20224,7 +20998,14 @@
         <w:rPr>
           <w:rFonts w:ascii="Arial" w:hAnsi="Arial" w:cs="Arial"/>
         </w:rPr>
-        <w:t xml:space="preserve"> se cuenta la menstruación como el inicio del ciclo, el primer día de menstruación sería el día 1, y 28 días después el ciclo comenzaría de nuevo con la menstruación del mes siguiente.  </w:t>
+        <w:t xml:space="preserve"> se cuenta la menstruación como el inicio del ciclo, el primer día de </w:t>
+      </w:r>
+      <w:r>
+        <w:rPr>
+          <w:rFonts w:ascii="Arial" w:hAnsi="Arial" w:cs="Arial"/>
+        </w:rPr>
+        <w:lastRenderedPageBreak/>
+        <w:t xml:space="preserve">menstruación sería el día 1, y 28 días después el ciclo comenzaría de nuevo con la menstruación del mes siguiente.  </w:t>
       </w:r>
       <w:r>
         <w:rPr>
@@ -20955,6 +21736,7 @@
                 <w:sz w:val="24"/>
                 <w:szCs w:val="24"/>
               </w:rPr>
+              <w:lastRenderedPageBreak/>
               <w:t>Practica: recurso nuevo</w:t>
             </w:r>
           </w:p>
@@ -23119,10 +23901,7 @@
         <w:annotationRef/>
       </w:r>
       <w:r>
-        <w:t>Por favor revisar el ultimo formato para elaboración de manuscritos. En esta tabla es necesario colocar el título del guion, el código y la descripción.  La descripción que colocaste en el en</w:t>
-      </w:r>
-      <w:r>
-        <w:t>cabezado va solo en esta tabla y no va como encabezado que se repite en todas las hojas.</w:t>
+        <w:t>Por favor revisar el ultimo formato para elaboración de manuscritos. En esta tabla es necesario colocar el título del guion, el código y la descripción.  La descripción que colocaste en el encabezado va solo en esta tabla y no va como encabezado que se repite en todas las hojas.</w:t>
       </w:r>
     </w:p>
   </w:comment>
@@ -23254,6 +24033,22 @@
       </w:r>
     </w:p>
   </w:comment>
+  <w:comment w:id="9" w:author="DIEGO" w:date="2015-04-18T19:37:00Z" w:initials="D">
+    <w:p>
+      <w:pPr>
+        <w:pStyle w:val="Textocomentario"/>
+      </w:pPr>
+      <w:r>
+        <w:rPr>
+          <w:rStyle w:val="Refdecomentario"/>
+        </w:rPr>
+        <w:annotationRef/>
+      </w:r>
+      <w:r>
+        <w:t>En lo posible para los próximos escritos hacer párrafos un poco más cortos.</w:t>
+      </w:r>
+    </w:p>
+  </w:comment>
   <w:comment w:id="10" w:author="Ejecutivog Andes Export" w:date="2015-04-16T21:58:00Z" w:initials="EAE">
     <w:p>
       <w:pPr>
@@ -23278,7 +24073,7 @@
       </w:r>
     </w:p>
   </w:comment>
-  <w:comment w:id="11" w:author="Ejecutivog Andes Export" w:date="2015-04-16T22:23:00Z" w:initials="EAE">
+  <w:comment w:id="11" w:author="Ejecutivog Andes Export" w:date="2015-04-17T11:37:00Z" w:initials="EAE">
     <w:p>
       <w:pPr>
         <w:pStyle w:val="Textocomentario"/>
@@ -23290,7 +24085,17 @@
         <w:annotationRef/>
       </w:r>
       <w:r>
-        <w:t>“</w:t>
+        <w:t>Quizás incluir un breve recuerda sobre qué es herencia</w:t>
+      </w:r>
+    </w:p>
+  </w:comment>
+  <w:comment w:id="12" w:author="Ejecutivog Andes Export" w:date="2015-04-17T11:02:00Z" w:initials="EAE">
+    <w:p>
+      <w:pPr>
+        <w:pStyle w:val="Textocomentario"/>
+      </w:pPr>
+      <w:r>
+        <w:t>Complementar para mejor entendimiento   “</w:t>
       </w:r>
       <w:r>
         <w:rPr>
@@ -23299,7 +24104,699 @@
         <w:annotationRef/>
       </w:r>
       <w:r>
-        <w:t>Y su adaptación al ambiente en el que vive”.</w:t>
+        <w:t>… ya que el pez al no estar en el agua moriría!</w:t>
+      </w:r>
+    </w:p>
+  </w:comment>
+  <w:comment w:id="13" w:author="Ejecutivog Andes Export" w:date="2015-04-16T22:23:00Z" w:initials="EAE">
+    <w:p>
+      <w:pPr>
+        <w:pStyle w:val="Textocomentario"/>
+      </w:pPr>
+      <w:r>
+        <w:rPr>
+          <w:rStyle w:val="Refdecomentario"/>
+        </w:rPr>
+        <w:annotationRef/>
+      </w:r>
+      <w:r>
+        <w:t>Complementar “</w:t>
+      </w:r>
+      <w:r>
+        <w:rPr>
+          <w:rStyle w:val="Refdecomentario"/>
+        </w:rPr>
+        <w:annotationRef/>
+      </w:r>
+      <w:r>
+        <w:t>Y su capacidad de adaptación al ambiente en el que vive”.</w:t>
+      </w:r>
+    </w:p>
+  </w:comment>
+  <w:comment w:id="14" w:author="Ejecutivog Andes Export" w:date="2015-04-17T19:30:00Z" w:initials="EAE">
+    <w:p>
+      <w:pPr>
+        <w:pStyle w:val="Textocomentario"/>
+      </w:pPr>
+      <w:r>
+        <w:rPr>
+          <w:rStyle w:val="Refdecomentario"/>
+        </w:rPr>
+        <w:annotationRef/>
+      </w:r>
+      <w:r>
+        <w:t>Considero que está demás, se puede empezar el párrafo con … Un organismo….</w:t>
+      </w:r>
+    </w:p>
+  </w:comment>
+  <w:comment w:id="15" w:author="Ejecutivog Andes Export" w:date="2015-04-17T11:39:00Z" w:initials="EAE">
+    <w:p>
+      <w:pPr>
+        <w:pStyle w:val="Textocomentario"/>
+      </w:pPr>
+      <w:r>
+        <w:rPr>
+          <w:rStyle w:val="Refdecomentario"/>
+        </w:rPr>
+        <w:annotationRef/>
+      </w:r>
+      <w:r>
+        <w:t>Los títulos y las descripciones van sin punto final</w:t>
+      </w:r>
+    </w:p>
+  </w:comment>
+  <w:comment w:id="16" w:author="Ejecutivog Andes Export" w:date="2015-04-17T11:45:00Z" w:initials="EAE">
+    <w:p>
+      <w:pPr>
+        <w:pStyle w:val="Textocomentario"/>
+      </w:pPr>
+      <w:r>
+        <w:rPr>
+          <w:rStyle w:val="Refdecomentario"/>
+        </w:rPr>
+        <w:annotationRef/>
+      </w:r>
+      <w:r>
+        <w:t>Sin necesitar de otro individuo o de otro organismo.</w:t>
+      </w:r>
+    </w:p>
+  </w:comment>
+  <w:comment w:id="17" w:author="DIEGO" w:date="2015-04-18T19:19:00Z" w:initials="D">
+    <w:p>
+      <w:pPr>
+        <w:pStyle w:val="Textocomentario"/>
+      </w:pPr>
+      <w:r>
+        <w:rPr>
+          <w:rStyle w:val="Refdecomentario"/>
+        </w:rPr>
+        <w:annotationRef/>
+      </w:r>
+      <w:r>
+        <w:t>Creo que este término puede confundir a los niños</w:t>
+      </w:r>
+    </w:p>
+  </w:comment>
+  <w:comment w:id="18" w:author="Ejecutivog Andes Export" w:date="2015-04-17T11:56:00Z" w:initials="EAE">
+    <w:p>
+      <w:pPr>
+        <w:pStyle w:val="Textocomentario"/>
+      </w:pPr>
+      <w:r>
+        <w:rPr>
+          <w:rStyle w:val="Refdecomentario"/>
+        </w:rPr>
+        <w:annotationRef/>
+      </w:r>
+      <w:r>
+        <w:t>Sexual o asexual?</w:t>
+      </w:r>
+    </w:p>
+  </w:comment>
+  <w:comment w:id="19" w:author="Ejecutivog Andes Export" w:date="2015-04-17T11:57:00Z" w:initials="EAE">
+    <w:p>
+      <w:pPr>
+        <w:pStyle w:val="Textocomentario"/>
+      </w:pPr>
+      <w:r>
+        <w:rPr>
+          <w:rStyle w:val="Refdecomentario"/>
+        </w:rPr>
+        <w:annotationRef/>
+      </w:r>
+      <w:r>
+        <w:t>Por otro lado, hay otros organismos que parece que no se movieran o no los vemos……</w:t>
+      </w:r>
+    </w:p>
+  </w:comment>
+  <w:comment w:id="20" w:author="Ejecutivog Andes Export" w:date="2015-04-17T19:38:00Z" w:initials="EAE">
+    <w:p>
+      <w:pPr>
+        <w:pStyle w:val="Textocomentario"/>
+      </w:pPr>
+      <w:r>
+        <w:rPr>
+          <w:rStyle w:val="Refdecomentario"/>
+        </w:rPr>
+        <w:annotationRef/>
+      </w:r>
+      <w:r>
+        <w:t>Creo que la pregunta podría ir como subtítulo un 2.1.1</w:t>
+      </w:r>
+    </w:p>
+  </w:comment>
+  <w:comment w:id="21" w:author="Ejecutivog Andes Export" w:date="2015-04-17T19:45:00Z" w:initials="EAE">
+    <w:p>
+      <w:pPr>
+        <w:pStyle w:val="Textocomentario"/>
+      </w:pPr>
+      <w:r>
+        <w:rPr>
+          <w:rStyle w:val="Refdecomentario"/>
+        </w:rPr>
+        <w:annotationRef/>
+      </w:r>
+      <w:r>
+        <w:t xml:space="preserve">Se podría introducir primero en una breve frase que vas a hablar de tres formas de reproducción asexual </w:t>
+      </w:r>
+    </w:p>
+  </w:comment>
+  <w:comment w:id="22" w:author="Ejecutivog Andes Export" w:date="2015-04-17T20:07:00Z" w:initials="EAE">
+    <w:p>
+      <w:pPr>
+        <w:pStyle w:val="Textocomentario"/>
+      </w:pPr>
+      <w:r>
+        <w:rPr>
+          <w:rStyle w:val="Refdecomentario"/>
+        </w:rPr>
+        <w:annotationRef/>
+      </w:r>
+      <w:r>
+        <w:t>Podría ser  … “de una parte del organismo…"</w:t>
+      </w:r>
+    </w:p>
+  </w:comment>
+  <w:comment w:id="23" w:author="Ejecutivog Andes Export" w:date="2015-04-17T20:18:00Z" w:initials="EAE">
+    <w:p>
+      <w:pPr>
+        <w:pStyle w:val="Textocomentario"/>
+      </w:pPr>
+      <w:r>
+        <w:rPr>
+          <w:rStyle w:val="Refdecomentario"/>
+        </w:rPr>
+        <w:annotationRef/>
+      </w:r>
+      <w:r>
+        <w:t>… de un fragmento de la estrella madre, como un brazo.</w:t>
+      </w:r>
+    </w:p>
+  </w:comment>
+  <w:comment w:id="24" w:author="Ejecutivog Andes Export" w:date="2015-04-17T20:19:00Z" w:initials="EAE">
+    <w:p>
+      <w:pPr>
+        <w:pStyle w:val="Textocomentario"/>
+      </w:pPr>
+      <w:r>
+        <w:rPr>
+          <w:rStyle w:val="Refdecomentario"/>
+        </w:rPr>
+        <w:annotationRef/>
+      </w:r>
+      <w:r>
+        <w:t>… se divide…..</w:t>
+      </w:r>
+    </w:p>
+  </w:comment>
+  <w:comment w:id="25" w:author="Ejecutivog Andes Export" w:date="2015-04-18T19:39:00Z" w:initials="EAE">
+    <w:p>
+      <w:pPr>
+        <w:pStyle w:val="Textocomentario"/>
+      </w:pPr>
+      <w:r>
+        <w:rPr>
+          <w:rStyle w:val="Refdecomentario"/>
+        </w:rPr>
+        <w:annotationRef/>
+      </w:r>
+      <w:r>
+        <w:t xml:space="preserve">Creo que esta ilustración podría ser un poco más específica indicando que sucede en los pasos intermedios, p.e. “empieza a dividirse la célula en dos” o algo por el estilo.  Mira la imagen de aula Planeta respecto a la fisión binaria: </w:t>
+      </w:r>
+      <w:hyperlink r:id="rId1" w:history="1">
+        <w:r>
+          <w:rPr>
+            <w:rStyle w:val="Hipervnculo"/>
+          </w:rPr>
+          <w:t>http://aulaplaneta.planetasaber.com/encyclopedia/default.asp?idpack=11&amp;idpil=000UHK01&amp;ruta=Buscador</w:t>
+        </w:r>
+      </w:hyperlink>
+    </w:p>
+  </w:comment>
+  <w:comment w:id="26" w:author="Ejecutivog Andes Export" w:date="2015-04-17T19:45:00Z" w:initials="EAE">
+    <w:p>
+      <w:pPr>
+        <w:pStyle w:val="Textocomentario"/>
+      </w:pPr>
+      <w:r>
+        <w:rPr>
+          <w:rStyle w:val="Refdecomentario"/>
+        </w:rPr>
+        <w:annotationRef/>
+      </w:r>
+      <w:r>
+        <w:t>asexual</w:t>
+      </w:r>
+    </w:p>
+  </w:comment>
+  <w:comment w:id="27" w:author="DIEGO" w:date="2015-04-18T19:22:00Z" w:initials="D">
+    <w:p>
+      <w:pPr>
+        <w:pStyle w:val="Textocomentario"/>
+      </w:pPr>
+      <w:r>
+        <w:rPr>
+          <w:rStyle w:val="Refdecomentario"/>
+        </w:rPr>
+        <w:annotationRef/>
+      </w:r>
+      <w:r>
+        <w:t>Podría ser .... “ la reproducción sexual se aquella donde…..”</w:t>
+      </w:r>
+    </w:p>
+  </w:comment>
+  <w:comment w:id="28" w:author="Ejecutivog Andes Export" w:date="2015-04-18T19:45:00Z" w:initials="EAE">
+    <w:p>
+      <w:pPr>
+        <w:pStyle w:val="Textocomentario"/>
+      </w:pPr>
+      <w:r>
+        <w:rPr>
+          <w:rStyle w:val="Refdecomentario"/>
+        </w:rPr>
+        <w:annotationRef/>
+      </w:r>
+      <w:r>
+        <w:t>Considero que decir que es la más evolucionada no es del todo correcto</w:t>
+      </w:r>
+      <w:r>
+        <w:t>,</w:t>
+      </w:r>
+      <w:r>
+        <w:t xml:space="preserve"> </w:t>
+      </w:r>
+      <w:r>
+        <w:t xml:space="preserve">tanto la </w:t>
+      </w:r>
+      <w:r>
+        <w:t xml:space="preserve"> reproducción asexual </w:t>
+      </w:r>
+      <w:r>
+        <w:t xml:space="preserve">como la sexual </w:t>
+      </w:r>
+      <w:r>
+        <w:t xml:space="preserve">tienen ventajas evolutivas </w:t>
+      </w:r>
+      <w:r>
+        <w:t>la una sobre la otra</w:t>
+      </w:r>
+      <w:r>
+        <w:t>.</w:t>
+      </w:r>
+    </w:p>
+  </w:comment>
+  <w:comment w:id="29" w:author="DIEGO" w:date="2015-04-18T19:23:00Z" w:initials="D">
+    <w:p>
+      <w:pPr>
+        <w:pStyle w:val="Textocomentario"/>
+      </w:pPr>
+      <w:r>
+        <w:rPr>
+          <w:rStyle w:val="Refdecomentario"/>
+        </w:rPr>
+        <w:annotationRef/>
+      </w:r>
+      <w:r>
+        <w:t>Al igual que en la asexual, creo que puede confundir un poco este término</w:t>
+      </w:r>
+    </w:p>
+  </w:comment>
+  <w:comment w:id="30" w:author="Ejecutivog Andes Export" w:date="2015-04-18T19:24:00Z" w:initials="EAE">
+    <w:p>
+      <w:pPr>
+        <w:pStyle w:val="Textocomentario"/>
+      </w:pPr>
+      <w:r>
+        <w:rPr>
+          <w:rStyle w:val="Refdecomentario"/>
+        </w:rPr>
+        <w:annotationRef/>
+      </w:r>
+      <w:r>
+        <w:t>Se podría decir “ … es la forma de reproducción que predomina en los animales”.</w:t>
+      </w:r>
+    </w:p>
+  </w:comment>
+  <w:comment w:id="31" w:author="Ejecutivog Andes Export" w:date="2015-04-18T19:10:00Z" w:initials="EAE">
+    <w:p>
+      <w:pPr>
+        <w:pStyle w:val="Textocomentario"/>
+      </w:pPr>
+      <w:r>
+        <w:rPr>
+          <w:rStyle w:val="Refdecomentario"/>
+        </w:rPr>
+        <w:annotationRef/>
+      </w:r>
+      <w:r>
+        <w:t>Célula sexual masculina y célula sexual femenina</w:t>
+      </w:r>
+    </w:p>
+  </w:comment>
+  <w:comment w:id="32" w:author="DIEGO" w:date="2015-04-18T19:29:00Z" w:initials="D">
+    <w:p>
+      <w:pPr>
+        <w:pStyle w:val="Textocomentario"/>
+      </w:pPr>
+      <w:r>
+        <w:rPr>
+          <w:rStyle w:val="Refdecomentario"/>
+        </w:rPr>
+        <w:annotationRef/>
+      </w:r>
+      <w:r>
+        <w:t>Considero que queda repetitivo con el párrafo anterior en el “destacado”</w:t>
+      </w:r>
+    </w:p>
+  </w:comment>
+  <w:comment w:id="33" w:author="DIEGO" w:date="2015-04-18T19:34:00Z" w:initials="D">
+    <w:p>
+      <w:pPr>
+        <w:pStyle w:val="Textocomentario"/>
+      </w:pPr>
+      <w:r>
+        <w:rPr>
+          <w:rStyle w:val="Refdecomentario"/>
+        </w:rPr>
+        <w:annotationRef/>
+      </w:r>
+      <w:r>
+        <w:t>Creo que habar de eficiencia sería un poco complejo para los niños, revisar si se podría decir de otra manera.</w:t>
+      </w:r>
+    </w:p>
+  </w:comment>
+  <w:comment w:id="34" w:author="DIEGO" w:date="2015-04-18T19:35:00Z" w:initials="D">
+    <w:p>
+      <w:pPr>
+        <w:pStyle w:val="Textocomentario"/>
+      </w:pPr>
+      <w:r>
+        <w:rPr>
+          <w:rStyle w:val="Refdecomentario"/>
+        </w:rPr>
+        <w:annotationRef/>
+      </w:r>
+      <w:r>
+        <w:t>Decir mejores es confuso,  explicar quizás que son mejores respecto a las adaptaciones al ambiente.</w:t>
+      </w:r>
+    </w:p>
+  </w:comment>
+  <w:comment w:id="35" w:author="DIEGO" w:date="2015-04-18T21:59:00Z" w:initials="D">
+    <w:p>
+      <w:pPr>
+        <w:pStyle w:val="Textocomentario"/>
+      </w:pPr>
+      <w:r>
+        <w:rPr>
+          <w:rStyle w:val="Refdecomentario"/>
+        </w:rPr>
+        <w:annotationRef/>
+      </w:r>
+      <w:r>
+        <w:t>Considero que n</w:t>
+      </w:r>
+      <w:r>
+        <w:t>o es conveniente empezar con la negación</w:t>
+      </w:r>
+      <w:r>
+        <w:t xml:space="preserve"> para llegar a la afirmación</w:t>
+      </w:r>
+      <w:r>
+        <w:t xml:space="preserve">,  podrías decir simplemente: “… </w:t>
+      </w:r>
+      <w:r>
+        <w:t>todas las especies de plantas tienen reproducción sexual y vegetal; por ejemplo….</w:t>
+      </w:r>
+    </w:p>
+  </w:comment>
+  <w:comment w:id="36" w:author="DIEGO" w:date="2015-04-18T21:53:00Z" w:initials="D">
+    <w:p>
+      <w:pPr>
+        <w:pStyle w:val="Textocomentario"/>
+      </w:pPr>
+      <w:r>
+        <w:rPr>
+          <w:rStyle w:val="Refdecomentario"/>
+        </w:rPr>
+        <w:annotationRef/>
+      </w:r>
+      <w:r>
+        <w:t>Creo que es a</w:t>
+      </w:r>
+      <w:r>
+        <w:t xml:space="preserve">lgo enredado para explicar a los niños y que lo entiendan como lo quieres expresar. Considero que es más sencillo y más visual para ellos entender la reproducción </w:t>
+      </w:r>
+      <w:r>
+        <w:t>a</w:t>
+      </w:r>
+      <w:r>
+        <w:t xml:space="preserve">sexual por ejemplo explicando que una parte de la planta, como un tallo, puede dar origen a otro individuo idéntico. Y así mismo, la sexual, </w:t>
+      </w:r>
+      <w:r>
+        <w:t>polinización, etc., ejemplificando.</w:t>
+      </w:r>
+    </w:p>
+  </w:comment>
+  <w:comment w:id="37" w:author="DIEGO" w:date="2015-04-18T23:18:00Z" w:initials="D">
+    <w:p>
+      <w:pPr>
+        <w:pStyle w:val="Textocomentario"/>
+      </w:pPr>
+      <w:r>
+        <w:rPr>
+          <w:rStyle w:val="Refdecomentario"/>
+        </w:rPr>
+        <w:annotationRef/>
+      </w:r>
+      <w:r>
+        <w:t>Considero que no sólo deberías hablar de las esporas sino también de los esquejes</w:t>
+      </w:r>
+      <w:r>
+        <w:t>, tuberculos, etc.</w:t>
+      </w:r>
+      <w:r>
+        <w:t>. Por lo tanto el subtítulo sólo indicaría “reproducción asexual en plantas”</w:t>
+      </w:r>
+      <w:r>
+        <w:t xml:space="preserve">.  Puedes guiarte por ejemplo del ejemplo en el siguiente link: </w:t>
+      </w:r>
+      <w:hyperlink r:id="rId2" w:history="1">
+        <w:r>
+          <w:rPr>
+            <w:rStyle w:val="Hipervnculo"/>
+          </w:rPr>
+          <w:t>http://www.demo-ciencias.smsavia.com/ldvisor/index.html#/pag/4</w:t>
+        </w:r>
+      </w:hyperlink>
+      <w:r>
+        <w:t xml:space="preserve"> </w:t>
+      </w:r>
+    </w:p>
+  </w:comment>
+  <w:comment w:id="38" w:author="DIEGO" w:date="2015-04-18T22:24:00Z" w:initials="D">
+    <w:p>
+      <w:pPr>
+        <w:pStyle w:val="Textocomentario"/>
+      </w:pPr>
+      <w:r>
+        <w:rPr>
+          <w:rStyle w:val="Refdecomentario"/>
+        </w:rPr>
+        <w:annotationRef/>
+      </w:r>
+      <w:r>
+        <w:t>“La reproducción asexual en las plantas se realiza por medio de esporas”</w:t>
+      </w:r>
+    </w:p>
+  </w:comment>
+  <w:comment w:id="39" w:author="DIEGO" w:date="2015-04-18T22:40:00Z" w:initials="D">
+    <w:p>
+      <w:pPr>
+        <w:pStyle w:val="Textocomentario"/>
+      </w:pPr>
+      <w:r>
+        <w:rPr>
+          <w:rStyle w:val="Refdecomentario"/>
+        </w:rPr>
+        <w:annotationRef/>
+      </w:r>
+      <w:r>
+        <w:t>Además de contener…</w:t>
+      </w:r>
+    </w:p>
+  </w:comment>
+  <w:comment w:id="40" w:author="DIEGO" w:date="2015-04-18T22:53:00Z" w:initials="D">
+    <w:p>
+      <w:pPr>
+        <w:pStyle w:val="Textocomentario"/>
+      </w:pPr>
+      <w:r>
+        <w:rPr>
+          <w:rStyle w:val="Refdecomentario"/>
+        </w:rPr>
+        <w:annotationRef/>
+      </w:r>
+      <w:r>
+        <w:t>Considero que esta frase no es necesaria.</w:t>
+      </w:r>
+    </w:p>
+  </w:comment>
+  <w:comment w:id="41" w:author="DIEGO" w:date="2015-04-18T22:54:00Z" w:initials="D">
+    <w:p>
+      <w:pPr>
+        <w:pStyle w:val="Textocomentario"/>
+      </w:pPr>
+      <w:r>
+        <w:rPr>
+          <w:rStyle w:val="Refdecomentario"/>
+        </w:rPr>
+        <w:annotationRef/>
+      </w:r>
+      <w:r>
+        <w:t>Podrías completar un poco el  pie de imagen de la imagen del diente de león y así eliminar este párrafo.</w:t>
+      </w:r>
+    </w:p>
+  </w:comment>
+  <w:comment w:id="42" w:author="DIEGO" w:date="2015-04-18T23:05:00Z" w:initials="D">
+    <w:p>
+      <w:pPr>
+        <w:pStyle w:val="Textocomentario"/>
+      </w:pPr>
+      <w:r>
+        <w:rPr>
+          <w:rStyle w:val="Refdecomentario"/>
+        </w:rPr>
+        <w:annotationRef/>
+      </w:r>
+      <w:r>
+        <w:t xml:space="preserve">En la imagen lo que se ve no son las esporas sino el fruto. Es un fruto </w:t>
+      </w:r>
+      <w:r>
+        <w:t>que en</w:t>
+      </w:r>
+      <w:r>
+        <w:t xml:space="preserve"> </w:t>
+      </w:r>
+      <w:r>
+        <w:t>aquenio.</w:t>
+      </w:r>
+    </w:p>
+  </w:comment>
+  <w:comment w:id="43" w:author="DIEGO" w:date="2015-04-18T23:12:00Z" w:initials="D">
+    <w:p>
+      <w:pPr>
+        <w:pStyle w:val="Textocomentario"/>
+      </w:pPr>
+      <w:r>
+        <w:rPr>
+          <w:rStyle w:val="Refdecomentario"/>
+        </w:rPr>
+        <w:annotationRef/>
+      </w:r>
+      <w:r>
+        <w:t>Revisar si dejas este ejemplo para la reproducción asexual y las esporas.</w:t>
+      </w:r>
+    </w:p>
+    <w:p>
+      <w:pPr>
+        <w:pStyle w:val="Textocomentario"/>
+      </w:pPr>
+      <w:r>
+        <w:t xml:space="preserve">Mira también en los recursos de aula planeta, por ejemplo: </w:t>
+      </w:r>
+      <w:hyperlink r:id="rId3" w:history="1">
+        <w:r>
+          <w:rPr>
+            <w:rStyle w:val="Hipervnculo"/>
+          </w:rPr>
+          <w:t>http://aulaplaneta.planetasaber.com/encyclopedia/default.asp?idpack=9&amp;idpil=001OPQ01&amp;ruta=Buscador</w:t>
+        </w:r>
+      </w:hyperlink>
+      <w:r>
+        <w:t xml:space="preserve"> </w:t>
+      </w:r>
+    </w:p>
+  </w:comment>
+  <w:comment w:id="44" w:author="DIEGO" w:date="2015-04-18T23:40:00Z" w:initials="D">
+    <w:p>
+      <w:pPr>
+        <w:pStyle w:val="Textocomentario"/>
+      </w:pPr>
+      <w:r>
+        <w:rPr>
+          <w:rStyle w:val="Refdecomentario"/>
+        </w:rPr>
+        <w:annotationRef/>
+      </w:r>
+      <w:r>
+        <w:t>Se podría mencionar el polen y el óvulo.</w:t>
+      </w:r>
+    </w:p>
+  </w:comment>
+  <w:comment w:id="45" w:author="DIEGO" w:date="2015-04-18T23:40:00Z" w:initials="D">
+    <w:p>
+      <w:pPr>
+        <w:pStyle w:val="Textocomentario"/>
+      </w:pPr>
+      <w:r>
+        <w:rPr>
+          <w:rStyle w:val="Refdecomentario"/>
+        </w:rPr>
+        <w:annotationRef/>
+      </w:r>
+    </w:p>
+  </w:comment>
+  <w:comment w:id="47" w:author="DIEGO" w:date="2015-04-18T23:50:00Z" w:initials="D">
+    <w:p>
+      <w:pPr>
+        <w:pStyle w:val="Textocomentario"/>
+      </w:pPr>
+      <w:r>
+        <w:rPr>
+          <w:rStyle w:val="Refdecomentario"/>
+        </w:rPr>
+        <w:annotationRef/>
+      </w:r>
+      <w:r>
+        <w:t>La unión de dos talos complementarios entre s</w:t>
+      </w:r>
+      <w:r>
+        <w:t>í forman una Z</w:t>
+      </w:r>
+      <w:r>
+        <w:t>igospora, pero esto aplica para hongos no para plantas. Por favor revisa.</w:t>
+      </w:r>
+    </w:p>
+  </w:comment>
+  <w:comment w:id="46" w:author="DIEGO" w:date="2015-04-18T23:46:00Z" w:initials="D">
+    <w:p>
+      <w:pPr>
+        <w:pStyle w:val="Textocomentario"/>
+      </w:pPr>
+      <w:r>
+        <w:rPr>
+          <w:rStyle w:val="Refdecomentario"/>
+        </w:rPr>
+        <w:annotationRef/>
+      </w:r>
+      <w:r>
+        <w:t>Es algo confuso el párrafo.</w:t>
+      </w:r>
+    </w:p>
+  </w:comment>
+  <w:comment w:id="48" w:author="DIEGO" w:date="2015-04-18T23:54:00Z" w:initials="D">
+    <w:p>
+      <w:pPr>
+        <w:pStyle w:val="Textocomentario"/>
+      </w:pPr>
+      <w:r>
+        <w:rPr>
+          <w:rStyle w:val="Refdecomentario"/>
+        </w:rPr>
+        <w:annotationRef/>
+      </w:r>
+      <w:r>
+        <w:t>Creo que hay una confusión conceptual al definir esporas sexuales o asexuales, por favor revisar.</w:t>
       </w:r>
     </w:p>
   </w:comment>
@@ -23318,7 +24815,24 @@
   <w15:commentEx w15:paraId="4817A45B" w15:done="0"/>
   <w15:commentEx w15:paraId="524E0081" w15:done="0"/>
   <w15:commentEx w15:paraId="6346E7A1" w15:done="0"/>
+  <w15:commentEx w15:paraId="5696CD38" w15:done="0"/>
+  <w15:commentEx w15:paraId="501512F0" w15:done="0"/>
   <w15:commentEx w15:paraId="1D07C014" w15:done="0"/>
+  <w15:commentEx w15:paraId="05FED52C" w15:done="0"/>
+  <w15:commentEx w15:paraId="243C5823" w15:done="0"/>
+  <w15:commentEx w15:paraId="693BCF05" w15:done="0"/>
+  <w15:commentEx w15:paraId="334CB88D" w15:done="0"/>
+  <w15:commentEx w15:paraId="0CFDCC57" w15:done="0"/>
+  <w15:commentEx w15:paraId="4D5D975D" w15:done="0"/>
+  <w15:commentEx w15:paraId="47ECF742" w15:done="0"/>
+  <w15:commentEx w15:paraId="0364FAD7" w15:done="0"/>
+  <w15:commentEx w15:paraId="061B6A1D" w15:done="0"/>
+  <w15:commentEx w15:paraId="41C73669" w15:done="0"/>
+  <w15:commentEx w15:paraId="02C47E79" w15:done="0"/>
+  <w15:commentEx w15:paraId="7BA0413E" w15:done="0"/>
+  <w15:commentEx w15:paraId="4107F34F" w15:done="0"/>
+  <w15:commentEx w15:paraId="51BEBFEA" w15:done="0"/>
+  <w15:commentEx w15:paraId="2EE31B3D" w15:done="0"/>
 </w15:commentsEx>
 </file>
 
@@ -23443,7 +24957,7 @@
         <w:rStyle w:val="Nmerodepgina"/>
         <w:noProof/>
       </w:rPr>
-      <w:t>23</w:t>
+      <w:t>11</w:t>
     </w:r>
     <w:r>
       <w:rPr>
@@ -29772,7 +31286,7 @@
 </file>
 
 <file path=customXml/itemProps1.xml><?xml version="1.0" encoding="utf-8"?>
-<ds:datastoreItem xmlns:ds="http://schemas.openxmlformats.org/officeDocument/2006/customXml" ds:itemID="{4A2368C3-6E75-4DA5-A0B0-AA6157609BDC}">
+<ds:datastoreItem xmlns:ds="http://schemas.openxmlformats.org/officeDocument/2006/customXml" ds:itemID="{B0344D8E-931C-407B-A749-FF99FA5CC695}">
   <ds:schemaRefs>
     <ds:schemaRef ds:uri="http://schemas.openxmlformats.org/officeDocument/2006/bibliography"/>
   </ds:schemaRefs>

</xml_diff>

<commit_message>
Actualización edición CN 05 04 CO
Actualización edición CN 05 04 CO
</commit_message>
<xml_diff>
--- a/fuentes/contenidos/grado05/guion04/CN_05_04_CO.docx
+++ b/fuentes/contenidos/grado05/guion04/CN_05_04_CO.docx
@@ -9206,14 +9206,14 @@
         </w:rPr>
         <w:t>No</w:t>
       </w:r>
-      <w:commentRangeEnd w:id="62"/>
+      <w:commentRangeEnd w:id="61"/>
       <w:r>
         <w:rPr>
           <w:rStyle w:val="Refdecomentario"/>
           <w:rFonts w:ascii="Calibri" w:eastAsia="Calibri" w:hAnsi="Calibri" w:cs="Times New Roman"/>
           <w:lang w:val="es-MX"/>
         </w:rPr>
-        <w:commentReference w:id="62"/>
+        <w:commentReference w:id="61"/>
       </w:r>
       <w:r>
         <w:rPr>
@@ -9221,14 +9221,14 @@
         </w:rPr>
         <w:t xml:space="preserve"> todas las plantas producen semillas, pero hay muchas que si lo hacen. </w:t>
       </w:r>
-      <w:commentRangeEnd w:id="61"/>
+      <w:commentRangeEnd w:id="62"/>
       <w:r>
         <w:rPr>
           <w:rStyle w:val="Refdecomentario"/>
           <w:rFonts w:ascii="Calibri" w:eastAsia="Calibri" w:hAnsi="Calibri" w:cs="Times New Roman"/>
           <w:lang w:val="es-MX"/>
         </w:rPr>
-        <w:commentReference w:id="61"/>
+        <w:commentReference w:id="62"/>
       </w:r>
       <w:r>
         <w:rPr>
@@ -11531,23 +11531,39 @@
                 <w:rFonts w:ascii="Arial" w:eastAsia="Times New Roman" w:hAnsi="Arial" w:cs="Arial"/>
                 <w:lang w:val="es-CO" w:eastAsia="es-CO"/>
               </w:rPr>
-              <w:t xml:space="preserve">Proceso con el que se inicia la reproducción. Cuando el grano de polen llega al estigma, germina un tubo polínico que crece hasta llegar al saco embrionario (ovario) donde libera dos células espermáticas. Una de ellas fecunda la ovocélula y forma el embrión. Mientras, la otra se une a dos núcleos polares y da lugar al </w:t>
-            </w:r>
-            <w:proofErr w:type="spellStart"/>
+              <w:t xml:space="preserve">Proceso con el que se inicia la reproducción. Cuando el grano de polen llega al estigma, germina un tubo polínico que crece hasta llegar al saco embrionario (ovario) donde libera dos células espermáticas. </w:t>
+            </w:r>
+            <w:commentRangeStart w:id="72"/>
             <w:r>
               <w:rPr>
                 <w:rFonts w:ascii="Arial" w:eastAsia="Times New Roman" w:hAnsi="Arial" w:cs="Arial"/>
                 <w:lang w:val="es-CO" w:eastAsia="es-CO"/>
               </w:rPr>
-              <w:t>endosperma</w:t>
-            </w:r>
-            <w:proofErr w:type="spellEnd"/>
+              <w:t xml:space="preserve">Una de ellas fecunda la ovocélula y forma el embrión. Mientras, la otra se une a dos núcleos polares y da lugar al </w:t>
+            </w:r>
+            <w:proofErr w:type="spellStart"/>
             <w:r>
               <w:rPr>
                 <w:rFonts w:ascii="Arial" w:eastAsia="Times New Roman" w:hAnsi="Arial" w:cs="Arial"/>
                 <w:lang w:val="es-CO" w:eastAsia="es-CO"/>
               </w:rPr>
+              <w:t>endosperma</w:t>
+            </w:r>
+            <w:proofErr w:type="spellEnd"/>
+            <w:r>
+              <w:rPr>
+                <w:rFonts w:ascii="Arial" w:eastAsia="Times New Roman" w:hAnsi="Arial" w:cs="Arial"/>
+                <w:lang w:val="es-CO" w:eastAsia="es-CO"/>
+              </w:rPr>
               <w:t xml:space="preserve"> de la semilla.</w:t>
+            </w:r>
+            <w:commentRangeEnd w:id="72"/>
+            <w:r>
+              <w:rPr>
+                <w:rStyle w:val="Refdecomentario"/>
+                <w:rFonts w:ascii="Calibri" w:eastAsia="Calibri" w:hAnsi="Calibri" w:cs="Times New Roman"/>
+              </w:rPr>
+              <w:commentReference w:id="72"/>
             </w:r>
           </w:p>
           <w:p>
@@ -11598,23 +11614,55 @@
                 <w:rFonts w:ascii="Arial" w:eastAsia="Times New Roman" w:hAnsi="Arial" w:cs="Arial"/>
                 <w:lang w:val="es-CO" w:eastAsia="es-CO"/>
               </w:rPr>
-              <w:t xml:space="preserve">Proceso por el cual el grano de polen llega de una flor a otra, que sea femenina (o a la parte femenina de la flor). Cuando llega al estigma, hace que se forme un tubo crece hasta llegar al saco embrionario, que el lugar en el que se guardan los óvulos. Allí, el polen libera dos células: una de ellas fecunda al óvulo y forma el embrión, mientras que la otra se une a unas estructuras llamadas núcleos polares y da lugar al </w:t>
-            </w:r>
-            <w:proofErr w:type="spellStart"/>
+              <w:t xml:space="preserve">Proceso por el cual el grano de polen llega de una flor a otra, </w:t>
+            </w:r>
+            <w:commentRangeStart w:id="73"/>
             <w:r>
               <w:rPr>
                 <w:rFonts w:ascii="Arial" w:eastAsia="Times New Roman" w:hAnsi="Arial" w:cs="Arial"/>
                 <w:lang w:val="es-CO" w:eastAsia="es-CO"/>
               </w:rPr>
-              <w:t>endosperma</w:t>
-            </w:r>
-            <w:proofErr w:type="spellEnd"/>
+              <w:t xml:space="preserve">que sea femenina (o a la parte femenina de la flor). Cuando llega al estigma, hace que se forme un tubo crece hasta llegar al saco embrionario, que el lugar en el que se guardan los óvulos. </w:t>
+            </w:r>
+            <w:commentRangeEnd w:id="73"/>
+            <w:r>
+              <w:rPr>
+                <w:rStyle w:val="Refdecomentario"/>
+                <w:rFonts w:ascii="Calibri" w:eastAsia="Calibri" w:hAnsi="Calibri" w:cs="Times New Roman"/>
+              </w:rPr>
+              <w:commentReference w:id="73"/>
+            </w:r>
+            <w:commentRangeStart w:id="74"/>
             <w:r>
               <w:rPr>
                 <w:rFonts w:ascii="Arial" w:eastAsia="Times New Roman" w:hAnsi="Arial" w:cs="Arial"/>
                 <w:lang w:val="es-CO" w:eastAsia="es-CO"/>
               </w:rPr>
+              <w:t xml:space="preserve">Allí, el polen libera dos células: una de ellas fecunda al óvulo y forma el embrión, mientras que la otra se une a unas estructuras llamadas núcleos polares y da lugar al </w:t>
+            </w:r>
+            <w:proofErr w:type="spellStart"/>
+            <w:r>
+              <w:rPr>
+                <w:rFonts w:ascii="Arial" w:eastAsia="Times New Roman" w:hAnsi="Arial" w:cs="Arial"/>
+                <w:lang w:val="es-CO" w:eastAsia="es-CO"/>
+              </w:rPr>
+              <w:t>endosperma</w:t>
+            </w:r>
+            <w:proofErr w:type="spellEnd"/>
+            <w:r>
+              <w:rPr>
+                <w:rFonts w:ascii="Arial" w:eastAsia="Times New Roman" w:hAnsi="Arial" w:cs="Arial"/>
+                <w:lang w:val="es-CO" w:eastAsia="es-CO"/>
+              </w:rPr>
               <w:t xml:space="preserve"> de la semilla, que es el futuro alimento del embrión.</w:t>
+            </w:r>
+            <w:commentRangeEnd w:id="74"/>
+            <w:r>
+              <w:rPr>
+                <w:rStyle w:val="Refdecomentario"/>
+                <w:rFonts w:ascii="Calibri" w:eastAsia="Calibri" w:hAnsi="Calibri" w:cs="Times New Roman"/>
+              </w:rPr>
+              <w:commentReference w:id="74"/>
             </w:r>
           </w:p>
         </w:tc>
@@ -12533,7 +12581,7 @@
         </w:rPr>
         <w:t xml:space="preserve">3.3 La reproducción vegetativa: otra forma de reproducción asexual en </w:t>
       </w:r>
-      <w:commentRangeStart w:id="72"/>
+      <w:commentRangeStart w:id="75"/>
       <w:r>
         <w:rPr>
           <w:rFonts w:ascii="Arial" w:hAnsi="Arial" w:cs="Arial"/>
@@ -12541,14 +12589,14 @@
         </w:rPr>
         <w:t>plantas</w:t>
       </w:r>
-      <w:commentRangeEnd w:id="72"/>
+      <w:commentRangeEnd w:id="75"/>
       <w:r>
         <w:rPr>
           <w:rStyle w:val="Refdecomentario"/>
           <w:rFonts w:ascii="Calibri" w:eastAsia="Calibri" w:hAnsi="Calibri" w:cs="Times New Roman"/>
           <w:lang w:val="es-MX"/>
         </w:rPr>
-        <w:commentReference w:id="72"/>
+        <w:commentReference w:id="75"/>
       </w:r>
     </w:p>
     <w:p>
@@ -12567,7 +12615,7 @@
           <w:rFonts w:ascii="Arial" w:hAnsi="Arial" w:cs="Arial"/>
         </w:rPr>
       </w:pPr>
-      <w:commentRangeStart w:id="73"/>
+      <w:commentRangeStart w:id="76"/>
       <w:r>
         <w:rPr>
           <w:rFonts w:ascii="Arial" w:hAnsi="Arial" w:cs="Arial"/>
@@ -12593,14 +12641,14 @@
         </w:rPr>
         <w:t>.</w:t>
       </w:r>
-      <w:commentRangeEnd w:id="73"/>
+      <w:commentRangeEnd w:id="76"/>
       <w:r>
         <w:rPr>
           <w:rStyle w:val="Refdecomentario"/>
           <w:rFonts w:ascii="Calibri" w:eastAsia="Calibri" w:hAnsi="Calibri" w:cs="Times New Roman"/>
           <w:lang w:val="es-MX"/>
         </w:rPr>
-        <w:commentReference w:id="73"/>
+        <w:commentReference w:id="76"/>
       </w:r>
     </w:p>
     <w:p>
@@ -12618,7 +12666,7 @@
           <w:rFonts w:ascii="Arial" w:hAnsi="Arial" w:cs="Arial"/>
         </w:rPr>
       </w:pPr>
-      <w:commentRangeStart w:id="74"/>
+      <w:commentRangeStart w:id="77"/>
       <w:r>
         <w:rPr>
           <w:rFonts w:ascii="Arial" w:hAnsi="Arial" w:cs="Arial"/>
@@ -12660,14 +12708,14 @@
         </w:rPr>
         <w:t>. En cada planta varía la parte de su cuerpo que se puede usar como esqueje: en algunas son tallos, en otras hojas y otras más son las raíces</w:t>
       </w:r>
-      <w:commentRangeEnd w:id="74"/>
+      <w:commentRangeEnd w:id="77"/>
       <w:r>
         <w:rPr>
           <w:rStyle w:val="Refdecomentario"/>
           <w:rFonts w:ascii="Calibri" w:eastAsia="Calibri" w:hAnsi="Calibri" w:cs="Times New Roman"/>
           <w:lang w:val="es-MX"/>
         </w:rPr>
-        <w:commentReference w:id="74"/>
+        <w:commentReference w:id="77"/>
       </w:r>
       <w:r>
         <w:rPr>
@@ -12924,8 +12972,6 @@
           <w:rFonts w:ascii="Arial" w:hAnsi="Arial" w:cs="Arial"/>
         </w:rPr>
       </w:pPr>
-      <w:bookmarkStart w:id="75" w:name="_GoBack"/>
-      <w:bookmarkEnd w:id="75"/>
     </w:p>
     <w:p>
       <w:pPr>
@@ -13444,6 +13490,12 @@
               <w:rPr>
                 <w:rFonts w:ascii="Arial" w:hAnsi="Arial" w:cs="Arial"/>
               </w:rPr>
+              <w:t xml:space="preserve">la </w:t>
+            </w:r>
+            <w:r>
+              <w:rPr>
+                <w:rFonts w:ascii="Arial" w:hAnsi="Arial" w:cs="Arial"/>
+              </w:rPr>
               <w:t>reproducción sexual y asexual</w:t>
             </w:r>
             <w:r>
@@ -13539,7 +13591,14 @@
         <w:rPr>
           <w:rFonts w:ascii="Arial" w:hAnsi="Arial" w:cs="Arial"/>
         </w:rPr>
-        <w:t>Contrario a lo que ocurre con las plantas, en la gran mayoría de los animales no se presen</w:t>
+        <w:t xml:space="preserve">Contrario a lo que ocurre con las plantas, en la gran mayoría de los animales no </w:t>
+      </w:r>
+      <w:commentRangeStart w:id="78"/>
+      <w:r>
+        <w:rPr>
+          <w:rFonts w:ascii="Arial" w:hAnsi="Arial" w:cs="Arial"/>
+        </w:rPr>
+        <w:t>se presen</w:t>
       </w:r>
       <w:r>
         <w:rPr>
@@ -13559,6 +13618,15 @@
         </w:rPr>
         <w:t>un animal asexual tendrá hijos asexuales, mientras que los animales sexuales tendrán hijos sexuales</w:t>
       </w:r>
+      <w:commentRangeEnd w:id="78"/>
+      <w:r>
+        <w:rPr>
+          <w:rStyle w:val="Refdecomentario"/>
+          <w:rFonts w:ascii="Calibri" w:eastAsia="Calibri" w:hAnsi="Calibri" w:cs="Times New Roman"/>
+          <w:lang w:val="es-MX"/>
+        </w:rPr>
+        <w:commentReference w:id="78"/>
+      </w:r>
       <w:r>
         <w:rPr>
           <w:rFonts w:ascii="Arial" w:hAnsi="Arial" w:cs="Arial"/>
@@ -13606,7 +13674,24 @@
           <w:rFonts w:ascii="Arial" w:hAnsi="Arial" w:cs="Arial"/>
           <w:b/>
         </w:rPr>
-        <w:t>4.1 La reproducción asexual en animales</w:t>
+        <w:t xml:space="preserve">4.1 La reproducción asexual en </w:t>
+      </w:r>
+      <w:commentRangeStart w:id="79"/>
+      <w:r>
+        <w:rPr>
+          <w:rFonts w:ascii="Arial" w:hAnsi="Arial" w:cs="Arial"/>
+          <w:b/>
+        </w:rPr>
+        <w:t>animales</w:t>
+      </w:r>
+      <w:commentRangeEnd w:id="79"/>
+      <w:r>
+        <w:rPr>
+          <w:rStyle w:val="Refdecomentario"/>
+          <w:rFonts w:ascii="Calibri" w:eastAsia="Calibri" w:hAnsi="Calibri" w:cs="Times New Roman"/>
+          <w:lang w:val="es-MX"/>
+        </w:rPr>
+        <w:commentReference w:id="79"/>
       </w:r>
     </w:p>
     <w:p>
@@ -13672,7 +13757,29 @@
         <w:rPr>
           <w:rFonts w:ascii="Arial" w:hAnsi="Arial" w:cs="Arial"/>
         </w:rPr>
-        <w:t xml:space="preserve">Todos los animales que nacen por reproducción sexual son idénticos al </w:t>
+        <w:t xml:space="preserve">Todos los animales que nacen por reproducción </w:t>
+      </w:r>
+      <w:commentRangeStart w:id="80"/>
+      <w:r>
+        <w:rPr>
+          <w:rFonts w:ascii="Arial" w:hAnsi="Arial" w:cs="Arial"/>
+        </w:rPr>
+        <w:t>sexual</w:t>
+      </w:r>
+      <w:commentRangeEnd w:id="80"/>
+      <w:r>
+        <w:rPr>
+          <w:rStyle w:val="Refdecomentario"/>
+          <w:rFonts w:ascii="Calibri" w:eastAsia="Calibri" w:hAnsi="Calibri" w:cs="Times New Roman"/>
+          <w:lang w:val="es-MX"/>
+        </w:rPr>
+        <w:commentReference w:id="80"/>
+      </w:r>
+      <w:r>
+        <w:rPr>
+          <w:rFonts w:ascii="Arial" w:hAnsi="Arial" w:cs="Arial"/>
+        </w:rPr>
+        <w:t xml:space="preserve"> son idénticos al </w:t>
       </w:r>
       <w:r>
         <w:rPr>
@@ -13714,6 +13821,7 @@
         </w:rPr>
         <w:t xml:space="preserve">la </w:t>
       </w:r>
+      <w:commentRangeStart w:id="81"/>
       <w:r>
         <w:rPr>
           <w:rFonts w:ascii="Arial" w:hAnsi="Arial" w:cs="Arial"/>
@@ -13721,6 +13829,15 @@
         </w:rPr>
         <w:t>escisión</w:t>
       </w:r>
+      <w:commentRangeEnd w:id="81"/>
+      <w:r>
+        <w:rPr>
+          <w:rStyle w:val="Refdecomentario"/>
+          <w:rFonts w:ascii="Calibri" w:eastAsia="Calibri" w:hAnsi="Calibri" w:cs="Times New Roman"/>
+          <w:lang w:val="es-MX"/>
+        </w:rPr>
+        <w:commentReference w:id="81"/>
+      </w:r>
       <w:r>
         <w:rPr>
           <w:rFonts w:ascii="Arial" w:hAnsi="Arial" w:cs="Arial"/>
@@ -13846,7 +13963,29 @@
         <w:rPr>
           <w:rFonts w:ascii="Arial" w:hAnsi="Arial" w:cs="Arial"/>
         </w:rPr>
-        <w:t xml:space="preserve">, formando un bulto conocido como </w:t>
+        <w:t xml:space="preserve">, formando </w:t>
+      </w:r>
+      <w:commentRangeStart w:id="82"/>
+      <w:r>
+        <w:rPr>
+          <w:rFonts w:ascii="Arial" w:hAnsi="Arial" w:cs="Arial"/>
+        </w:rPr>
+        <w:t>un bulto</w:t>
+      </w:r>
+      <w:commentRangeEnd w:id="82"/>
+      <w:r>
+        <w:rPr>
+          <w:rStyle w:val="Refdecomentario"/>
+          <w:rFonts w:ascii="Calibri" w:eastAsia="Calibri" w:hAnsi="Calibri" w:cs="Times New Roman"/>
+          <w:lang w:val="es-MX"/>
+        </w:rPr>
+        <w:commentReference w:id="82"/>
+      </w:r>
+      <w:r>
+        <w:rPr>
+          <w:rFonts w:ascii="Arial" w:hAnsi="Arial" w:cs="Arial"/>
+        </w:rPr>
+        <w:t xml:space="preserve"> conocido como </w:t>
       </w:r>
       <w:r>
         <w:rPr>
@@ -13867,6 +14006,7 @@
         </w:rPr>
         <w:t xml:space="preserve">cuando está lo suficientemente grade se separa del cuerpo del animal original. Esta es la forma en la que se reproducen </w:t>
       </w:r>
+      <w:commentRangeStart w:id="83"/>
       <w:r>
         <w:rPr>
           <w:rFonts w:ascii="Arial" w:hAnsi="Arial" w:cs="Arial"/>
@@ -13903,6 +14043,15 @@
         </w:rPr>
         <w:t xml:space="preserve"> </w:t>
       </w:r>
+      <w:commentRangeEnd w:id="83"/>
+      <w:r>
+        <w:rPr>
+          <w:rStyle w:val="Refdecomentario"/>
+          <w:rFonts w:ascii="Calibri" w:eastAsia="Calibri" w:hAnsi="Calibri" w:cs="Times New Roman"/>
+          <w:lang w:val="es-MX"/>
+        </w:rPr>
+        <w:commentReference w:id="83"/>
+      </w:r>
     </w:p>
     <w:p>
       <w:pPr>
@@ -14023,6 +14172,7 @@
         </w:rPr>
         <w:t>ecesidad de haber sido fecundada</w:t>
       </w:r>
+      <w:commentRangeStart w:id="84"/>
       <w:r>
         <w:rPr>
           <w:rFonts w:ascii="Arial" w:hAnsi="Arial" w:cs="Arial"/>
@@ -14039,7 +14189,22 @@
         <w:rPr>
           <w:rFonts w:ascii="Arial" w:hAnsi="Arial" w:cs="Arial"/>
         </w:rPr>
-        <w:t xml:space="preserve"> para formar el nuevo organismo, pero los animales que nacen por partenogénesis lo hacen a partir de un óvulo solamente. </w:t>
+        <w:t xml:space="preserve"> para formar el nuevo organismo, pero los animales que nacen por partenogénesis lo hacen a partir de un óvulo solamente</w:t>
+      </w:r>
+      <w:commentRangeEnd w:id="84"/>
+      <w:r>
+        <w:rPr>
+          <w:rStyle w:val="Refdecomentario"/>
+          <w:rFonts w:ascii="Calibri" w:eastAsia="Calibri" w:hAnsi="Calibri" w:cs="Times New Roman"/>
+          <w:lang w:val="es-MX"/>
+        </w:rPr>
+        <w:commentReference w:id="84"/>
+      </w:r>
+      <w:r>
+        <w:rPr>
+          <w:rFonts w:ascii="Arial" w:hAnsi="Arial" w:cs="Arial"/>
+        </w:rPr>
+        <w:t xml:space="preserve">. </w:t>
       </w:r>
     </w:p>
     <w:p>
@@ -14116,7 +14281,19 @@
         <w:rPr>
           <w:rFonts w:ascii="Arial" w:hAnsi="Arial" w:cs="Arial"/>
         </w:rPr>
-        <w:t xml:space="preserve">De hecho, los animales en el único grupo en el que la reproducción sexual es más común que la asexual. </w:t>
+        <w:t xml:space="preserve">De hecho, los animales </w:t>
+      </w:r>
+      <w:r>
+        <w:rPr>
+          <w:rFonts w:ascii="Arial" w:hAnsi="Arial" w:cs="Arial"/>
+        </w:rPr>
+        <w:t>so</w:t>
+      </w:r>
+      <w:r>
+        <w:rPr>
+          <w:rFonts w:ascii="Arial" w:hAnsi="Arial" w:cs="Arial"/>
+        </w:rPr>
+        <w:t xml:space="preserve">n el único grupo en el que la reproducción sexual es más común que la asexual. </w:t>
       </w:r>
     </w:p>
     <w:p>
@@ -14134,6 +14311,7 @@
           <w:rFonts w:ascii="Arial" w:hAnsi="Arial" w:cs="Arial"/>
         </w:rPr>
       </w:pPr>
+      <w:commentRangeStart w:id="85"/>
       <w:r>
         <w:rPr>
           <w:rFonts w:ascii="Arial" w:hAnsi="Arial" w:cs="Arial"/>
@@ -14195,6 +14373,15 @@
           <w:rFonts w:ascii="Arial" w:hAnsi="Arial" w:cs="Arial"/>
         </w:rPr>
         <w:t xml:space="preserve"> </w:t>
+      </w:r>
+      <w:commentRangeEnd w:id="85"/>
+      <w:r>
+        <w:rPr>
+          <w:rStyle w:val="Refdecomentario"/>
+          <w:rFonts w:ascii="Calibri" w:eastAsia="Calibri" w:hAnsi="Calibri" w:cs="Times New Roman"/>
+          <w:lang w:val="es-MX"/>
+        </w:rPr>
+        <w:commentReference w:id="85"/>
       </w:r>
       <w:r>
         <w:rPr>
@@ -14273,6 +14460,7 @@
                 <w:b/>
               </w:rPr>
             </w:pPr>
+            <w:commentRangeStart w:id="86"/>
             <w:r>
               <w:rPr>
                 <w:rFonts w:ascii="Arial" w:hAnsi="Arial" w:cs="Arial"/>
@@ -14320,6 +14508,14 @@
               </w:rPr>
               <w:t xml:space="preserve">La fecundación es el proceso por el cual se unen las células sexuales masculinas y femeninas se unen para formar el cigoto, que es la primera célula del nuevo organismo. El cigoto se dividirá en más células que crecerán hasta formar el cuerpo del nuevo individuo. </w:t>
             </w:r>
+            <w:commentRangeEnd w:id="86"/>
+            <w:r>
+              <w:rPr>
+                <w:rStyle w:val="Refdecomentario"/>
+                <w:rFonts w:ascii="Calibri" w:eastAsia="Calibri" w:hAnsi="Calibri" w:cs="Times New Roman"/>
+              </w:rPr>
+              <w:commentReference w:id="86"/>
+            </w:r>
           </w:p>
         </w:tc>
       </w:tr>
@@ -14343,7 +14539,29 @@
         <w:rPr>
           <w:rFonts w:ascii="Arial" w:hAnsi="Arial" w:cs="Arial"/>
         </w:rPr>
-        <w:t xml:space="preserve">Los espermatozoides son células que tienen la capacidad de nadar, mientras que los óvulos no. Por eso, son los espermatozoides los que se mueven para llegar al óvulo y fecundarlo. </w:t>
+        <w:t xml:space="preserve">Los espermatozoides son células </w:t>
+      </w:r>
+      <w:commentRangeStart w:id="87"/>
+      <w:r>
+        <w:rPr>
+          <w:rFonts w:ascii="Arial" w:hAnsi="Arial" w:cs="Arial"/>
+        </w:rPr>
+        <w:t>que tienen la capacidad de nadar</w:t>
+      </w:r>
+      <w:commentRangeEnd w:id="87"/>
+      <w:r>
+        <w:rPr>
+          <w:rStyle w:val="Refdecomentario"/>
+          <w:rFonts w:ascii="Calibri" w:eastAsia="Calibri" w:hAnsi="Calibri" w:cs="Times New Roman"/>
+          <w:lang w:val="es-MX"/>
+        </w:rPr>
+        <w:commentReference w:id="87"/>
+      </w:r>
+      <w:r>
+        <w:rPr>
+          <w:rFonts w:ascii="Arial" w:hAnsi="Arial" w:cs="Arial"/>
+        </w:rPr>
+        <w:t xml:space="preserve">, mientras que los óvulos no. Por eso, son los espermatozoides los que se mueven para llegar al óvulo y fecundarlo. </w:t>
       </w:r>
     </w:p>
     <w:p>
@@ -14378,7 +14596,29 @@
         <w:rPr>
           <w:rFonts w:ascii="Arial" w:hAnsi="Arial" w:cs="Arial"/>
         </w:rPr>
-        <w:t>. En esta forma de fecundación, el espermatozoide entra en el cuerpo de la hembra y allí se une al óvulo.</w:t>
+        <w:t xml:space="preserve">. En esta forma de fecundación, el espermatozoide entra en el cuerpo de la hembra y allí se une al </w:t>
+      </w:r>
+      <w:commentRangeStart w:id="88"/>
+      <w:r>
+        <w:rPr>
+          <w:rFonts w:ascii="Arial" w:hAnsi="Arial" w:cs="Arial"/>
+        </w:rPr>
+        <w:t>óvulo</w:t>
+      </w:r>
+      <w:commentRangeEnd w:id="88"/>
+      <w:r>
+        <w:rPr>
+          <w:rStyle w:val="Refdecomentario"/>
+          <w:rFonts w:ascii="Calibri" w:eastAsia="Calibri" w:hAnsi="Calibri" w:cs="Times New Roman"/>
+          <w:lang w:val="es-MX"/>
+        </w:rPr>
+        <w:commentReference w:id="88"/>
+      </w:r>
+      <w:r>
+        <w:rPr>
+          <w:rFonts w:ascii="Arial" w:hAnsi="Arial" w:cs="Arial"/>
+        </w:rPr>
+        <w:t>.</w:t>
       </w:r>
     </w:p>
     <w:p>
@@ -14413,7 +14653,29 @@
         <w:rPr>
           <w:rFonts w:ascii="Arial" w:hAnsi="Arial" w:cs="Arial"/>
         </w:rPr>
-        <w:t xml:space="preserve">, es decir, por fuera del cuerpo de la hembra. En este tipo de fecundación tanto la hembra como el macho arrojan sus óvulos y espermatozoides al exterior, en donde se encuentran y se unen. </w:t>
+        <w:t xml:space="preserve">, es decir, por fuera del cuerpo de la hembra. En este tipo de fecundación tanto la hembra como el macho arrojan sus óvulos y espermatozoides al exterior, en donde se encuentran y se </w:t>
+      </w:r>
+      <w:commentRangeStart w:id="89"/>
+      <w:r>
+        <w:rPr>
+          <w:rFonts w:ascii="Arial" w:hAnsi="Arial" w:cs="Arial"/>
+        </w:rPr>
+        <w:t>unen</w:t>
+      </w:r>
+      <w:commentRangeEnd w:id="89"/>
+      <w:r>
+        <w:rPr>
+          <w:rStyle w:val="Refdecomentario"/>
+          <w:rFonts w:ascii="Calibri" w:eastAsia="Calibri" w:hAnsi="Calibri" w:cs="Times New Roman"/>
+          <w:lang w:val="es-MX"/>
+        </w:rPr>
+        <w:commentReference w:id="89"/>
+      </w:r>
+      <w:r>
+        <w:rPr>
+          <w:rFonts w:ascii="Arial" w:hAnsi="Arial" w:cs="Arial"/>
+        </w:rPr>
+        <w:t xml:space="preserve">. </w:t>
       </w:r>
     </w:p>
     <w:p>
@@ -14435,13 +14697,42 @@
         <w:rPr>
           <w:rFonts w:ascii="Arial" w:hAnsi="Arial" w:cs="Arial"/>
         </w:rPr>
-        <w:t xml:space="preserve">La fecundación externa es más usada por animales acuáticos y anfibios, pues </w:t>
-      </w:r>
-      <w:r>
-        <w:rPr>
-          <w:rFonts w:ascii="Arial" w:hAnsi="Arial" w:cs="Arial"/>
-        </w:rPr>
-        <w:t xml:space="preserve">en el agua los espermatozoides pueden nadar para llegar hasta el óvulo. En </w:t>
+        <w:t xml:space="preserve">La fecundación externa es más usada por </w:t>
+      </w:r>
+      <w:commentRangeStart w:id="90"/>
+      <w:r>
+        <w:rPr>
+          <w:rFonts w:ascii="Arial" w:hAnsi="Arial" w:cs="Arial"/>
+        </w:rPr>
+        <w:t xml:space="preserve">animales acuáticos </w:t>
+      </w:r>
+      <w:commentRangeEnd w:id="90"/>
+      <w:r>
+        <w:rPr>
+          <w:rStyle w:val="Refdecomentario"/>
+          <w:rFonts w:ascii="Calibri" w:eastAsia="Calibri" w:hAnsi="Calibri" w:cs="Times New Roman"/>
+          <w:lang w:val="es-MX"/>
+        </w:rPr>
+        <w:commentReference w:id="90"/>
+      </w:r>
+      <w:r>
+        <w:rPr>
+          <w:rFonts w:ascii="Arial" w:hAnsi="Arial" w:cs="Arial"/>
+        </w:rPr>
+        <w:t xml:space="preserve">y anfibios, pues </w:t>
+      </w:r>
+      <w:r>
+        <w:rPr>
+          <w:rFonts w:ascii="Arial" w:hAnsi="Arial" w:cs="Arial"/>
+        </w:rPr>
+        <w:t xml:space="preserve">en el agua los espermatozoides pueden nadar para llegar hasta el óvulo. </w:t>
+      </w:r>
+      <w:commentRangeStart w:id="91"/>
+      <w:r>
+        <w:rPr>
+          <w:rFonts w:ascii="Arial" w:hAnsi="Arial" w:cs="Arial"/>
+        </w:rPr>
+        <w:t xml:space="preserve">En </w:t>
       </w:r>
       <w:r>
         <w:rPr>
@@ -14472,6 +14763,15 @@
           <w:rFonts w:ascii="Arial" w:hAnsi="Arial" w:cs="Arial"/>
         </w:rPr>
         <w:t xml:space="preserve">espermatozoide no puede nadar. </w:t>
+      </w:r>
+      <w:commentRangeEnd w:id="91"/>
+      <w:r>
+        <w:rPr>
+          <w:rStyle w:val="Refdecomentario"/>
+          <w:rFonts w:ascii="Calibri" w:eastAsia="Calibri" w:hAnsi="Calibri" w:cs="Times New Roman"/>
+          <w:lang w:val="es-MX"/>
+        </w:rPr>
+        <w:commentReference w:id="91"/>
       </w:r>
     </w:p>
     <w:p>
@@ -14588,11 +14888,20 @@
                 <w:rFonts w:ascii="Arial" w:hAnsi="Arial" w:cs="Arial"/>
               </w:rPr>
             </w:pPr>
+            <w:commentRangeStart w:id="92"/>
             <w:r>
               <w:rPr>
                 <w:rFonts w:ascii="Arial" w:hAnsi="Arial" w:cs="Arial"/>
               </w:rPr>
               <w:t>Imagen de un embrión humano</w:t>
+            </w:r>
+            <w:commentRangeEnd w:id="92"/>
+            <w:r>
+              <w:rPr>
+                <w:rStyle w:val="Refdecomentario"/>
+                <w:rFonts w:ascii="Calibri" w:eastAsia="Calibri" w:hAnsi="Calibri" w:cs="Times New Roman"/>
+              </w:rPr>
+              <w:commentReference w:id="92"/>
             </w:r>
           </w:p>
         </w:tc>
@@ -14679,6 +14988,7 @@
                 <w:rFonts w:ascii="Arial" w:hAnsi="Arial" w:cs="Arial"/>
               </w:rPr>
             </w:pPr>
+            <w:commentRangeStart w:id="93"/>
             <w:r>
               <w:rPr>
                 <w:rFonts w:ascii="Arial" w:hAnsi="Arial" w:cs="Arial"/>
@@ -14734,6 +15044,14 @@
                 </wp:inline>
               </w:drawing>
             </w:r>
+            <w:commentRangeEnd w:id="93"/>
+            <w:r>
+              <w:rPr>
+                <w:rStyle w:val="Refdecomentario"/>
+                <w:rFonts w:ascii="Calibri" w:eastAsia="Calibri" w:hAnsi="Calibri" w:cs="Times New Roman"/>
+              </w:rPr>
+              <w:commentReference w:id="93"/>
+            </w:r>
           </w:p>
           <w:p>
             <w:pPr>
@@ -14788,7 +15106,19 @@
               <w:rPr>
                 <w:rFonts w:ascii="Arial" w:hAnsi="Arial" w:cs="Arial"/>
               </w:rPr>
-              <w:t>El texto de la tercera imagen se cambia de “desarrollo embrionario” a “se forma un cigoto que crece para forma un nuevo individuo”</w:t>
+              <w:t>El texto de la tercera imagen se cambia de “desarrollo embrionario” a “se forma un cigoto que crece para forma</w:t>
+            </w:r>
+            <w:r>
+              <w:rPr>
+                <w:rFonts w:ascii="Arial" w:hAnsi="Arial" w:cs="Arial"/>
+              </w:rPr>
+              <w:t>r</w:t>
+            </w:r>
+            <w:r>
+              <w:rPr>
+                <w:rFonts w:ascii="Arial" w:hAnsi="Arial" w:cs="Arial"/>
+              </w:rPr>
+              <w:t xml:space="preserve"> un nuevo individuo”</w:t>
             </w:r>
           </w:p>
           <w:p>
@@ -14896,7 +15226,14 @@
         <w:rPr>
           <w:rFonts w:ascii="Arial" w:hAnsi="Arial" w:cs="Arial"/>
         </w:rPr>
-        <w:t xml:space="preserve">Cuando se ha formado el cigoto, este se divide en más células para comenzar a formar el cuerpo del animal. Se habla de cigoto cuando apenas hay una sola célula, pero en cuanto hay más de una se habla de </w:t>
+        <w:t xml:space="preserve">Cuando se ha formado el cigoto, este se divide en más células para comenzar a formar el cuerpo del animal. </w:t>
+      </w:r>
+      <w:commentRangeStart w:id="94"/>
+      <w:r>
+        <w:rPr>
+          <w:rFonts w:ascii="Arial" w:hAnsi="Arial" w:cs="Arial"/>
+        </w:rPr>
+        <w:t xml:space="preserve">Se habla de cigoto cuando apenas hay una sola célula, pero en cuanto hay más de una se habla de </w:t>
       </w:r>
       <w:r>
         <w:rPr>
@@ -14905,11 +15242,54 @@
         </w:rPr>
         <w:t>embrión</w:t>
       </w:r>
-      <w:r>
-        <w:rPr>
-          <w:rFonts w:ascii="Arial" w:hAnsi="Arial" w:cs="Arial"/>
-        </w:rPr>
-        <w:t xml:space="preserve">. Durante la etapa de embrión el animal va tomando forma y se empiezan a crear los órganos. Una vez estén formados órganos que funcionen y ya se puedan distinguir las extremidades (es decir, patas, alas, brazos o piernas, según cada animal), el embrión pasa a llamarse </w:t>
+      <w:commentRangeEnd w:id="94"/>
+      <w:r>
+        <w:rPr>
+          <w:rStyle w:val="Refdecomentario"/>
+          <w:rFonts w:ascii="Calibri" w:eastAsia="Calibri" w:hAnsi="Calibri" w:cs="Times New Roman"/>
+          <w:lang w:val="es-MX"/>
+        </w:rPr>
+        <w:commentReference w:id="94"/>
+      </w:r>
+      <w:r>
+        <w:rPr>
+          <w:rFonts w:ascii="Arial" w:hAnsi="Arial" w:cs="Arial"/>
+        </w:rPr>
+        <w:t>. Durante la etapa de embrión</w:t>
+      </w:r>
+      <w:r>
+        <w:rPr>
+          <w:rFonts w:ascii="Arial" w:hAnsi="Arial" w:cs="Arial"/>
+        </w:rPr>
+        <w:t>,</w:t>
+      </w:r>
+      <w:r>
+        <w:rPr>
+          <w:rFonts w:ascii="Arial" w:hAnsi="Arial" w:cs="Arial"/>
+        </w:rPr>
+        <w:t xml:space="preserve"> el animal </w:t>
+      </w:r>
+      <w:commentRangeStart w:id="95"/>
+      <w:r>
+        <w:rPr>
+          <w:rFonts w:ascii="Arial" w:hAnsi="Arial" w:cs="Arial"/>
+        </w:rPr>
+        <w:t xml:space="preserve">va tomando forma </w:t>
+      </w:r>
+      <w:commentRangeEnd w:id="95"/>
+      <w:r>
+        <w:rPr>
+          <w:rStyle w:val="Refdecomentario"/>
+          <w:rFonts w:ascii="Calibri" w:eastAsia="Calibri" w:hAnsi="Calibri" w:cs="Times New Roman"/>
+          <w:lang w:val="es-MX"/>
+        </w:rPr>
+        <w:commentReference w:id="95"/>
+      </w:r>
+      <w:r>
+        <w:rPr>
+          <w:rFonts w:ascii="Arial" w:hAnsi="Arial" w:cs="Arial"/>
+        </w:rPr>
+        <w:t xml:space="preserve">y se empiezan a crear los órganos. Una vez estén formados órganos que funcionen y ya se puedan distinguir las extremidades (es decir, patas, alas, brazos o piernas, según cada animal), el embrión pasa a llamarse </w:t>
       </w:r>
       <w:r>
         <w:rPr>
@@ -15142,11 +15522,26 @@
                 <w:rFonts w:ascii="Arial" w:hAnsi="Arial" w:cs="Arial"/>
               </w:rPr>
             </w:pPr>
-            <w:r>
-              <w:rPr>
-                <w:rFonts w:ascii="Arial" w:hAnsi="Arial" w:cs="Arial"/>
-              </w:rPr>
-              <w:t>Los embriones de los distintos animales son muy parecidos entre sí; ¿puedes creer que el de la foto es un embrión humano? Tiene tan sólo 5 semanas.</w:t>
+            <w:commentRangeStart w:id="96"/>
+            <w:r>
+              <w:rPr>
+                <w:rFonts w:ascii="Arial" w:hAnsi="Arial" w:cs="Arial"/>
+              </w:rPr>
+              <w:t>Los embriones de los distintos animales son muy parecidos entre sí</w:t>
+            </w:r>
+            <w:commentRangeEnd w:id="96"/>
+            <w:r>
+              <w:rPr>
+                <w:rStyle w:val="Refdecomentario"/>
+                <w:rFonts w:ascii="Calibri" w:eastAsia="Calibri" w:hAnsi="Calibri" w:cs="Times New Roman"/>
+              </w:rPr>
+              <w:commentReference w:id="96"/>
+            </w:r>
+            <w:r>
+              <w:rPr>
+                <w:rFonts w:ascii="Arial" w:hAnsi="Arial" w:cs="Arial"/>
+              </w:rPr>
+              <w:t>; ¿puedes creer que el de la foto es un embrión humano? Tiene tan sólo 5 semanas.</w:t>
             </w:r>
           </w:p>
         </w:tc>
@@ -15207,7 +15602,19 @@
         <w:rPr>
           <w:rFonts w:ascii="Arial" w:hAnsi="Arial" w:cs="Arial"/>
         </w:rPr>
-        <w:t>. También, puede que se desarrolle dentro o fuera de un huevo. Según esto, los animales se clasificarían en distintos grupo, dependiendo de dónde crezca el embrión. Estos grupos son:</w:t>
+        <w:t>. También, puede que se desarrolle dentro o fuera de un huevo. Según esto, los animales se clasificarían en distintos grupo</w:t>
+      </w:r>
+      <w:r>
+        <w:rPr>
+          <w:rFonts w:ascii="Arial" w:hAnsi="Arial" w:cs="Arial"/>
+        </w:rPr>
+        <w:t>s</w:t>
+      </w:r>
+      <w:r>
+        <w:rPr>
+          <w:rFonts w:ascii="Arial" w:hAnsi="Arial" w:cs="Arial"/>
+        </w:rPr>
+        <w:t>, dependiendo de dónde crezca el embrión. Estos grupos son:</w:t>
       </w:r>
     </w:p>
     <w:p>
@@ -15297,7 +15704,14 @@
         <w:rPr>
           <w:rFonts w:ascii="Arial" w:hAnsi="Arial" w:cs="Arial"/>
         </w:rPr>
-        <w:t xml:space="preserve">icientemente grandes, lo rompen para salir. Este momento se conoce como </w:t>
+        <w:t>icientemente grandes, lo rompen para salir</w:t>
+      </w:r>
+      <w:commentRangeStart w:id="97"/>
+      <w:r>
+        <w:rPr>
+          <w:rFonts w:ascii="Arial" w:hAnsi="Arial" w:cs="Arial"/>
+        </w:rPr>
+        <w:t xml:space="preserve">. Este momento se conoce como </w:t>
       </w:r>
       <w:r>
         <w:rPr>
@@ -15306,6 +15720,15 @@
         </w:rPr>
         <w:t>eclosión</w:t>
       </w:r>
+      <w:commentRangeEnd w:id="97"/>
+      <w:r>
+        <w:rPr>
+          <w:rStyle w:val="Refdecomentario"/>
+          <w:rFonts w:ascii="Calibri" w:eastAsia="Calibri" w:hAnsi="Calibri" w:cs="Times New Roman"/>
+          <w:lang w:val="es-MX"/>
+        </w:rPr>
+        <w:commentReference w:id="97"/>
+      </w:r>
       <w:r>
         <w:rPr>
           <w:rFonts w:ascii="Arial" w:hAnsi="Arial" w:cs="Arial"/>
@@ -15370,6 +15793,7 @@
           <w:rFonts w:ascii="Arial" w:hAnsi="Arial" w:cs="Arial"/>
         </w:rPr>
       </w:pPr>
+      <w:commentRangeStart w:id="98"/>
       <w:r>
         <w:rPr>
           <w:rFonts w:ascii="Arial" w:hAnsi="Arial" w:cs="Arial"/>
@@ -15408,11 +15832,20 @@
         </w:rPr>
         <w:t xml:space="preserve">, como por </w:t>
       </w:r>
-      <w:r>
-        <w:rPr>
-          <w:rFonts w:ascii="Arial" w:hAnsi="Arial" w:cs="Arial"/>
+      <w:commentRangeEnd w:id="98"/>
+      <w:r>
+        <w:rPr>
+          <w:rStyle w:val="Refdecomentario"/>
+          <w:rFonts w:ascii="Calibri" w:eastAsia="Calibri" w:hAnsi="Calibri" w:cs="Times New Roman"/>
+          <w:lang w:val="es-MX"/>
         </w:rPr>
         <w:lastRenderedPageBreak/>
+        <w:commentReference w:id="98"/>
+      </w:r>
+      <w:r>
+        <w:rPr>
+          <w:rFonts w:ascii="Arial" w:hAnsi="Arial" w:cs="Arial"/>
+        </w:rPr>
         <w:t xml:space="preserve">ejemplo las vacas, los gatos o los humanos. </w:t>
       </w:r>
       <w:r>
@@ -15426,6 +15859,12 @@
           <w:rFonts w:ascii="Arial" w:hAnsi="Arial" w:cs="Arial"/>
         </w:rPr>
         <w:t>unas ranas o ciertas lagartijas, por ejemplo.</w:t>
+      </w:r>
+      <w:r>
+        <w:rPr>
+          <w:rFonts w:ascii="Arial" w:hAnsi="Arial" w:cs="Arial"/>
+        </w:rPr>
+        <w:tab/>
       </w:r>
     </w:p>
     <w:p>
@@ -15749,7 +16188,29 @@
               <w:rPr>
                 <w:rFonts w:ascii="Arial" w:hAnsi="Arial" w:cs="Arial"/>
               </w:rPr>
-              <w:t xml:space="preserve"> ayuda a los estudiantes a conocer los distintos tipos de reproducción que existen en el reino animal, tanto si son de carácter sexual como asexual, y a distinguir las diferencias que se dan entre ellos.</w:t>
+              <w:t xml:space="preserve"> ayuda a los estudiantes a conocer los distintos tipos de reproducción que existen en el reino animal, tanto </w:t>
+            </w:r>
+            <w:commentRangeStart w:id="99"/>
+            <w:r>
+              <w:rPr>
+                <w:rFonts w:ascii="Arial" w:hAnsi="Arial" w:cs="Arial"/>
+              </w:rPr>
+              <w:t xml:space="preserve">si son </w:t>
+            </w:r>
+            <w:commentRangeEnd w:id="99"/>
+            <w:r>
+              <w:rPr>
+                <w:rStyle w:val="Refdecomentario"/>
+                <w:rFonts w:ascii="Calibri" w:eastAsia="Calibri" w:hAnsi="Calibri"/>
+                <w:lang w:val="es-MX" w:eastAsia="en-US"/>
+              </w:rPr>
+              <w:commentReference w:id="99"/>
+            </w:r>
+            <w:r>
+              <w:rPr>
+                <w:rFonts w:ascii="Arial" w:hAnsi="Arial" w:cs="Arial"/>
+              </w:rPr>
+              <w:t>de carácter sexual como asexual, y a distinguir las diferencias que se dan entre ellos.</w:t>
             </w:r>
           </w:p>
           <w:p>
@@ -15817,7 +16278,29 @@
               <w:rPr>
                 <w:rFonts w:ascii="Arial" w:hAnsi="Arial" w:cs="Arial"/>
               </w:rPr>
-              <w:t>- ¿Qué es la reproducción sexual? ¿Y la asexual?</w:t>
+              <w:t>- ¿Qué es la reproducción sexual</w:t>
+            </w:r>
+            <w:commentRangeStart w:id="100"/>
+            <w:r>
+              <w:rPr>
+                <w:rFonts w:ascii="Arial" w:hAnsi="Arial" w:cs="Arial"/>
+              </w:rPr>
+              <w:t>? ¿</w:t>
+            </w:r>
+            <w:commentRangeEnd w:id="100"/>
+            <w:r>
+              <w:rPr>
+                <w:rStyle w:val="Refdecomentario"/>
+                <w:rFonts w:ascii="Calibri" w:eastAsia="Calibri" w:hAnsi="Calibri"/>
+                <w:lang w:val="es-MX" w:eastAsia="en-US"/>
+              </w:rPr>
+              <w:commentReference w:id="100"/>
+            </w:r>
+            <w:r>
+              <w:rPr>
+                <w:rFonts w:ascii="Arial" w:hAnsi="Arial" w:cs="Arial"/>
+              </w:rPr>
+              <w:t>Y la asexual?</w:t>
             </w:r>
           </w:p>
           <w:p>
@@ -16590,6 +17073,7 @@
               </w:rPr>
               <w:t>- La </w:t>
             </w:r>
+            <w:commentRangeStart w:id="101"/>
             <w:r>
               <w:rPr>
                 <w:rFonts w:ascii="Arial" w:eastAsia="Times New Roman" w:hAnsi="Arial" w:cs="Arial"/>
@@ -16599,6 +17083,14 @@
               </w:rPr>
               <w:t>escisión</w:t>
             </w:r>
+            <w:commentRangeEnd w:id="101"/>
+            <w:r>
+              <w:rPr>
+                <w:rStyle w:val="Refdecomentario"/>
+                <w:rFonts w:ascii="Calibri" w:eastAsia="Calibri" w:hAnsi="Calibri" w:cs="Times New Roman"/>
+              </w:rPr>
+              <w:commentReference w:id="101"/>
+            </w:r>
             <w:r>
               <w:rPr>
                 <w:rFonts w:ascii="Arial" w:eastAsia="Times New Roman" w:hAnsi="Arial" w:cs="Arial"/>
@@ -17096,7 +17588,14 @@
         <w:rPr>
           <w:rFonts w:ascii="Arial" w:hAnsi="Arial" w:cs="Arial"/>
         </w:rPr>
-        <w:t xml:space="preserve">. Los machos de nuestra especie son los </w:t>
+        <w:t xml:space="preserve">. </w:t>
+      </w:r>
+      <w:commentRangeStart w:id="102"/>
+      <w:r>
+        <w:rPr>
+          <w:rFonts w:ascii="Arial" w:hAnsi="Arial" w:cs="Arial"/>
+        </w:rPr>
+        <w:t xml:space="preserve">Los machos de nuestra especie son los </w:t>
       </w:r>
       <w:r>
         <w:rPr>
@@ -17124,6 +17623,15 @@
         </w:rPr>
         <w:t xml:space="preserve">, que producen óvulos. </w:t>
       </w:r>
+      <w:commentRangeEnd w:id="102"/>
+      <w:r>
+        <w:rPr>
+          <w:rStyle w:val="Refdecomentario"/>
+          <w:rFonts w:ascii="Calibri" w:eastAsia="Calibri" w:hAnsi="Calibri" w:cs="Times New Roman"/>
+          <w:lang w:val="es-MX"/>
+        </w:rPr>
+        <w:commentReference w:id="102"/>
+      </w:r>
     </w:p>
     <w:p>
       <w:pPr>
@@ -17140,6 +17648,7 @@
           <w:rFonts w:ascii="Arial" w:hAnsi="Arial" w:cs="Arial"/>
         </w:rPr>
       </w:pPr>
+      <w:commentRangeStart w:id="103"/>
       <w:r>
         <w:rPr>
           <w:rFonts w:ascii="Arial" w:hAnsi="Arial" w:cs="Arial"/>
@@ -17189,6 +17698,15 @@
           <w:rFonts w:ascii="Arial" w:hAnsi="Arial" w:cs="Arial"/>
         </w:rPr>
         <w:t>, y no lo hace dentro de un huevo.</w:t>
+      </w:r>
+      <w:commentRangeEnd w:id="103"/>
+      <w:r>
+        <w:rPr>
+          <w:rStyle w:val="Refdecomentario"/>
+          <w:rFonts w:ascii="Calibri" w:eastAsia="Calibri" w:hAnsi="Calibri" w:cs="Times New Roman"/>
+          <w:lang w:val="es-MX"/>
+        </w:rPr>
+        <w:commentReference w:id="103"/>
       </w:r>
     </w:p>
     <w:p>
@@ -17353,7 +17871,28 @@
               <w:rPr>
                 <w:rFonts w:ascii="Arial" w:hAnsi="Arial" w:cs="Arial"/>
               </w:rPr>
-              <w:t xml:space="preserve">; es por eso que los embarazos en adolescentes son más peligrosos, tanto para el cuerpo de la madre como para el bebé. </w:t>
+              <w:t xml:space="preserve">; es por eso que los embarazos en adolescentes </w:t>
+            </w:r>
+            <w:commentRangeStart w:id="104"/>
+            <w:r>
+              <w:rPr>
+                <w:rFonts w:ascii="Arial" w:hAnsi="Arial" w:cs="Arial"/>
+              </w:rPr>
+              <w:t>son más peligrosos</w:t>
+            </w:r>
+            <w:commentRangeEnd w:id="104"/>
+            <w:r>
+              <w:rPr>
+                <w:rStyle w:val="Refdecomentario"/>
+                <w:rFonts w:ascii="Calibri" w:eastAsia="Calibri" w:hAnsi="Calibri" w:cs="Times New Roman"/>
+              </w:rPr>
+              <w:commentReference w:id="104"/>
+            </w:r>
+            <w:r>
+              <w:rPr>
+                <w:rFonts w:ascii="Arial" w:hAnsi="Arial" w:cs="Arial"/>
+              </w:rPr>
+              <w:t xml:space="preserve">, tanto para el cuerpo de la madre como para el bebé. </w:t>
             </w:r>
           </w:p>
         </w:tc>
@@ -17423,13 +17962,57 @@
         <w:rPr>
           <w:rFonts w:ascii="Arial" w:hAnsi="Arial" w:cs="Arial"/>
         </w:rPr>
-        <w:t>Para reproducirse, en la especie humana se necesitan los órganos sexuales. Esto es, órganos que cumplen alguna función especial en la reproducción.</w:t>
-      </w:r>
-      <w:r>
-        <w:rPr>
-          <w:rFonts w:ascii="Arial" w:hAnsi="Arial" w:cs="Arial"/>
-        </w:rPr>
-        <w:t xml:space="preserve"> Veámoslos de manera muy resumida, pues en el bachillerato los estudiarás con más detalle. </w:t>
+        <w:t xml:space="preserve">Para reproducirse, en la especie humana se necesitan los órganos sexuales. </w:t>
+      </w:r>
+      <w:commentRangeStart w:id="105"/>
+      <w:r>
+        <w:rPr>
+          <w:rFonts w:ascii="Arial" w:hAnsi="Arial" w:cs="Arial"/>
+        </w:rPr>
+        <w:t>Esto es, órganos que cumplen alguna función especial en la reproducción</w:t>
+      </w:r>
+      <w:commentRangeEnd w:id="105"/>
+      <w:r>
+        <w:rPr>
+          <w:rStyle w:val="Refdecomentario"/>
+          <w:rFonts w:ascii="Calibri" w:eastAsia="Calibri" w:hAnsi="Calibri" w:cs="Times New Roman"/>
+          <w:lang w:val="es-MX"/>
+        </w:rPr>
+        <w:commentReference w:id="105"/>
+      </w:r>
+      <w:r>
+        <w:rPr>
+          <w:rFonts w:ascii="Arial" w:hAnsi="Arial" w:cs="Arial"/>
+        </w:rPr>
+        <w:t>.</w:t>
+      </w:r>
+      <w:r>
+        <w:rPr>
+          <w:rFonts w:ascii="Arial" w:hAnsi="Arial" w:cs="Arial"/>
+        </w:rPr>
+        <w:t xml:space="preserve"> </w:t>
+      </w:r>
+      <w:commentRangeStart w:id="106"/>
+      <w:r>
+        <w:rPr>
+          <w:rFonts w:ascii="Arial" w:hAnsi="Arial" w:cs="Arial"/>
+        </w:rPr>
+        <w:t>Veámoslos de manera muy resumida, pues en el bachillerato los estudiarás con más detalle</w:t>
+      </w:r>
+      <w:commentRangeEnd w:id="106"/>
+      <w:r>
+        <w:rPr>
+          <w:rStyle w:val="Refdecomentario"/>
+          <w:rFonts w:ascii="Calibri" w:eastAsia="Calibri" w:hAnsi="Calibri" w:cs="Times New Roman"/>
+          <w:lang w:val="es-MX"/>
+        </w:rPr>
+        <w:commentReference w:id="106"/>
+      </w:r>
+      <w:r>
+        <w:rPr>
+          <w:rFonts w:ascii="Arial" w:hAnsi="Arial" w:cs="Arial"/>
+        </w:rPr>
+        <w:t xml:space="preserve">. </w:t>
       </w:r>
     </w:p>
     <w:p>
@@ -17770,6 +18353,7 @@
                 <w:rFonts w:ascii="Arial" w:hAnsi="Arial" w:cs="Arial"/>
               </w:rPr>
             </w:pPr>
+            <w:commentRangeStart w:id="107"/>
             <w:r>
               <w:rPr>
                 <w:rFonts w:ascii="Arial" w:hAnsi="Arial" w:cs="Arial"/>
@@ -17781,6 +18365,14 @@
                 <w:rFonts w:ascii="Arial" w:hAnsi="Arial" w:cs="Arial"/>
               </w:rPr>
               <w:t xml:space="preserve">Deben aparecer con su nombre y una flecha los testículos y el pene. </w:t>
+            </w:r>
+            <w:commentRangeEnd w:id="107"/>
+            <w:r>
+              <w:rPr>
+                <w:rStyle w:val="Refdecomentario"/>
+                <w:rFonts w:ascii="Calibri" w:eastAsia="Calibri" w:hAnsi="Calibri" w:cs="Times New Roman"/>
+              </w:rPr>
+              <w:commentReference w:id="107"/>
             </w:r>
           </w:p>
           <w:p>
@@ -17796,7 +18388,28 @@
               <w:rPr>
                 <w:rFonts w:ascii="Arial" w:hAnsi="Arial" w:cs="Arial"/>
               </w:rPr>
-              <w:t xml:space="preserve">La ilustración se debe hacer dentro del contorno de una figura masculina: ver figura de ejemplo en la imagen 16 (aparato reproductor femenino), con el código de </w:t>
+              <w:t xml:space="preserve">La ilustración se debe hacer dentro del contorno de una figura masculina: ver figura de ejemplo en </w:t>
+            </w:r>
+            <w:commentRangeStart w:id="109"/>
+            <w:r>
+              <w:rPr>
+                <w:rFonts w:ascii="Arial" w:hAnsi="Arial" w:cs="Arial"/>
+              </w:rPr>
+              <w:t>la imagen 16</w:t>
+            </w:r>
+            <w:commentRangeEnd w:id="109"/>
+            <w:r>
+              <w:rPr>
+                <w:rStyle w:val="Refdecomentario"/>
+                <w:rFonts w:ascii="Calibri" w:eastAsia="Calibri" w:hAnsi="Calibri" w:cs="Times New Roman"/>
+              </w:rPr>
+              <w:commentReference w:id="109"/>
+            </w:r>
+            <w:r>
+              <w:rPr>
+                <w:rFonts w:ascii="Arial" w:hAnsi="Arial" w:cs="Arial"/>
+              </w:rPr>
+              <w:t xml:space="preserve"> (aparato reproductor femenino), con el código de </w:t>
             </w:r>
             <w:proofErr w:type="spellStart"/>
             <w:r>
@@ -17938,11 +18551,27 @@
           <w:rFonts w:ascii="Arial" w:hAnsi="Arial" w:cs="Arial"/>
         </w:rPr>
       </w:pPr>
-      <w:r>
-        <w:rPr>
-          <w:rFonts w:ascii="Arial" w:hAnsi="Arial" w:cs="Arial"/>
-        </w:rPr>
-        <w:t xml:space="preserve">Como tenemos fecundación interna, los espermatozoides deben entrar al cuerpo de la mujer para lograr la fecundación. El lugar por el que entran es la </w:t>
+      <w:commentRangeStart w:id="110"/>
+      <w:r>
+        <w:rPr>
+          <w:rFonts w:ascii="Arial" w:hAnsi="Arial" w:cs="Arial"/>
+        </w:rPr>
+        <w:t>Como tenemos fecundación interna</w:t>
+      </w:r>
+      <w:commentRangeEnd w:id="110"/>
+      <w:r>
+        <w:rPr>
+          <w:rStyle w:val="Refdecomentario"/>
+          <w:rFonts w:ascii="Calibri" w:eastAsia="Calibri" w:hAnsi="Calibri" w:cs="Times New Roman"/>
+          <w:lang w:val="es-MX"/>
+        </w:rPr>
+        <w:commentReference w:id="110"/>
+      </w:r>
+      <w:r>
+        <w:rPr>
+          <w:rFonts w:ascii="Arial" w:hAnsi="Arial" w:cs="Arial"/>
+        </w:rPr>
+        <w:t xml:space="preserve">, los espermatozoides deben entrar al cuerpo de la mujer para lograr la fecundación. El lugar por el que entran es la </w:t>
       </w:r>
       <w:r>
         <w:rPr>
@@ -18404,11 +19033,27 @@
           <w:b/>
         </w:rPr>
       </w:pPr>
-      <w:r>
-        <w:rPr>
-          <w:rFonts w:ascii="Arial" w:hAnsi="Arial" w:cs="Arial"/>
-        </w:rPr>
-        <w:t xml:space="preserve">En los hombres, </w:t>
+      <w:commentRangeStart w:id="111"/>
+      <w:r>
+        <w:rPr>
+          <w:rFonts w:ascii="Arial" w:hAnsi="Arial" w:cs="Arial"/>
+        </w:rPr>
+        <w:t>En</w:t>
+      </w:r>
+      <w:commentRangeEnd w:id="111"/>
+      <w:r>
+        <w:rPr>
+          <w:rStyle w:val="Refdecomentario"/>
+          <w:rFonts w:ascii="Calibri" w:eastAsia="Calibri" w:hAnsi="Calibri" w:cs="Times New Roman"/>
+          <w:lang w:val="es-MX"/>
+        </w:rPr>
+        <w:commentReference w:id="111"/>
+      </w:r>
+      <w:r>
+        <w:rPr>
+          <w:rFonts w:ascii="Arial" w:hAnsi="Arial" w:cs="Arial"/>
+        </w:rPr>
+        <w:t xml:space="preserve"> los hombres, </w:t>
       </w:r>
       <w:r>
         <w:rPr>
@@ -18434,6 +19079,12 @@
         </w:rPr>
         <w:t>comienza en la adolescencia. Estos se producen continuamente a lo largo de toda la vida del hombre.</w:t>
       </w:r>
+      <w:r>
+        <w:rPr>
+          <w:rFonts w:ascii="Arial" w:hAnsi="Arial" w:cs="Arial"/>
+        </w:rPr>
+        <w:t xml:space="preserve"> </w:t>
+      </w:r>
     </w:p>
     <w:p>
       <w:pPr>
@@ -18450,6 +19101,7 @@
           <w:rFonts w:ascii="Arial" w:hAnsi="Arial" w:cs="Arial"/>
         </w:rPr>
       </w:pPr>
+      <w:commentRangeStart w:id="112"/>
       <w:r>
         <w:rPr>
           <w:rFonts w:ascii="Arial" w:hAnsi="Arial" w:cs="Arial"/>
@@ -18468,6 +19120,15 @@
           <w:rFonts w:ascii="Arial" w:hAnsi="Arial" w:cs="Arial"/>
         </w:rPr>
         <w:t>. Básicamente, el ciclo menstrual es un ciclo en el que la mujer alista un óvulo para que sea fecundado, y si este no se fecunda, lo desecha y prepara uno nuevo.</w:t>
+      </w:r>
+      <w:commentRangeEnd w:id="112"/>
+      <w:r>
+        <w:rPr>
+          <w:rStyle w:val="Refdecomentario"/>
+          <w:rFonts w:ascii="Calibri" w:eastAsia="Calibri" w:hAnsi="Calibri" w:cs="Times New Roman"/>
+          <w:lang w:val="es-MX"/>
+        </w:rPr>
+        <w:commentReference w:id="112"/>
       </w:r>
     </w:p>
     <w:p>
@@ -18737,6 +19398,7 @@
         </w:rPr>
         <w:t>SECCIÓN 3</w:t>
       </w:r>
+      <w:commentRangeStart w:id="113"/>
       <w:r>
         <w:rPr>
           <w:rFonts w:ascii="Arial" w:hAnsi="Arial" w:cs="Arial"/>
@@ -18756,6 +19418,15 @@
           <w:b/>
         </w:rPr>
         <w:t>4.3.2 El ciclo menstrual</w:t>
+      </w:r>
+      <w:commentRangeEnd w:id="113"/>
+      <w:r>
+        <w:rPr>
+          <w:rStyle w:val="Refdecomentario"/>
+          <w:rFonts w:ascii="Calibri" w:eastAsia="Calibri" w:hAnsi="Calibri" w:cs="Times New Roman"/>
+          <w:lang w:val="es-MX"/>
+        </w:rPr>
+        <w:commentReference w:id="113"/>
       </w:r>
     </w:p>
     <w:p>
@@ -22869,13 +23540,7 @@
         <w:annotationRef/>
       </w:r>
       <w:r>
-        <w:t>Sería mejor “</w:t>
-      </w:r>
-      <w:r>
-        <w:t>….solamente se reproducen de forma asexual, como por ejemplo….</w:t>
-      </w:r>
-      <w:r>
-        <w:t>”</w:t>
+        <w:t>Sería mejor “….solamente se reproducen de forma asexual, como por ejemplo….”</w:t>
       </w:r>
     </w:p>
   </w:comment>
@@ -23171,13 +23836,7 @@
         <w:annotationRef/>
       </w:r>
       <w:r>
-        <w:t xml:space="preserve">Mirar si se podría manejar como: “Debido a la mezcla de las características es que existen diferencias entre los </w:t>
-      </w:r>
-      <w:r>
-        <w:t xml:space="preserve">individuos </w:t>
-      </w:r>
-      <w:r>
-        <w:t>de una misma especie; por ejemplo, en los seres humanos, el color de la piel, de ojos, el tamaño, etc….”</w:t>
+        <w:t>Mirar si se podría manejar como: “Debido a la mezcla de las características es que existen diferencias entre los individuos de una misma especie; por ejemplo, en los seres humanos, el color de la piel, de ojos, el tamaño, etc….”</w:t>
       </w:r>
     </w:p>
   </w:comment>
@@ -23193,19 +23852,7 @@
         <w:annotationRef/>
       </w:r>
       <w:r>
-        <w:t xml:space="preserve">Decir mejores es confuso,  explicar quizás que </w:t>
-      </w:r>
-      <w:r>
-        <w:t>pueden estar mejor adaptados al</w:t>
-      </w:r>
-      <w:r>
-        <w:t xml:space="preserve"> ambiente</w:t>
-      </w:r>
-      <w:r>
-        <w:t xml:space="preserve"> o algo por el estilo</w:t>
-      </w:r>
-      <w:r>
-        <w:t>.</w:t>
+        <w:t>Decir mejores es confuso,  explicar quizás que pueden estar mejor adaptados al ambiente o algo por el estilo.</w:t>
       </w:r>
     </w:p>
   </w:comment>
@@ -23237,46 +23884,7 @@
         <w:annotationRef/>
       </w:r>
       <w:r>
-        <w:t xml:space="preserve">Aunque vas a encontrar varios comentarios </w:t>
-      </w:r>
-      <w:r>
-        <w:t xml:space="preserve">acerca de </w:t>
-      </w:r>
-      <w:r>
-        <w:t xml:space="preserve">la Rep. Asexual en plantas, considero que es muy enredado hablarle a los niños de alternancia de generaciones y de hijos sexuales y asexuales, etc. Por otro lado considero que es mejor </w:t>
-      </w:r>
-      <w:r>
-        <w:t xml:space="preserve">y más sencillo de entender para los alumnos si </w:t>
-      </w:r>
-      <w:r>
-        <w:t>un</w:t>
-      </w:r>
-      <w:r>
-        <w:t>es</w:t>
-      </w:r>
-      <w:r>
-        <w:t xml:space="preserve"> esta parte asexual de la planta con el numeral 3.3. en que describes la reproducción vegetativa</w:t>
-      </w:r>
-      <w:r>
-        <w:t xml:space="preserve"> (estolones, rizomas, </w:t>
-      </w:r>
-      <w:r>
-        <w:t>etc</w:t>
-      </w:r>
-      <w:r>
-        <w:t>.</w:t>
-      </w:r>
-      <w:r>
-        <w:t>); adicionalmente, este recorte ayudaría a reducir la extensión del texto</w:t>
-      </w:r>
-      <w:r>
-        <w:t>;</w:t>
-      </w:r>
-      <w:r>
-        <w:t xml:space="preserve"> entiendo que no debe pasar de las 20 hojas aprox. </w:t>
-      </w:r>
-      <w:r>
-        <w:t xml:space="preserve"> Mira cómo ejemplo el escrito del tema en Aula planeta para que te guíes.</w:t>
+        <w:t>Aunque vas a encontrar varios comentarios acerca de la Rep. Asexual en plantas, considero que es muy enredado hablarle a los niños de alternancia de generaciones y de hijos sexuales y asexuales, etc. Por otro lado considero que es mejor y más sencillo de entender para los alumnos si unes esta parte asexual de la planta con el numeral 3.3. en que describes la reproducción vegetativa (estolones, rizomas, etc.); adicionalmente, este recorte ayudaría a reducir la extensión del texto; entiendo que no debe pasar de las 20 hojas aprox.  Mira cómo ejemplo el escrito del tema en Aula planeta para que te guíes.</w:t>
       </w:r>
     </w:p>
   </w:comment>
@@ -23296,10 +23904,7 @@
       </w:r>
       <w:proofErr w:type="spellStart"/>
       <w:r>
-        <w:t>asexual</w:t>
-      </w:r>
-      <w:r>
-        <w:t>al</w:t>
+        <w:t>asexualal</w:t>
       </w:r>
       <w:proofErr w:type="spellEnd"/>
       <w:r>
@@ -23319,22 +23924,7 @@
         <w:annotationRef/>
       </w:r>
       <w:r>
-        <w:t xml:space="preserve">Creo que es </w:t>
-      </w:r>
-      <w:r>
-        <w:t>en</w:t>
-      </w:r>
-      <w:r>
-        <w:t xml:space="preserve">redado </w:t>
-      </w:r>
-      <w:r>
-        <w:t xml:space="preserve">explicarlo de esta forma </w:t>
-      </w:r>
-      <w:r>
-        <w:t>a los niños</w:t>
-      </w:r>
-      <w:r>
-        <w:t xml:space="preserve">. Por otro lado no es correcto decir que los padres son sexuales o hijos asexuales.  (plantas con </w:t>
+        <w:t xml:space="preserve">Creo que es enredado explicarlo de esta forma a los niños. Por otro lado no es correcto decir que los padres son sexuales o hijos asexuales.  (plantas con </w:t>
       </w:r>
       <w:proofErr w:type="spellStart"/>
       <w:r>
@@ -23342,10 +23932,7 @@
       </w:r>
       <w:proofErr w:type="spellEnd"/>
       <w:r>
-        <w:t xml:space="preserve"> sexual o Rep. Asexual)</w:t>
-      </w:r>
-      <w:r>
-        <w:t xml:space="preserve"> </w:t>
+        <w:t xml:space="preserve"> sexual o Rep. Asexual) </w:t>
       </w:r>
     </w:p>
   </w:comment>
@@ -23361,16 +23948,7 @@
         <w:annotationRef/>
       </w:r>
       <w:r>
-        <w:t xml:space="preserve">Igual que el comentario inicial de esta sección. </w:t>
-      </w:r>
-      <w:r>
-        <w:t xml:space="preserve">Por lo tanto el subtítulo sólo indicaría “reproducción asexual en plantas”.  </w:t>
-      </w:r>
-      <w:r>
-        <w:t>Quizás el siguiente link sea de utilidad</w:t>
-      </w:r>
-      <w:r>
-        <w:t xml:space="preserve">: </w:t>
+        <w:t xml:space="preserve">Igual que el comentario inicial de esta sección. Por lo tanto el subtítulo sólo indicaría “reproducción asexual en plantas”.  Quizás el siguiente link sea de utilidad: </w:t>
       </w:r>
       <w:hyperlink r:id="rId2" w:anchor="/pag/4" w:history="1">
         <w:r>
@@ -23652,7 +24230,7 @@
       </w:r>
     </w:p>
   </w:comment>
-  <w:comment w:id="62" w:author="DIEGO" w:date="2015-04-20T21:30:00Z" w:initials="D">
+  <w:comment w:id="61" w:author="DIEGO" w:date="2015-04-20T21:30:00Z" w:initials="D">
     <w:p>
       <w:pPr>
         <w:pStyle w:val="Textocomentario"/>
@@ -23668,7 +24246,7 @@
       </w:r>
     </w:p>
   </w:comment>
-  <w:comment w:id="61" w:author="DIEGO" w:date="2015-04-20T21:23:00Z" w:initials="D">
+  <w:comment w:id="62" w:author="DIEGO" w:date="2015-04-20T21:23:00Z" w:initials="D">
     <w:p>
       <w:pPr>
         <w:pStyle w:val="Textocomentario"/>
@@ -23808,13 +24386,7 @@
         <w:annotationRef/>
       </w:r>
       <w:r>
-        <w:t>Está</w:t>
-      </w:r>
-      <w:r>
-        <w:t xml:space="preserve"> un poco enredada la redacci</w:t>
-      </w:r>
-      <w:r>
-        <w:t>ón. Creo que confundiría al niño.</w:t>
+        <w:t>Está un poco enredada la redacción. Creo que confundiría al niño.</w:t>
       </w:r>
     </w:p>
   </w:comment>
@@ -23842,7 +24414,7 @@
       </w:r>
     </w:p>
   </w:comment>
-  <w:comment w:id="72" w:author="DIEGO" w:date="2015-04-20T23:06:00Z" w:initials="D">
+  <w:comment w:id="72" w:author="DIEGO" w:date="2015-04-23T17:45:00Z" w:initials="D">
     <w:p>
       <w:pPr>
         <w:pStyle w:val="Textocomentario"/>
@@ -23854,14 +24426,11 @@
         <w:annotationRef/>
       </w:r>
       <w:r>
-        <w:t xml:space="preserve">Sugiero integrar este tema con la reproducción asexual de las plantas.  </w:t>
-      </w:r>
-      <w:r>
-        <w:t>Es más sencillo y fácil de entender para los estudiantes.</w:t>
+        <w:t>En el concepto de polinización estás mezclando el de fecundación. Deberían ir a parte.</w:t>
       </w:r>
     </w:p>
   </w:comment>
-  <w:comment w:id="73" w:author="DIEGO" w:date="2015-04-20T23:05:00Z" w:initials="D">
+  <w:comment w:id="73" w:author="DIEGO" w:date="2015-04-23T17:48:00Z" w:initials="D">
     <w:p>
       <w:pPr>
         <w:pStyle w:val="Textocomentario"/>
@@ -23873,11 +24442,59 @@
         <w:annotationRef/>
       </w:r>
       <w:r>
+        <w:t xml:space="preserve">Considero que hay que hacerlo más sencillo para los niños. Dejar la primera frase e indicar por ejemplo que la polinización se da por acción del viento o por insectos y que esta favorece la fecundación. </w:t>
+      </w:r>
+    </w:p>
+  </w:comment>
+  <w:comment w:id="74" w:author="DIEGO" w:date="2015-04-23T17:49:00Z" w:initials="D">
+    <w:p>
+      <w:pPr>
+        <w:pStyle w:val="Textocomentario"/>
+      </w:pPr>
+      <w:r>
+        <w:rPr>
+          <w:rStyle w:val="Refdecomentario"/>
+        </w:rPr>
+        <w:annotationRef/>
+      </w:r>
+      <w:r>
+        <w:t>En el concepto de polinización estás mezclando el de fecundación. Considero que deberían ir por separado.</w:t>
+      </w:r>
+    </w:p>
+  </w:comment>
+  <w:comment w:id="75" w:author="DIEGO" w:date="2015-04-20T23:06:00Z" w:initials="D">
+    <w:p>
+      <w:pPr>
+        <w:pStyle w:val="Textocomentario"/>
+      </w:pPr>
+      <w:r>
+        <w:rPr>
+          <w:rStyle w:val="Refdecomentario"/>
+        </w:rPr>
+        <w:annotationRef/>
+      </w:r>
+      <w:r>
+        <w:t>Sugiero integrar este tema con la reproducción asexual de las plantas.  Es más sencillo y fácil de entender para los estudiantes.</w:t>
+      </w:r>
+    </w:p>
+  </w:comment>
+  <w:comment w:id="76" w:author="DIEGO" w:date="2015-04-20T23:05:00Z" w:initials="D">
+    <w:p>
+      <w:pPr>
+        <w:pStyle w:val="Textocomentario"/>
+      </w:pPr>
+      <w:r>
+        <w:rPr>
+          <w:rStyle w:val="Refdecomentario"/>
+        </w:rPr>
+        <w:annotationRef/>
+      </w:r>
+      <w:r>
         <w:t>Creo que este párrafo sobra, se repite la información.</w:t>
       </w:r>
     </w:p>
   </w:comment>
-  <w:comment w:id="74" w:author="DIEGO" w:date="2015-04-20T23:11:00Z" w:initials="D">
+  <w:comment w:id="77" w:author="DIEGO" w:date="2015-04-20T23:11:00Z" w:initials="D">
     <w:p>
       <w:pPr>
         <w:pStyle w:val="Textocomentario"/>
@@ -23889,13 +24506,627 @@
         <w:annotationRef/>
       </w:r>
       <w:r>
-        <w:t>Considero que se podría profundizar más en la reproducción asexual por esqueje, estolones, bulbos, etc. Es más práctico para los niños entender que</w:t>
-      </w:r>
-      <w:r>
-        <w:t xml:space="preserve"> ellos mismos</w:t>
-      </w:r>
-      <w:r>
-        <w:t xml:space="preserve"> pueden reproducir una planta de diferentes formas y que quizás se motiven a hacerlo, y no entendiendo la alternancia de generaciones. </w:t>
+        <w:t xml:space="preserve">Considero que se podría profundizar más en la reproducción asexual por esqueje, estolones, bulbos, etc. Es más práctico para los niños entender que ellos mismos pueden reproducir una planta de diferentes formas y que quizás se motiven a hacerlo, y no entendiendo la alternancia de generaciones. </w:t>
+      </w:r>
+    </w:p>
+  </w:comment>
+  <w:comment w:id="78" w:author="DIEGO" w:date="2015-04-23T21:19:00Z" w:initials="D">
+    <w:p>
+      <w:pPr>
+        <w:pStyle w:val="Textocomentario"/>
+      </w:pPr>
+      <w:r>
+        <w:rPr>
+          <w:rStyle w:val="Refdecomentario"/>
+        </w:rPr>
+        <w:annotationRef/>
+      </w:r>
+      <w:r>
+        <w:t>Similar a las plantas, no es correcto decir que el animal es sexual o asexual, sino que se reproduce sexual o asexualmente. Preferible no manejar el tema de alternancia de generaciones.</w:t>
+      </w:r>
+    </w:p>
+  </w:comment>
+  <w:comment w:id="79" w:author="DIEGO" w:date="2015-04-23T21:20:00Z" w:initials="D">
+    <w:p>
+      <w:pPr>
+        <w:pStyle w:val="Textocomentario"/>
+      </w:pPr>
+      <w:r>
+        <w:rPr>
+          <w:rStyle w:val="Refdecomentario"/>
+        </w:rPr>
+        <w:annotationRef/>
+      </w:r>
+      <w:r>
+        <w:t>Tratar de adicionar una imagen en este tema, algún ejemplo o caso raro o algo que pueda llamar la atención de los niños.</w:t>
+      </w:r>
+    </w:p>
+  </w:comment>
+  <w:comment w:id="80" w:author="DIEGO" w:date="2015-04-23T22:07:00Z" w:initials="D">
+    <w:p>
+      <w:pPr>
+        <w:pStyle w:val="Textocomentario"/>
+      </w:pPr>
+      <w:r>
+        <w:rPr>
+          <w:rStyle w:val="Refdecomentario"/>
+        </w:rPr>
+        <w:annotationRef/>
+      </w:r>
+      <w:r>
+        <w:t>asexual</w:t>
+      </w:r>
+    </w:p>
+  </w:comment>
+  <w:comment w:id="81" w:author="DIEGO" w:date="2015-04-23T22:07:00Z" w:initials="D">
+    <w:p>
+      <w:pPr>
+        <w:pStyle w:val="Textocomentario"/>
+      </w:pPr>
+      <w:r>
+        <w:rPr>
+          <w:rStyle w:val="Refdecomentario"/>
+        </w:rPr>
+        <w:annotationRef/>
+      </w:r>
+      <w:r>
+        <w:t>Considero que es mejor dejarlo desde el principio como fragmentación.</w:t>
+      </w:r>
+    </w:p>
+  </w:comment>
+  <w:comment w:id="82" w:author="DIEGO" w:date="2015-04-23T23:35:00Z" w:initials="D">
+    <w:p>
+      <w:pPr>
+        <w:pStyle w:val="Textocomentario"/>
+      </w:pPr>
+      <w:r>
+        <w:rPr>
+          <w:rStyle w:val="Refdecomentario"/>
+        </w:rPr>
+        <w:annotationRef/>
+      </w:r>
+      <w:r>
+        <w:t>Un bulto no es muy claro, esta yema a viene siendo un pequeño nuevo individuo.</w:t>
+      </w:r>
+    </w:p>
+  </w:comment>
+  <w:comment w:id="83" w:author="DIEGO" w:date="2015-04-23T23:37:00Z" w:initials="D">
+    <w:p>
+      <w:pPr>
+        <w:pStyle w:val="Textocomentario"/>
+      </w:pPr>
+      <w:r>
+        <w:rPr>
+          <w:rStyle w:val="Refdecomentario"/>
+        </w:rPr>
+        <w:annotationRef/>
+      </w:r>
+      <w:r>
+        <w:t xml:space="preserve">No todos los corales y no todas las esponjas, por lo tanto es mejor indicar… “muchas esponjas y corales, entre otros” </w:t>
+      </w:r>
+    </w:p>
+  </w:comment>
+  <w:comment w:id="84" w:author="DIEGO" w:date="2015-04-23T23:59:00Z" w:initials="D">
+    <w:p>
+      <w:pPr>
+        <w:pStyle w:val="Textocomentario"/>
+      </w:pPr>
+      <w:r>
+        <w:rPr>
+          <w:rStyle w:val="Refdecomentario"/>
+        </w:rPr>
+        <w:annotationRef/>
+      </w:r>
+      <w:r>
+        <w:t>Creo que se puede omitir.</w:t>
+      </w:r>
+    </w:p>
+  </w:comment>
+  <w:comment w:id="85" w:author="DIEGO" w:date="2015-04-24T00:15:00Z" w:initials="D">
+    <w:p>
+      <w:pPr>
+        <w:pStyle w:val="Textocomentario"/>
+      </w:pPr>
+      <w:r>
+        <w:rPr>
+          <w:rStyle w:val="Refdecomentario"/>
+        </w:rPr>
+        <w:annotationRef/>
+      </w:r>
+      <w:r>
+        <w:t xml:space="preserve">Considero que es mejor decir que la Rep. Sexual está dada por la fusión de las células sexuales masculinas (espermatozoides) y las femeninas (los óvulos).  </w:t>
+      </w:r>
+    </w:p>
+  </w:comment>
+  <w:comment w:id="86" w:author="DIEGO" w:date="2015-04-24T00:44:00Z" w:initials="D">
+    <w:p>
+      <w:pPr>
+        <w:pStyle w:val="Textocomentario"/>
+      </w:pPr>
+      <w:r>
+        <w:rPr>
+          <w:rStyle w:val="Refdecomentario"/>
+        </w:rPr>
+        <w:annotationRef/>
+      </w:r>
+      <w:r>
+        <w:t>Creo que ya queda muy repetido el concepto de fecundación, pues durante el texto ya se ha explicado, e incluso en otro recuerda ya se explicó también. Preferiblemente colocar imágenes de ejemplos o casos curiosos.  Además desde el tema anterior viene una sección larga de texto sin imágenes.</w:t>
+      </w:r>
+    </w:p>
+  </w:comment>
+  <w:comment w:id="87" w:author="DIEGO" w:date="2015-04-24T00:49:00Z" w:initials="D">
+    <w:p>
+      <w:pPr>
+        <w:pStyle w:val="Textocomentario"/>
+      </w:pPr>
+      <w:r>
+        <w:rPr>
+          <w:rStyle w:val="Refdecomentario"/>
+        </w:rPr>
+        <w:annotationRef/>
+      </w:r>
+      <w:r>
+        <w:t>…“móviles”….</w:t>
+      </w:r>
+    </w:p>
+  </w:comment>
+  <w:comment w:id="88" w:author="DIEGO" w:date="2015-04-24T00:52:00Z" w:initials="D">
+    <w:p>
+      <w:pPr>
+        <w:pStyle w:val="Textocomentario"/>
+      </w:pPr>
+      <w:r>
+        <w:rPr>
+          <w:rStyle w:val="Refdecomentario"/>
+        </w:rPr>
+        <w:annotationRef/>
+      </w:r>
+      <w:r>
+        <w:t>Por ejemplo como en el caso de…..</w:t>
+      </w:r>
+    </w:p>
+  </w:comment>
+  <w:comment w:id="89" w:author="DIEGO" w:date="2015-04-24T00:52:00Z" w:initials="D">
+    <w:p>
+      <w:pPr>
+        <w:pStyle w:val="Textocomentario"/>
+      </w:pPr>
+      <w:r>
+        <w:rPr>
+          <w:rStyle w:val="Refdecomentario"/>
+        </w:rPr>
+        <w:annotationRef/>
+      </w:r>
+      <w:r>
+        <w:t>Unir con los ejemplos de peces y anfibios del siguiente párrafo y así se va recortando un poco.</w:t>
+      </w:r>
+    </w:p>
+  </w:comment>
+  <w:comment w:id="90" w:author="DIEGO" w:date="2015-04-24T00:50:00Z" w:initials="D">
+    <w:p>
+      <w:pPr>
+        <w:pStyle w:val="Textocomentario"/>
+      </w:pPr>
+      <w:r>
+        <w:rPr>
+          <w:rStyle w:val="Refdecomentario"/>
+        </w:rPr>
+        <w:annotationRef/>
+      </w:r>
+      <w:r>
+        <w:t>“…algunos peces…”</w:t>
+      </w:r>
+    </w:p>
+  </w:comment>
+  <w:comment w:id="91" w:author="DIEGO" w:date="2015-04-24T00:51:00Z" w:initials="D">
+    <w:p>
+      <w:pPr>
+        <w:pStyle w:val="Textocomentario"/>
+      </w:pPr>
+      <w:r>
+        <w:rPr>
+          <w:rStyle w:val="Refdecomentario"/>
+        </w:rPr>
+        <w:annotationRef/>
+      </w:r>
+      <w:r>
+        <w:t>Considero que se puede eliminar.</w:t>
+      </w:r>
+    </w:p>
+  </w:comment>
+  <w:comment w:id="92" w:author="DIEGO" w:date="2015-04-24T00:53:00Z" w:initials="D">
+    <w:p>
+      <w:pPr>
+        <w:pStyle w:val="Textocomentario"/>
+      </w:pPr>
+      <w:r>
+        <w:rPr>
+          <w:rStyle w:val="Refdecomentario"/>
+        </w:rPr>
+        <w:annotationRef/>
+      </w:r>
+      <w:r>
+        <w:t>Embrión humano?</w:t>
+      </w:r>
+    </w:p>
+  </w:comment>
+  <w:comment w:id="93" w:author="DIEGO" w:date="2015-04-24T00:54:00Z" w:initials="D">
+    <w:p>
+      <w:pPr>
+        <w:pStyle w:val="Textocomentario"/>
+      </w:pPr>
+      <w:r>
+        <w:rPr>
+          <w:rStyle w:val="Refdecomentario"/>
+        </w:rPr>
+        <w:annotationRef/>
+      </w:r>
+      <w:r>
+        <w:t>Como la imagen no es de libre acceso, la idea es que la ilustración sea similar a esta? Entiendo que así se utilice una parte de la imagen debe tener derecho de autor. Revisaré este tema con Pilar y te cuento.</w:t>
+      </w:r>
+    </w:p>
+  </w:comment>
+  <w:comment w:id="94" w:author="DIEGO" w:date="2015-04-24T08:18:00Z" w:initials="D">
+    <w:p>
+      <w:pPr>
+        <w:pStyle w:val="Textocomentario"/>
+      </w:pPr>
+      <w:r>
+        <w:rPr>
+          <w:rStyle w:val="Refdecomentario"/>
+        </w:rPr>
+        <w:annotationRef/>
+      </w:r>
+      <w:r>
+        <w:t xml:space="preserve">Creo que es mejor decir que se llama y no que habla…  </w:t>
+      </w:r>
+      <w:proofErr w:type="spellStart"/>
+      <w:r>
+        <w:t>p.e</w:t>
+      </w:r>
+      <w:proofErr w:type="spellEnd"/>
+      <w:r>
+        <w:t xml:space="preserve"> “se llama cigoto cuando….   Y </w:t>
+      </w:r>
+      <w:proofErr w:type="spellStart"/>
+      <w:r>
+        <w:t>mas</w:t>
+      </w:r>
+      <w:proofErr w:type="spellEnd"/>
+      <w:r>
+        <w:t xml:space="preserve"> se una se llama embrión…</w:t>
+      </w:r>
+    </w:p>
+  </w:comment>
+  <w:comment w:id="95" w:author="DIEGO" w:date="2015-04-24T08:19:00Z" w:initials="D">
+    <w:p>
+      <w:pPr>
+        <w:pStyle w:val="Textocomentario"/>
+      </w:pPr>
+      <w:r>
+        <w:rPr>
+          <w:rStyle w:val="Refdecomentario"/>
+        </w:rPr>
+        <w:annotationRef/>
+      </w:r>
+      <w:r>
+        <w:t>Creo que es confuso,  que forma va tomando?</w:t>
+      </w:r>
+    </w:p>
+  </w:comment>
+  <w:comment w:id="96" w:author="DIEGO" w:date="2015-04-24T08:54:00Z" w:initials="D">
+    <w:p>
+      <w:pPr>
+        <w:pStyle w:val="Textocomentario"/>
+      </w:pPr>
+      <w:r>
+        <w:rPr>
+          <w:rStyle w:val="Refdecomentario"/>
+        </w:rPr>
+        <w:annotationRef/>
+      </w:r>
+      <w:r>
+        <w:t>Creo que no se debería decir que es parecido, si bien el proceso es similar, hay muchas variaciones entre las especies.  O podrías decir que el proceso o el desarrollo del embrión es similar….o algo por el estilo.</w:t>
+      </w:r>
+    </w:p>
+    <w:p>
+      <w:pPr>
+        <w:pStyle w:val="Textocomentario"/>
+      </w:pPr>
+      <w:r>
+        <w:t xml:space="preserve">Por otro lado la idea es ilustrar la </w:t>
+      </w:r>
+      <w:proofErr w:type="spellStart"/>
+      <w:r>
+        <w:t>similaridad</w:t>
+      </w:r>
+      <w:proofErr w:type="spellEnd"/>
+      <w:r>
+        <w:t xml:space="preserve"> de los embrión entre algunas especies de animales, podrías colocar una imagen donde así se haga notar,  por ejemplo, mira la imagen de </w:t>
+      </w:r>
+      <w:proofErr w:type="spellStart"/>
+      <w:r>
+        <w:t>shutterstock</w:t>
+      </w:r>
+      <w:proofErr w:type="spellEnd"/>
+      <w:r>
+        <w:t xml:space="preserve"> </w:t>
+      </w:r>
+      <w:r>
+        <w:t>243774724</w:t>
+      </w:r>
+      <w:r>
+        <w:t>.</w:t>
+      </w:r>
+    </w:p>
+  </w:comment>
+  <w:comment w:id="97" w:author="DIEGO" w:date="2015-04-24T09:13:00Z" w:initials="D">
+    <w:p>
+      <w:pPr>
+        <w:pStyle w:val="Textocomentario"/>
+      </w:pPr>
+      <w:r>
+        <w:rPr>
+          <w:rStyle w:val="Refdecomentario"/>
+        </w:rPr>
+        <w:annotationRef/>
+      </w:r>
+      <w:r>
+        <w:t>Podría ser mejor decir que el nacimiento se  da cuando el animal sale del huevo después de romper la cáscara, o algo similar.</w:t>
+      </w:r>
+    </w:p>
+  </w:comment>
+  <w:comment w:id="98" w:author="DIEGO" w:date="2015-04-24T10:44:00Z" w:initials="D">
+    <w:p>
+      <w:pPr>
+        <w:pStyle w:val="Textocomentario"/>
+      </w:pPr>
+      <w:r>
+        <w:rPr>
+          <w:rStyle w:val="Refdecomentario"/>
+        </w:rPr>
+        <w:annotationRef/>
+      </w:r>
+      <w:r>
+        <w:t>Mirar si se podría adicionar alguna imagen ejemplificando vivíparos y ovíparos. Ya que queda mucho texto seguido.</w:t>
+      </w:r>
+    </w:p>
+  </w:comment>
+  <w:comment w:id="99" w:author="DIEGO" w:date="2015-04-24T10:41:00Z" w:initials="D">
+    <w:p>
+      <w:pPr>
+        <w:pStyle w:val="Textocomentario"/>
+      </w:pPr>
+      <w:r>
+        <w:rPr>
+          <w:rStyle w:val="Refdecomentario"/>
+        </w:rPr>
+        <w:annotationRef/>
+      </w:r>
+      <w:r>
+        <w:t>Se puede eliminar</w:t>
+      </w:r>
+    </w:p>
+  </w:comment>
+  <w:comment w:id="100" w:author="DIEGO" w:date="2015-04-24T10:42:00Z" w:initials="D">
+    <w:p>
+      <w:pPr>
+        <w:pStyle w:val="Textocomentario"/>
+      </w:pPr>
+      <w:r>
+        <w:rPr>
+          <w:rStyle w:val="Refdecomentario"/>
+        </w:rPr>
+        <w:annotationRef/>
+      </w:r>
+      <w:r>
+        <w:t>Sobran,  sólo ¿qué es la reproducción sexual y asexual?</w:t>
+      </w:r>
+    </w:p>
+  </w:comment>
+  <w:comment w:id="101" w:author="DIEGO" w:date="2015-04-24T10:57:00Z" w:initials="D">
+    <w:p>
+      <w:pPr>
+        <w:pStyle w:val="Textocomentario"/>
+      </w:pPr>
+      <w:r>
+        <w:rPr>
+          <w:rStyle w:val="Refdecomentario"/>
+        </w:rPr>
+        <w:annotationRef/>
+      </w:r>
+      <w:r>
+        <w:t>O fragmentación</w:t>
+      </w:r>
+    </w:p>
+  </w:comment>
+  <w:comment w:id="102" w:author="DIEGO" w:date="2015-04-24T10:59:00Z" w:initials="D">
+    <w:p>
+      <w:pPr>
+        <w:pStyle w:val="Textocomentario"/>
+      </w:pPr>
+      <w:r>
+        <w:rPr>
+          <w:rStyle w:val="Refdecomentario"/>
+        </w:rPr>
+        <w:annotationRef/>
+      </w:r>
+      <w:r>
+        <w:t xml:space="preserve">Considero que solo se podría decir que los hombres producen los espermatozoides y las mujeres los óvulos. </w:t>
+      </w:r>
+    </w:p>
+  </w:comment>
+  <w:comment w:id="103" w:author="DIEGO" w:date="2015-04-24T11:00:00Z" w:initials="D">
+    <w:p>
+      <w:pPr>
+        <w:pStyle w:val="Textocomentario"/>
+      </w:pPr>
+      <w:r>
+        <w:rPr>
+          <w:rStyle w:val="Refdecomentario"/>
+        </w:rPr>
+        <w:annotationRef/>
+      </w:r>
+      <w:r>
+        <w:t>Como anteriormente ya explico el concepto de fecundación interna y de vivíparo, solo mencionarlo sin mayor explicación y unirlo con el párrafo anterior.</w:t>
+      </w:r>
+    </w:p>
+  </w:comment>
+  <w:comment w:id="104" w:author="DIEGO" w:date="2015-04-24T11:02:00Z" w:initials="D">
+    <w:p>
+      <w:pPr>
+        <w:pStyle w:val="Textocomentario"/>
+      </w:pPr>
+      <w:r>
+        <w:rPr>
+          <w:rStyle w:val="Refdecomentario"/>
+        </w:rPr>
+        <w:annotationRef/>
+      </w:r>
+      <w:r>
+        <w:t>Son más peligrosos indica que siempre son peligrosos los embarazos, tanto en la edad adulta como en la juvenil. Considero que es mejor explicarlo de otra forma.</w:t>
+      </w:r>
+    </w:p>
+  </w:comment>
+  <w:comment w:id="105" w:author="DIEGO" w:date="2015-04-24T12:14:00Z" w:initials="D">
+    <w:p>
+      <w:pPr>
+        <w:pStyle w:val="Textocomentario"/>
+      </w:pPr>
+      <w:r>
+        <w:rPr>
+          <w:rStyle w:val="Refdecomentario"/>
+        </w:rPr>
+        <w:annotationRef/>
+      </w:r>
+      <w:r>
+        <w:t>Considero que se puede eliminar, pues está prácticamente implícito en la frase anterior. Y se puede unir con el siguiente párrafo.</w:t>
+      </w:r>
+    </w:p>
+  </w:comment>
+  <w:comment w:id="106" w:author="DIEGO" w:date="2015-04-24T12:13:00Z" w:initials="D">
+    <w:p>
+      <w:pPr>
+        <w:pStyle w:val="Textocomentario"/>
+      </w:pPr>
+      <w:r>
+        <w:rPr>
+          <w:rStyle w:val="Refdecomentario"/>
+        </w:rPr>
+        <w:annotationRef/>
+      </w:r>
+      <w:r>
+        <w:t xml:space="preserve">A continuación  </w:t>
+      </w:r>
+    </w:p>
+  </w:comment>
+  <w:comment w:id="107" w:author="DIEGO" w:date="2015-04-24T13:20:00Z" w:initials="D">
+    <w:p>
+      <w:pPr>
+        <w:pStyle w:val="Textocomentario"/>
+      </w:pPr>
+      <w:r>
+        <w:rPr>
+          <w:rStyle w:val="Refdecomentario"/>
+        </w:rPr>
+        <w:annotationRef/>
+      </w:r>
+      <w:r>
+        <w:t xml:space="preserve">Considero que es importante que sobre la figura que escojas trates de indicar </w:t>
+      </w:r>
+      <w:r>
+        <w:t>cómo</w:t>
+      </w:r>
+      <w:bookmarkStart w:id="108" w:name="_GoBack"/>
+      <w:bookmarkEnd w:id="108"/>
+      <w:r>
+        <w:t xml:space="preserve"> quieres que señalen las partes, pues la persona que ilustra podría equivocarse en la señalización, lo mismo para el aparato femenino.</w:t>
+      </w:r>
+    </w:p>
+  </w:comment>
+  <w:comment w:id="109" w:author="DIEGO" w:date="2015-04-24T12:31:00Z" w:initials="D">
+    <w:p>
+      <w:pPr>
+        <w:pStyle w:val="Textocomentario"/>
+      </w:pPr>
+      <w:r>
+        <w:rPr>
+          <w:rStyle w:val="Refdecomentario"/>
+        </w:rPr>
+        <w:annotationRef/>
+      </w:r>
+      <w:r>
+        <w:t>Esta imagen no corresponde.</w:t>
+      </w:r>
+    </w:p>
+  </w:comment>
+  <w:comment w:id="110" w:author="DIEGO" w:date="2015-04-24T12:32:00Z" w:initials="D">
+    <w:p>
+      <w:pPr>
+        <w:pStyle w:val="Textocomentario"/>
+      </w:pPr>
+      <w:r>
+        <w:rPr>
+          <w:rStyle w:val="Refdecomentario"/>
+        </w:rPr>
+        <w:annotationRef/>
+      </w:r>
+      <w:r>
+        <w:t>“como tenemos” queda como si tanto hombres como mujeres tuvieran la fecundación interna. Es mejor comenzar por ejemplo: “La fecundación interna ocurre en el vientre de la mujer…”, o algo por el estilo.</w:t>
+      </w:r>
+    </w:p>
+  </w:comment>
+  <w:comment w:id="111" w:author="DIEGO" w:date="2015-04-24T12:39:00Z" w:initials="D">
+    <w:p>
+      <w:pPr>
+        <w:pStyle w:val="Textocomentario"/>
+      </w:pPr>
+      <w:r>
+        <w:rPr>
+          <w:rStyle w:val="Refdecomentario"/>
+        </w:rPr>
+        <w:annotationRef/>
+      </w:r>
+      <w:r>
+        <w:t>Podría ser “Tanto en hombres como en mujeres la etapa fértil comienza en la adolescencia. En los hombre dura toda la vida y en las mujeres aproximadamente hasta los 45-50 años.</w:t>
+      </w:r>
+    </w:p>
+  </w:comment>
+  <w:comment w:id="112" w:author="DIEGO" w:date="2015-04-24T13:20:00Z" w:initials="D">
+    <w:p>
+      <w:pPr>
+        <w:pStyle w:val="Textocomentario"/>
+      </w:pPr>
+      <w:r>
+        <w:rPr>
+          <w:rStyle w:val="Refdecomentario"/>
+        </w:rPr>
+        <w:annotationRef/>
+      </w:r>
+      <w:r>
+        <w:t xml:space="preserve">Considero que no es recomendable hablar aun de la </w:t>
+      </w:r>
+      <w:r>
+        <w:t>menstruación</w:t>
+      </w:r>
+      <w:r>
+        <w:t>.</w:t>
+      </w:r>
+    </w:p>
+  </w:comment>
+  <w:comment w:id="113" w:author="DIEGO" w:date="2015-04-24T00:13:00Z" w:initials="D">
+    <w:p>
+      <w:pPr>
+        <w:pStyle w:val="Textocomentario"/>
+      </w:pPr>
+      <w:r>
+        <w:rPr>
+          <w:rStyle w:val="Refdecomentario"/>
+        </w:rPr>
+        <w:annotationRef/>
+      </w:r>
+      <w:r>
+        <w:t>Considero que este subtema no debe ir aún para este curso.</w:t>
       </w:r>
     </w:p>
   </w:comment>
@@ -24023,7 +25254,7 @@
         <w:rStyle w:val="Nmerodepgina"/>
         <w:noProof/>
       </w:rPr>
-      <w:t>17</w:t>
+      <w:t>1</w:t>
     </w:r>
     <w:r>
       <w:rPr>
@@ -30362,7 +31593,7 @@
 </file>
 
 <file path=customXml/itemProps1.xml><?xml version="1.0" encoding="utf-8"?>
-<ds:datastoreItem xmlns:ds="http://schemas.openxmlformats.org/officeDocument/2006/customXml" ds:itemID="{AEED87B6-646B-4A69-9AB0-3B25ECED7D72}">
+<ds:datastoreItem xmlns:ds="http://schemas.openxmlformats.org/officeDocument/2006/customXml" ds:itemID="{334088C3-28F6-46F3-91C1-C20620DBF916}">
   <ds:schemaRefs>
     <ds:schemaRef ds:uri="http://schemas.openxmlformats.org/officeDocument/2006/bibliography"/>
   </ds:schemaRefs>

</xml_diff>